<commit_message>
quick edits before rick talk
</commit_message>
<xml_diff>
--- a/reports/paper/word/defense/dissertation.docx
+++ b/reports/paper/word/defense/dissertation.docx
@@ -376,7 +376,35 @@
           <w:color w:val="000000" w:themeColor="text1"/>
         </w:rPr>
         <w:lastRenderedPageBreak/>
-        <w:t>employees receive over time. In their cornerstone paper describing its dimensions, Smith, Organ, and Near (1983) state that many forms of OCB occur after a stimulus that “appears to be situational, that is, someone has a problem, needs assistance, or requests a service” (p. 661). Despite this initial emphasis, Ehrhart (2018) points out that there has been little follow-up research on the nature of requests and how they inform what we know about OCBs. Requests over time are necessary to examine for several reasons. They create a baseline for employees to react to, with some employees potentially receiving many more requests than others, have the potential to change whether a given amount of help should merit the label “extra miler” or “good soldier” (the same amount of help looks different if it follows 2 versus 12 requests for assistance), and several authors (Bamberger, 2009</w:t>
+        <w:t>employees receive over time. In their cornerstone paper describing its dimensions, Smith, Organ, and Near (1983) state that many forms of OCB occur after a stimulus that “appears to be situational, that is, someone has a problem, needs assistance, or requests a service” (p. 661). Despite this initial emphasis, Ehrhart (2018) points out that there has been little follow-up research on the nature of requests and how they inform what we know about OCBs. Requests over time are necessary to examine for several reasons. They create a baseline for employees to react to, with some employees potentially receiving many more requests than others</w:t>
+      </w:r>
+      <w:r>
+        <w:rPr>
+          <w:rFonts w:ascii="Times New Roman" w:hAnsi="Times New Roman" w:cs="Times New Roman"/>
+          <w:color w:val="000000" w:themeColor="text1"/>
+        </w:rPr>
+        <w:t>. They</w:t>
+      </w:r>
+      <w:r>
+        <w:rPr>
+          <w:rFonts w:ascii="Times New Roman" w:hAnsi="Times New Roman" w:cs="Times New Roman"/>
+          <w:color w:val="000000" w:themeColor="text1"/>
+        </w:rPr>
+        <w:t xml:space="preserve"> have the potential to change whether a given amount of help should merit the label “extra miler” or “good soldier” (the same amount of help looks different if it follows 2 versus 12 requests for assistance)</w:t>
+      </w:r>
+      <w:r>
+        <w:rPr>
+          <w:rFonts w:ascii="Times New Roman" w:hAnsi="Times New Roman" w:cs="Times New Roman"/>
+          <w:color w:val="000000" w:themeColor="text1"/>
+        </w:rPr>
+        <w:t>. And</w:t>
+      </w:r>
+      <w:r>
+        <w:rPr>
+          <w:rFonts w:ascii="Times New Roman" w:hAnsi="Times New Roman" w:cs="Times New Roman"/>
+          <w:color w:val="000000" w:themeColor="text1"/>
+        </w:rPr>
+        <w:t xml:space="preserve"> several authors (Bamberger, 2009</w:t>
       </w:r>
       <w:r>
         <w:rPr>
@@ -843,7 +871,21 @@
           <w:rFonts w:ascii="Times New Roman" w:hAnsi="Times New Roman" w:cs="Times New Roman"/>
           <w:color w:val="000000" w:themeColor="text1"/>
         </w:rPr>
-        <w:t xml:space="preserve">Many theories suggest that employee behaviors are the result of a complex interaction between acting agents and their environment. Lewin’s (1951) now famous assertion that behavior is a function of both persons and situations led to a flurry of personality theories examining person by situation interactions (Cognitive affective systems theory; trait activation theory; whole trait theory; Fleeson &amp; Jayawickreme, 2015; Mischel &amp; Shoda, 1995; Tett &amp; Guterman, 2000). Murray’s system of needs, which describes internal (needs) and external (presses) causes of behavior but “above all emphasizes the interaction between the two” (Epstein, 1979, p. 652), is the foundation for several need-based models such as self-determination theory (Deci &amp; Ryan, 1980). The notion that behavior arises from the combination of one’s tendencies and circumstances is also described in theories of self-regulation (Dawis &amp; Lofquist, 1978; DeShon &amp; Gillespie, 2005). Similarly, Blumberg and Pringle (1982) highlight the critical importance of adding opportunities to motivation and ability as key determinants of job performance because the environment can either enable or constrain performance (Johns, 2018; Stewart &amp; Nandkeolyar, 2006). In the citizenship literature, researchers have examined person by environment effects but often from the perspective of fit or </w:t>
+        <w:t xml:space="preserve">Many theories suggest that employee behaviors are the result of a complex interaction between acting agents and their environment. Lewin’s (1951) now famous assertion that behavior is a function of both persons and situations led to a flurry of personality theories examining person by situation interactions (Cognitive affective systems theory; trait activation theory; whole trait theory; Fleeson &amp; Jayawickreme, 2015; Mischel &amp; Shoda, 1995; Tett &amp; Guterman, 2000). Murray’s system of needs, which describes internal (needs) and external (presses) causes of behavior but “above all emphasizes the interaction between the two” (Epstein, 1979, p. 652), is the foundation for several need-based models such as self-determination theory (Deci &amp; Ryan, 1980). The notion that behavior arises from the combination of one’s tendencies and circumstances is also described in theories of self-regulation (Dawis &amp; Lofquist, 1978; DeShon &amp; Gillespie, 2005). Similarly, Blumberg and Pringle (1982) </w:t>
+      </w:r>
+      <w:r>
+        <w:rPr>
+          <w:rFonts w:ascii="Times New Roman" w:hAnsi="Times New Roman" w:cs="Times New Roman"/>
+          <w:color w:val="000000" w:themeColor="text1"/>
+        </w:rPr>
+        <w:t xml:space="preserve">petition to add </w:t>
+      </w:r>
+      <w:r>
+        <w:rPr>
+          <w:rFonts w:ascii="Times New Roman" w:hAnsi="Times New Roman" w:cs="Times New Roman"/>
+          <w:color w:val="000000" w:themeColor="text1"/>
+        </w:rPr>
+        <w:t xml:space="preserve">opportunities to motivation and ability as key determinants of job performance because the environment can either enable or constrain performance (Johns, 2018; Stewart &amp; Nandkeolyar, 2006). In the citizenship literature, researchers have examined person by environment effects but often from the perspective of fit or </w:t>
       </w:r>
       <w:r>
         <w:rPr>
@@ -882,7 +924,7 @@
           <w:rFonts w:ascii="Times New Roman" w:hAnsi="Times New Roman" w:cs="Times New Roman"/>
           <w:color w:val="000000" w:themeColor="text1"/>
         </w:rPr>
-        <w:t xml:space="preserve">The current research uses Simon’s simple rules model (DeShon &amp; Rench, 2009; Simon, 1955) as a theoretical starting point and builds from his account of the person by situation interaction. Across a number of papers, theories, and normative models (Simon, 1956, 1991, 1992) Simon argues that to understand the complex behavior of an agent it is necessary to describe (1) how goal-relevant objects are distributed around it and (2) the rules it uses to select </w:t>
+        <w:t xml:space="preserve">The current research uses Simon’s simple rules model (DeShon &amp; Rench, 2009; Simon, 1955) as a theoretical starting point and builds from his account of the person by situation interaction. Across a number of papers, theories, and normative models (Simon, 1956, 1991, 1992) Simon argues that to understand the complex behavior of an agent it is necessary to describe (1) how goal-relevant objects are distributed around it and (2) the rules it uses to select courses of action. His framework suggests that the objects employees are confronted with over </w:t>
       </w:r>
       <w:r>
         <w:rPr>
@@ -890,7 +932,7 @@
           <w:color w:val="000000" w:themeColor="text1"/>
         </w:rPr>
         <w:lastRenderedPageBreak/>
-        <w:t>courses of action. His framework suggests that the objects employees are confronted with over time combine with the mechanisms they use to select a response to yield a given behavior. The behavior that this study focuses on is the idea of a good soldier (extra miler). Applying Simon’s framework to affiliative helping suggests that, over time, an employee exhibiting extra miler behavior may arise from the combination of the requests she receives and her responses to those requests. That is, requests for assistance (situation) interact with employee reactions (person) to yield a behavioral pattern (extra milers/good soldiers).</w:t>
+        <w:t>time combine with the mechanisms they use to select a response to yield a given behavior. The behavior that this study focuses on is the idea of a good soldier (extra miler). Applying Simon’s framework to affiliative helping suggests that, over time, an employee exhibiting extra miler behavior may arise from the combination of the requests she receives and her responses to those requests. That is, requests for assistance (situation) interact with employee reactions (person) to yield a behavioral pattern (extra milers/good soldiers).</w:t>
       </w:r>
       <w:bookmarkStart w:id="1" w:name="situation-requests-over-time-sustained-l"/>
     </w:p>
@@ -963,7 +1005,21 @@
           <w:rFonts w:ascii="Times New Roman" w:hAnsi="Times New Roman" w:cs="Times New Roman"/>
           <w:color w:val="000000" w:themeColor="text1"/>
         </w:rPr>
-        <w:t xml:space="preserve"> respond to opportunities that prompt them to enter the market (Short, Ketchen, Shook, &amp; Ireland, 2010). Employees enact </w:t>
+        <w:t xml:space="preserve"> respond to opportunities that prompt them to enter the market (Short, Ketchen, Shook, &amp; Ireland, 2010). Employees enact job performance after being triggered by what Stewart and Nandkeolyar (2006; 2007) </w:t>
+      </w:r>
+      <w:r>
+        <w:rPr>
+          <w:rFonts w:ascii="Times New Roman" w:hAnsi="Times New Roman" w:cs="Times New Roman"/>
+          <w:color w:val="000000" w:themeColor="text1"/>
+        </w:rPr>
+        <w:t>call</w:t>
+      </w:r>
+      <w:r>
+        <w:rPr>
+          <w:rFonts w:ascii="Times New Roman" w:hAnsi="Times New Roman" w:cs="Times New Roman"/>
+          <w:color w:val="000000" w:themeColor="text1"/>
+        </w:rPr>
+        <w:t xml:space="preserve"> </w:t>
       </w:r>
       <w:r>
         <w:rPr>
@@ -971,21 +1027,7 @@
           <w:color w:val="000000" w:themeColor="text1"/>
         </w:rPr>
         <w:lastRenderedPageBreak/>
-        <w:t xml:space="preserve">job performance after being triggered by what Stewart and Nandkeolyar (2006; 2007) </w:t>
-      </w:r>
-      <w:r>
-        <w:rPr>
-          <w:rFonts w:ascii="Times New Roman" w:hAnsi="Times New Roman" w:cs="Times New Roman"/>
-          <w:color w:val="000000" w:themeColor="text1"/>
-        </w:rPr>
-        <w:t>call</w:t>
-      </w:r>
-      <w:r>
-        <w:rPr>
-          <w:rFonts w:ascii="Times New Roman" w:hAnsi="Times New Roman" w:cs="Times New Roman"/>
-          <w:color w:val="000000" w:themeColor="text1"/>
-        </w:rPr>
-        <w:t xml:space="preserve"> situation enabling factors. Safety reminders stimulate safety behaviors (Komaki, Barwick, &amp; Scott, 1978). Questions that interrupt a training intervention and prompt self-regulatory activity improve learning and performance (Sitzmann &amp; Ely, 2010). Prompts are also examined in selection (Levashina, Hartwell, Morgeson, &amp; Campion, 2014), forensic interviews (Sternberg, Lamb, Orbach, Esplin, &amp; Mitchell, 2001), and in event-sampling methodology where they are used to improve participant survey responding (Laurenceau &amp; Bolger, 2005; Shiffman, 2009).</w:t>
+        <w:t>situation enabling factors. Safety reminders stimulate safety behaviors (Komaki, Barwick, &amp; Scott, 1978). Questions that interrupt a training intervention and prompt self-regulatory activity improve learning and performance (Sitzmann &amp; Ely, 2010). Prompts are also examined in selection (Levashina, Hartwell, Morgeson, &amp; Campion, 2014), forensic interviews (Sternberg, Lamb, Orbach, Esplin, &amp; Mitchell, 2001), and in event-sampling methodology where they are used to improve participant survey responding (Laurenceau &amp; Bolger, 2005; Shiffman, 2009).</w:t>
       </w:r>
     </w:p>
     <w:p>
@@ -1051,7 +1093,7 @@
           <w:rFonts w:ascii="Times New Roman" w:hAnsi="Times New Roman" w:cs="Times New Roman"/>
           <w:color w:val="000000" w:themeColor="text1"/>
         </w:rPr>
-        <w:t xml:space="preserve"> + 2, and so on. It captures the stability of relative positions, and it is worth considering for the following reason. If sustained lead occurs with requests, it establishes a situation where some employees continually experience more requests than others. It does not guarantee action but creates an environment with unequal opportunity. </w:t>
+        <w:t xml:space="preserve"> + 2, and so on. It captures the stability of relative positions, and it is worth considering for the following reason. If sustained lead occurs with requests, it establishes a situation where some employees continually experience more requests than others. It does not guarantee action but creates an environment with unequal opportunity. Recall that the core idea underlying extra milers/good soldiers is that some employees repeatedly </w:t>
       </w:r>
       <w:r>
         <w:rPr>
@@ -1059,7 +1101,7 @@
           <w:color w:val="000000" w:themeColor="text1"/>
         </w:rPr>
         <w:lastRenderedPageBreak/>
-        <w:t>Recall that the core idea underlying extra milers/good soldiers is that some employees repeatedly exhibit more citizenship than their colleagues. Sustained lead may be one factor gently pushing in that direction. Of course, it also depends on how employees respond.</w:t>
+        <w:t>exhibit more citizenship than their colleagues. Sustained lead may be one factor gently pushing in that direction. Of course, it also depends on how employees respond.</w:t>
       </w:r>
     </w:p>
     <w:p>
@@ -1204,7 +1246,7 @@
           <w:rFonts w:ascii="Times New Roman" w:hAnsi="Times New Roman" w:cs="Times New Roman"/>
           <w:color w:val="000000" w:themeColor="text1"/>
         </w:rPr>
-        <w:t>. The second feature is the extent to which requests compile randomly. The idea that chance has a stronger effect on people’s lives than often given credit for is expressed in social theory (Bandura, 1982; Dew, 2009</w:t>
+        <w:t>. The second feature is the extent to which requests compile randomly. The idea that chance has a stronger effect on people’s lives than given credit for is expressed in social theory (Bandura, 1982; Dew, 2009</w:t>
       </w:r>
       <w:r>
         <w:rPr>
@@ -2321,7 +2363,63 @@
           <w:rFonts w:ascii="Times New Roman" w:hAnsi="Times New Roman" w:cs="Times New Roman"/>
           <w:color w:val="000000" w:themeColor="text1"/>
         </w:rPr>
-        <w:t>The final data structure includes 36 trajectories, each representing the number of received help requests (issues) across time for a single user. Each time-series represents a stock of help requests over time, with greater values indicating more requests and lower values indicating fewer requests. For each data set, the pilot research question regarding randomness and inertia is evaluated by assessing whether the series contains a unit root. Unit root tests examine the presence or absence of random walks in time-series (for a larger discussion see Kuljanin, Braun, &amp; DeShon, 2011). What matters for my purposes is that random walks contain both inertia and random movement, so when a unit root test cannot reject the presence of a random walk then there is evidence of both inertia and random fluctuations. The most widely used statistic to evaluate the presence of random walks in time-series data is the augmented Dickey-Fuller (ADF; Dickey &amp; Fuller, 1979) test. The null hypothesis of this test is that the data are generated from a random walk.</w:t>
+        <w:t>The final data structure include</w:t>
+      </w:r>
+      <w:r>
+        <w:rPr>
+          <w:rFonts w:ascii="Times New Roman" w:hAnsi="Times New Roman" w:cs="Times New Roman"/>
+          <w:color w:val="000000" w:themeColor="text1"/>
+        </w:rPr>
+        <w:t>d</w:t>
+      </w:r>
+      <w:r>
+        <w:rPr>
+          <w:rFonts w:ascii="Times New Roman" w:hAnsi="Times New Roman" w:cs="Times New Roman"/>
+          <w:color w:val="000000" w:themeColor="text1"/>
+        </w:rPr>
+        <w:t xml:space="preserve"> 36 trajectories, each representing the number of received help requests (issues) across time for a single user. Each time-series represent</w:t>
+      </w:r>
+      <w:r>
+        <w:rPr>
+          <w:rFonts w:ascii="Times New Roman" w:hAnsi="Times New Roman" w:cs="Times New Roman"/>
+          <w:color w:val="000000" w:themeColor="text1"/>
+        </w:rPr>
+        <w:t>ed</w:t>
+      </w:r>
+      <w:r>
+        <w:rPr>
+          <w:rFonts w:ascii="Times New Roman" w:hAnsi="Times New Roman" w:cs="Times New Roman"/>
+          <w:color w:val="000000" w:themeColor="text1"/>
+        </w:rPr>
+        <w:t xml:space="preserve"> a stock of help requests over time, with greater values indicating more requests and lower values indicating fewer requests. For each data set, the pilot research question regarding randomness and inertia </w:t>
+      </w:r>
+      <w:r>
+        <w:rPr>
+          <w:rFonts w:ascii="Times New Roman" w:hAnsi="Times New Roman" w:cs="Times New Roman"/>
+          <w:color w:val="000000" w:themeColor="text1"/>
+        </w:rPr>
+        <w:t>was</w:t>
+      </w:r>
+      <w:r>
+        <w:rPr>
+          <w:rFonts w:ascii="Times New Roman" w:hAnsi="Times New Roman" w:cs="Times New Roman"/>
+          <w:color w:val="000000" w:themeColor="text1"/>
+        </w:rPr>
+        <w:t xml:space="preserve"> evaluated by assessing whether the series contain</w:t>
+      </w:r>
+      <w:r>
+        <w:rPr>
+          <w:rFonts w:ascii="Times New Roman" w:hAnsi="Times New Roman" w:cs="Times New Roman"/>
+          <w:color w:val="000000" w:themeColor="text1"/>
+        </w:rPr>
+        <w:t>ed</w:t>
+      </w:r>
+      <w:r>
+        <w:rPr>
+          <w:rFonts w:ascii="Times New Roman" w:hAnsi="Times New Roman" w:cs="Times New Roman"/>
+          <w:color w:val="000000" w:themeColor="text1"/>
+        </w:rPr>
+        <w:t xml:space="preserve"> a unit root. Unit root tests examine the presence or absence of random walks in time-series (for a larger discussion see Kuljanin, Braun, &amp; DeShon, 2011). What matters for my purposes is that random walks contain both inertia and random movement, so when a unit root test cannot reject the presence of a random walk then there is evidence of both inertia and random fluctuations. The most widely used statistic to evaluate the presence of random walks in time-series data is the augmented Dickey-Fuller (ADF; Dickey &amp; Fuller, 1979) test. The null hypothesis of this test is that the data are generated from a random walk.</w:t>
       </w:r>
       <w:bookmarkStart w:id="8" w:name="results"/>
     </w:p>
@@ -9279,14 +9377,6 @@
         </w:rPr>
         <w:t xml:space="preserve">To test Hypotheses 1-10, I conduct an agent-based simulation. Agent-based models are programs written in computer code in which agents operate according to simple rules. They allow us to witness the emergence of behavioral patterns given a set of governing principles specified in a script. Prior research has used this technique to examine recruitment (Newman &amp; Lyon, 2009), firing systems and selection validity (Scullen, Bergey, &amp; Aiman-Smith, 2005), performance skews (Vancouver, Li, Weinhardt, Steel, &amp; Purl, 2016), group genesis (Gray et al., 2014), crowd behavior (Bernhardsson, n.d.), how people pair with romantic partners (Kalick &amp; Hamilton, 1986), and the effects of stereotype threat on turnover (Grand, 2017). I use an agent-based model to examine whether the interaction between requests and responses induces patterns consistent with what has been described using terms such as extra milers and good soldiers. </w:t>
       </w:r>
-      <w:r>
-        <w:rPr>
-          <w:rFonts w:ascii="Times New Roman" w:hAnsi="Times New Roman" w:cs="Times New Roman"/>
-          <w:color w:val="000000" w:themeColor="text1"/>
-        </w:rPr>
-        <w:lastRenderedPageBreak/>
-        <w:t>Recall that these labels refer to a subset of employees who frequently offer more help than others.</w:t>
-      </w:r>
       <w:bookmarkStart w:id="11" w:name="simulation-heuristic"/>
     </w:p>
     <w:p>
@@ -9326,6 +9416,7 @@
           <w:rFonts w:ascii="Times New Roman" w:hAnsi="Times New Roman" w:cs="Times New Roman"/>
           <w:color w:val="000000" w:themeColor="text1"/>
         </w:rPr>
+        <w:lastRenderedPageBreak/>
         <w:t xml:space="preserve">The simulation is designed to (a) build off prior research on sustained leads (Denrell, 2004; Polson &amp; Scott, 2012) and (b) remain consistent with the idea of extra milers/good soldiers. Imagine a set of employees, each collecting help requests according to a random walk (i.e., a trajectory with randomness and inertia). From </w:t>
       </w:r>
       <m:oMath>
@@ -9711,15 +9802,7 @@
           <w:rFonts w:ascii="Times New Roman" w:hAnsi="Times New Roman" w:cs="Times New Roman"/>
           <w:color w:val="000000" w:themeColor="text1"/>
         </w:rPr>
-        <w:t xml:space="preserve">. In the first two conditions, employee help is function of the size of one’s request pool. By size, I mean the number of requests that sit within an agent’s stock at a given period. In the “Respond to Many” condition, employee help is a positive function of size, meaning that an employee offers more help when her request pool is large and less help when her pool is small. In the “Respond to Few” condition, employee help is a negative function size, </w:t>
-      </w:r>
-      <w:r>
-        <w:rPr>
-          <w:rFonts w:ascii="Times New Roman" w:hAnsi="Times New Roman" w:cs="Times New Roman"/>
-          <w:color w:val="000000" w:themeColor="text1"/>
-        </w:rPr>
-        <w:lastRenderedPageBreak/>
-        <w:t>meaning that an employee offers more help when her request pool is small and less help when her pool is large.</w:t>
+        <w:t>. In the first two conditions, employee help is function of the size of one’s request pool. By size, I mean the number of requests that sit within an agent’s stock at a given period. In the “Respond to Many” condition, employee help is a positive function of size, meaning that an employee offers more help when her request pool is large and less help when her pool is small. In the “Respond to Few” condition, employee help is a negative function size, meaning that an employee offers more help when her request pool is small and less help when her pool is large.</w:t>
       </w:r>
     </w:p>
     <w:p>
@@ -9744,7 +9827,15 @@
           <w:rFonts w:ascii="Times New Roman" w:hAnsi="Times New Roman" w:cs="Times New Roman"/>
           <w:color w:val="000000" w:themeColor="text1"/>
         </w:rPr>
-        <w:t xml:space="preserve">. In the next two conditions, help is a function of request pool change. That is, employees respond based on arriving or departing requests. In the “Respond to Influx” condition, help is a function of positive change such that an employee offers help when she witnesses incoming requests but does not offer help otherwise. In the “Respond to Outflow” condition, help is a function of negative change such that an employee offers help when she witnesses departing requests but does not offer help otherwise. In both conditions, employees do not help when their pools remain identical from </w:t>
+        <w:t xml:space="preserve">. In the next two conditions, help is a function of request pool change. That is, employees respond based on arriving or departing requests. In the “Respond to </w:t>
+      </w:r>
+      <w:r>
+        <w:rPr>
+          <w:rFonts w:ascii="Times New Roman" w:hAnsi="Times New Roman" w:cs="Times New Roman"/>
+          <w:color w:val="000000" w:themeColor="text1"/>
+        </w:rPr>
+        <w:lastRenderedPageBreak/>
+        <w:t xml:space="preserve">Influx” condition, help is a function of positive change such that an employee offers help when she witnesses incoming requests but does not offer help otherwise. In the “Respond to Outflow” condition, help is a function of negative change such that an employee offers help when she witnesses departing requests but does not offer help otherwise. In both conditions, employees do not help when their pools remain identical from </w:t>
       </w:r>
       <m:oMath>
         <m:r>
@@ -9931,15 +10022,7 @@
           <w:rFonts w:ascii="Times New Roman" w:hAnsi="Times New Roman" w:cs="Times New Roman"/>
           <w:color w:val="000000" w:themeColor="text1"/>
         </w:rPr>
-        <w:t xml:space="preserve">, is a given employee expected to stay within his or her same quantile? What this analysis captures is the stability of relative positions. It indicates the </w:t>
-      </w:r>
-      <w:r>
-        <w:rPr>
-          <w:rFonts w:ascii="Times New Roman" w:hAnsi="Times New Roman" w:cs="Times New Roman"/>
-          <w:color w:val="000000" w:themeColor="text1"/>
-        </w:rPr>
-        <w:lastRenderedPageBreak/>
-        <w:t xml:space="preserve">“streakiness” of employee help. If extra milers/good soldiers emerge, then the probability of remaining within +-10% of one’s quantile should peak for large values of </w:t>
+        <w:t xml:space="preserve">, is a given employee expected to stay within his or her same quantile? What this analysis captures is the stability of relative positions. It indicates the “streakiness” of employee help. If extra milers/good soldiers emerge, then the probability of remaining within +-10% of one’s quantile should peak for large values of </w:t>
       </w:r>
       <m:oMath>
         <m:r>
@@ -9955,7 +10038,15 @@
           <w:rFonts w:ascii="Times New Roman" w:hAnsi="Times New Roman" w:cs="Times New Roman"/>
           <w:color w:val="000000" w:themeColor="text1"/>
         </w:rPr>
-        <w:t xml:space="preserve">. Said differently, if the greatest probability for a given condition is that a randomly selected employee remains within a given quantile for all periods then extra milers/good soldiers have emerged. Employees offering the most help remain so across time, as do the employees offering the least amount of help. If good soldiers do not emerge, conversely, then the greatest probability will appear over </w:t>
+        <w:t xml:space="preserve">. Said differently, if the greatest probability for a given condition is that a randomly selected employee remains within a given quantile for all periods then extra milers/good soldiers have emerged. Employees offering the most help remain so across time, as do the employees offering the least amount of </w:t>
+      </w:r>
+      <w:r>
+        <w:rPr>
+          <w:rFonts w:ascii="Times New Roman" w:hAnsi="Times New Roman" w:cs="Times New Roman"/>
+          <w:color w:val="000000" w:themeColor="text1"/>
+        </w:rPr>
+        <w:lastRenderedPageBreak/>
+        <w:t xml:space="preserve">help. If good soldiers do not emerge, conversely, then the greatest probability will appear over </w:t>
       </w:r>
       <m:oMath>
         <m:r>
@@ -10189,15 +10280,7 @@
           <w:rFonts w:ascii="Times New Roman" w:hAnsi="Times New Roman" w:cs="Times New Roman"/>
           <w:color w:val="000000" w:themeColor="text1"/>
         </w:rPr>
-        <w:t xml:space="preserve"> indicate no good soldiers: a </w:t>
-      </w:r>
-      <w:r>
-        <w:rPr>
-          <w:rFonts w:ascii="Times New Roman" w:hAnsi="Times New Roman" w:cs="Times New Roman"/>
-          <w:color w:val="000000" w:themeColor="text1"/>
-        </w:rPr>
-        <w:lastRenderedPageBreak/>
-        <w:t xml:space="preserve">given employee is most likely to spend zero periods after the first step in the same relative position – the exceptional citizens lose their rank. The first row of Figure 1 demonstrates results across the “Respond to Many” and “Respond to Few” conditions when requests move randomly with inertia. As shown, the greatest probability occurs at </w:t>
+        <w:t xml:space="preserve"> indicate no good soldiers: a given employee is most likely to spend zero periods after the first step in the same relative position – the exceptional citizens lose their rank. The first row of Figure 1 demonstrates results across the “Respond to Many” and “Respond to Few” conditions when requests move randomly with inertia. As shown, the greatest probability occurs at </w:t>
       </w:r>
       <m:oMath>
         <m:r>
@@ -10213,7 +10296,15 @@
           <w:rFonts w:ascii="Times New Roman" w:hAnsi="Times New Roman" w:cs="Times New Roman"/>
           <w:color w:val="000000" w:themeColor="text1"/>
         </w:rPr>
-        <w:t xml:space="preserve"> and so good soldiers emerge. The effects are the opposite when requests compile randomly without inertia. The greatest probability occurs near </w:t>
+        <w:t xml:space="preserve"> and so good soldiers emerge. The effects are the opposite when requests compile randomly without inertia. The greatest </w:t>
+      </w:r>
+      <w:r>
+        <w:rPr>
+          <w:rFonts w:ascii="Times New Roman" w:hAnsi="Times New Roman" w:cs="Times New Roman"/>
+          <w:color w:val="000000" w:themeColor="text1"/>
+        </w:rPr>
+        <w:lastRenderedPageBreak/>
+        <w:t xml:space="preserve">probability occurs near </w:t>
       </w:r>
       <m:oMath>
         <m:r>
@@ -10288,7 +10379,7 @@
     </w:p>
     <w:p>
       <w:pPr>
-        <w:spacing w:after="0"/>
+        <w:spacing w:after="0" w:line="480" w:lineRule="auto"/>
         <w:rPr>
           <w:rFonts w:ascii="Times New Roman" w:hAnsi="Times New Roman" w:cs="Times New Roman"/>
           <w:color w:val="000000" w:themeColor="text1"/>
@@ -10301,7 +10392,6 @@
           <w:iCs/>
           <w:color w:val="000000" w:themeColor="text1"/>
         </w:rPr>
-        <w:lastRenderedPageBreak/>
         <w:t>Figure 1</w:t>
       </w:r>
       <w:r>
@@ -10351,7 +10441,21 @@
           <w:rFonts w:ascii="Times New Roman" w:hAnsi="Times New Roman" w:cs="Times New Roman"/>
           <w:color w:val="000000" w:themeColor="text1"/>
         </w:rPr>
-        <w:t xml:space="preserve"> periods in the same percentile rank across conditions one and two. </w:t>
+        <w:t xml:space="preserve"> periods in the same percentile rank across </w:t>
+      </w:r>
+      <w:r>
+        <w:rPr>
+          <w:rFonts w:ascii="Times New Roman" w:hAnsi="Times New Roman" w:cs="Times New Roman"/>
+          <w:color w:val="000000" w:themeColor="text1"/>
+        </w:rPr>
+        <w:t>person-</w:t>
+      </w:r>
+      <w:r>
+        <w:rPr>
+          <w:rFonts w:ascii="Times New Roman" w:hAnsi="Times New Roman" w:cs="Times New Roman"/>
+          <w:color w:val="000000" w:themeColor="text1"/>
+        </w:rPr>
+        <w:t xml:space="preserve">conditions one and two. </w:t>
       </w:r>
     </w:p>
     <w:p>
@@ -10392,7 +10496,15 @@
           <w:rFonts w:ascii="Times New Roman" w:hAnsi="Times New Roman" w:cs="Times New Roman"/>
           <w:color w:val="000000" w:themeColor="text1"/>
         </w:rPr>
-        <w:t xml:space="preserve"> indicate extra miler emergence. In these conditions, good soldiers do not emerge irrespective of the different situation effects. The intuition for this observation is that responding to change rather than size removes the differences across the situations. Trajectories with randomness have vastly different implications for pool size depending on whether </w:t>
+        <w:t xml:space="preserve"> indicate extra miler emergence. In these conditions, good soldiers </w:t>
+      </w:r>
+      <w:r>
+        <w:rPr>
+          <w:rFonts w:ascii="Times New Roman" w:hAnsi="Times New Roman" w:cs="Times New Roman"/>
+          <w:color w:val="000000" w:themeColor="text1"/>
+        </w:rPr>
+        <w:lastRenderedPageBreak/>
+        <w:t xml:space="preserve">do not emerge irrespective of the different situation effects. The intuition for this observation is that responding to change rather than size removes the differences across the situations. Trajectories with randomness have vastly different implications for pool size depending on whether </w:t>
       </w:r>
       <w:r>
         <w:rPr>
@@ -10420,7 +10532,6 @@
           <w:rFonts w:ascii="Times New Roman" w:hAnsi="Times New Roman" w:cs="Times New Roman"/>
           <w:noProof/>
         </w:rPr>
-        <w:lastRenderedPageBreak/>
         <w:drawing>
           <wp:inline distT="0" distB="0" distL="0" distR="0" wp14:anchorId="37D86269" wp14:editId="03443289">
             <wp:extent cx="5943600" cy="4185285"/>
@@ -10466,7 +10577,7 @@
     </w:p>
     <w:p>
       <w:pPr>
-        <w:spacing w:after="0"/>
+        <w:spacing w:after="0" w:line="480" w:lineRule="auto"/>
         <w:rPr>
           <w:rFonts w:ascii="Times New Roman" w:hAnsi="Times New Roman" w:cs="Times New Roman"/>
           <w:color w:val="000000" w:themeColor="text1"/>
@@ -10537,7 +10648,21 @@
           <w:rFonts w:ascii="Times New Roman" w:hAnsi="Times New Roman" w:cs="Times New Roman"/>
           <w:color w:val="000000" w:themeColor="text1"/>
         </w:rPr>
-        <w:t xml:space="preserve"> periods in the same percentile rank across conditions three and four. </w:t>
+        <w:t xml:space="preserve"> periods in the same percentile rank across </w:t>
+      </w:r>
+      <w:r>
+        <w:rPr>
+          <w:rFonts w:ascii="Times New Roman" w:hAnsi="Times New Roman" w:cs="Times New Roman"/>
+          <w:color w:val="000000" w:themeColor="text1"/>
+        </w:rPr>
+        <w:t>person-</w:t>
+      </w:r>
+      <w:r>
+        <w:rPr>
+          <w:rFonts w:ascii="Times New Roman" w:hAnsi="Times New Roman" w:cs="Times New Roman"/>
+          <w:color w:val="000000" w:themeColor="text1"/>
+        </w:rPr>
+        <w:t xml:space="preserve">conditions three and four. </w:t>
       </w:r>
     </w:p>
     <w:p>
@@ -10555,6 +10680,7 @@
           <w:b/>
           <w:color w:val="000000" w:themeColor="text1"/>
         </w:rPr>
+        <w:lastRenderedPageBreak/>
         <w:t>Norm Conformity.</w:t>
       </w:r>
       <w:r>
@@ -10579,7 +10705,6 @@
           <w:rFonts w:ascii="Times New Roman" w:hAnsi="Times New Roman" w:cs="Times New Roman"/>
           <w:noProof/>
         </w:rPr>
-        <w:lastRenderedPageBreak/>
         <w:drawing>
           <wp:inline distT="0" distB="0" distL="0" distR="0" wp14:anchorId="38E1C229" wp14:editId="47E27942">
             <wp:extent cx="5943600" cy="4185285"/>
@@ -10738,6 +10863,7 @@
           <w:rFonts w:ascii="Times New Roman" w:hAnsi="Times New Roman" w:cs="Times New Roman"/>
           <w:color w:val="000000" w:themeColor="text1"/>
         </w:rPr>
+        <w:lastRenderedPageBreak/>
         <w:t>I conducted two studies examining a situation by person framework and its implications for the citizenship literature. The framework presented an alternative perspective on extra milers and good soldiers, which refer to employees who repeatedly offer more help than others. Results supported my Hypotheses, suggesting that alternative mechanisms can yield this streaky pattern. This research has implications for both theory and practice.</w:t>
       </w:r>
       <w:bookmarkStart w:id="14" w:name="theoretical-implications"/>
@@ -10779,7 +10905,6 @@
           <w:rFonts w:ascii="Times New Roman" w:hAnsi="Times New Roman" w:cs="Times New Roman"/>
           <w:color w:val="000000" w:themeColor="text1"/>
         </w:rPr>
-        <w:lastRenderedPageBreak/>
         <w:t>The present work contributes to OCB science by broadening our perspective to more readily acknowledge the role of both persons and situations. Several researchers have suggested that requests, despite being fundamental to most incidents of helping, are underexamined in the citizenship literature (Cain et al., 2014</w:t>
       </w:r>
       <w:r>
@@ -10840,6 +10965,7 @@
           <w:rFonts w:ascii="Times New Roman" w:hAnsi="Times New Roman" w:cs="Times New Roman"/>
           <w:color w:val="000000" w:themeColor="text1"/>
         </w:rPr>
+        <w:lastRenderedPageBreak/>
         <w:t xml:space="preserve">This research also contributes to the OCB literature because it provides mechanisms are not a priori congruent with the outcome they attempt to explain. Methot et al. (2015) argue that streaky good soldiers are due to traits such as agreeableness, proactive personality, and prosocial orientations and values. Bolino et al. (2015) provide a similar suggestion. These explanations rely on motives that in advance dispose individuals in the direction of the pattern to be explained – a common </w:t>
       </w:r>
       <w:r>
@@ -10854,15 +10980,7 @@
           <w:rFonts w:ascii="Times New Roman" w:hAnsi="Times New Roman" w:cs="Times New Roman"/>
           <w:color w:val="000000" w:themeColor="text1"/>
         </w:rPr>
-        <w:t xml:space="preserve"> used in the social and behavioral sciences (Heider, 1944). As a first step in reasoning about an observed pattern, research often targets causes that are similar to or congruent </w:t>
-      </w:r>
-      <w:r>
-        <w:rPr>
-          <w:rFonts w:ascii="Times New Roman" w:hAnsi="Times New Roman" w:cs="Times New Roman"/>
-          <w:color w:val="000000" w:themeColor="text1"/>
-        </w:rPr>
-        <w:lastRenderedPageBreak/>
-        <w:t>with an outcome. Egocentric attributions are explained by presuming egocentric memory (Ross &amp; Sicoly, 1979). Stereotypes are explained by suggesting that stereotype-consistent information is more readily encoded, stored, and retrieved in memory (Friedrich, 1993; Greenberg, Pyszczynski, &amp; Solomon, 1982; Kunda, 1990). Similarly, a frequent helper is explained by suggesting that the individual is prosocial. My research adds to the literature regarding the causes of streaky citizenship by demonstrating how a situation by person interaction may yield this pattern. The explanation was unique because the effects did not begin with biases that push some employees toward citizenship before movement began. Extra milers emerged even though employees were homogeneous within conditions. Extra milers emerged even though the processes by which employees received help requests were identical. No a priori between-employee differences were required. This research therefore offers a unique perspective demonstrating how a seemingly systematic, between-person outcome need not require systematic, between-person causes. Of course, personality and motives matter. My intention was to present a parsimonious theoretical explanation to which such additional constructs were not strictly necessary.</w:t>
+        <w:t xml:space="preserve"> used in the social and behavioral sciences (Heider, 1944). As a first step in reasoning about an observed pattern, research often targets causes that are similar to or congruent with an outcome. Egocentric attributions are explained by presuming egocentric memory (Ross &amp; Sicoly, 1979). Stereotypes are explained by suggesting that stereotype-consistent information is more readily encoded, stored, and retrieved in memory (Friedrich, 1993; Greenberg, Pyszczynski, &amp; Solomon, 1982; Kunda, 1990). Similarly, a frequent helper is explained by suggesting that the individual is prosocial. My research adds to the literature regarding the causes of streaky citizenship by demonstrating how a situation by person interaction may yield this pattern. The explanation was unique because the effects did not begin with biases that push some employees toward citizenship before movement began. Extra milers emerged even though employees were homogeneous within conditions. Extra milers emerged even though the processes by which employees received help requests were identical. No a priori between-employee differences were required. This research therefore offers a unique perspective demonstrating how a seemingly systematic, between-person outcome need not require systematic, between-person causes. Of course, personality and motives matter. My intention was to present a parsimonious theoretical explanation to which such additional constructs were not strictly necessary.</w:t>
       </w:r>
     </w:p>
     <w:p>
@@ -10880,15 +10998,8 @@
           <w:rFonts w:ascii="Times New Roman" w:hAnsi="Times New Roman" w:cs="Times New Roman"/>
           <w:color w:val="000000" w:themeColor="text1"/>
         </w:rPr>
-        <w:t xml:space="preserve">The current findings also contribute to the budding literature on chance explanations in organizational science. Several papers have recently called for a greater appreciation of randomness in organizational theory (Denrell et al., 2014; Liu &amp; de Rond, 2016). As stated, such a perspective does not imply that an investigated system is fundamentally random, only that this approach can be useful given the granularity of one’s research. As Denrell et al. (2014) describe, “A chance explanation explains a regularity by adding the assumption of random variation and demonstrating how a mechanism involving random variation can be used to derive the regularity in question” (p.). So far, explanations using randomness as a first principle have tended to focus </w:t>
-      </w:r>
-      <w:r>
-        <w:rPr>
-          <w:rFonts w:ascii="Times New Roman" w:hAnsi="Times New Roman" w:cs="Times New Roman"/>
-          <w:color w:val="000000" w:themeColor="text1"/>
-        </w:rPr>
         <w:lastRenderedPageBreak/>
-        <w:t>either on macro or cognitive applications. These include important studies on firm growth (Bottazzi &amp; Secchi, 2003; Riccaboni, Pammolli, Buldyrev, Ponta, &amp; Stanley, 2008), performance (Henderson et al., 2012), and risk (Denrell, 2008) and, at the opposite end of the spectrum, probability estimates and predictions (Hilbert, 2012). The findings presented here reveal how randomness may play a role in the citizenship literature. Understanding how it operates is necessary not because all acts of helping are random or because received requests are unpredictable, but because at a given level of analysis a trajectory over time may exhibit random movement. This research offers theoretical insight into the downstream consequences randomness can lead to, especially when it is paired with inertia.</w:t>
+        <w:t>The current findings also contribute to the budding literature on chance explanations in organizational science. Several papers have recently called for a greater appreciation of randomness in organizational theory (Denrell et al., 2014; Liu &amp; de Rond, 2016). As stated, such a perspective does not imply that an investigated system is fundamentally random, only that this approach can be useful given the granularity of one’s research. As Denrell et al. (2014) describe, “A chance explanation explains a regularity by adding the assumption of random variation and demonstrating how a mechanism involving random variation can be used to derive the regularity in question” (p.). So far, explanations using randomness as a first principle have tended to focus either on macro or cognitive applications. These include important studies on firm growth (Bottazzi &amp; Secchi, 2003; Riccaboni, Pammolli, Buldyrev, Ponta, &amp; Stanley, 2008), performance (Henderson et al., 2012), and risk (Denrell, 2008) and, at the opposite end of the spectrum, probability estimates and predictions (Hilbert, 2012). The findings presented here reveal how randomness may play a role in the citizenship literature. Understanding how it operates is necessary not because all acts of helping are random or because received requests are unpredictable, but because at a given level of analysis a trajectory over time may exhibit random movement. This research offers theoretical insight into the downstream consequences randomness can lead to, especially when it is paired with inertia.</w:t>
       </w:r>
     </w:p>
     <w:p>
@@ -10906,7 +11017,7 @@
           <w:rFonts w:ascii="Times New Roman" w:hAnsi="Times New Roman" w:cs="Times New Roman"/>
           <w:color w:val="000000" w:themeColor="text1"/>
         </w:rPr>
-        <w:t xml:space="preserve">It is worth reflecting on the fact that this work was different from typical presentations in organizational psychology and management. There were no regression coefficients, no multi-level models, no interviews or surveys. Instead, this research was consistent with a generative or computational perspective, or what is sometimes called the third scientific discipline (Ilgen &amp; Hulin, 2000). A generative explanation describes a social phenomenon in terms of the internal and external mechanisms that may produce it, rather than by inferring causes from observed co-variations (Smith &amp; Conrey, 2007). The goals of a computational approach are many: identify mechanisms that can generate a pattern of interest, suggest alternatives to previously agreed-upon predictors, call attention to variables whose importance might not otherwise be recognized, demonstrate how complexity can emerge from simple components (Epstein, 2008). It focuses less on prediction and more on the logic of an explanation. It tries not to fully represent the real world but abstract to something simple in order to provide insight. It eschews ambiguous language in favor of reproducible code, but at the cost of breadth. Theorists have called for researchers to use the approach (Smaldino, Calanchini, &amp; Pickett, 2015) but it is far from </w:t>
+        <w:t>It is worth reflecting on the fact that this work was different from typical presentations in organizational psychology and management. There were no regression coefficients, no multi-level models, no interviews or surveys. Instead, this research was consistent with a generative or computational perspective, or what is sometimes called the third scientific discipline (Ilgen &amp; Hulin, 2000). A generative explanation describes a social phenomenon in terms of the internal and external mechanisms that may produce it, rather than by inferring causes from observed co-</w:t>
       </w:r>
       <w:r>
         <w:rPr>
@@ -10914,7 +11025,7 @@
           <w:color w:val="000000" w:themeColor="text1"/>
         </w:rPr>
         <w:lastRenderedPageBreak/>
-        <w:t>common in organizational psychology and behavior. This work is a small step in that direction. Without such an approach, it is harder to recognize alternative mechanisms because the dynamics of a system are not easily simulated in one’s head (Cronin, Gonzalez, &amp; Sterman, 2009). Moreover, researchers are forced to study only that which can be measured and analyzed under the covariation paradigm, naturally limiting our ability to generate theoretical insight.</w:t>
+        <w:t>variations (Smith &amp; Conrey, 2007). The goals of a computational approach are many: identify mechanisms that can generate a pattern of interest, suggest alternatives to previously agreed-upon predictors, call attention to variables whose importance might not otherwise be recognized, demonstrate how complexity can emerge from simple components (Epstein, 2008). It focuses less on prediction and more on the logic of an explanation. It tries not to fully represent the real world but abstract to something simple in order to provide insight. It eschews ambiguous language in favor of reproducible code, but at the cost of breadth. Theorists have called for researchers to use the approach (Smaldino, Calanchini, &amp; Pickett, 2015) but it is far from common in organizational psychology and behavior. This work is a small step in that direction. Without such an approach, it is harder to recognize alternative mechanisms because the dynamics of a system are not easily simulated in one’s head (Cronin, Gonzalez, &amp; Sterman, 2009). Moreover, researchers are forced to study only that which can be measured and analyzed under the covariation paradigm, naturally limiting our ability to generate theoretical insight.</w:t>
       </w:r>
     </w:p>
     <w:p>
@@ -10932,7 +11043,15 @@
           <w:rFonts w:ascii="Times New Roman" w:hAnsi="Times New Roman" w:cs="Times New Roman"/>
           <w:color w:val="000000" w:themeColor="text1"/>
         </w:rPr>
-        <w:t>Finally, the perspective presented in this research, although random, need not be incompatible with theories of cumulative advantage or social capital. The level of analysis in this study was simply one step removed. Cumulative advantage and social capital offer reasons for why some individuals may experience greater or fewer requests than others. It is not inconsistent to say that, at a lower level of analysis, cumulative advantage and social capital may explain why some are afforded more requests than others while, at a higher level of analysis, observed requests trajectories exhibit random movement. Both could occur. This research simply started with trajectory movement and offered downstream consequences. Others may glean insight by going lower and instead focusing on upstream causes of movement. Another consistency is that, in terms of downstream consequences, cumulative advantage and social capital offer identical predictions to the Hypotheses presented here. If requests exhibit sustained lead due to reasons of cumulative advantage and social capital, the same outcome – whether or not good soldiers emerge – is predicted across all person responses. For example, Hypothesis 1 predicted that if sustained lead occurs and employee responses are a positive function of pool size then good soldiers emerge. The prediction stays the same regardless of whether sustained lead is due to random movement or social capital and cumulative advantage. The current research, therefore, need not act in opposition to these literatures but as a complimentary starting point for each.</w:t>
+        <w:t xml:space="preserve">Finally, the perspective presented in this research, although random, need not be incompatible with theories of cumulative advantage or social capital. The level of analysis in this study was simply one step removed. Cumulative advantage and social capital offer reasons for why some individuals may experience greater or fewer requests than others. It is not inconsistent to say that, at a lower level of analysis, cumulative advantage and social capital may explain why some are afforded more requests than others while, at a higher level of analysis, observed requests trajectories exhibit random movement. Both could occur. This research simply started with trajectory movement and offered downstream consequences. Others may glean insight by going lower and instead focusing on upstream causes of movement. Another consistency is that, in terms of downstream consequences, cumulative advantage and social capital offer identical </w:t>
+      </w:r>
+      <w:r>
+        <w:rPr>
+          <w:rFonts w:ascii="Times New Roman" w:hAnsi="Times New Roman" w:cs="Times New Roman"/>
+          <w:color w:val="000000" w:themeColor="text1"/>
+        </w:rPr>
+        <w:lastRenderedPageBreak/>
+        <w:t>predictions to the Hypotheses presented here. If requests exhibit sustained lead due to reasons of cumulative advantage and social capital, the same outcome – whether or not good soldiers emerge – is predicted across all person responses. For example, Hypothesis 1 predicted that if sustained lead occurs and employee responses are a positive function of pool size then good soldiers emerge. The prediction stays the same regardless of whether sustained lead is due to random movement or social capital and cumulative advantage. The current research, therefore, need not act in opposition to these literatures but as a complimentary starting point for each.</w:t>
       </w:r>
       <w:bookmarkStart w:id="15" w:name="practical-implications"/>
     </w:p>
@@ -10973,7 +11092,6 @@
           <w:rFonts w:ascii="Times New Roman" w:hAnsi="Times New Roman" w:cs="Times New Roman"/>
           <w:color w:val="000000" w:themeColor="text1"/>
         </w:rPr>
-        <w:lastRenderedPageBreak/>
         <w:t>There are two practical implications. The first is that managers need to be weary of attributing motive after witnessing patterns of citizenship. Given the possibility of long leads from the processes described in this research, presuming that a frequent citizen has prosocial motives or characteristics may be misleading. Even if there are no systematic differences across individuals in motive or personality, there will often still be different patterns of behavior. The reverse is also true: employees exhibiting the same level of citizenship need not have the same motives. The importance of understanding this insight can be expressed using Grant’s (2014) book on helping. In it, he describes a study by Hui, Lam, and Law (2000) which examines employee citizenship before and after a promotion opportunity. The researchers find that some employees exhibit lower OCBs after being promoted whereas others retain high levels before and after promotion. Grant (2014) explains:</w:t>
       </w:r>
     </w:p>
@@ -10996,7 +11114,17 @@
           <w:sz w:val="24"/>
           <w:szCs w:val="24"/>
         </w:rPr>
-        <w:t>Of the seventy tellers who were promoted, thirty-three were genuine givers: they sustained their giving after the promotion. The other thirty-seven tellers declined rapidly in their giving. They were fakers: in the three months before the promotion, they knew they were being watched, so they went out of their way to help others. But after they got promoted, they reduced their giving by an average of 23 percent each. p 246</w:t>
+        <w:t xml:space="preserve">Of the seventy tellers who were promoted, thirty-three were genuine givers: they sustained their giving after the promotion. The other thirty-seven tellers declined rapidly in their giving. They were fakers: in the three months before the promotion, they knew they were being watched, so they went out of </w:t>
+      </w:r>
+      <w:r>
+        <w:rPr>
+          <w:rFonts w:ascii="Times New Roman" w:hAnsi="Times New Roman" w:cs="Times New Roman"/>
+          <w:color w:val="000000" w:themeColor="text1"/>
+          <w:sz w:val="24"/>
+          <w:szCs w:val="24"/>
+        </w:rPr>
+        <w:lastRenderedPageBreak/>
+        <w:t>their way to help others. But after they got promoted, they reduced their giving by an average of 23 percent each. p 246</w:t>
       </w:r>
       <w:r>
         <w:rPr>
@@ -11023,7 +11151,21 @@
           <w:rFonts w:ascii="Times New Roman" w:hAnsi="Times New Roman" w:cs="Times New Roman"/>
           <w:color w:val="000000" w:themeColor="text1"/>
         </w:rPr>
-        <w:t xml:space="preserve">His description infers motive from behavior: some employees were genuine because they exhibited one pattern of citizenship whereas others were not because they exhibited a different pattern. In other words, when an employee lowered her citizenship from one period to the next she was classified as fake. The point Grant was making in his book, which I agree with, was that motives are necessary to account for, otherwise unexpected changes in citizenship can occur. Indeed, perceptions of instrumentality were an important aspect to Hui et al.’s (2000) research. </w:t>
+        <w:t xml:space="preserve">His description infers motive from behavior: some employees were genuine because they exhibited one pattern of citizenship whereas others were not because they exhibited a different pattern. In other words, when an employee lowered her citizenship from one period to the next she was classified as fake. The point Grant was making in his book, which I agree with, was that motives are necessary to account for, otherwise unexpected changes in citizenship can occur. Indeed, perceptions of instrumentality were an important aspect to Hui et al.’s (2000) research. My point is that drawing meaning from observed citizenship patterns, be they stable or volatile, is much harder than given credit for – especially when only two time points are assessed. Managers need to be aware that seemingly meaningful patterns can be generated by unsystematic causes. This idea of course connects to a long history of research on attributions. Citizenship relates to supervisor impressions, liking, and attributions of motive which then relate to performance judgments (Allen &amp; Rush, 1998). Performance judgments are themselves subject to a menu of effects, including gain or loss framing, decoys, dilution, anchoring, and the correspondence principle (Connolly, Reb, &amp; Kausel, 2013; Highhouse, 1996; Thorsteinson, Breier, Atwell, Hamilton, &amp; Privette, 2008; Wong &amp; Kwong, 2005). There are also studies examining how supervisors rate trajectories, often finding that the within-person mean, trend, and variability influence ratings (Ferris, Reb, Lian, Sim, &amp; Ang, 2018). What this study adds to this conversation is a </w:t>
+      </w:r>
+      <w:r>
+        <w:rPr>
+          <w:rFonts w:ascii="Times New Roman" w:hAnsi="Times New Roman" w:cs="Times New Roman"/>
+          <w:color w:val="000000" w:themeColor="text1"/>
+        </w:rPr>
+        <w:t>probability</w:t>
+      </w:r>
+      <w:r>
+        <w:rPr>
+          <w:rFonts w:ascii="Times New Roman" w:hAnsi="Times New Roman" w:cs="Times New Roman"/>
+          <w:color w:val="000000" w:themeColor="text1"/>
+        </w:rPr>
+        <w:t xml:space="preserve"> theory perspective: whereas performance management literatures tend to focus the extent to which supervisor ratings are more favorable given one trajectory or another (Highhouse, Dalal, &amp; Salas, 2013), probability theory researchers often spend considerable time trying to understand whether a given trajectory can be meaningfully </w:t>
       </w:r>
       <w:r>
         <w:rPr>
@@ -11031,29 +11173,7 @@
           <w:color w:val="000000" w:themeColor="text1"/>
         </w:rPr>
         <w:lastRenderedPageBreak/>
-        <w:t xml:space="preserve">My point is that drawing meaning from observed citizenship patterns, be they stable or volatile, is much harder than given credit for – especially when only two time points are assessed. Managers need to be aware that seemingly meaningful patterns can be generated by unsystematic causes. This idea of course connects to a long history of research on attributions. Citizenship relates to supervisor impressions, liking, and attributions of motive which then relate to performance judgments (Allen &amp; Rush, 1998). Performance judgments are themselves subject to a menu of effects, including gain or loss framing, decoys, dilution, anchoring, and the correspondence principle (Connolly, Reb, &amp; Kausel, 2013; Highhouse, 1996; Thorsteinson, Breier, Atwell, Hamilton, &amp; Privette, 2008; Wong &amp; Kwong, 2005). There are also studies examining how supervisors rate trajectories, often finding that the within-person mean, trend, and variability influence ratings (Ferris, Reb, Lian, Sim, &amp; Ang, 2018). What this study adds to this conversation is a </w:t>
-      </w:r>
-      <w:r>
-        <w:rPr>
-          <w:rFonts w:ascii="Times New Roman" w:hAnsi="Times New Roman" w:cs="Times New Roman"/>
-          <w:color w:val="000000" w:themeColor="text1"/>
-        </w:rPr>
-        <w:t>probability</w:t>
-      </w:r>
-      <w:r>
-        <w:rPr>
-          <w:rFonts w:ascii="Times New Roman" w:hAnsi="Times New Roman" w:cs="Times New Roman"/>
-          <w:color w:val="000000" w:themeColor="text1"/>
-        </w:rPr>
-        <w:t xml:space="preserve"> theory perspective: whereas performance management literatures tend to focus the extent to which supervisor ratings are more favorable given one trajectory or another (Highhouse, Dalal, &amp; Salas, 2013), probability theory researchers often spend considerable time trying to understand whether a given trajectory can be meaningfully parsed from chance in the first place. Such a simple effort is not without its consequences. In Hollywood, executives are evaluated based on the assumption that meaning can be culled from the random spikes and dips in box-office movie performance. Sherry Lansing, who was initially praised for successfully running the Paramount Motion Picture Group, was removed after the company’s percentage-of-market-share demonstrated the following decreasing trend over six years: 11.4, 10.6, 11.3, 7.4, 7.1, 6.7 – a streak which caused BusinessWeek to state that Lansing “may simply no longer have Hollywood’s hot hand” (Grover, 2003). In hindsight, researchers have argued that this sequence was far too short to adequately distinguish flawed decision-</w:t>
-      </w:r>
-      <w:r>
-        <w:rPr>
-          <w:rFonts w:ascii="Times New Roman" w:hAnsi="Times New Roman" w:cs="Times New Roman"/>
-          <w:color w:val="000000" w:themeColor="text1"/>
-        </w:rPr>
-        <w:lastRenderedPageBreak/>
-        <w:t>making from random fluctuations, a statement supported by follow up data demonstrating that the trajectory reverted back to its mean (Mlodinow, 2009). So it is with citizenship: managers need to be armed with the tools necessary to differentiate meaning from chance because employees who are identical in character may nonetheless exhibit different patterns of citizenship. For a greater discussion, see Henderson et al. (2012).</w:t>
+        <w:t>parsed from chance in the first place. Such a simple effort is not without its consequences. In Hollywood, executives are evaluated based on the assumption that meaning can be culled from the random spikes and dips in box-office movie performance. Sherry Lansing, who was initially praised for successfully running the Paramount Motion Picture Group, was removed after the company’s percentage-of-market-share demonstrated the following decreasing trend over six years: 11.4, 10.6, 11.3, 7.4, 7.1, 6.7 – a streak which caused BusinessWeek to state that Lansing “may simply no longer have Hollywood’s hot hand” (Grover, 2003). In hindsight, researchers have argued that this sequence was far too short to adequately distinguish flawed decision-making from random fluctuations, a statement supported by follow up data demonstrating that the trajectory reverted back to its mean (Mlodinow, 2009). So it is with citizenship: managers need to be armed with the tools necessary to differentiate meaning from chance because employees who are identical in character may nonetheless exhibit different patterns of citizenship. For a greater discussion, see Henderson et al. (2012).</w:t>
       </w:r>
     </w:p>
     <w:p>
@@ -11099,7 +11219,15 @@
           <w:rFonts w:ascii="Times New Roman" w:hAnsi="Times New Roman" w:cs="Times New Roman"/>
           <w:color w:val="000000" w:themeColor="text1"/>
         </w:rPr>
-        <w:t xml:space="preserve"> skills technique (Hill et al., 2008), the helpful organizational behavior paradigm (Bandura &amp; Lyons, 2012), manager-directed initiatives (Tews &amp; Tracey, 2009), mentor or peer-based efforts (Hill &amp; Lent, 2006), or interventions based on the mutual-investment model (van Gerwen, Buskens, &amp; van der Lippe, 2018). Organizations hoping to promote certain outcomes may want to take heed of the fact that the type of citizenship response employees enact informs the outcome that occurs across the collective. Organizations will need to consider whether they value similar or dissimilar levels of help across employees, the type of responding a given intervention calls for, the nature of requests employees experience, and the extent to which a suggested intervention will promote the outcome of interest. If an intervention, for example, promotes citizenship such that employees respond to request size rather than change then it will be much more difficult for the organization to create similar levels of citizenship across the collective. Employees may also benefit from a systematic assessment that provides feedback on how they receive variations in requests over time. Based on such detailed feedback, employees could identify their own response patterns, compare to others, and adjust accordingly in-line with espoused values of the organization.</w:t>
+        <w:t xml:space="preserve"> skills technique (Hill et al., 2008), the helpful organizational behavior paradigm (Bandura &amp; Lyons, 2012), manager-directed initiatives (Tews &amp; Tracey, 2009), mentor or peer-based efforts (Hill &amp; Lent, 2006), or interventions based on the mutual-investment model (van Gerwen, Buskens, &amp; van der Lippe, 2018). Organizations hoping to promote certain outcomes may want to take heed of the fact that the type of citizenship response employees enact informs the outcome that occurs across the collective. Organizations will need to consider whether they value similar or dissimilar levels of help across employees, the type of responding a given intervention calls for, the nature of requests employees experience, and the extent to which a suggested intervention will promote the outcome of interest. If an intervention, </w:t>
+      </w:r>
+      <w:r>
+        <w:rPr>
+          <w:rFonts w:ascii="Times New Roman" w:hAnsi="Times New Roman" w:cs="Times New Roman"/>
+          <w:color w:val="000000" w:themeColor="text1"/>
+        </w:rPr>
+        <w:lastRenderedPageBreak/>
+        <w:t>for example, promotes citizenship such that employees respond to request size rather than change then it will be much more difficult for the organization to create similar levels of citizenship across the collective. Employees may also benefit from a systematic assessment that provides feedback on how they receive variations in requests over time. Based on such detailed feedback, employees could identify their own response patterns, compare to others, and adjust accordingly in-line with espoused values of the organization.</w:t>
       </w:r>
       <w:bookmarkStart w:id="16" w:name="limitations"/>
     </w:p>
@@ -11140,8 +11268,15 @@
           <w:rFonts w:ascii="Times New Roman" w:hAnsi="Times New Roman" w:cs="Times New Roman"/>
           <w:color w:val="000000" w:themeColor="text1"/>
         </w:rPr>
+        <w:t>There were several limitations that should be acknowledged. Concerning the simulation, one might add or consider any of the following for future research. The first is that employees may work through a sequence of decisions when responding with help rather than the single command as implemented here. In the current research, for example, the decision to help (a binary “yes” or “no”) was not treated separately from the decision of how much help to provide (given “yes,” what level of help should be offered?). Studies have shown that different decisions call on unique aspects of one’s environment (Wegwarth, Gaissmaier, &amp; Gigerenzer, 2009). One could conceive of situation cues such as influx, outflow, and pool size as informing one decision whereas some of the unexamined cues, such as the framing of a message, as informing another. Both may then combine to influence help. Second, this research did not include a 1 to -1 correspondence between help and resolved requests. There are conceptual reasons for and against this position. Employees may feel that they offered inadequate help and return to a request at a later period. It also, functionally, captures the notion of a delay such that employees are unable to act the moment requests are received. Alternatively, one could argue that employees perceive requests leaving every time they help. Concerning the pilot study, the goal was to maximize my within-person sample size but doing so came at the cost of a between-</w:t>
+      </w:r>
+      <w:r>
+        <w:rPr>
+          <w:rFonts w:ascii="Times New Roman" w:hAnsi="Times New Roman" w:cs="Times New Roman"/>
+          <w:color w:val="000000" w:themeColor="text1"/>
+        </w:rPr>
         <w:lastRenderedPageBreak/>
-        <w:t>There were several limitations that should be acknowledged. Concerning the simulation, one might add or consider any of the following for future research. The first is that employees may work through a sequence of decisions when responding with help rather than the single command as implemented here. In the current research, for example, the decision to help (a binary “yes” or “no”) was not treated separately from the decision of how much help to provide (given “yes,” what level of help should be offered?). Studies have shown that different decisions call on unique aspects of one’s environment (Wegwarth, Gaissmaier, &amp; Gigerenzer, 2009). One could conceive of situation cues such as influx, outflow, and pool size as informing one decision whereas some of the unexamined cues, such as the framing of a message, as informing another. Both may then combine to influence help. Second, this research did not include a 1 to -1 correspondence between help and resolved requests. There are conceptual reasons for and against this position. Employees may feel that they offered inadequate help and return to a request at a later period. It also, functionally, captures the notion of a delay such that employees are unable to act the moment requests are received. Alternatively, one could argue that employees perceive requests leaving every time they help. Concerning the pilot study, the goal was to maximize my within-person sample size but doing so came at the cost of a between-person sample. Moreover, request trajectories were only examined in two contexts and so they may not generalize to other situations.</w:t>
+        <w:t>person sample. Moreover, request trajectories were only examined in two contexts and so they may not generalize to other situations.</w:t>
       </w:r>
       <w:bookmarkStart w:id="17" w:name="conclusion"/>
     </w:p>
@@ -11183,15 +11318,7 @@
           <w:rFonts w:ascii="Times New Roman" w:hAnsi="Times New Roman" w:cs="Times New Roman"/>
           <w:color w:val="000000" w:themeColor="text1"/>
         </w:rPr>
-        <w:t xml:space="preserve">Leonard Mlodinow (2009) wrote, “A lot of what happens to us – success in our careers, in our investments, and in our life decisions, both major and minor – is as much the result of random factors as the result of skill, preparedness, and hard work. So the reality that we perceive is not a direct reflection of the people or circumstances that underlie it but instead an image </w:t>
-      </w:r>
-      <w:r>
-        <w:rPr>
-          <w:rFonts w:ascii="Times New Roman" w:hAnsi="Times New Roman" w:cs="Times New Roman"/>
-          <w:color w:val="000000" w:themeColor="text1"/>
-        </w:rPr>
-        <w:lastRenderedPageBreak/>
-        <w:t xml:space="preserve">blurred by the randomizing effects of unforeseeable or fluctuating external forces” (p. 11). Whereas existing research examines individual dispositions, motives, and personality as the </w:t>
+        <w:t xml:space="preserve">Leonard Mlodinow (2009) wrote, “A lot of what happens to us – success in our careers, in our investments, and in our life decisions, both major and minor – is as much the result of random factors as the result of skill, preparedness, and hard work. So the reality that we perceive is not a direct reflection of the people or circumstances that underlie it but instead an image blurred by the randomizing effects of unforeseeable or fluctuating external forces” (p. 11). Whereas existing research examines individual dispositions, motives, and personality as the </w:t>
       </w:r>
       <w:r>
         <w:rPr>
@@ -18800,7 +18927,21 @@
           <w:rFonts w:ascii="Times New Roman" w:hAnsi="Times New Roman" w:cs="Times New Roman"/>
           <w:color w:val="000000" w:themeColor="text1"/>
         </w:rPr>
-        <w:t xml:space="preserve"> periods in the same percentile rank across conditions one and two. </w:t>
+        <w:t xml:space="preserve"> periods in the same percentile rank across </w:t>
+      </w:r>
+      <w:r>
+        <w:rPr>
+          <w:rFonts w:ascii="Times New Roman" w:hAnsi="Times New Roman" w:cs="Times New Roman"/>
+          <w:color w:val="000000" w:themeColor="text1"/>
+        </w:rPr>
+        <w:t>person-</w:t>
+      </w:r>
+      <w:r>
+        <w:rPr>
+          <w:rFonts w:ascii="Times New Roman" w:hAnsi="Times New Roman" w:cs="Times New Roman"/>
+          <w:color w:val="000000" w:themeColor="text1"/>
+        </w:rPr>
+        <w:t xml:space="preserve">conditions one and two. </w:t>
       </w:r>
     </w:p>
     <w:p>
@@ -18947,7 +19088,21 @@
           <w:rFonts w:ascii="Times New Roman" w:hAnsi="Times New Roman" w:cs="Times New Roman"/>
           <w:color w:val="000000" w:themeColor="text1"/>
         </w:rPr>
-        <w:t xml:space="preserve"> periods in the same percentile rank across conditions three and four. </w:t>
+        <w:t xml:space="preserve"> periods in the same percentile rank across </w:t>
+      </w:r>
+      <w:r>
+        <w:rPr>
+          <w:rFonts w:ascii="Times New Roman" w:hAnsi="Times New Roman" w:cs="Times New Roman"/>
+          <w:color w:val="000000" w:themeColor="text1"/>
+        </w:rPr>
+        <w:t>person-</w:t>
+      </w:r>
+      <w:r>
+        <w:rPr>
+          <w:rFonts w:ascii="Times New Roman" w:hAnsi="Times New Roman" w:cs="Times New Roman"/>
+          <w:color w:val="000000" w:themeColor="text1"/>
+        </w:rPr>
+        <w:t xml:space="preserve">conditions three and four. </w:t>
       </w:r>
     </w:p>
     <w:p>
@@ -28021,11 +28176,6 @@
         <w:docPartUnique/>
       </w:docPartObj>
     </w:sdtPr>
-    <w:sdtEndPr>
-      <w:rPr>
-        <w:rStyle w:val="PageNumber"/>
-      </w:rPr>
-    </w:sdtEndPr>
     <w:sdtContent>
       <w:p>
         <w:pPr>
@@ -28077,11 +28227,6 @@
         <w:docPartUnique/>
       </w:docPartObj>
     </w:sdtPr>
-    <w:sdtEndPr>
-      <w:rPr>
-        <w:rStyle w:val="PageNumber"/>
-      </w:rPr>
-    </w:sdtEndPr>
     <w:sdtContent>
       <w:p>
         <w:pPr>

</xml_diff>

<commit_message>
rick chat 1 about dissertation defense paper
</commit_message>
<xml_diff>
--- a/reports/paper/word/defense/dissertation.docx
+++ b/reports/paper/word/defense/dissertation.docx
@@ -222,7 +222,21 @@
           <w:color w:val="000000" w:themeColor="text1"/>
         </w:rPr>
         <w:lastRenderedPageBreak/>
-        <w:t>Organizational citizenship behaviors (OCBs) have been the focus of extensive scholarship among researchers and practitioners for more than 4 decades. Citizenship behaviors are actions conducted by employees that are discretionary and not necessarily associated with specific job requirements (Organ, 1988), and they include behaviors such as helping colleagues after being asked for assistance or accommodating the work schedules of others when they request time off. Leaders put OCBs on equal footing to task performance when asked about the merits of different behaviors within their teams (Podsakoff, MacKenzie, &amp; Podsakoff, 2018) and researchers have gone so far as to describe OCBs as critical lubricants enhancing the social machinery of organizations (Bolino, Turnley, &amp; Bloodgood, 2002; Organ, Podsakoff, &amp; MacKenzie, 2005). Many studies document both the positive and negative outcomes of citizenship for individuals and collectives (Bergeron, 2007; Bergeron, Shipp, Rosen, &amp; Furst, 2013; Podsakoff, Whiting, Podsakoff, &amp; Blume, 2009; Podsakoff, MacKenzie, Paine, &amp; Bachrach, 2000).</w:t>
+        <w:t>Organizational citizenship behaviors (OCBs) have been the focus of extensive scholarship among researchers and practitioners for more than 4 decades. Citizenship behaviors are actions conducted by employees that are discretionary and not necessarily associated with specific job requirements (Organ, 1988), and they include behaviors such as helping colleagues after being asked for assistance or accommodating the work schedules of others when they request time off. Leaders put OCBs on equal footing to task performance when asked about the merits of different behaviors within their teams (Podsakoff, MacKenzie, &amp; Podsakoff, 2018)</w:t>
+      </w:r>
+      <w:r>
+        <w:rPr>
+          <w:rFonts w:ascii="Times New Roman" w:hAnsi="Times New Roman" w:cs="Times New Roman"/>
+          <w:color w:val="000000" w:themeColor="text1"/>
+        </w:rPr>
+        <w:t>,</w:t>
+      </w:r>
+      <w:r>
+        <w:rPr>
+          <w:rFonts w:ascii="Times New Roman" w:hAnsi="Times New Roman" w:cs="Times New Roman"/>
+          <w:color w:val="000000" w:themeColor="text1"/>
+        </w:rPr>
+        <w:t xml:space="preserve"> and researchers have gone so far as to describe OCBs as critical lubricants enhancing the social machinery of organizations (Bolino, Turnley, &amp; Bloodgood, 2002; Organ, Podsakoff, &amp; MacKenzie, 2005). Many studies document both the positive and negative outcomes of citizenship for individuals and collectives (Bergeron, 2007; Bergeron, Shipp, Rosen, &amp; Furst, 2013; Podsakoff, Whiting, Podsakoff, &amp; Blume, 2009; Podsakoff, MacKenzie, Paine, &amp; Bachrach, 2000).</w:t>
       </w:r>
     </w:p>
     <w:p>
@@ -1613,7 +1627,35 @@
           <w:color w:val="000000" w:themeColor="text1"/>
         </w:rPr>
         <w:lastRenderedPageBreak/>
-        <w:t>instability in the presumed causes of citizenship implies instability in citizenship itself. The current study suggests that even when an underlying cause of citizenship is unsystematic the observed behavior may still exhibit systematic patterns. Randomness is the quintessential form of an unsystematic effect, making it necessary to include in order to demonstrate this point. Second, Bandura’s theory of chance factors (1982) suggests that randomly occurring events often have a significant influence on behavior. This sentiment is echoed in several discussions of stochastic processes (Ross, 2014; Tijms, 2012). For at least some subset of employees, the requests they receive may follow a random pattern. From a different perspective, Liu and de Rond (2016) suggest that even when a system is non-random embedding randomness as a first principle into one’s research is necessary when the object of study – requests for help in this case – is influenced by many potentially uncontrollable forces. Help requests may come and go because of serendipity, luck, or influences that employees themselves do not cause. Moreover, the true causes of arrivals and departures may not be random at all. What Liu and de Rond (2016) propose is that when many such effects operate on a stock then randomness can be an appropriate perspective because observed data on the stock itself will appear random. Fourth, Denrell et al. (2014) argue that randomness should be the theoretical starting point whenever research examines compiling trajectories in a new domain. Most research on compliance (see below) examines a single plea. This study, instead, takes a small step in the direction toward considering requests that compile over time. Following Denrell et al.’s (2014) recommendation, I start with randomness because little research exists on request stockpiling over time.</w:t>
+        <w:t>instability in the presumed causes of citizenship implies instability in citizenship itself. The current study suggests that even when an underlying cause of citizenship is unsystematic the observed behavior may still exhibit systematic patterns. Randomness is the quintessential form of an unsystematic effect, making it necessary to include in order to demonstrate this point. Second, Bandura’s theory of chance factors (1982) suggests that randomly occurring events often have a significant influence on behavior. This sentiment is echoed in several discussions of stochastic processes (Ross, 2014; Tijms, 2012). For at least some subset of employees, the requests they receive may follow a random pattern. From a different perspective, Liu and de Rond (2016) suggest that</w:t>
+      </w:r>
+      <w:r>
+        <w:rPr>
+          <w:rFonts w:ascii="Times New Roman" w:hAnsi="Times New Roman" w:cs="Times New Roman"/>
+          <w:color w:val="000000" w:themeColor="text1"/>
+        </w:rPr>
+        <w:t>,</w:t>
+      </w:r>
+      <w:r>
+        <w:rPr>
+          <w:rFonts w:ascii="Times New Roman" w:hAnsi="Times New Roman" w:cs="Times New Roman"/>
+          <w:color w:val="000000" w:themeColor="text1"/>
+        </w:rPr>
+        <w:t xml:space="preserve"> even when a system is non-random</w:t>
+      </w:r>
+      <w:r>
+        <w:rPr>
+          <w:rFonts w:ascii="Times New Roman" w:hAnsi="Times New Roman" w:cs="Times New Roman"/>
+          <w:color w:val="000000" w:themeColor="text1"/>
+        </w:rPr>
+        <w:t>,</w:t>
+      </w:r>
+      <w:r>
+        <w:rPr>
+          <w:rFonts w:ascii="Times New Roman" w:hAnsi="Times New Roman" w:cs="Times New Roman"/>
+          <w:color w:val="000000" w:themeColor="text1"/>
+        </w:rPr>
+        <w:t xml:space="preserve"> embedding randomness as a first principle into one’s research is necessary when the object of study – requests for help in this case – is influenced by many potentially uncontrollable forces. Help requests may come and go because of serendipity, luck, or influences that employees themselves do not cause. Moreover, the true causes of arrivals and departures may not be random at all. What Liu and de Rond (2016) propose is that when many such effects operate on a stock then randomness can be an appropriate perspective because observed data on the stock itself will appear random. Fourth, Denrell et al. (2014) argue that randomness should be the theoretical starting point whenever research examines compiling trajectories in a new domain. Most research on compliance (see below) examines a single plea. This study, instead, takes a small step in the direction toward considering requests that compile over time. Following Denrell et al.’s (2014) recommendation, I start with randomness because little research exists on request stockpiling over time.</w:t>
       </w:r>
     </w:p>
     <w:p>
@@ -11114,7 +11156,7 @@
           <w:sz w:val="24"/>
           <w:szCs w:val="24"/>
         </w:rPr>
-        <w:t xml:space="preserve">Of the seventy tellers who were promoted, thirty-three were genuine givers: they sustained their giving after the promotion. The other thirty-seven tellers declined rapidly in their giving. They were fakers: in the three months before the promotion, they knew they were being watched, so they went out of </w:t>
+        <w:t xml:space="preserve">Of the seventy tellers who were promoted, thirty-three were genuine givers: they sustained their giving after the promotion. The other thirty-seven tellers declined rapidly in their giving. They were fakers: in the three months </w:t>
       </w:r>
       <w:r>
         <w:rPr>
@@ -11124,7 +11166,25 @@
           <w:szCs w:val="24"/>
         </w:rPr>
         <w:lastRenderedPageBreak/>
-        <w:t>their way to help others. But after they got promoted, they reduced their giving by an average of 23 percent each. p 246</w:t>
+        <w:t xml:space="preserve">before the promotion, </w:t>
+      </w:r>
+      <w:r>
+        <w:rPr>
+          <w:rFonts w:ascii="Times New Roman" w:hAnsi="Times New Roman" w:cs="Times New Roman"/>
+          <w:color w:val="000000" w:themeColor="text1"/>
+          <w:sz w:val="24"/>
+          <w:szCs w:val="24"/>
+        </w:rPr>
+        <w:t xml:space="preserve">… </w:t>
+      </w:r>
+      <w:r>
+        <w:rPr>
+          <w:rFonts w:ascii="Times New Roman" w:hAnsi="Times New Roman" w:cs="Times New Roman"/>
+          <w:color w:val="000000" w:themeColor="text1"/>
+          <w:sz w:val="24"/>
+          <w:szCs w:val="24"/>
+        </w:rPr>
+        <w:t>they went out of their way to help others. But after they got promoted, they reduced their giving by an average of 23 percent each. p 246</w:t>
       </w:r>
       <w:r>
         <w:rPr>

</xml_diff>

<commit_message>
transition into theoretical framework in
</commit_message>
<xml_diff>
--- a/reports/paper/word/defense/dissertation.docx
+++ b/reports/paper/word/defense/dissertation.docx
@@ -689,7 +689,21 @@
           <w:rFonts w:ascii="Times New Roman" w:hAnsi="Times New Roman" w:cs="Times New Roman"/>
           <w:color w:val="000000" w:themeColor="text1"/>
         </w:rPr>
-        <w:t xml:space="preserve"> What is seldom acknowledged is that differences across employees in their helping behavior may also reflect differences in the number of requests that they receive asking them for assistance. To the extent that incoming requests vary across employees, a citizenship champion could emerge even among employees who are identical in character. This study presents a situation by person framework describing how streaky citizenship may be generated from the combination of context (incoming requests for help) and person characteristics (reactions to such requests). </w:t>
+        <w:t xml:space="preserve"> What is seldom acknowledged is that differences across employees in their helping behavior may also reflect differences in the number of requests that they receive asking them for assistance. To the extent that incoming requests vary across employees, a citizenship champion could emerge even among </w:t>
+      </w:r>
+      <w:r>
+        <w:rPr>
+          <w:rFonts w:ascii="Times New Roman" w:hAnsi="Times New Roman" w:cs="Times New Roman"/>
+          <w:color w:val="000000" w:themeColor="text1"/>
+        </w:rPr>
+        <w:t>those</w:t>
+      </w:r>
+      <w:r>
+        <w:rPr>
+          <w:rFonts w:ascii="Times New Roman" w:hAnsi="Times New Roman" w:cs="Times New Roman"/>
+          <w:color w:val="000000" w:themeColor="text1"/>
+        </w:rPr>
+        <w:t xml:space="preserve"> who are identical in character. This study presents a situation by person framework describing how streaky citizenship may be generated from the combination of context (incoming requests for help) and person characteristics (reactions to such requests). </w:t>
       </w:r>
       <w:r>
         <w:rPr>
@@ -4570,7 +4584,69 @@
         <w:rPr>
           <w:rFonts w:ascii="Times New Roman" w:hAnsi="Times New Roman" w:cs="Times New Roman"/>
         </w:rPr>
-        <w:t>Similar concepts were explored by theorists six decades ago in some of the major publications influencing what is now the field of organizational psychology. Chester Barnard (1938), in The Functions of the Executive, referred to so-called informal modes of cooperation that are not part of the formal bureaucratic structure. Roethlisberger &amp; Dickson's (1939) account of the Hawthorne studies referred to sentiments that arise within the informal organization and often -- although not invariably -- contribute to the functioning of the formal system. Katz and Kahn (1966), in their conception of organizations as open systems, referred to spontaneous contributions not explicit in job descriptions or managerial directives.</w:t>
+        <w:t xml:space="preserve">Similar concepts were explored by theorists six decades ago in some of the major publications influencing what is now the field of organizational psychology. Chester Barnard (1938), in </w:t>
+      </w:r>
+      <w:r>
+        <w:rPr>
+          <w:rFonts w:ascii="Times New Roman" w:hAnsi="Times New Roman" w:cs="Times New Roman"/>
+          <w:i/>
+          <w:iCs/>
+        </w:rPr>
+        <w:t>The Functions of the Executive</w:t>
+      </w:r>
+      <w:r>
+        <w:rPr>
+          <w:rFonts w:ascii="Times New Roman" w:hAnsi="Times New Roman" w:cs="Times New Roman"/>
+        </w:rPr>
+        <w:t xml:space="preserve">, </w:t>
+      </w:r>
+      <w:r>
+        <w:rPr>
+          <w:rFonts w:ascii="Times New Roman" w:hAnsi="Times New Roman" w:cs="Times New Roman"/>
+        </w:rPr>
+        <w:t xml:space="preserve">extensively described what he called “informal modes of cooperation,” which were necessary for organizational success but were not embedded in any formal bureaucracy. </w:t>
+      </w:r>
+      <w:r>
+        <w:rPr>
+          <w:rFonts w:ascii="Times New Roman" w:hAnsi="Times New Roman" w:cs="Times New Roman"/>
+        </w:rPr>
+        <w:t xml:space="preserve">Roethlisberger &amp; Dickson's (1939) account of the Hawthorne studies </w:t>
+      </w:r>
+      <w:r>
+        <w:rPr>
+          <w:rFonts w:ascii="Times New Roman" w:hAnsi="Times New Roman" w:cs="Times New Roman"/>
+        </w:rPr>
+        <w:t>used</w:t>
+      </w:r>
+      <w:r>
+        <w:rPr>
+          <w:rFonts w:ascii="Times New Roman" w:hAnsi="Times New Roman" w:cs="Times New Roman"/>
+        </w:rPr>
+        <w:t xml:space="preserve"> to</w:t>
+      </w:r>
+      <w:r>
+        <w:rPr>
+          <w:rFonts w:ascii="Times New Roman" w:hAnsi="Times New Roman" w:cs="Times New Roman"/>
+        </w:rPr>
+        <w:t xml:space="preserve"> the notion of “sentiments” to divide formal from informal actions conducted within organizations. </w:t>
+      </w:r>
+      <w:r>
+        <w:rPr>
+          <w:rFonts w:ascii="Times New Roman" w:hAnsi="Times New Roman" w:cs="Times New Roman"/>
+        </w:rPr>
+        <w:t xml:space="preserve">Katz and Kahn (1966), in </w:t>
+      </w:r>
+      <w:r>
+        <w:rPr>
+          <w:rFonts w:ascii="Times New Roman" w:hAnsi="Times New Roman" w:cs="Times New Roman"/>
+        </w:rPr>
+        <w:t xml:space="preserve">their presentation of organizations as open systems, often referenced “spontaneous contributions,” or cooperative acts not explicitly described in job </w:t>
+      </w:r>
+      <w:r>
+        <w:rPr>
+          <w:rFonts w:ascii="Times New Roman" w:hAnsi="Times New Roman" w:cs="Times New Roman"/>
+        </w:rPr>
+        <w:t>descriptions or managerial directives.</w:t>
       </w:r>
     </w:p>
     <w:p>
@@ -4586,7 +4662,33 @@
         <w:rPr>
           <w:rFonts w:ascii="Times New Roman" w:hAnsi="Times New Roman" w:cs="Times New Roman"/>
         </w:rPr>
-        <w:t>With these concepts in hand, Dennis Organ published a paper in the Academy of Management Review in 1977 which began a research stream focused on what we now call OCBs. His paper described the following tension. On one hand, industrial and organizational psychologists had reached a consensus in the early 1970s that employee satisfaction, although important for empirical study for its own right, was not a strong determinant of productivity. Study after study demonstrated a weak association when satisfaction was examined as a predictor of individual performance (</w:t>
+        <w:t xml:space="preserve">With these concepts in hand, Dennis Organ </w:t>
+      </w:r>
+      <w:r>
+        <w:rPr>
+          <w:rFonts w:ascii="Times New Roman" w:hAnsi="Times New Roman" w:cs="Times New Roman"/>
+        </w:rPr>
+        <w:t xml:space="preserve">placed the seed for what would become a long research stream examining what we now call OCBs with a publication in the </w:t>
+      </w:r>
+      <w:r>
+        <w:rPr>
+          <w:rFonts w:ascii="Times New Roman" w:hAnsi="Times New Roman" w:cs="Times New Roman"/>
+          <w:i/>
+          <w:iCs/>
+        </w:rPr>
+        <w:t>Academy of Management Review</w:t>
+      </w:r>
+      <w:r>
+        <w:rPr>
+          <w:rFonts w:ascii="Times New Roman" w:hAnsi="Times New Roman" w:cs="Times New Roman"/>
+        </w:rPr>
+        <w:t xml:space="preserve"> in 1977. </w:t>
+      </w:r>
+      <w:r>
+        <w:rPr>
+          <w:rFonts w:ascii="Times New Roman" w:hAnsi="Times New Roman" w:cs="Times New Roman"/>
+        </w:rPr>
+        <w:t>His paper described the following tension. On one hand, industrial and organizational psychologists had reached a consensus in the early 1970s that employee satisfaction, although important for empirical study for its own right, was not a strong determinant of productivity. Study after study demonstrated a weak association when satisfaction was examined as a predictor of individual performance (</w:t>
       </w:r>
       <w:proofErr w:type="spellStart"/>
       <w:r>
@@ -4614,28 +4716,20 @@
         <w:rPr>
           <w:rFonts w:ascii="Times New Roman" w:hAnsi="Times New Roman" w:cs="Times New Roman"/>
         </w:rPr>
-        <w:t xml:space="preserve">, 1953). On the other hand, managers and union leaders at the time, with experience observing real employees at work, continued to believe that the relationship existed -- and was strong. Gannon and Noon (1971), for instance, surveyed practicing managers and union officials and showed that they agreed with the statement, "a satisfied worker is a productive worker." Organ saw OCBs as the answer to this riddle. Managers, perhaps, had a broader, multidimensional sense of performance that was not being captured by empirical studies at the time. Productivity and effectiveness, to leaders and </w:t>
-      </w:r>
-      <w:proofErr w:type="spellStart"/>
-      <w:r>
-        <w:rPr>
-          <w:rFonts w:ascii="Times New Roman" w:hAnsi="Times New Roman" w:cs="Times New Roman"/>
-        </w:rPr>
-        <w:t>unofficials</w:t>
-      </w:r>
-      <w:proofErr w:type="spellEnd"/>
-      <w:r>
-        <w:rPr>
-          <w:rFonts w:ascii="Times New Roman" w:hAnsi="Times New Roman" w:cs="Times New Roman"/>
-        </w:rPr>
-        <w:t xml:space="preserve">, might mean more than simply "measurable time on task and output." Organ proposed </w:t>
+        <w:t>, 1953). On the other hand, managers and union leaders at the time, with experience observing real employees at work, continued to believe that the relationship existed -- and was strong. Gannon and Noon (1971), for instance, surveyed practicing managers and union officials and showed that they agreed with the statement, "a satisfied worker is a productive worker." Organ saw OCBs as the answer to this riddle. Managers, perhaps, had a broader, multidimensional sense of performance that was not being captured by empirical studies at the time. Productivity and effectiveness, to leaders and un</w:t>
+      </w:r>
+      <w:r>
+        <w:rPr>
+          <w:rFonts w:ascii="Times New Roman" w:hAnsi="Times New Roman" w:cs="Times New Roman"/>
+        </w:rPr>
+        <w:t xml:space="preserve">ion </w:t>
       </w:r>
       <w:r>
         <w:rPr>
           <w:rFonts w:ascii="Times New Roman" w:hAnsi="Times New Roman" w:cs="Times New Roman"/>
         </w:rPr>
         <w:lastRenderedPageBreak/>
-        <w:t xml:space="preserve">that managers may also include something similar to what Katz and Kahn called spontaneous contributions. He suggested that what managers really mean when they say "a happy worker is a productive worker" is that employees offer subtle gestures to help sustain the workplace cooperative system. What was needed, then, was a dependent variable capturing not only measurable output but also nuanced actions of support among colleagues. </w:t>
+        <w:t xml:space="preserve">officials, might mean more than simply "measurable time on task and output." Organ proposed that managers may also include something similar to what Katz and Kahn called spontaneous contributions. He suggested that what managers really mean when they say "a happy worker is a productive worker" is that employees offer subtle gestures to help sustain the workplace cooperative system. What was needed, then, was a dependent variable capturing not only measurable output but also nuanced actions of support among colleagues. </w:t>
       </w:r>
     </w:p>
     <w:p>
@@ -4651,7 +4745,7 @@
         <w:rPr>
           <w:rFonts w:ascii="Times New Roman" w:hAnsi="Times New Roman" w:cs="Times New Roman"/>
         </w:rPr>
-        <w:t xml:space="preserve">Following Organ's theoretical work, measures were developed to capture this new construct. Tom Bateman, Organ's graduate student, created surveys of quantitative performance (productivity) and what he termed qualitative performance (citizenship). Clare Ann Smith, another graduate student, followed with a second, comprehensive assessment capturing a multi-factor model of OCBs. Research examining additional dimensions, predictors, and outcomes of OCBs then began to blossom. At roughly the same time, </w:t>
+        <w:t xml:space="preserve">Following Organ's theoretical work, measures were developed to capture this new construct. Tom Bateman, Organ's graduate student, created surveys of quantitative (productivity) and what he termed qualitative performance (citizenship). Clare Ann Smith, another graduate student, followed with a second, comprehensive assessment capturing a multi-factor model of OCBs. Research examining additional dimensions, predictors, and outcomes of OCBs then began to blossom. At roughly the same time, </w:t>
       </w:r>
       <w:proofErr w:type="spellStart"/>
       <w:r>
@@ -4665,7 +4759,25 @@
         <w:rPr>
           <w:rFonts w:ascii="Times New Roman" w:hAnsi="Times New Roman" w:cs="Times New Roman"/>
         </w:rPr>
-        <w:t xml:space="preserve"> and colleagues were also publishing papers on what they called contextual performance, or the YYYYY. OCB s and CP are nearly identical constructs. The two terms were simply developed by independent research groups -- one focused on personality as a predictor (</w:t>
+        <w:t xml:space="preserve"> and colleagues were publishing papers on what they called contextual performance</w:t>
+      </w:r>
+      <w:r>
+        <w:rPr>
+          <w:rFonts w:ascii="Times New Roman" w:hAnsi="Times New Roman" w:cs="Times New Roman"/>
+        </w:rPr>
+        <w:t xml:space="preserve"> (CP)</w:t>
+      </w:r>
+      <w:r>
+        <w:rPr>
+          <w:rFonts w:ascii="Times New Roman" w:hAnsi="Times New Roman" w:cs="Times New Roman"/>
+        </w:rPr>
+        <w:t xml:space="preserve">, or </w:t>
+      </w:r>
+      <w:r>
+        <w:rPr>
+          <w:rFonts w:ascii="Times New Roman" w:hAnsi="Times New Roman" w:cs="Times New Roman"/>
+        </w:rPr>
+        <w:t xml:space="preserve">behaviors that support the broader social and psychological environment such as volunteering for activities, helping and cooperating with others, or endorsing organizational objectives (Borman &amp; </w:t>
       </w:r>
       <w:proofErr w:type="spellStart"/>
       <w:r>
@@ -4679,7 +4791,73 @@
         <w:rPr>
           <w:rFonts w:ascii="Times New Roman" w:hAnsi="Times New Roman" w:cs="Times New Roman"/>
         </w:rPr>
-        <w:t xml:space="preserve">: CP) and the other focused on satisfaction as a predictor (Organ: OCB). It is unfortunate that there was not a greater collaboration among these streams, but today research focuses almost exclusively on OCBs. </w:t>
+        <w:t xml:space="preserve">, 1993; </w:t>
+      </w:r>
+      <w:proofErr w:type="spellStart"/>
+      <w:r>
+        <w:rPr>
+          <w:rFonts w:ascii="Times New Roman" w:hAnsi="Times New Roman" w:cs="Times New Roman"/>
+        </w:rPr>
+        <w:t>Motowidlo</w:t>
+      </w:r>
+      <w:proofErr w:type="spellEnd"/>
+      <w:r>
+        <w:rPr>
+          <w:rFonts w:ascii="Times New Roman" w:hAnsi="Times New Roman" w:cs="Times New Roman"/>
+        </w:rPr>
+        <w:t xml:space="preserve"> &amp; Van </w:t>
+      </w:r>
+      <w:proofErr w:type="spellStart"/>
+      <w:r>
+        <w:rPr>
+          <w:rFonts w:ascii="Times New Roman" w:hAnsi="Times New Roman" w:cs="Times New Roman"/>
+        </w:rPr>
+        <w:t>Scotter</w:t>
+      </w:r>
+      <w:proofErr w:type="spellEnd"/>
+      <w:r>
+        <w:rPr>
+          <w:rFonts w:ascii="Times New Roman" w:hAnsi="Times New Roman" w:cs="Times New Roman"/>
+        </w:rPr>
+        <w:t>, 1994)</w:t>
+      </w:r>
+      <w:r>
+        <w:rPr>
+          <w:rFonts w:ascii="Times New Roman" w:hAnsi="Times New Roman" w:cs="Times New Roman"/>
+        </w:rPr>
+        <w:t xml:space="preserve">. </w:t>
+      </w:r>
+      <w:r>
+        <w:rPr>
+          <w:rFonts w:ascii="Times New Roman" w:hAnsi="Times New Roman" w:cs="Times New Roman"/>
+        </w:rPr>
+        <w:t>As is obvious, OCB and CP overlap considerably, and both research streams shared a similar goal: to more finely partition the performance domain. They differed in the predictors that</w:t>
+      </w:r>
+      <w:r>
+        <w:rPr>
+          <w:rFonts w:ascii="Times New Roman" w:hAnsi="Times New Roman" w:cs="Times New Roman"/>
+        </w:rPr>
+        <w:t xml:space="preserve"> they</w:t>
+      </w:r>
+      <w:r>
+        <w:rPr>
+          <w:rFonts w:ascii="Times New Roman" w:hAnsi="Times New Roman" w:cs="Times New Roman"/>
+        </w:rPr>
+        <w:t xml:space="preserve"> examined – one group focused on personality (</w:t>
+      </w:r>
+      <w:proofErr w:type="spellStart"/>
+      <w:r>
+        <w:rPr>
+          <w:rFonts w:ascii="Times New Roman" w:hAnsi="Times New Roman" w:cs="Times New Roman"/>
+        </w:rPr>
+        <w:t>Motowidlo</w:t>
+      </w:r>
+      <w:proofErr w:type="spellEnd"/>
+      <w:r>
+        <w:rPr>
+          <w:rFonts w:ascii="Times New Roman" w:hAnsi="Times New Roman" w:cs="Times New Roman"/>
+        </w:rPr>
+        <w:t xml:space="preserve"> and colleagues; CP) whereas the other focused on satisfaction as a predictor (Organ and colleagues; OCB). Today, CP has been subsumed within OCB. </w:t>
       </w:r>
     </w:p>
     <w:p>
@@ -4695,7 +4873,43 @@
         <w:rPr>
           <w:rFonts w:ascii="Times New Roman" w:hAnsi="Times New Roman" w:cs="Times New Roman"/>
         </w:rPr>
-        <w:t>Since the OCB concept was first developed and reported in two articles in the early 1980s (Bateman &amp; Organ, 1983; Smith, Organ, &amp; Near, 1983), the amount of interest paid to OCBs has dramatically increased. As reported in PODSAKOFF HANDBOOK, of the over 4900 articles published in the literature on OCB and related constructs from 1983 to 2017, approximately 80% have been published within the past 10 years and over half (51%) have been published in just the past 5 years (Web of Knowledge, 2018). In addition, some of the most highly cited articles in the field of management and Industrial/Organizational psychology have focused on OCB.</w:t>
+        <w:t xml:space="preserve">Since the OCB concept was first developed and reported in two articles in the early 1980s (Bateman &amp; Organ, 1983; Smith, Organ, &amp; Near, 1983), the amount of interest paid to OCBs has dramatically increased. As reported in </w:t>
+      </w:r>
+      <w:r>
+        <w:rPr>
+          <w:rFonts w:ascii="Times New Roman" w:hAnsi="Times New Roman" w:cs="Times New Roman"/>
+        </w:rPr>
+        <w:t>Podsakoff et al. (2018), of</w:t>
+      </w:r>
+      <w:r>
+        <w:rPr>
+          <w:rFonts w:ascii="Times New Roman" w:hAnsi="Times New Roman" w:cs="Times New Roman"/>
+        </w:rPr>
+        <w:t xml:space="preserve"> the over 4900 articles published in the literature on OCB and related constructs from 1983 to 2017, approximately 80% have been published within the past 10 years</w:t>
+      </w:r>
+      <w:r>
+        <w:rPr>
+          <w:rFonts w:ascii="Times New Roman" w:hAnsi="Times New Roman" w:cs="Times New Roman"/>
+        </w:rPr>
+        <w:t>,</w:t>
+      </w:r>
+      <w:r>
+        <w:rPr>
+          <w:rFonts w:ascii="Times New Roman" w:hAnsi="Times New Roman" w:cs="Times New Roman"/>
+        </w:rPr>
+        <w:t xml:space="preserve"> and over half (51%) have been published in just the past 5 years</w:t>
+      </w:r>
+      <w:r>
+        <w:rPr>
+          <w:rFonts w:ascii="Times New Roman" w:hAnsi="Times New Roman" w:cs="Times New Roman"/>
+        </w:rPr>
+        <w:t xml:space="preserve">. </w:t>
+      </w:r>
+      <w:r>
+        <w:rPr>
+          <w:rFonts w:ascii="Times New Roman" w:hAnsi="Times New Roman" w:cs="Times New Roman"/>
+        </w:rPr>
+        <w:t>In addition, some of the most highly cited articles in the field of management and Industrial/Organizational psychology have focused on OCB.</w:t>
       </w:r>
     </w:p>
     <w:p>
@@ -4718,7 +4932,7 @@
           <w:sz w:val="24"/>
           <w:szCs w:val="24"/>
         </w:rPr>
-        <w:t>Previous Research and Conceptualization of Citizenship</w:t>
+        <w:t>Current Citizenship Research and Dimensions</w:t>
       </w:r>
       <w:bookmarkEnd w:id="9"/>
       <w:bookmarkEnd w:id="10"/>
@@ -4934,6 +5148,7 @@
           <w:sz w:val="24"/>
           <w:szCs w:val="24"/>
         </w:rPr>
+        <w:lastRenderedPageBreak/>
         <w:t>There is considerable support in the literature for the idea that citizenship behavior at work is a positive thing (</w:t>
       </w:r>
       <w:proofErr w:type="spellStart"/>
@@ -5014,8 +5229,21 @@
           <w:rFonts w:ascii="Times New Roman" w:hAnsi="Times New Roman" w:cs="Times New Roman"/>
           <w:color w:val="000000" w:themeColor="text1"/>
         </w:rPr>
-        <w:lastRenderedPageBreak/>
-        <w:t>Researchers typically pursue one of three broad ways to classify OCBs. Initially, OCB included two dimensions: altruism, or helping directed at a person after an eliciting stimulus; and generalized compliance, or an impersonal sense of conscientiousness (Smith, Organ, &amp; Near, 1983). These two dimensions were later deconstructed into altruism (responding to opportunities to assist a coworker), courtesy (responding with kindness), conscientiousness (on time, following rules, etc.), civic virtue (concern for the organization), and sportsmanship (tolerate less than ideal circumstances while maintaining a positive outlook) (</w:t>
+        <w:t xml:space="preserve">Researchers typically pursue one of three ways to </w:t>
+      </w:r>
+      <w:r>
+        <w:rPr>
+          <w:rFonts w:ascii="Times New Roman" w:hAnsi="Times New Roman" w:cs="Times New Roman"/>
+          <w:color w:val="000000" w:themeColor="text1"/>
+        </w:rPr>
+        <w:t>partition</w:t>
+      </w:r>
+      <w:r>
+        <w:rPr>
+          <w:rFonts w:ascii="Times New Roman" w:hAnsi="Times New Roman" w:cs="Times New Roman"/>
+          <w:color w:val="000000" w:themeColor="text1"/>
+        </w:rPr>
+        <w:t xml:space="preserve"> OCBs. Initially, OCB included two dimensions: altruism, or helping directed at a person after an eliciting stimulus; and generalized compliance, or an impersonal sense of conscientiousness (Smith, Organ, &amp; Near, 1983). These two dimensions were later deconstructed into altruism (responding to opportunities to assist a coworker), courtesy (responding with kindness), conscientiousness (on time, following rules, etc.), civic virtue (concern for the organization), and sportsmanship (tolerate less than ideal circumstances while maintaining a positive outlook) (</w:t>
       </w:r>
       <w:proofErr w:type="spellStart"/>
       <w:r>
@@ -5063,7 +5291,21 @@
           <w:rFonts w:ascii="Times New Roman" w:hAnsi="Times New Roman" w:cs="Times New Roman"/>
           <w:color w:val="000000" w:themeColor="text1"/>
         </w:rPr>
-        <w:t>, Podsakoff, &amp; Podsakoff, 2011). Other researchers classify OCBs either as affiliative or challenging (</w:t>
+        <w:t xml:space="preserve">, Podsakoff, &amp; Podsakoff, 2011). Other researchers </w:t>
+      </w:r>
+      <w:r>
+        <w:rPr>
+          <w:rFonts w:ascii="Times New Roman" w:hAnsi="Times New Roman" w:cs="Times New Roman"/>
+          <w:color w:val="000000" w:themeColor="text1"/>
+        </w:rPr>
+        <w:t xml:space="preserve">place cooperative employee acts into either an affiliative or challenging bin </w:t>
+      </w:r>
+      <w:r>
+        <w:rPr>
+          <w:rFonts w:ascii="Times New Roman" w:hAnsi="Times New Roman" w:cs="Times New Roman"/>
+          <w:color w:val="000000" w:themeColor="text1"/>
+        </w:rPr>
+        <w:t>(</w:t>
       </w:r>
       <w:proofErr w:type="spellStart"/>
       <w:r>
@@ -5079,7 +5321,98 @@
           <w:rFonts w:ascii="Times New Roman" w:hAnsi="Times New Roman" w:cs="Times New Roman"/>
           <w:color w:val="000000" w:themeColor="text1"/>
         </w:rPr>
-        <w:t xml:space="preserve"> &amp; Parker, 2018). Affiliative behaviors are acts such as helping or responding with courtesy in which the actor supports existing company processes. Challenging behaviors are acts such as voicing problems or initiating change in which the actor adjusts his or her circumstances. Finally, OCBs are also distinguished by an individual (OCB-I; helping, assisting, encouraging) versus organizational (OCB-O; promoting the company to others) dividing line</w:t>
+        <w:t xml:space="preserve"> &amp; Parker, 2018). Affiliative behaviors are </w:t>
+      </w:r>
+      <w:r>
+        <w:rPr>
+          <w:rFonts w:ascii="Times New Roman" w:hAnsi="Times New Roman" w:cs="Times New Roman"/>
+          <w:color w:val="000000" w:themeColor="text1"/>
+        </w:rPr>
+        <w:t>actions which support existing company processes</w:t>
+      </w:r>
+      <w:r>
+        <w:rPr>
+          <w:rFonts w:ascii="Times New Roman" w:hAnsi="Times New Roman" w:cs="Times New Roman"/>
+          <w:color w:val="000000" w:themeColor="text1"/>
+        </w:rPr>
+        <w:t xml:space="preserve"> such as helping </w:t>
+      </w:r>
+      <w:r>
+        <w:rPr>
+          <w:rFonts w:ascii="Times New Roman" w:hAnsi="Times New Roman" w:cs="Times New Roman"/>
+          <w:color w:val="000000" w:themeColor="text1"/>
+        </w:rPr>
+        <w:t xml:space="preserve">a coworker </w:t>
+      </w:r>
+      <w:r>
+        <w:rPr>
+          <w:rFonts w:ascii="Times New Roman" w:hAnsi="Times New Roman" w:cs="Times New Roman"/>
+          <w:color w:val="000000" w:themeColor="text1"/>
+        </w:rPr>
+        <w:t xml:space="preserve">or responding </w:t>
+      </w:r>
+      <w:r>
+        <w:rPr>
+          <w:rFonts w:ascii="Times New Roman" w:hAnsi="Times New Roman" w:cs="Times New Roman"/>
+          <w:color w:val="000000" w:themeColor="text1"/>
+        </w:rPr>
+        <w:t xml:space="preserve">to a work issue </w:t>
+      </w:r>
+      <w:r>
+        <w:rPr>
+          <w:rFonts w:ascii="Times New Roman" w:hAnsi="Times New Roman" w:cs="Times New Roman"/>
+          <w:color w:val="000000" w:themeColor="text1"/>
+        </w:rPr>
+        <w:t>with courtesy</w:t>
+      </w:r>
+      <w:r>
+        <w:rPr>
+          <w:rFonts w:ascii="Times New Roman" w:hAnsi="Times New Roman" w:cs="Times New Roman"/>
+          <w:color w:val="000000" w:themeColor="text1"/>
+        </w:rPr>
+        <w:t xml:space="preserve">. </w:t>
+      </w:r>
+      <w:r>
+        <w:rPr>
+          <w:rFonts w:ascii="Times New Roman" w:hAnsi="Times New Roman" w:cs="Times New Roman"/>
+          <w:color w:val="000000" w:themeColor="text1"/>
+        </w:rPr>
+        <w:t>Challenging behaviors</w:t>
+      </w:r>
+      <w:r>
+        <w:rPr>
+          <w:rFonts w:ascii="Times New Roman" w:hAnsi="Times New Roman" w:cs="Times New Roman"/>
+          <w:color w:val="000000" w:themeColor="text1"/>
+        </w:rPr>
+        <w:t xml:space="preserve">, conversely, are actions which are disruptive and initiate change – the employee actively adjusts his or her circumstances, voices problems, or initiates new protocols into the system. </w:t>
+      </w:r>
+      <w:r>
+        <w:rPr>
+          <w:rFonts w:ascii="Times New Roman" w:hAnsi="Times New Roman" w:cs="Times New Roman"/>
+          <w:color w:val="000000" w:themeColor="text1"/>
+        </w:rPr>
+        <w:t xml:space="preserve">Finally, OCBs are also </w:t>
+      </w:r>
+      <w:r>
+        <w:rPr>
+          <w:rFonts w:ascii="Times New Roman" w:hAnsi="Times New Roman" w:cs="Times New Roman"/>
+          <w:color w:val="000000" w:themeColor="text1"/>
+        </w:rPr>
+        <w:t>divided along an</w:t>
+      </w:r>
+      <w:r>
+        <w:rPr>
+          <w:rFonts w:ascii="Times New Roman" w:hAnsi="Times New Roman" w:cs="Times New Roman"/>
+          <w:color w:val="000000" w:themeColor="text1"/>
+        </w:rPr>
+        <w:t xml:space="preserve"> individual (OCB-I; helping, assisting, encouraging) versus organizational (OCB-O; promoting the company to others) </w:t>
+      </w:r>
+      <w:r>
+        <w:rPr>
+          <w:rFonts w:ascii="Times New Roman" w:hAnsi="Times New Roman" w:cs="Times New Roman"/>
+          <w:color w:val="000000" w:themeColor="text1"/>
+        </w:rPr>
+        <w:t>dimension</w:t>
       </w:r>
       <w:r>
         <w:rPr>
@@ -5148,7 +5481,49 @@
           <w:rFonts w:ascii="Times New Roman" w:hAnsi="Times New Roman" w:cs="Times New Roman"/>
           <w:color w:val="000000" w:themeColor="text1"/>
         </w:rPr>
-        <w:t>, I refer to affiliative OCBs whenever I use the terms citizenship, helping, assistance, or OCB. This focus is necessary and appropriate for the following reasons. First, Li et al. (2018) spend an entire chapter describing the differences between affiliative (helping) and challenging (voicing) OCBs and argue that helping should be thought of as the core manifestation of citizenship because it (a) aligns with what most people mean when they study cooperation in the broader sciences, (b) is based on different evolutionary pressures than behaviors such as voicing concerns or actively changing circumstances, and (c) leads to construct contamination and unnecessary confusion if coupled with change-oriented behaviors. Second, Van Dyne, Cummings, and McLean (1995) suggest that “the conceptual definition and subsequent operationalizations of OCBs should focus on citizenship behavior that is affiliative…and should not include challenging” (p. 274). Third, helping is the core dimension discussed in the original paper exploring the dimensionality of OCBs (Smith et al., 1983) and within Organ’s theoretical writing about the construct (Organ, Podsakoff, &amp; Podsakoff, 2011). Finally, and perhaps most importantly, it aligns with the purpose of this study, which is to explore the random nature of prompts for help. For all of these reasons, this proposal couches itself within the affiliative space of the construct.</w:t>
+        <w:t xml:space="preserve">, I refer to affiliative </w:t>
+      </w:r>
+      <w:r>
+        <w:rPr>
+          <w:rFonts w:ascii="Times New Roman" w:hAnsi="Times New Roman" w:cs="Times New Roman"/>
+          <w:color w:val="000000" w:themeColor="text1"/>
+        </w:rPr>
+        <w:t xml:space="preserve">acts </w:t>
+      </w:r>
+      <w:r>
+        <w:rPr>
+          <w:rFonts w:ascii="Times New Roman" w:hAnsi="Times New Roman" w:cs="Times New Roman"/>
+          <w:color w:val="000000" w:themeColor="text1"/>
+        </w:rPr>
+        <w:t xml:space="preserve">whenever I use the terms citizenship, helping, assistance, or OCB. This focus is necessary and appropriate for the following reasons. First, Li et al. (2018) spend an entire chapter describing the differences between affiliative (helping) and challenging (voicing) OCBs and argue that helping should be thought of as the core manifestation of citizenship because it (a) aligns with what most people mean when they study cooperation in the broader sciences, (b) is based on different evolutionary pressures than behaviors such as voicing concerns or actively changing circumstances, and (c) leads to construct contamination and unnecessary confusion if coupled with change-oriented behaviors. Second, Van Dyne, Cummings, and McLean (1995) suggest that “the conceptual definition and subsequent operationalizations of OCBs should focus on citizenship behavior that is affiliative…and should not include challenging” (p. 274). Third, helping is the core dimension discussed in the original paper exploring the dimensionality of OCBs (Smith et al., 1983) and within Organ’s theoretical writing about the construct (Organ, Podsakoff, &amp; Podsakoff, 2011). Finally, and perhaps most importantly, it aligns with the purpose of this study, which is to explore </w:t>
+      </w:r>
+      <w:r>
+        <w:rPr>
+          <w:rFonts w:ascii="Times New Roman" w:hAnsi="Times New Roman" w:cs="Times New Roman"/>
+          <w:color w:val="000000" w:themeColor="text1"/>
+        </w:rPr>
+        <w:t xml:space="preserve">the link between prompts for help and reactions to those prompts. </w:t>
+      </w:r>
+      <w:r>
+        <w:rPr>
+          <w:rFonts w:ascii="Times New Roman" w:hAnsi="Times New Roman" w:cs="Times New Roman"/>
+          <w:color w:val="000000" w:themeColor="text1"/>
+        </w:rPr>
+        <w:t xml:space="preserve">For all of these reasons, this </w:t>
+      </w:r>
+      <w:r>
+        <w:rPr>
+          <w:rFonts w:ascii="Times New Roman" w:hAnsi="Times New Roman" w:cs="Times New Roman"/>
+          <w:color w:val="000000" w:themeColor="text1"/>
+        </w:rPr>
+        <w:t>study</w:t>
+      </w:r>
+      <w:r>
+        <w:rPr>
+          <w:rFonts w:ascii="Times New Roman" w:hAnsi="Times New Roman" w:cs="Times New Roman"/>
+          <w:color w:val="000000" w:themeColor="text1"/>
+        </w:rPr>
+        <w:t xml:space="preserve"> couches itself within the affiliative space of the construct.</w:t>
       </w:r>
       <w:bookmarkStart w:id="11" w:name="sustained-long-run-citizenship"/>
     </w:p>
@@ -5167,14 +5542,35 @@
           <w:rFonts w:ascii="Times New Roman" w:hAnsi="Times New Roman" w:cs="Times New Roman"/>
           <w:color w:val="000000" w:themeColor="text1"/>
         </w:rPr>
-        <w:t xml:space="preserve">To reflect even more. SAY IT SIMPLY. THERE IS RESEARCH ON </w:t>
-      </w:r>
-      <w:r>
-        <w:rPr>
-          <w:rFonts w:ascii="Times New Roman" w:hAnsi="Times New Roman" w:cs="Times New Roman"/>
-          <w:color w:val="000000" w:themeColor="text1"/>
-        </w:rPr>
-        <w:t>CHALLENGING. BUT PEOPLE HAVE ARGUED THAT AFFILIATIVE IS THE CORE MANIFESTATION OF OCB. IT SHOULD TAKE CENTER STAGE. THE OTHER THING I AM DOING IS COUCHING MYSELF. YES, RESEARCH EXISTS. BUT HERE I FOCUS ON AFFILIATIVE HELPING.</w:t>
+        <w:t xml:space="preserve">To linger on this point, I acknowledge that there are many circumstances in which OCBs occur outside the context of a plea for help. </w:t>
+      </w:r>
+      <w:r>
+        <w:rPr>
+          <w:rFonts w:ascii="Times New Roman" w:hAnsi="Times New Roman" w:cs="Times New Roman"/>
+          <w:color w:val="000000" w:themeColor="text1"/>
+        </w:rPr>
+        <w:t xml:space="preserve">No scripture within the </w:t>
+      </w:r>
+      <w:r>
+        <w:rPr>
+          <w:rFonts w:ascii="Times New Roman" w:hAnsi="Times New Roman" w:cs="Times New Roman"/>
+          <w:color w:val="000000" w:themeColor="text1"/>
+        </w:rPr>
+        <w:t>annals of Organizational Psychology demands that w</w:t>
+      </w:r>
+      <w:r>
+        <w:rPr>
+          <w:rFonts w:ascii="Times New Roman" w:hAnsi="Times New Roman" w:cs="Times New Roman"/>
+          <w:color w:val="000000" w:themeColor="text1"/>
+        </w:rPr>
+        <w:t>hen an employee challenges the dominant perspective in a meeting, offers suggestions to new hires, or actively creates new ways of completing tasks he or she</w:t>
+      </w:r>
+      <w:r>
+        <w:rPr>
+          <w:rFonts w:ascii="Times New Roman" w:hAnsi="Times New Roman" w:cs="Times New Roman"/>
+          <w:color w:val="000000" w:themeColor="text1"/>
+        </w:rPr>
+        <w:t xml:space="preserve"> does so after being solicited from coworkers. Entire articles, book chapters, and careers have been dedicated to documenting the importance of challenging OCBs in organizations. It is a limitation of this study that I choose to focus only on solicited acts of help. But the dominant perspective among citizenship scholars is that affiliative actions in which employees react to please for assistance are the core manifestation of OCB. For this reason, I limit the current study to only that area. </w:t>
       </w:r>
     </w:p>
     <w:p>
@@ -5196,6 +5592,7 @@
           <w:sz w:val="24"/>
           <w:szCs w:val="24"/>
         </w:rPr>
+        <w:lastRenderedPageBreak/>
         <w:t>Frequent, Exceptional Citizenship</w:t>
       </w:r>
       <w:bookmarkEnd w:id="11"/>
@@ -5240,15 +5637,7 @@
           <w:rFonts w:ascii="Times New Roman" w:hAnsi="Times New Roman" w:cs="Times New Roman"/>
           <w:color w:val="000000" w:themeColor="text1"/>
         </w:rPr>
-        <w:t xml:space="preserve"> employees repeatedly exhibit greater OCBs compared to their peers. Li et al. (2015), for instance, studied manufacturing teams in China and examined what they referred to as “extra milers” – employees who frequently provided greater help relative to their colleagues. Specifically, extra milers were defined as team members who exhibited high frequency extra-role behaviors such as helping, and the researchers operationalized it by collecting other-team-member-rated surveys of OCBs and then identifying the team member with the maximum score. Unfortunately, there was a discrepancy between how they defined extra milers and how it was studied: they defined it by referring to frequency, which implies sustained behavior over time consistent with the theory that they used to support their arguments (behavioral consistency </w:t>
-      </w:r>
-      <w:r>
-        <w:rPr>
-          <w:rFonts w:ascii="Times New Roman" w:hAnsi="Times New Roman" w:cs="Times New Roman"/>
-          <w:color w:val="000000" w:themeColor="text1"/>
-        </w:rPr>
-        <w:lastRenderedPageBreak/>
-        <w:t>theory), whereas the measures they employed captured single-moment levels of OCBs. Nonetheless, the researchers were clearly interested in the notion of repeated, exceptional OCBs. They found that differences across teams in the number of helping behaviors provided by the “extra miler” correlated with team backup and monitoring behaviors.</w:t>
+        <w:t xml:space="preserve"> employees repeatedly exhibit greater OCBs compared to their peers. Li et al. (2015), for instance, studied manufacturing teams in China and examined what they referred to as “extra milers” – employees who frequently provided greater help relative to their colleagues. Specifically, extra milers were defined as team members who exhibited high frequency extra-role behaviors such as helping, and the researchers operationalized it by collecting other-team-member-rated surveys of OCBs and then identifying the team member with the maximum score. Unfortunately, there was a discrepancy between how they defined extra milers and how it was studied: they defined it by referring to frequency, which implies sustained behavior over time consistent with the theory that they used to support their arguments (behavioral consistency theory), whereas the measures they employed captured single-moment levels of OCBs. Nonetheless, the researchers were clearly interested in the notion of repeated, exceptional OCBs. They found that differences across teams in the number of helping behaviors provided by the “extra miler” correlated with team backup and monitoring behaviors.</w:t>
       </w:r>
     </w:p>
     <w:p>
@@ -5339,28 +5728,7 @@
           <w:rFonts w:ascii="Times New Roman" w:hAnsi="Times New Roman" w:cs="Times New Roman"/>
           <w:color w:val="000000" w:themeColor="text1"/>
         </w:rPr>
-        <w:t>What accounts for frequently exceptional citizens? OCB antecedents</w:t>
-      </w:r>
-      <w:r>
-        <w:rPr>
-          <w:rFonts w:ascii="Times New Roman" w:hAnsi="Times New Roman" w:cs="Times New Roman"/>
-          <w:color w:val="000000" w:themeColor="text1"/>
-        </w:rPr>
-        <w:t xml:space="preserve"> often include </w:t>
-      </w:r>
-      <w:r>
-        <w:rPr>
-          <w:rFonts w:ascii="Times New Roman" w:hAnsi="Times New Roman" w:cs="Times New Roman"/>
-          <w:color w:val="000000" w:themeColor="text1"/>
-        </w:rPr>
-        <w:t xml:space="preserve">individual characteristics such as motives, affect, attitudes, fairness perceptions, and engagement. </w:t>
-      </w:r>
-      <w:r>
-        <w:rPr>
-          <w:rFonts w:ascii="Times New Roman" w:hAnsi="Times New Roman" w:cs="Times New Roman"/>
-          <w:color w:val="000000" w:themeColor="text1"/>
-        </w:rPr>
-        <w:t xml:space="preserve">AUTHOR </w:t>
+        <w:t xml:space="preserve">What accounts for frequently exceptional citizens? </w:t>
       </w:r>
       <w:proofErr w:type="spellStart"/>
       <w:r>
@@ -5368,7 +5736,7 @@
           <w:rFonts w:ascii="Times New Roman" w:hAnsi="Times New Roman" w:cs="Times New Roman"/>
           <w:color w:val="000000" w:themeColor="text1"/>
         </w:rPr>
-        <w:t>AUTHOR</w:t>
+        <w:t>Methot</w:t>
       </w:r>
       <w:proofErr w:type="spellEnd"/>
       <w:r>
@@ -5376,14 +5744,49 @@
           <w:rFonts w:ascii="Times New Roman" w:hAnsi="Times New Roman" w:cs="Times New Roman"/>
           <w:color w:val="000000" w:themeColor="text1"/>
         </w:rPr>
-        <w:t xml:space="preserve">, FOR EXAMPLE, STUDIED A, B, AND C, AND FOUND THAT. </w:t>
-      </w:r>
-      <w:r>
-        <w:rPr>
-          <w:rFonts w:ascii="Times New Roman" w:hAnsi="Times New Roman" w:cs="Times New Roman"/>
-          <w:color w:val="000000" w:themeColor="text1"/>
-        </w:rPr>
-        <w:t xml:space="preserve">Similarly, </w:t>
+        <w:t xml:space="preserve"> et al. (2017)</w:t>
+      </w:r>
+      <w:r>
+        <w:rPr>
+          <w:rFonts w:ascii="Times New Roman" w:hAnsi="Times New Roman" w:cs="Times New Roman"/>
+          <w:color w:val="000000" w:themeColor="text1"/>
+        </w:rPr>
+        <w:t xml:space="preserve">, in their quote above, argue for the importance of </w:t>
+      </w:r>
+      <w:r>
+        <w:rPr>
+          <w:rFonts w:ascii="Times New Roman" w:hAnsi="Times New Roman" w:cs="Times New Roman"/>
+          <w:color w:val="000000" w:themeColor="text1"/>
+        </w:rPr>
+        <w:t xml:space="preserve">individual characteristics such as </w:t>
+      </w:r>
+      <w:r>
+        <w:rPr>
+          <w:rFonts w:ascii="Times New Roman" w:hAnsi="Times New Roman" w:cs="Times New Roman"/>
+          <w:color w:val="000000" w:themeColor="text1"/>
+        </w:rPr>
+        <w:t xml:space="preserve">prosocial values and personality. </w:t>
+      </w:r>
+      <w:r>
+        <w:rPr>
+          <w:rFonts w:ascii="Times New Roman" w:hAnsi="Times New Roman" w:cs="Times New Roman"/>
+          <w:color w:val="000000" w:themeColor="text1"/>
+        </w:rPr>
+        <w:t xml:space="preserve">This sentiment echoes the large majority of research on OCB antecedents, which often examines </w:t>
+      </w:r>
+      <w:r>
+        <w:rPr>
+          <w:rFonts w:ascii="Times New Roman" w:hAnsi="Times New Roman" w:cs="Times New Roman"/>
+          <w:color w:val="000000" w:themeColor="text1"/>
+        </w:rPr>
+        <w:t xml:space="preserve">motives, affect, attitudes, fairness perceptions, and engagement. </w:t>
+      </w:r>
+      <w:r>
+        <w:rPr>
+          <w:rFonts w:ascii="Times New Roman" w:hAnsi="Times New Roman" w:cs="Times New Roman"/>
+          <w:color w:val="000000" w:themeColor="text1"/>
+        </w:rPr>
+        <w:t>In an early meta-analysis, for example, OCBs correlated with satisfaction, perceived fairness, perceptions of leadership support, and conscientiousness (Organ &amp; Ryan, 1995). Later meta-analyses documented relationships between OCBs and other personality facets (</w:t>
       </w:r>
       <w:proofErr w:type="spellStart"/>
       <w:r>
@@ -5391,7 +5794,7 @@
           <w:rFonts w:ascii="Times New Roman" w:hAnsi="Times New Roman" w:cs="Times New Roman"/>
           <w:color w:val="000000" w:themeColor="text1"/>
         </w:rPr>
-        <w:t>Methot</w:t>
+        <w:t>Chiaburu</w:t>
       </w:r>
       <w:proofErr w:type="spellEnd"/>
       <w:r>
@@ -5399,15 +5802,313 @@
           <w:rFonts w:ascii="Times New Roman" w:hAnsi="Times New Roman" w:cs="Times New Roman"/>
           <w:color w:val="000000" w:themeColor="text1"/>
         </w:rPr>
-        <w:t xml:space="preserve"> et al. (2017), point to predictors of good soldiers in the quote above: personality and prosocial values. </w:t>
-      </w:r>
-      <w:r>
-        <w:rPr>
-          <w:rFonts w:ascii="Times New Roman" w:hAnsi="Times New Roman" w:cs="Times New Roman"/>
-          <w:color w:val="000000" w:themeColor="text1"/>
-        </w:rPr>
-        <w:t xml:space="preserve">Finally, LAY ON THE CITES. </w:t>
-      </w:r>
+        <w:t>, Oh, Berry, Li, &amp; Gardner, 2011) and other perceptions of leadership (</w:t>
+      </w:r>
+      <w:proofErr w:type="spellStart"/>
+      <w:r>
+        <w:rPr>
+          <w:rFonts w:ascii="Times New Roman" w:hAnsi="Times New Roman" w:cs="Times New Roman"/>
+          <w:color w:val="000000" w:themeColor="text1"/>
+        </w:rPr>
+        <w:t>Ilies</w:t>
+      </w:r>
+      <w:proofErr w:type="spellEnd"/>
+      <w:r>
+        <w:rPr>
+          <w:rFonts w:ascii="Times New Roman" w:hAnsi="Times New Roman" w:cs="Times New Roman"/>
+          <w:color w:val="000000" w:themeColor="text1"/>
+        </w:rPr>
+        <w:t xml:space="preserve">, </w:t>
+      </w:r>
+      <w:proofErr w:type="spellStart"/>
+      <w:r>
+        <w:rPr>
+          <w:rFonts w:ascii="Times New Roman" w:hAnsi="Times New Roman" w:cs="Times New Roman"/>
+          <w:color w:val="000000" w:themeColor="text1"/>
+        </w:rPr>
+        <w:t>Nahrgang</w:t>
+      </w:r>
+      <w:proofErr w:type="spellEnd"/>
+      <w:r>
+        <w:rPr>
+          <w:rFonts w:ascii="Times New Roman" w:hAnsi="Times New Roman" w:cs="Times New Roman"/>
+          <w:color w:val="000000" w:themeColor="text1"/>
+        </w:rPr>
+        <w:t xml:space="preserve">, &amp; </w:t>
+      </w:r>
+      <w:proofErr w:type="spellStart"/>
+      <w:r>
+        <w:rPr>
+          <w:rFonts w:ascii="Times New Roman" w:hAnsi="Times New Roman" w:cs="Times New Roman"/>
+          <w:color w:val="000000" w:themeColor="text1"/>
+        </w:rPr>
+        <w:t>Morgeson</w:t>
+      </w:r>
+      <w:proofErr w:type="spellEnd"/>
+      <w:r>
+        <w:rPr>
+          <w:rFonts w:ascii="Times New Roman" w:hAnsi="Times New Roman" w:cs="Times New Roman"/>
+          <w:color w:val="000000" w:themeColor="text1"/>
+        </w:rPr>
+        <w:t xml:space="preserve">, 2007). </w:t>
+      </w:r>
+      <w:r>
+        <w:rPr>
+          <w:rFonts w:ascii="Times New Roman" w:hAnsi="Times New Roman" w:cs="Times New Roman"/>
+          <w:color w:val="000000" w:themeColor="text1"/>
+        </w:rPr>
+        <w:t xml:space="preserve">A vast amount of literature documents relationships between various individual characteristics and citizenship </w:t>
+      </w:r>
+      <w:r>
+        <w:rPr>
+          <w:rFonts w:ascii="Times New Roman" w:hAnsi="Times New Roman" w:cs="Times New Roman"/>
+          <w:color w:val="000000" w:themeColor="text1"/>
+        </w:rPr>
+        <w:t xml:space="preserve">(e.g., </w:t>
+      </w:r>
+      <w:r>
+        <w:rPr>
+          <w:rFonts w:ascii="Times New Roman" w:hAnsi="Times New Roman" w:cs="Times New Roman"/>
+          <w:color w:val="000000" w:themeColor="text1"/>
+        </w:rPr>
+        <w:t>Grant &amp; Mayer, 2009; Ferris et al., 2019; Kristof-Brown, Li, &amp; Schneider, 2018;</w:t>
+      </w:r>
+      <w:r>
+        <w:rPr>
+          <w:rFonts w:ascii="Times New Roman" w:hAnsi="Times New Roman" w:cs="Times New Roman"/>
+          <w:color w:val="000000" w:themeColor="text1"/>
+        </w:rPr>
+        <w:t xml:space="preserve"> </w:t>
+      </w:r>
+      <w:r>
+        <w:rPr>
+          <w:rFonts w:ascii="Times New Roman" w:hAnsi="Times New Roman" w:cs="Times New Roman"/>
+          <w:color w:val="000000" w:themeColor="text1"/>
+        </w:rPr>
+        <w:t xml:space="preserve">Lin, </w:t>
+      </w:r>
+      <w:proofErr w:type="spellStart"/>
+      <w:r>
+        <w:rPr>
+          <w:rFonts w:ascii="Times New Roman" w:hAnsi="Times New Roman" w:cs="Times New Roman"/>
+          <w:color w:val="000000" w:themeColor="text1"/>
+        </w:rPr>
+        <w:t>Savani</w:t>
+      </w:r>
+      <w:proofErr w:type="spellEnd"/>
+      <w:r>
+        <w:rPr>
+          <w:rFonts w:ascii="Times New Roman" w:hAnsi="Times New Roman" w:cs="Times New Roman"/>
+          <w:color w:val="000000" w:themeColor="text1"/>
+        </w:rPr>
+        <w:t xml:space="preserve">, &amp; </w:t>
+      </w:r>
+      <w:proofErr w:type="spellStart"/>
+      <w:r>
+        <w:rPr>
+          <w:rFonts w:ascii="Times New Roman" w:hAnsi="Times New Roman" w:cs="Times New Roman"/>
+          <w:color w:val="000000" w:themeColor="text1"/>
+        </w:rPr>
+        <w:t>Ilies</w:t>
+      </w:r>
+      <w:proofErr w:type="spellEnd"/>
+      <w:r>
+        <w:rPr>
+          <w:rFonts w:ascii="Times New Roman" w:hAnsi="Times New Roman" w:cs="Times New Roman"/>
+          <w:color w:val="000000" w:themeColor="text1"/>
+        </w:rPr>
+        <w:t>, 2019; Matta et al., 2020</w:t>
+      </w:r>
+      <w:r>
+        <w:rPr>
+          <w:rFonts w:ascii="Times New Roman" w:hAnsi="Times New Roman" w:cs="Times New Roman"/>
+          <w:color w:val="000000" w:themeColor="text1"/>
+        </w:rPr>
+        <w:t xml:space="preserve">). </w:t>
+      </w:r>
+    </w:p>
+    <w:p>
+      <w:pPr>
+        <w:pStyle w:val="BodyText"/>
+        <w:spacing w:after="0"/>
+        <w:ind w:firstLine="720"/>
+        <w:rPr>
+          <w:rFonts w:ascii="Times New Roman" w:hAnsi="Times New Roman" w:cs="Times New Roman"/>
+          <w:color w:val="000000" w:themeColor="text1"/>
+        </w:rPr>
+      </w:pPr>
+      <w:r>
+        <w:rPr>
+          <w:rFonts w:ascii="Times New Roman" w:hAnsi="Times New Roman" w:cs="Times New Roman"/>
+          <w:color w:val="000000" w:themeColor="text1"/>
+        </w:rPr>
+        <w:t xml:space="preserve">I suggest an </w:t>
+      </w:r>
+      <w:r>
+        <w:rPr>
+          <w:rFonts w:ascii="Times New Roman" w:hAnsi="Times New Roman" w:cs="Times New Roman"/>
+          <w:color w:val="000000" w:themeColor="text1"/>
+        </w:rPr>
+        <w:t>alternative</w:t>
+      </w:r>
+      <w:r>
+        <w:rPr>
+          <w:rFonts w:ascii="Times New Roman" w:hAnsi="Times New Roman" w:cs="Times New Roman"/>
+          <w:color w:val="000000" w:themeColor="text1"/>
+        </w:rPr>
+        <w:t xml:space="preserve">: some employees may exhibit frequent citizenship not because they are driven by unique motives, were raised on different values, or have a disposition that pushes them toward altruism, but because they receive requests in ways that differ from their colleagues. </w:t>
+      </w:r>
+    </w:p>
+    <w:p>
+      <w:pPr>
+        <w:pStyle w:val="BodyText"/>
+        <w:spacing w:after="0"/>
+        <w:ind w:firstLine="720"/>
+        <w:rPr>
+          <w:rFonts w:ascii="Times New Roman" w:hAnsi="Times New Roman" w:cs="Times New Roman"/>
+          <w:color w:val="000000" w:themeColor="text1"/>
+        </w:rPr>
+      </w:pPr>
+    </w:p>
+    <w:p>
+      <w:pPr>
+        <w:pStyle w:val="BodyText"/>
+        <w:spacing w:after="0"/>
+        <w:ind w:firstLine="720"/>
+        <w:rPr>
+          <w:rFonts w:ascii="Times New Roman" w:hAnsi="Times New Roman" w:cs="Times New Roman"/>
+          <w:color w:val="000000" w:themeColor="text1"/>
+        </w:rPr>
+      </w:pPr>
+      <w:r>
+        <w:rPr>
+          <w:rFonts w:ascii="Times New Roman" w:hAnsi="Times New Roman" w:cs="Times New Roman"/>
+          <w:color w:val="000000" w:themeColor="text1"/>
+        </w:rPr>
+        <w:t>[different amounts of requests for help.]</w:t>
+      </w:r>
+    </w:p>
+    <w:p>
+      <w:pPr>
+        <w:pStyle w:val="BodyText"/>
+        <w:spacing w:after="0"/>
+        <w:ind w:firstLine="720"/>
+        <w:rPr>
+          <w:rFonts w:ascii="Times New Roman" w:hAnsi="Times New Roman" w:cs="Times New Roman"/>
+          <w:color w:val="000000" w:themeColor="text1"/>
+        </w:rPr>
+      </w:pPr>
+      <w:r>
+        <w:rPr>
+          <w:rFonts w:ascii="Times New Roman" w:hAnsi="Times New Roman" w:cs="Times New Roman"/>
+          <w:color w:val="000000" w:themeColor="text1"/>
+        </w:rPr>
+        <w:t>[greater or fewer]</w:t>
+      </w:r>
+    </w:p>
+    <w:p>
+      <w:pPr>
+        <w:pStyle w:val="BodyText"/>
+        <w:spacing w:after="0"/>
+        <w:ind w:firstLine="720"/>
+        <w:rPr>
+          <w:rFonts w:ascii="Times New Roman" w:hAnsi="Times New Roman" w:cs="Times New Roman"/>
+          <w:color w:val="000000" w:themeColor="text1"/>
+        </w:rPr>
+      </w:pPr>
+      <w:r>
+        <w:rPr>
+          <w:rFonts w:ascii="Times New Roman" w:hAnsi="Times New Roman" w:cs="Times New Roman"/>
+          <w:color w:val="000000" w:themeColor="text1"/>
+        </w:rPr>
+        <w:lastRenderedPageBreak/>
+        <w:t>[different rates]</w:t>
+      </w:r>
+    </w:p>
+    <w:p>
+      <w:pPr>
+        <w:pStyle w:val="BodyText"/>
+        <w:spacing w:after="0"/>
+        <w:ind w:firstLine="720"/>
+        <w:rPr>
+          <w:rFonts w:ascii="Times New Roman" w:hAnsi="Times New Roman" w:cs="Times New Roman"/>
+          <w:color w:val="000000" w:themeColor="text1"/>
+        </w:rPr>
+      </w:pPr>
+    </w:p>
+    <w:p>
+      <w:pPr>
+        <w:pStyle w:val="BodyText"/>
+        <w:spacing w:after="0"/>
+        <w:ind w:firstLine="720"/>
+        <w:rPr>
+          <w:rFonts w:ascii="Times New Roman" w:hAnsi="Times New Roman" w:cs="Times New Roman"/>
+          <w:color w:val="000000" w:themeColor="text1"/>
+        </w:rPr>
+      </w:pPr>
+      <w:r>
+        <w:rPr>
+          <w:rFonts w:ascii="Times New Roman" w:hAnsi="Times New Roman" w:cs="Times New Roman"/>
+          <w:color w:val="000000" w:themeColor="text1"/>
+        </w:rPr>
+        <w:t>Over the course of a week, employees acquire pleas for assistance from collaborators and coworkers.</w:t>
+      </w:r>
+    </w:p>
+    <w:p>
+      <w:pPr>
+        <w:pStyle w:val="BodyText"/>
+        <w:spacing w:after="0"/>
+        <w:ind w:firstLine="720"/>
+        <w:rPr>
+          <w:rFonts w:ascii="Times New Roman" w:hAnsi="Times New Roman" w:cs="Times New Roman"/>
+          <w:color w:val="000000" w:themeColor="text1"/>
+        </w:rPr>
+      </w:pPr>
+    </w:p>
+    <w:p>
+      <w:pPr>
+        <w:pStyle w:val="BodyText"/>
+        <w:spacing w:after="0"/>
+        <w:ind w:firstLine="720"/>
+        <w:rPr>
+          <w:rFonts w:ascii="Times New Roman" w:hAnsi="Times New Roman" w:cs="Times New Roman"/>
+          <w:color w:val="000000" w:themeColor="text1"/>
+        </w:rPr>
+      </w:pPr>
+      <w:r>
+        <w:rPr>
+          <w:rFonts w:ascii="Times New Roman" w:hAnsi="Times New Roman" w:cs="Times New Roman"/>
+          <w:color w:val="000000" w:themeColor="text1"/>
+        </w:rPr>
+        <w:t xml:space="preserve">Although individuals certainly differ in character, the simple fact that each </w:t>
+      </w:r>
+      <w:proofErr w:type="spellStart"/>
+      <w:r>
+        <w:rPr>
+          <w:rFonts w:ascii="Times New Roman" w:hAnsi="Times New Roman" w:cs="Times New Roman"/>
+          <w:color w:val="000000" w:themeColor="text1"/>
+        </w:rPr>
+        <w:t>each</w:t>
+      </w:r>
+      <w:proofErr w:type="spellEnd"/>
+      <w:r>
+        <w:rPr>
+          <w:rFonts w:ascii="Times New Roman" w:hAnsi="Times New Roman" w:cs="Times New Roman"/>
+          <w:color w:val="000000" w:themeColor="text1"/>
+        </w:rPr>
+        <w:t xml:space="preserve"> may not receive the same number of requests by itself establishes unequal opportunity across the collective. </w:t>
+      </w:r>
+    </w:p>
+    <w:p>
+      <w:pPr>
+        <w:pStyle w:val="BodyText"/>
+        <w:spacing w:after="0"/>
+        <w:ind w:firstLine="720"/>
+        <w:rPr>
+          <w:rFonts w:ascii="Times New Roman" w:hAnsi="Times New Roman" w:cs="Times New Roman"/>
+          <w:color w:val="000000" w:themeColor="text1"/>
+        </w:rPr>
+      </w:pPr>
     </w:p>
     <w:p>
       <w:pPr>
@@ -5424,43 +6125,18 @@
           <w:rFonts w:ascii="Times New Roman" w:hAnsi="Times New Roman" w:cs="Times New Roman"/>
           <w:color w:val="000000" w:themeColor="text1"/>
         </w:rPr>
-        <w:t xml:space="preserve">I suggest an alternative: </w:t>
-      </w:r>
-      <w:r>
-        <w:rPr>
-          <w:rFonts w:ascii="Times New Roman" w:hAnsi="Times New Roman" w:cs="Times New Roman"/>
-          <w:color w:val="000000" w:themeColor="text1"/>
-        </w:rPr>
-        <w:t xml:space="preserve">CHANGE ENTIRE PARAGRAPH. SOLICITED REQUESTS FOR HELP IN COMBINATION WITH HOW EMPOYEES REACT. </w:t>
-      </w:r>
-      <w:r>
-        <w:rPr>
-          <w:rFonts w:ascii="Times New Roman" w:hAnsi="Times New Roman" w:cs="Times New Roman"/>
-          <w:color w:val="000000" w:themeColor="text1"/>
-        </w:rPr>
-        <w:t xml:space="preserve">chance opportunities. Just as a series of coin flips could appear to favor heads even though the result </w:t>
-      </w:r>
-      <w:r>
-        <w:rPr>
-          <w:rFonts w:ascii="Times New Roman" w:hAnsi="Times New Roman" w:cs="Times New Roman"/>
-          <w:color w:val="000000" w:themeColor="text1"/>
-        </w:rPr>
-        <w:t>is</w:t>
-      </w:r>
-      <w:r>
-        <w:rPr>
-          <w:rFonts w:ascii="Times New Roman" w:hAnsi="Times New Roman" w:cs="Times New Roman"/>
-          <w:color w:val="000000" w:themeColor="text1"/>
-        </w:rPr>
-        <w:t xml:space="preserve"> a byproduct of chance, reoccurring citizenship could be a byproduct of random opportunities. By opportunity, I mean a prompt that signals to an employee that an act of help can be performed, such as an email from a colleague requesting assistance. By random, I mean that help requests follow a well-known chance process from probability theory. The two overarching arguments in this proposal include (1) employees may receive help requests in a pattern that mimics a fundamental chance process and (2) </w:t>
-      </w:r>
-      <w:r>
-        <w:rPr>
-          <w:rFonts w:ascii="Times New Roman" w:hAnsi="Times New Roman" w:cs="Times New Roman"/>
-          <w:color w:val="000000" w:themeColor="text1"/>
-        </w:rPr>
-        <w:t>this chance mechanism is capable of yielding extreme differences in opportunity, thereby establishing the potential for one individual to appear frequently exceptional to the extent that opportunities relate to actions.</w:t>
-      </w:r>
+        <w:t>As employees accumulate requests over time, one will emerge as the champion citizen -- a good soldier -- if he or she realizes and reacts to the greatest share of incoming requests. This does not mean that those with many requests always offer the greatest amount of help -- it is possible for the opposite to be true. What matters is the combination between how requests are arriving and how the individual responds to them. Even if employees are identical in character, motive, and personality, one may emerge as the leading cooperator because he or she receives and reacts to the greatest share of requests for help. It is therefore necessary, I suggest, to understand the role of both context (requests) and persons (reactions).</w:t>
+      </w:r>
+    </w:p>
+    <w:p>
+      <w:pPr>
+        <w:pStyle w:val="BodyText"/>
+        <w:spacing w:before="0" w:after="0"/>
+        <w:rPr>
+          <w:rFonts w:ascii="Times New Roman" w:hAnsi="Times New Roman" w:cs="Times New Roman"/>
+          <w:color w:val="000000" w:themeColor="text1"/>
+        </w:rPr>
+      </w:pPr>
     </w:p>
     <w:p>
       <w:pPr>
@@ -5536,15 +6212,7 @@
           <w:rFonts w:ascii="Times New Roman" w:hAnsi="Times New Roman" w:cs="Times New Roman"/>
           <w:color w:val="000000" w:themeColor="text1"/>
         </w:rPr>
-        <w:t xml:space="preserve">opportunities to motivation and ability as key determinants of job performance because the environment can either enable or constrain performance (Johns, 2018; Stewart &amp; Nandkeolyar, 2006). In the citizenship literature, researchers have examined person by environment effects but </w:t>
-      </w:r>
-      <w:r>
-        <w:rPr>
-          <w:rFonts w:ascii="Times New Roman" w:hAnsi="Times New Roman" w:cs="Times New Roman"/>
-          <w:color w:val="000000" w:themeColor="text1"/>
-        </w:rPr>
-        <w:lastRenderedPageBreak/>
-        <w:t xml:space="preserve">often from the perspective of fit or </w:t>
+        <w:t xml:space="preserve">opportunities to motivation and ability as key determinants of job performance because the environment can either enable or constrain performance (Johns, 2018; Stewart &amp; Nandkeolyar, 2006). In the citizenship literature, researchers have examined person by environment effects but often from the perspective of fit or </w:t>
       </w:r>
       <w:r>
         <w:rPr>
@@ -5583,7 +6251,15 @@
           <w:rFonts w:ascii="Times New Roman" w:hAnsi="Times New Roman" w:cs="Times New Roman"/>
           <w:color w:val="000000" w:themeColor="text1"/>
         </w:rPr>
-        <w:t>The current research uses Simon’s simple rules model (DeShon &amp; Rench, 2009; Simon, 1955) as a theoretical starting point and builds from his account of the person by situation interaction. Across a number of papers, theories, and normative models (Simon, 1956, 1991, 1992) Simon argues that to understand the complex behavior of an agent it is necessary to describe (1) how goal-relevant objects are distributed around it and (2) the rules it uses to select courses of action. His framework suggests that the objects employees are confronted with over time combine with the mechanisms they use to select a response to yield a given behavior. The behavior that this study focuses on is the idea of a good soldier (extra miler). Applying Simon’s framework to affiliative helping suggests that, over time, an employee exhibiting extra miler behavior may arise from the combination of the requests she receives and her responses to those requests. That is, requests for assistance (situation) interact with employee reactions (person) to yield a behavioral pattern (extra milers/good soldiers).</w:t>
+        <w:t xml:space="preserve">The current research uses Simon’s simple rules model (DeShon &amp; Rench, 2009; Simon, 1955) as a theoretical starting point and builds from his account of the person by situation interaction. Across a number of papers, theories, and normative models (Simon, 1956, 1991, 1992) Simon argues that to understand the complex behavior of an agent it is necessary to describe (1) how goal-relevant objects are distributed around it and (2) the rules it uses to select courses of action. His framework suggests that the objects employees are confronted with over time combine with the mechanisms they use to select a response to yield a given behavior. The behavior that this study focuses on is the idea of a good soldier (extra miler). Applying Simon’s </w:t>
+      </w:r>
+      <w:r>
+        <w:rPr>
+          <w:rFonts w:ascii="Times New Roman" w:hAnsi="Times New Roman" w:cs="Times New Roman"/>
+          <w:color w:val="000000" w:themeColor="text1"/>
+        </w:rPr>
+        <w:lastRenderedPageBreak/>
+        <w:t>framework to affiliative helping suggests that, over time, an employee exhibiting extra miler behavior may arise from the combination of the requests she receives and her responses to those requests. That is, requests for assistance (situation) interact with employee reactions (person) to yield a behavioral pattern (extra milers/good soldiers).</w:t>
       </w:r>
       <w:bookmarkStart w:id="16" w:name="situation-requests-over-time-sustained-l"/>
     </w:p>
@@ -5706,15 +6382,7 @@
           <w:rFonts w:ascii="Times New Roman" w:hAnsi="Times New Roman" w:cs="Times New Roman"/>
           <w:color w:val="000000" w:themeColor="text1"/>
         </w:rPr>
-        <w:t xml:space="preserve"> over time (Ehrhart, 2018). Instead, most examine how to appropriately phrase a single, one-time plea (Cain et al., 2014), leaving the idea of a stockpile unspecified. An employee’s pool of requests may change or stay the same as she moves throughout her week. Due to this fluidity, the size of her pool may be larger or smaller than her </w:t>
-      </w:r>
-      <w:r>
-        <w:rPr>
-          <w:rFonts w:ascii="Times New Roman" w:hAnsi="Times New Roman" w:cs="Times New Roman"/>
-          <w:color w:val="000000" w:themeColor="text1"/>
-        </w:rPr>
-        <w:lastRenderedPageBreak/>
-        <w:t xml:space="preserve">colleagues. Larger on some days; smaller on others, or vice versa. Sustained lead refers to a situation in which the rank order of a set of stocks remains stable over time. Applied to help requests, this would mean that employees with the most requests at time </w:t>
+        <w:t xml:space="preserve"> over time (Ehrhart, 2018). Instead, most examine how to appropriately phrase a single, one-time plea (Cain et al., 2014), leaving the idea of a stockpile unspecified. An employee’s pool of requests may change or stay the same as she moves throughout her week. Due to this fluidity, the size of her pool may be larger or smaller than her colleagues. Larger on some days; smaller on others, or vice versa. Sustained lead refers to a situation in which the rank order of a set of stocks remains stable over time. Applied to help requests, this would mean that employees with the most requests at time </w:t>
       </w:r>
       <m:oMath>
         <m:r>
@@ -5780,6 +6448,7 @@
           <w:rFonts w:ascii="Times New Roman" w:hAnsi="Times New Roman" w:cs="Times New Roman"/>
           <w:color w:val="000000" w:themeColor="text1"/>
         </w:rPr>
+        <w:lastRenderedPageBreak/>
         <w:t>Simon’s (1955) situation by person framework suggests that the arrangement of objects in a person environment is one aspect influencing his or her behavior. In this research, I use requests over time and sustained lead to specify this broad idea. There are two schools of thought regarding the mechanisms of sustained lead: the random and the systematic.</w:t>
       </w:r>
       <w:bookmarkStart w:id="19" w:name="the-random-school-of-thought"/>
@@ -6003,7 +6672,6 @@
         <w:rPr>
           <w:rFonts w:ascii="Times New Roman" w:hAnsi="Times New Roman" w:cs="Times New Roman"/>
         </w:rPr>
-        <w:lastRenderedPageBreak/>
         <w:t xml:space="preserve">Table </w:t>
       </w:r>
       <w:r>
@@ -6249,7 +6917,15 @@
           <w:rFonts w:ascii="Times New Roman" w:hAnsi="Times New Roman" w:cs="Times New Roman"/>
           <w:color w:val="000000" w:themeColor="text1"/>
         </w:rPr>
-        <w:t>Other theories offer non-random sources of sustained lead. The principle of cumulative advantage (Aguinis, O’Boyle, Gonzalez-Mulé, &amp; Joo, 2016) suggests that small benefits received during early periods fuel large gaps between “haves” and “have nots” at later stages. The mechanisms that create lasting advantages are numerous, and they include incumbency effects (Saloner, Shepard, &amp; Podolny, 2001), path dependence (Arthur, 1989), first-mover-effects (Lieberman &amp; Montgomery, 1988), switch costs (Klemperer, 1995), resource developments (Nelson &amp; Winter, 1982; Dosi, 1988), lucky early detections (Barney, 1986), productivity multiplicity and ceilings (Aguinis et al., 2016), network effects (Gnutzmann, 2008), and Matthew effects (e.g., Vancouver, Li, Weinhardt, Steel, &amp; Purl, 2016). Due to any combination of these features, employees may exhibit sustained differences in their resource pools (such as request</w:t>
+        <w:t xml:space="preserve">Other theories offer non-random sources of sustained lead. The principle of cumulative advantage (Aguinis, O’Boyle, Gonzalez-Mulé, &amp; Joo, 2016) suggests that small benefits received during early periods fuel large gaps between “haves” and “have nots” at later stages. </w:t>
+      </w:r>
+      <w:r>
+        <w:rPr>
+          <w:rFonts w:ascii="Times New Roman" w:hAnsi="Times New Roman" w:cs="Times New Roman"/>
+          <w:color w:val="000000" w:themeColor="text1"/>
+        </w:rPr>
+        <w:lastRenderedPageBreak/>
+        <w:t>The mechanisms that create lasting advantages are numerous, and they include incumbency effects (Saloner, Shepard, &amp; Podolny, 2001), path dependence (Arthur, 1989), first-mover-effects (Lieberman &amp; Montgomery, 1988), switch costs (Klemperer, 1995), resource developments (Nelson &amp; Winter, 1982; Dosi, 1988), lucky early detections (Barney, 1986), productivity multiplicity and ceilings (Aguinis et al., 2016), network effects (Gnutzmann, 2008), and Matthew effects (e.g., Vancouver, Li, Weinhardt, Steel, &amp; Purl, 2016). Due to any combination of these features, employees may exhibit sustained differences in their resource pools (such as request</w:t>
       </w:r>
       <w:r>
         <w:rPr>
@@ -6323,15 +6999,7 @@
           <w:rFonts w:ascii="Times New Roman" w:hAnsi="Times New Roman" w:cs="Times New Roman"/>
           <w:color w:val="000000" w:themeColor="text1"/>
         </w:rPr>
-        <w:t xml:space="preserve"> trajectories in a new domain. Most research on compliance (see </w:t>
-      </w:r>
-      <w:r>
-        <w:rPr>
-          <w:rFonts w:ascii="Times New Roman" w:hAnsi="Times New Roman" w:cs="Times New Roman"/>
-          <w:color w:val="000000" w:themeColor="text1"/>
-        </w:rPr>
-        <w:lastRenderedPageBreak/>
-        <w:t xml:space="preserve">below) examines a single plea. This study, instead, takes a small step in the direction toward considering requests that </w:t>
+        <w:t xml:space="preserve"> trajectories in a new domain. Most research on compliance (see below) examines a single plea. This study, instead, takes a small step in the direction toward considering requests that </w:t>
       </w:r>
       <w:r>
         <w:rPr>
@@ -6381,7 +7049,15 @@
           <w:rFonts w:ascii="Times New Roman" w:hAnsi="Times New Roman" w:cs="Times New Roman"/>
           <w:color w:val="000000" w:themeColor="text1"/>
         </w:rPr>
-        <w:t xml:space="preserve">The last reason is the most important: randomness can be an appropriate perspective at a given level of analysis. One component in this research is the concept of a help request trajectory: a time-series representing one’s store of requests that can fluctuate up or down at each step. Although little research exists on these specific trajectories, there is a massive literature showing that randomness may appear whenever studies examine compiling trajectories. In economics, financial and visitor arrival trajectories exhibit randomness (Bhattacharya &amp; Narayan, 2005; Cooper, 1982). In biology, foraging and movement trajectories exhibit randomness (Hill &amp; Häder, 1997). In psychology, memory search and decision trajectories exhibit randomness (Hills, Jones, &amp; Todd, 2012; Reike &amp; Schwarz, 2016). None necessarily imply a fundamentally stochastic world, only that random movement exists at the level of an observed trajectory. Many trajectories captured in time-series data manifest random patterns – the same may occur for help requests. This does not mean that if we were to zoom-in on a lower level of analysis that the elements of the system would be random. They may not be. Everything underneath could in fact be non-random. The current research, though, is at a higher level of analysis focusing on the trajectory itself. At this zoomed-out level of analysis (Zaheer, Albert, &amp; Zaheer, 1999), trajectories often express random movements. That is, despite non-random origins an observed trajectory at a higher level of analysis can fluctuate randomly from one time point to the next. A pool of help requests is one such “higher level” trajectory. For this reason, randomness isn’t something to be shunned but understood. By taking the random </w:t>
+        <w:t xml:space="preserve">The last reason is the most important: randomness can be an appropriate perspective at a given level of analysis. One component in this research is the concept of a help request trajectory: a time-series representing one’s store of requests that can fluctuate up or down at each step. Although little research exists on these specific trajectories, there is a massive literature </w:t>
+      </w:r>
+      <w:r>
+        <w:rPr>
+          <w:rFonts w:ascii="Times New Roman" w:hAnsi="Times New Roman" w:cs="Times New Roman"/>
+          <w:color w:val="000000" w:themeColor="text1"/>
+        </w:rPr>
+        <w:lastRenderedPageBreak/>
+        <w:t xml:space="preserve">showing that randomness may appear whenever studies examine compiling trajectories. In economics, financial and visitor arrival trajectories exhibit randomness (Bhattacharya &amp; Narayan, 2005; Cooper, 1982). In biology, foraging and movement trajectories exhibit randomness (Hill &amp; Häder, 1997). In psychology, memory search and decision trajectories exhibit randomness (Hills, Jones, &amp; Todd, 2012; Reike &amp; Schwarz, 2016). None necessarily imply a fundamentally stochastic world, only that random movement exists at the level of an observed trajectory. Many trajectories captured in time-series data manifest random patterns – the same may occur for help requests. This does not mean that if we were to zoom-in on a lower level of analysis that the elements of the system would be random. They may not be. Everything underneath could in fact be non-random. The current research, though, is at a higher level of analysis focusing on the trajectory itself. At this zoomed-out level of analysis (Zaheer, Albert, &amp; Zaheer, 1999), trajectories often express random movements. That is, despite non-random origins an observed trajectory at a higher level of analysis can fluctuate randomly from one time point to the next. A pool of help requests is one such “higher level” trajectory. For this reason, randomness isn’t something to be shunned but understood. By taking the random </w:t>
       </w:r>
       <w:r>
         <w:rPr>
@@ -6500,15 +7176,7 @@
           <w:rFonts w:ascii="Times New Roman" w:hAnsi="Times New Roman" w:cs="Times New Roman"/>
           <w:color w:val="000000" w:themeColor="text1"/>
         </w:rPr>
-        <w:t xml:space="preserve">Studies have shown that people comply with one-shot requests for many reasons. Typical effects include the attractiveness and tone of the person asking (Fehr, Dybsky, Wacker, Kerr, &amp; Kerr, 1979; Gross, Wallston, &amp; Piliavin, 1975; Waddell &amp; Ivory, 2015), the mood, arousal, empathy, and stereotypes of the person being asked (Cialdini &amp; Goldstein, 2004; Florey &amp; Harrison, 1997; Forgas, 1998; Paciello, Fida, Cerniglia, Tramontano, &amp; Cole, 2013), the number of other people present (Barron &amp; Yechiam, 2002; Latané &amp; Darley, 1970; Yechiam &amp; Barron, 2003), and the framing of the message (e.g., direct, urgent, positive, specific; Ellison, Gray, Lampe, &amp; Fiore, 2014; Enzle &amp; Harvey, 1982; Goldman, Broll, &amp; Carrill, 1983; Graham, 1998; </w:t>
-      </w:r>
-      <w:r>
-        <w:rPr>
-          <w:rFonts w:ascii="Times New Roman" w:hAnsi="Times New Roman" w:cs="Times New Roman"/>
-          <w:color w:val="000000" w:themeColor="text1"/>
-        </w:rPr>
-        <w:lastRenderedPageBreak/>
-        <w:t xml:space="preserve">Langer &amp; Abelson, 1972). There is less research addressing how individuals respond to a dynamic pool of requests – i.e., reacting to received requests that continually update and may or may not </w:t>
+        <w:t xml:space="preserve">Studies have shown that people comply with one-shot requests for many reasons. Typical effects include the attractiveness and tone of the person asking (Fehr, Dybsky, Wacker, Kerr, &amp; Kerr, 1979; Gross, Wallston, &amp; Piliavin, 1975; Waddell &amp; Ivory, 2015), the mood, arousal, empathy, and stereotypes of the person being asked (Cialdini &amp; Goldstein, 2004; Florey &amp; Harrison, 1997; Forgas, 1998; Paciello, Fida, Cerniglia, Tramontano, &amp; Cole, 2013), the number of other people present (Barron &amp; Yechiam, 2002; Latané &amp; Darley, 1970; Yechiam &amp; Barron, 2003), and the framing of the message (e.g., direct, urgent, positive, specific; Ellison, Gray, Lampe, &amp; Fiore, 2014; Enzle &amp; Harvey, 1982; Goldman, Broll, &amp; Carrill, 1983; Graham, 1998; Langer &amp; Abelson, 1972). There is less research addressing how individuals respond to a dynamic pool of requests – i.e., reacting to received requests that continually update and may or may not </w:t>
       </w:r>
       <w:r>
         <w:rPr>
@@ -6553,7 +7221,15 @@
           <w:rFonts w:ascii="Times New Roman" w:hAnsi="Times New Roman" w:cs="Times New Roman"/>
           <w:color w:val="000000" w:themeColor="text1"/>
         </w:rPr>
-        <w:t xml:space="preserve">. One way employees might react is that they offer greater help when request pools are large rather than small. Control theory suggests that people monitor discrepancies between current and desired states (Lord &amp; Levy, 1994; Powers, 1973). At any fixed point in time, action is directed toward reducing a discrepancy such that people allocate resources until it is eliminated. When employees receive many requests for help, they may perceive a discrepancy that directs them toward action: current levels of help are not sufficient to deter incoming requests and so greater resource investments are required. With sustained lead, this type of responding would yield extra milers/good soldiers because the size of the request pool influences how individuals act. Employees with larger pools offer more help than employees with smaller pools. Moreover, relative positions of pleas persist under sustained lead. In this situation by person interaction, some employees would repeatedly offer more help than others because they continually have larger request pools. Without sustained lead (i.e., when requests </w:t>
+        <w:t xml:space="preserve">. One way employees might react is that they offer greater help when request pools are large rather than small. Control theory suggests that people monitor discrepancies between current and desired states (Lord &amp; Levy, 1994; Powers, 1973). At any fixed point in time, action is directed toward reducing a discrepancy such that people allocate resources until it is eliminated. When employees receive many requests for help, they may perceive a discrepancy that directs them toward action: current levels of help are not sufficient to deter incoming </w:t>
+      </w:r>
+      <w:r>
+        <w:rPr>
+          <w:rFonts w:ascii="Times New Roman" w:hAnsi="Times New Roman" w:cs="Times New Roman"/>
+          <w:color w:val="000000" w:themeColor="text1"/>
+        </w:rPr>
+        <w:lastRenderedPageBreak/>
+        <w:t xml:space="preserve">requests and so greater resource investments are required. With sustained lead, this type of responding would yield extra milers/good soldiers because the size of the request pool influences how individuals act. Employees with larger pools offer more help than employees with smaller pools. Moreover, relative positions of pleas persist under sustained lead. In this situation by person interaction, some employees would repeatedly offer more help than others because they continually have larger request pools. Without sustained lead (i.e., when requests </w:t>
       </w:r>
       <w:r>
         <w:rPr>
@@ -6693,16 +7369,23 @@
           <w:iCs/>
           <w:color w:val="000000" w:themeColor="text1"/>
         </w:rPr>
+        <w:t>Respond to Influx</w:t>
+      </w:r>
+      <w:bookmarkEnd w:id="28"/>
+      <w:r>
+        <w:rPr>
+          <w:rFonts w:ascii="Times New Roman" w:hAnsi="Times New Roman" w:cs="Times New Roman"/>
+          <w:color w:val="000000" w:themeColor="text1"/>
+        </w:rPr>
+        <w:t xml:space="preserve">. Employees may also respond to the number of new arrivals. A commonly studied effect in social psychology is the foot-in-the-door (FITD) technique, which is a strategy used to secure compliance (Freedman &amp; Fraser, 1966). The core idea is that a small request is immediately followed by a larger one so that the target, after being lured by the original request, responds to both. Evidence for the effectiveness of this technique is mixed (Dillard, Hunter, &amp; Burgoon, 1984; Weyant, 1996). Moreover, studies often examine a single snapshot of back-to-back requests rather than a continual influx of requests over time. In general, though, this research offers indirect support for the idea that employees may offer help when they witness an influx of requests. Research on the velocity aspect of control theory also suggests that employees may respond to the change (rather than size) of their request pool. Experiments show that information about one’s changing situation relate to affective and cognitive reactions when </w:t>
+      </w:r>
+      <w:r>
+        <w:rPr>
+          <w:rFonts w:ascii="Times New Roman" w:hAnsi="Times New Roman" w:cs="Times New Roman"/>
+          <w:color w:val="000000" w:themeColor="text1"/>
+        </w:rPr>
         <w:lastRenderedPageBreak/>
-        <w:t>Respond to Influx</w:t>
-      </w:r>
-      <w:bookmarkEnd w:id="28"/>
-      <w:r>
-        <w:rPr>
-          <w:rFonts w:ascii="Times New Roman" w:hAnsi="Times New Roman" w:cs="Times New Roman"/>
-          <w:color w:val="000000" w:themeColor="text1"/>
-        </w:rPr>
-        <w:t>. Employees may also respond to the number of new arrivals. A commonly studied effect in social psychology is the foot-in-the-door (FITD) technique, which is a strategy used to secure compliance (Freedman &amp; Fraser, 1966). The core idea is that a small request is immediately followed by a larger one so that the target, after being lured by the original request, responds to both. Evidence for the effectiveness of this technique is mixed (Dillard, Hunter, &amp; Burgoon, 1984; Weyant, 1996). Moreover, studies often examine a single snapshot of back-to-back requests rather than a continual influx of requests over time. In general, though, this research offers indirect support for the idea that employees may offer help when they witness an influx of requests. Research on the velocity aspect of control theory also suggests that employees may respond to the change (rather than size) of their request pool. Experiments show that information about one’s changing situation relate to affective and cognitive reactions when discrepancy sizes are held constant (Chang, Johnson, &amp; Lord, 2009; Hsee &amp; Abelson, 1991). This type of responding would yield the same outcome with and without sustained leads. Help is based on request pool changes rather than size and so the effect of request sustained leads would be diminished.</w:t>
+        <w:t>discrepancy sizes are held constant (Chang, Johnson, &amp; Lord, 2009; Hsee &amp; Abelson, 1991). This type of responding would yield the same outcome with and without sustained leads. Help is based on request pool changes rather than size and so the effect of request sustained leads would be diminished.</w:t>
       </w:r>
     </w:p>
     <w:p>
@@ -6842,15 +7525,7 @@
           <w:rFonts w:ascii="Times New Roman" w:hAnsi="Times New Roman" w:cs="Times New Roman"/>
           <w:color w:val="000000" w:themeColor="text1"/>
         </w:rPr>
-        <w:t xml:space="preserve"> A final possibility is that employees look to their colleagues to determine how much help to provide. Research on conformity suggests that people often change their behavior to match the responses of others (Cialdini &amp; Goldstein, 2004). They do so because they desire to form an accurate interpretation of reality or to obtain social approval (Deutsch &amp; Gerard, 1955; Pan &amp; Houser, 2017). Moreover, social impact theory (Latané, 1981) suggests that people conform to the attitudes, beliefs, and behavioral propensities exhibited by the people in their surroundings (although not always). Employees may therefore try to match their peers, offering help in a similar way to what they witness among their colleagues. Indeed, research suggests that perceived norms and majority tendencies relate to one’s allocation of help (Bolino, Turnley, Gilstrap, &amp; Suazo, 2009; Grant, 2014; Liu, Zhao, &amp; Sheard, 2017). Studies on career aspirations have also shown that individuals use group averages to compare against when forming </w:t>
-      </w:r>
-      <w:r>
-        <w:rPr>
-          <w:rFonts w:ascii="Times New Roman" w:hAnsi="Times New Roman" w:cs="Times New Roman"/>
-          <w:color w:val="000000" w:themeColor="text1"/>
-        </w:rPr>
-        <w:lastRenderedPageBreak/>
-        <w:t>impressions of their own achievement (Nagengast &amp; Marsh, 2012). The hypothesized outcome under this response is that extra milers/good soldiers do not emerge because employees look to others rather than requests to determine their allocation of citizenship. Note that with norm conformity it is possible for all employees to converge on a high level of citizenship yet the notion of one or few being exceptional would be absent – no one stands out as superior if all are equally great.</w:t>
+        <w:t xml:space="preserve"> A final possibility is that employees look to their colleagues to determine how much help to provide. Research on conformity suggests that people often change their behavior to match the responses of others (Cialdini &amp; Goldstein, 2004). They do so because they desire to form an accurate interpretation of reality or to obtain social approval (Deutsch &amp; Gerard, 1955; Pan &amp; Houser, 2017). Moreover, social impact theory (Latané, 1981) suggests that people conform to the attitudes, beliefs, and behavioral propensities exhibited by the people in their surroundings (although not always). Employees may therefore try to match their peers, offering help in a similar way to what they witness among their colleagues. Indeed, research suggests that perceived norms and majority tendencies relate to one’s allocation of help (Bolino, Turnley, Gilstrap, &amp; Suazo, 2009; Grant, 2014; Liu, Zhao, &amp; Sheard, 2017). Studies on career aspirations have also shown that individuals use group averages to compare against when forming impressions of their own achievement (Nagengast &amp; Marsh, 2012). The hypothesized outcome under this response is that extra milers/good soldiers do not emerge because employees look to others rather than requests to determine their allocation of citizenship. Note that with norm conformity it is possible for all employees to converge on a high level of citizenship yet the notion of one or few being exceptional would be absent – no one stands out as superior if all are equally great.</w:t>
       </w:r>
     </w:p>
     <w:p>
@@ -6886,6 +7561,7 @@
           <w:rFonts w:ascii="Times New Roman" w:hAnsi="Times New Roman" w:cs="Times New Roman"/>
           <w:color w:val="000000" w:themeColor="text1"/>
         </w:rPr>
+        <w:lastRenderedPageBreak/>
         <w:t>Hypothesis 10: If requests compile with randomness but not inertia and employees match their colleagues in how much help they provide then good soldiers do not emerge</w:t>
       </w:r>
       <w:bookmarkStart w:id="31" w:name="research-overview"/>
@@ -7033,15 +7709,7 @@
           <w:rFonts w:ascii="Times New Roman" w:hAnsi="Times New Roman" w:cs="Times New Roman"/>
           <w:color w:val="000000" w:themeColor="text1"/>
         </w:rPr>
-        <w:t xml:space="preserve">. Data were collected from GitHub repositories created by software developers. GitHub is an open source website that allows users to store, manage, share, and collaborate on projects (repositories) and, although most use it for code, it can also be used for other types of documents such as Word files. The data I collected are known as repository “issues.” When an individual posts a repository/project, other users can then download and use the code that she/he created. If other users want to ask questions, request features, or report bugs, they can post an issue on the focal individual’s repository which automatically triggers a notification. The repositories I selected were posted by single users, rather than groups, to ensure that issues were targeted at one individual. For a given repository </w:t>
-      </w:r>
-      <w:r>
-        <w:rPr>
-          <w:rFonts w:ascii="Times New Roman" w:hAnsi="Times New Roman" w:cs="Times New Roman"/>
-          <w:color w:val="000000" w:themeColor="text1"/>
-        </w:rPr>
-        <w:lastRenderedPageBreak/>
-        <w:t>owned by a single user, I collected all issues from when the repo was first created until July 1st, 2020. This process was repeated for 27 different users. Observations occurred at the day level.</w:t>
+        <w:t>. Data were collected from GitHub repositories created by software developers. GitHub is an open source website that allows users to store, manage, share, and collaborate on projects (repositories) and, although most use it for code, it can also be used for other types of documents such as Word files. The data I collected are known as repository “issues.” When an individual posts a repository/project, other users can then download and use the code that she/he created. If other users want to ask questions, request features, or report bugs, they can post an issue on the focal individual’s repository which automatically triggers a notification. The repositories I selected were posted by single users, rather than groups, to ensure that issues were targeted at one individual. For a given repository owned by a single user, I collected all issues from when the repo was first created until July 1st, 2020. This process was repeated for 27 different users. Observations occurred at the day level.</w:t>
       </w:r>
     </w:p>
     <w:p>
@@ -7097,7 +7765,15 @@
           <w:rFonts w:ascii="Times New Roman" w:hAnsi="Times New Roman" w:cs="Times New Roman"/>
           <w:color w:val="000000" w:themeColor="text1"/>
         </w:rPr>
-        <w:t>For each of the 36 data sets, a help request was operationalized as an issue. For each issue, I collected (a) the date it was posted and (b) when it was removed or resolved, if ever. Issues can be removed or resolved on GitHub due any number of reasons. For example, the individual who posts it may figure out the problem on his or her own. If this happens, he or she can follow-up the original issue with another notification. It is also possible for the repository owner to respond and then close the issue. Alternatively, a “bystander” – someone who did not post the issue nor did he or she create the repo but happened to come across the public system of notifications for any number of reasons (one being that he or she uses the code within the repository and so actively follows it) – can send his or her own response. For any or all of these reasons, requests can be resolved. Of course, it is also possible for them to lay dormant indefinitely. Following suggestions from Landers et al. (2016), both academic and non-academic repositories were included because it is possible to view various types of repository activity either as in-role or extra-role behavior.</w:t>
+        <w:t xml:space="preserve">For each of the 36 data sets, a help request was operationalized as an issue. For each issue, I collected (a) the date it was posted and (b) when it was removed or resolved, if ever. </w:t>
+      </w:r>
+      <w:r>
+        <w:rPr>
+          <w:rFonts w:ascii="Times New Roman" w:hAnsi="Times New Roman" w:cs="Times New Roman"/>
+          <w:color w:val="000000" w:themeColor="text1"/>
+        </w:rPr>
+        <w:lastRenderedPageBreak/>
+        <w:t>Issues can be removed or resolved on GitHub due any number of reasons. For example, the individual who posts it may figure out the problem on his or her own. If this happens, he or she can follow-up the original issue with another notification. It is also possible for the repository owner to respond and then close the issue. Alternatively, a “bystander” – someone who did not post the issue nor did he or she create the repo but happened to come across the public system of notifications for any number of reasons (one being that he or she uses the code within the repository and so actively follows it) – can send his or her own response. For any or all of these reasons, requests can be resolved. Of course, it is also possible for them to lay dormant indefinitely. Following suggestions from Landers et al. (2016), both academic and non-academic repositories were included because it is possible to view various types of repository activity either as in-role or extra-role behavior.</w:t>
       </w:r>
       <w:r>
         <w:rPr>
@@ -7245,15 +7921,7 @@
           <w:rFonts w:ascii="Times New Roman" w:hAnsi="Times New Roman" w:cs="Times New Roman"/>
           <w:color w:val="000000" w:themeColor="text1"/>
         </w:rPr>
-        <w:t xml:space="preserve"> a unit root. Unit root tests examine the presence or absence of random walks in time-series (for a larger discussion see Kuljanin, Braun, &amp; DeShon, 2011). What matters for my purposes is that random walks contain both inertia and </w:t>
-      </w:r>
-      <w:r>
-        <w:rPr>
-          <w:rFonts w:ascii="Times New Roman" w:hAnsi="Times New Roman" w:cs="Times New Roman"/>
-          <w:color w:val="000000" w:themeColor="text1"/>
-        </w:rPr>
-        <w:lastRenderedPageBreak/>
-        <w:t>random movement, so when a unit root test cannot reject the presence of a random walk then there is evidence of both inertia and random fluctuations. The most widely used statistic to evaluate the presence of random walks in time-series data is the augmented Dickey-Fuller (ADF; Dickey &amp; Fuller, 1979) test. The null hypothesis of this test is that the data are generated from a random walk.</w:t>
+        <w:t xml:space="preserve"> a unit root. Unit root tests examine the presence or absence of random walks in time-series (for a larger discussion see Kuljanin, Braun, &amp; DeShon, 2011). What matters for my purposes is that random walks contain both inertia and random movement, so when a unit root test cannot reject the presence of a random walk then there is evidence of both inertia and random fluctuations. The most widely used statistic to evaluate the presence of random walks in time-series data is the augmented Dickey-Fuller (ADF; Dickey &amp; Fuller, 1979) test. The null hypothesis of this test is that the data are generated from a random walk.</w:t>
       </w:r>
       <w:bookmarkStart w:id="46" w:name="results"/>
     </w:p>
@@ -7884,6 +8552,7 @@
                 <w:sz w:val="18"/>
                 <w:szCs w:val="18"/>
               </w:rPr>
+              <w:lastRenderedPageBreak/>
               <w:t>3</w:t>
             </w:r>
           </w:p>
@@ -13810,7 +14479,6 @@
           <w:sz w:val="24"/>
           <w:szCs w:val="24"/>
         </w:rPr>
-        <w:lastRenderedPageBreak/>
         <w:t>Results</w:t>
       </w:r>
       <w:bookmarkEnd w:id="46"/>
@@ -13943,6 +14611,7 @@
           <w:sz w:val="24"/>
           <w:szCs w:val="24"/>
         </w:rPr>
+        <w:lastRenderedPageBreak/>
         <w:t>Pilot Discussion</w:t>
       </w:r>
       <w:bookmarkEnd w:id="49"/>
@@ -14479,15 +15148,7 @@
           <w:rFonts w:ascii="Times New Roman" w:hAnsi="Times New Roman" w:cs="Times New Roman"/>
           <w:color w:val="000000" w:themeColor="text1"/>
         </w:rPr>
-        <w:t xml:space="preserve">. In the first two conditions, employee help is function of the size of one’s request pool. By size, I mean the number of requests that sit within an agent’s stock at a given period. In the “Respond to Many” condition, employee help is a positive function of size, meaning that an employee offers more help when her request pool is large and less help when her pool is small. In the “Respond to Few” condition, employee help is a negative function size, </w:t>
-      </w:r>
-      <w:r>
-        <w:rPr>
-          <w:rFonts w:ascii="Times New Roman" w:hAnsi="Times New Roman" w:cs="Times New Roman"/>
-          <w:color w:val="000000" w:themeColor="text1"/>
-        </w:rPr>
-        <w:lastRenderedPageBreak/>
-        <w:t>meaning that an employee offers more help when her request pool is small and less help when her pool is large.</w:t>
+        <w:t>. In the first two conditions, employee help is function of the size of one’s request pool. By size, I mean the number of requests that sit within an agent’s stock at a given period. In the “Respond to Many” condition, employee help is a positive function of size, meaning that an employee offers more help when her request pool is large and less help when her pool is small. In the “Respond to Few” condition, employee help is a negative function size, meaning that an employee offers more help when her request pool is small and less help when her pool is large.</w:t>
       </w:r>
     </w:p>
     <w:p>
@@ -14562,6 +15223,7 @@
           <w:b/>
           <w:color w:val="000000" w:themeColor="text1"/>
         </w:rPr>
+        <w:lastRenderedPageBreak/>
         <w:t>Norm Conformity</w:t>
       </w:r>
       <w:r>
@@ -14954,15 +15616,7 @@
           <w:rFonts w:ascii="Times New Roman" w:hAnsi="Times New Roman" w:cs="Times New Roman"/>
           <w:color w:val="000000" w:themeColor="text1"/>
         </w:rPr>
-        <w:t xml:space="preserve"> indicate no good soldiers: a given employee is most likely to spend zero periods after the first step in the same relative position – the exceptional citizens lose their rank. The first row of Figure 1 demonstrates results </w:t>
-      </w:r>
-      <w:r>
-        <w:rPr>
-          <w:rFonts w:ascii="Times New Roman" w:hAnsi="Times New Roman" w:cs="Times New Roman"/>
-          <w:color w:val="000000" w:themeColor="text1"/>
-        </w:rPr>
-        <w:lastRenderedPageBreak/>
-        <w:t xml:space="preserve">across the “Respond to Many” and “Respond to Few” conditions when requests move randomly with inertia. As shown, the greatest probability occurs at </w:t>
+        <w:t xml:space="preserve"> indicate no good soldiers: a given employee is most likely to spend zero periods after the first step in the same relative position – the exceptional citizens lose their rank. The first row of Figure 1 demonstrates results across the “Respond to Many” and “Respond to Few” conditions when requests move randomly with inertia. As shown, the greatest probability occurs at </w:t>
       </w:r>
       <m:oMath>
         <m:r>
@@ -15009,6 +15663,7 @@
           <w:rFonts w:ascii="Times New Roman" w:hAnsi="Times New Roman" w:cs="Times New Roman"/>
           <w:noProof/>
         </w:rPr>
+        <w:lastRenderedPageBreak/>
         <w:drawing>
           <wp:inline distT="0" distB="0" distL="0" distR="0" wp14:anchorId="337D66E8" wp14:editId="6CE1B2F0">
             <wp:extent cx="5943600" cy="4185285"/>
@@ -32866,11 +33521,6 @@
         <w:docPartUnique/>
       </w:docPartObj>
     </w:sdtPr>
-    <w:sdtEndPr>
-      <w:rPr>
-        <w:rStyle w:val="PageNumber"/>
-      </w:rPr>
-    </w:sdtEndPr>
     <w:sdtContent>
       <w:p>
         <w:pPr>
@@ -32922,11 +33572,6 @@
         <w:docPartUnique/>
       </w:docPartObj>
     </w:sdtPr>
-    <w:sdtEndPr>
-      <w:rPr>
-        <w:rStyle w:val="PageNumber"/>
-      </w:rPr>
-    </w:sdtEndPr>
     <w:sdtContent>
       <w:p>
         <w:pPr>
@@ -33951,6 +34596,7 @@
   <w:style w:type="character" w:default="1" w:styleId="DefaultParagraphFont">
     <w:name w:val="Default Paragraph Font"/>
     <w:uiPriority w:val="1"/>
+    <w:semiHidden/>
     <w:unhideWhenUsed/>
   </w:style>
   <w:style w:type="table" w:default="1" w:styleId="TableNormal">

</xml_diff>

<commit_message>
df equations algebra in
</commit_message>
<xml_diff>
--- a/reports/paper/word/defense/dissertation.docx
+++ b/reports/paper/word/defense/dissertation.docx
@@ -7893,7 +7893,30 @@
           <w:rFonts w:ascii="Times New Roman" w:hAnsi="Times New Roman" w:cs="Times New Roman"/>
           <w:color w:val="000000" w:themeColor="text1"/>
         </w:rPr>
-        <w:t xml:space="preserve"> a stock of help requests over time, with greater values indicating more requests and lower values indicating fewer requests. For each data set, the pilot research question regarding randomness and inertia </w:t>
+        <w:t xml:space="preserve"> a stock of help requests, with greater values </w:t>
+      </w:r>
+      <w:r>
+        <w:rPr>
+          <w:rFonts w:ascii="Times New Roman" w:hAnsi="Times New Roman" w:cs="Times New Roman"/>
+          <w:color w:val="000000" w:themeColor="text1"/>
+        </w:rPr>
+        <w:t xml:space="preserve">at </w:t>
+      </w:r>
+      <w:r>
+        <w:rPr>
+          <w:rFonts w:ascii="Times New Roman" w:hAnsi="Times New Roman" w:cs="Times New Roman"/>
+          <w:i/>
+          <w:iCs/>
+          <w:color w:val="000000" w:themeColor="text1"/>
+        </w:rPr>
+        <w:t xml:space="preserve">t </w:t>
+      </w:r>
+      <w:r>
+        <w:rPr>
+          <w:rFonts w:ascii="Times New Roman" w:hAnsi="Times New Roman" w:cs="Times New Roman"/>
+          <w:color w:val="000000" w:themeColor="text1"/>
+        </w:rPr>
+        <w:t xml:space="preserve">indicating more requests and lower values indicating fewer requests. For each data set, the pilot research question regarding randomness and inertia </w:t>
       </w:r>
       <w:r>
         <w:rPr>
@@ -7921,17 +7944,1236 @@
           <w:rFonts w:ascii="Times New Roman" w:hAnsi="Times New Roman" w:cs="Times New Roman"/>
           <w:color w:val="000000" w:themeColor="text1"/>
         </w:rPr>
-        <w:t xml:space="preserve"> a unit root. Unit root tests examine the presence or absence of random walks in time-series (for a larger discussion see Kuljanin, Braun, &amp; DeShon, 2011). What matters for my purposes is that random walks contain both inertia and random movement, so when a unit root test cannot reject the presence of a random walk then there is evidence of both inertia and random fluctuations. The most widely used statistic to evaluate the presence of random walks in time-series data is the augmented Dickey-Fuller (ADF; Dickey &amp; Fuller, 1979) test. The null hypothesis of this test is that the data are generated from a random walk.</w:t>
-      </w:r>
+        <w:t xml:space="preserve"> a unit root. Unit root tests </w:t>
+      </w:r>
+      <w:r>
+        <w:rPr>
+          <w:rFonts w:ascii="Times New Roman" w:hAnsi="Times New Roman" w:cs="Times New Roman"/>
+          <w:color w:val="000000" w:themeColor="text1"/>
+        </w:rPr>
+        <w:t xml:space="preserve">can be used to </w:t>
+      </w:r>
+      <w:r>
+        <w:rPr>
+          <w:rFonts w:ascii="Times New Roman" w:hAnsi="Times New Roman" w:cs="Times New Roman"/>
+          <w:color w:val="000000" w:themeColor="text1"/>
+        </w:rPr>
+        <w:t>examine the presence or absence of random walks in time-series (for a larger discussion see Kuljanin, Braun, &amp; DeShon, 2011). What matters for my purposes is that random walks contain both inertia and random movement, so when a unit root test cannot reject the presence of a random walk then there is evidence of both inertia and random fluctuations. The most widely used statistic to evaluate the presence of random walks in time-series data is the augmented Dickey-Fuller (ADF; Dickey &amp; Fuller, 1979) test.</w:t>
+      </w:r>
+    </w:p>
+    <w:p>
+      <w:pPr>
+        <w:pStyle w:val="FirstParagraph"/>
+        <w:spacing w:before="0" w:after="0"/>
+        <w:ind w:firstLine="720"/>
+        <w:rPr>
+          <w:rFonts w:ascii="Times New Roman" w:hAnsi="Times New Roman" w:cs="Times New Roman"/>
+        </w:rPr>
+      </w:pPr>
+      <w:r>
+        <w:rPr>
+          <w:rFonts w:ascii="Times New Roman" w:hAnsi="Times New Roman" w:cs="Times New Roman"/>
+        </w:rPr>
+        <w:t xml:space="preserve">The logic underlying the Dickey-Fuller test is as follows. Consider a simple stochastic trajectory: </w:t>
+      </w:r>
+      <m:oMath>
+        <m:sSub>
+          <m:sSubPr>
+            <m:ctrlPr>
+              <w:rPr>
+                <w:rFonts w:ascii="Cambria Math" w:hAnsi="Cambria Math" w:cs="Times New Roman"/>
+              </w:rPr>
+            </m:ctrlPr>
+          </m:sSubPr>
+          <m:e>
+            <m:r>
+              <w:rPr>
+                <w:rFonts w:ascii="Cambria Math" w:hAnsi="Cambria Math" w:cs="Times New Roman"/>
+              </w:rPr>
+              <m:t>y</m:t>
+            </m:r>
+          </m:e>
+          <m:sub>
+            <m:r>
+              <w:rPr>
+                <w:rFonts w:ascii="Cambria Math" w:hAnsi="Cambria Math" w:cs="Times New Roman"/>
+              </w:rPr>
+              <m:t>t</m:t>
+            </m:r>
+          </m:sub>
+        </m:sSub>
+        <m:r>
+          <w:rPr>
+            <w:rFonts w:ascii="Cambria Math" w:hAnsi="Cambria Math" w:cs="Times New Roman"/>
+          </w:rPr>
+          <m:t>=ρ</m:t>
+        </m:r>
+        <m:sSub>
+          <m:sSubPr>
+            <m:ctrlPr>
+              <w:rPr>
+                <w:rFonts w:ascii="Cambria Math" w:hAnsi="Cambria Math" w:cs="Times New Roman"/>
+              </w:rPr>
+            </m:ctrlPr>
+          </m:sSubPr>
+          <m:e>
+            <m:r>
+              <w:rPr>
+                <w:rFonts w:ascii="Cambria Math" w:hAnsi="Cambria Math" w:cs="Times New Roman"/>
+              </w:rPr>
+              <m:t>y</m:t>
+            </m:r>
+          </m:e>
+          <m:sub>
+            <m:r>
+              <w:rPr>
+                <w:rFonts w:ascii="Cambria Math" w:hAnsi="Cambria Math" w:cs="Times New Roman"/>
+              </w:rPr>
+              <m:t>t-1</m:t>
+            </m:r>
+          </m:sub>
+        </m:sSub>
+        <m:r>
+          <w:rPr>
+            <w:rFonts w:ascii="Cambria Math" w:hAnsi="Cambria Math" w:cs="Times New Roman"/>
+          </w:rPr>
+          <m:t>+</m:t>
+        </m:r>
+        <m:sSub>
+          <m:sSubPr>
+            <m:ctrlPr>
+              <w:rPr>
+                <w:rFonts w:ascii="Cambria Math" w:hAnsi="Cambria Math" w:cs="Times New Roman"/>
+              </w:rPr>
+            </m:ctrlPr>
+          </m:sSubPr>
+          <m:e>
+            <m:r>
+              <w:rPr>
+                <w:rFonts w:ascii="Cambria Math" w:hAnsi="Cambria Math" w:cs="Times New Roman"/>
+              </w:rPr>
+              <m:t>e</m:t>
+            </m:r>
+          </m:e>
+          <m:sub>
+            <m:r>
+              <w:rPr>
+                <w:rFonts w:ascii="Cambria Math" w:hAnsi="Cambria Math" w:cs="Times New Roman"/>
+              </w:rPr>
+              <m:t>t</m:t>
+            </m:r>
+          </m:sub>
+        </m:sSub>
+      </m:oMath>
+      <w:r>
+        <w:rPr>
+          <w:rFonts w:ascii="Times New Roman" w:hAnsi="Times New Roman" w:cs="Times New Roman"/>
+        </w:rPr>
+        <w:t xml:space="preserve">, where </w:t>
+      </w:r>
+      <m:oMath>
+        <m:sSub>
+          <m:sSubPr>
+            <m:ctrlPr>
+              <w:rPr>
+                <w:rFonts w:ascii="Cambria Math" w:hAnsi="Cambria Math" w:cs="Times New Roman"/>
+              </w:rPr>
+            </m:ctrlPr>
+          </m:sSubPr>
+          <m:e>
+            <m:r>
+              <w:rPr>
+                <w:rFonts w:ascii="Cambria Math" w:hAnsi="Cambria Math" w:cs="Times New Roman"/>
+              </w:rPr>
+              <m:t>y</m:t>
+            </m:r>
+          </m:e>
+          <m:sub>
+            <m:r>
+              <w:rPr>
+                <w:rFonts w:ascii="Cambria Math" w:hAnsi="Cambria Math" w:cs="Times New Roman"/>
+              </w:rPr>
+              <m:t>t</m:t>
+            </m:r>
+          </m:sub>
+        </m:sSub>
+      </m:oMath>
+      <w:r>
+        <w:rPr>
+          <w:rFonts w:ascii="Times New Roman" w:hAnsi="Times New Roman" w:cs="Times New Roman"/>
+        </w:rPr>
+        <w:t xml:space="preserve"> is the value of series at the current time, </w:t>
+      </w:r>
+      <m:oMath>
+        <m:sSub>
+          <m:sSubPr>
+            <m:ctrlPr>
+              <w:rPr>
+                <w:rFonts w:ascii="Cambria Math" w:hAnsi="Cambria Math" w:cs="Times New Roman"/>
+              </w:rPr>
+            </m:ctrlPr>
+          </m:sSubPr>
+          <m:e>
+            <m:r>
+              <w:rPr>
+                <w:rFonts w:ascii="Cambria Math" w:hAnsi="Cambria Math" w:cs="Times New Roman"/>
+              </w:rPr>
+              <m:t>y</m:t>
+            </m:r>
+          </m:e>
+          <m:sub>
+            <m:r>
+              <w:rPr>
+                <w:rFonts w:ascii="Cambria Math" w:hAnsi="Cambria Math" w:cs="Times New Roman"/>
+              </w:rPr>
+              <m:t>t-1</m:t>
+            </m:r>
+          </m:sub>
+        </m:sSub>
+      </m:oMath>
+      <w:r>
+        <w:rPr>
+          <w:rFonts w:ascii="Times New Roman" w:hAnsi="Times New Roman" w:cs="Times New Roman"/>
+        </w:rPr>
+        <w:t xml:space="preserve"> is the value of the series one step prior, and </w:t>
+      </w:r>
+      <m:oMath>
+        <m:sSub>
+          <m:sSubPr>
+            <m:ctrlPr>
+              <w:rPr>
+                <w:rFonts w:ascii="Cambria Math" w:hAnsi="Cambria Math" w:cs="Times New Roman"/>
+              </w:rPr>
+            </m:ctrlPr>
+          </m:sSubPr>
+          <m:e>
+            <m:r>
+              <w:rPr>
+                <w:rFonts w:ascii="Cambria Math" w:hAnsi="Cambria Math" w:cs="Times New Roman"/>
+              </w:rPr>
+              <m:t>e</m:t>
+            </m:r>
+          </m:e>
+          <m:sub>
+            <m:r>
+              <w:rPr>
+                <w:rFonts w:ascii="Cambria Math" w:hAnsi="Cambria Math" w:cs="Times New Roman"/>
+              </w:rPr>
+              <m:t>t</m:t>
+            </m:r>
+          </m:sub>
+        </m:sSub>
+      </m:oMath>
+      <w:r>
+        <w:rPr>
+          <w:rFonts w:ascii="Times New Roman" w:hAnsi="Times New Roman" w:cs="Times New Roman"/>
+        </w:rPr>
+        <w:t xml:space="preserve"> is an error term with mean zero and constant variance </w:t>
+      </w:r>
+      <m:oMath>
+        <m:sSubSup>
+          <m:sSubSupPr>
+            <m:ctrlPr>
+              <w:rPr>
+                <w:rFonts w:ascii="Cambria Math" w:hAnsi="Cambria Math" w:cs="Times New Roman"/>
+              </w:rPr>
+            </m:ctrlPr>
+          </m:sSubSupPr>
+          <m:e>
+            <m:r>
+              <w:rPr>
+                <w:rFonts w:ascii="Cambria Math" w:hAnsi="Cambria Math" w:cs="Times New Roman"/>
+              </w:rPr>
+              <m:t>σ</m:t>
+            </m:r>
+          </m:e>
+          <m:sub>
+            <m:r>
+              <w:rPr>
+                <w:rFonts w:ascii="Cambria Math" w:hAnsi="Cambria Math" w:cs="Times New Roman"/>
+              </w:rPr>
+              <m:t>e</m:t>
+            </m:r>
+          </m:sub>
+          <m:sup>
+            <m:r>
+              <w:rPr>
+                <w:rFonts w:ascii="Cambria Math" w:hAnsi="Cambria Math" w:cs="Times New Roman"/>
+              </w:rPr>
+              <m:t>2</m:t>
+            </m:r>
+          </m:sup>
+        </m:sSubSup>
+      </m:oMath>
+      <w:r>
+        <w:rPr>
+          <w:rFonts w:ascii="Times New Roman" w:hAnsi="Times New Roman" w:cs="Times New Roman"/>
+        </w:rPr>
+        <w:t xml:space="preserve">. The goal is to assess whether this trajectory contains a unit root, which would occur if </w:t>
+      </w:r>
+      <m:oMath>
+        <m:r>
+          <w:rPr>
+            <w:rFonts w:ascii="Cambria Math" w:hAnsi="Cambria Math" w:cs="Times New Roman"/>
+          </w:rPr>
+          <m:t>ρ=1</m:t>
+        </m:r>
+      </m:oMath>
+      <w:r>
+        <w:rPr>
+          <w:rFonts w:ascii="Times New Roman" w:hAnsi="Times New Roman" w:cs="Times New Roman"/>
+        </w:rPr>
+        <w:t xml:space="preserve">. The insight discovered by Dickey and Fuller was that such a series could be rearranged and then </w:t>
+      </w:r>
+      <w:r>
+        <w:rPr>
+          <w:rFonts w:ascii="Times New Roman" w:hAnsi="Times New Roman" w:cs="Times New Roman"/>
+        </w:rPr>
+        <w:lastRenderedPageBreak/>
+        <w:t xml:space="preserve">subjected to familiar hypothesis-testing frameworks more readily understood by statisticians and other scientists. Various statistics within the null hypothesis framework were well-developed by the 1970s. The trick was to find a way to make time-series unit-root testing amenable to those procedures. Here is how. After subtracting </w:t>
+      </w:r>
+      <m:oMath>
+        <m:sSub>
+          <m:sSubPr>
+            <m:ctrlPr>
+              <w:rPr>
+                <w:rFonts w:ascii="Cambria Math" w:hAnsi="Cambria Math" w:cs="Times New Roman"/>
+              </w:rPr>
+            </m:ctrlPr>
+          </m:sSubPr>
+          <m:e>
+            <m:r>
+              <w:rPr>
+                <w:rFonts w:ascii="Cambria Math" w:hAnsi="Cambria Math" w:cs="Times New Roman"/>
+              </w:rPr>
+              <m:t>y</m:t>
+            </m:r>
+          </m:e>
+          <m:sub>
+            <m:r>
+              <w:rPr>
+                <w:rFonts w:ascii="Cambria Math" w:hAnsi="Cambria Math" w:cs="Times New Roman"/>
+              </w:rPr>
+              <m:t>t-1</m:t>
+            </m:r>
+          </m:sub>
+        </m:sSub>
+      </m:oMath>
+      <w:r>
+        <w:rPr>
+          <w:rFonts w:ascii="Times New Roman" w:hAnsi="Times New Roman" w:cs="Times New Roman"/>
+        </w:rPr>
+        <w:t xml:space="preserve"> from both sides, the trajectory above can be written as </w:t>
+      </w:r>
+      <m:oMath>
+        <m:sSub>
+          <m:sSubPr>
+            <m:ctrlPr>
+              <w:rPr>
+                <w:rFonts w:ascii="Cambria Math" w:hAnsi="Cambria Math" w:cs="Times New Roman"/>
+              </w:rPr>
+            </m:ctrlPr>
+          </m:sSubPr>
+          <m:e>
+            <m:r>
+              <w:rPr>
+                <w:rFonts w:ascii="Cambria Math" w:hAnsi="Cambria Math" w:cs="Times New Roman"/>
+              </w:rPr>
+              <m:t>y</m:t>
+            </m:r>
+          </m:e>
+          <m:sub>
+            <m:r>
+              <w:rPr>
+                <w:rFonts w:ascii="Cambria Math" w:hAnsi="Cambria Math" w:cs="Times New Roman"/>
+              </w:rPr>
+              <m:t>t</m:t>
+            </m:r>
+          </m:sub>
+        </m:sSub>
+        <m:r>
+          <w:rPr>
+            <w:rFonts w:ascii="Cambria Math" w:hAnsi="Cambria Math" w:cs="Times New Roman"/>
+          </w:rPr>
+          <m:t>-</m:t>
+        </m:r>
+        <m:sSub>
+          <m:sSubPr>
+            <m:ctrlPr>
+              <w:rPr>
+                <w:rFonts w:ascii="Cambria Math" w:hAnsi="Cambria Math" w:cs="Times New Roman"/>
+              </w:rPr>
+            </m:ctrlPr>
+          </m:sSubPr>
+          <m:e>
+            <m:r>
+              <w:rPr>
+                <w:rFonts w:ascii="Cambria Math" w:hAnsi="Cambria Math" w:cs="Times New Roman"/>
+              </w:rPr>
+              <m:t>y</m:t>
+            </m:r>
+          </m:e>
+          <m:sub>
+            <m:r>
+              <w:rPr>
+                <w:rFonts w:ascii="Cambria Math" w:hAnsi="Cambria Math" w:cs="Times New Roman"/>
+              </w:rPr>
+              <m:t>t-1</m:t>
+            </m:r>
+          </m:sub>
+        </m:sSub>
+        <m:r>
+          <w:rPr>
+            <w:rFonts w:ascii="Cambria Math" w:hAnsi="Cambria Math" w:cs="Times New Roman"/>
+          </w:rPr>
+          <m:t>=ρ</m:t>
+        </m:r>
+        <m:sSub>
+          <m:sSubPr>
+            <m:ctrlPr>
+              <w:rPr>
+                <w:rFonts w:ascii="Cambria Math" w:hAnsi="Cambria Math" w:cs="Times New Roman"/>
+              </w:rPr>
+            </m:ctrlPr>
+          </m:sSubPr>
+          <m:e>
+            <m:r>
+              <w:rPr>
+                <w:rFonts w:ascii="Cambria Math" w:hAnsi="Cambria Math" w:cs="Times New Roman"/>
+              </w:rPr>
+              <m:t>y</m:t>
+            </m:r>
+          </m:e>
+          <m:sub>
+            <m:r>
+              <w:rPr>
+                <w:rFonts w:ascii="Cambria Math" w:hAnsi="Cambria Math" w:cs="Times New Roman"/>
+              </w:rPr>
+              <m:t>t-1</m:t>
+            </m:r>
+          </m:sub>
+        </m:sSub>
+        <m:r>
+          <w:rPr>
+            <w:rFonts w:ascii="Cambria Math" w:hAnsi="Cambria Math" w:cs="Times New Roman"/>
+          </w:rPr>
+          <m:t>-</m:t>
+        </m:r>
+        <m:sSub>
+          <m:sSubPr>
+            <m:ctrlPr>
+              <w:rPr>
+                <w:rFonts w:ascii="Cambria Math" w:hAnsi="Cambria Math" w:cs="Times New Roman"/>
+              </w:rPr>
+            </m:ctrlPr>
+          </m:sSubPr>
+          <m:e>
+            <m:r>
+              <w:rPr>
+                <w:rFonts w:ascii="Cambria Math" w:hAnsi="Cambria Math" w:cs="Times New Roman"/>
+              </w:rPr>
+              <m:t>y</m:t>
+            </m:r>
+          </m:e>
+          <m:sub>
+            <m:r>
+              <w:rPr>
+                <w:rFonts w:ascii="Cambria Math" w:hAnsi="Cambria Math" w:cs="Times New Roman"/>
+              </w:rPr>
+              <m:t>t-1</m:t>
+            </m:r>
+          </m:sub>
+        </m:sSub>
+        <m:r>
+          <w:rPr>
+            <w:rFonts w:ascii="Cambria Math" w:hAnsi="Cambria Math" w:cs="Times New Roman"/>
+          </w:rPr>
+          <m:t>+</m:t>
+        </m:r>
+        <m:sSub>
+          <m:sSubPr>
+            <m:ctrlPr>
+              <w:rPr>
+                <w:rFonts w:ascii="Cambria Math" w:hAnsi="Cambria Math" w:cs="Times New Roman"/>
+              </w:rPr>
+            </m:ctrlPr>
+          </m:sSubPr>
+          <m:e>
+            <m:r>
+              <w:rPr>
+                <w:rFonts w:ascii="Cambria Math" w:hAnsi="Cambria Math" w:cs="Times New Roman"/>
+              </w:rPr>
+              <m:t>e</m:t>
+            </m:r>
+          </m:e>
+          <m:sub>
+            <m:r>
+              <w:rPr>
+                <w:rFonts w:ascii="Cambria Math" w:hAnsi="Cambria Math" w:cs="Times New Roman"/>
+              </w:rPr>
+              <m:t>t</m:t>
+            </m:r>
+          </m:sub>
+        </m:sSub>
+      </m:oMath>
+      <w:r>
+        <w:rPr>
+          <w:rFonts w:ascii="Times New Roman" w:hAnsi="Times New Roman" w:cs="Times New Roman"/>
+        </w:rPr>
+        <w:t xml:space="preserve">. I now have an equation that is commonly known as a first differenced series, referring to the fact that I subtracted a lag-one term from the left and right-hand sides of the equation. The first differenced series can be reduced by recognizing that </w:t>
+      </w:r>
+      <m:oMath>
+        <m:r>
+          <w:rPr>
+            <w:rFonts w:ascii="Cambria Math" w:hAnsi="Cambria Math" w:cs="Times New Roman"/>
+          </w:rPr>
+          <m:t>ρ</m:t>
+        </m:r>
+        <m:sSub>
+          <m:sSubPr>
+            <m:ctrlPr>
+              <w:rPr>
+                <w:rFonts w:ascii="Cambria Math" w:hAnsi="Cambria Math" w:cs="Times New Roman"/>
+              </w:rPr>
+            </m:ctrlPr>
+          </m:sSubPr>
+          <m:e>
+            <m:r>
+              <w:rPr>
+                <w:rFonts w:ascii="Cambria Math" w:hAnsi="Cambria Math" w:cs="Times New Roman"/>
+              </w:rPr>
+              <m:t>y</m:t>
+            </m:r>
+          </m:e>
+          <m:sub>
+            <m:r>
+              <w:rPr>
+                <w:rFonts w:ascii="Cambria Math" w:hAnsi="Cambria Math" w:cs="Times New Roman"/>
+              </w:rPr>
+              <m:t>t-1</m:t>
+            </m:r>
+          </m:sub>
+        </m:sSub>
+        <m:r>
+          <w:rPr>
+            <w:rFonts w:ascii="Cambria Math" w:hAnsi="Cambria Math" w:cs="Times New Roman"/>
+          </w:rPr>
+          <m:t>-</m:t>
+        </m:r>
+        <m:sSub>
+          <m:sSubPr>
+            <m:ctrlPr>
+              <w:rPr>
+                <w:rFonts w:ascii="Cambria Math" w:hAnsi="Cambria Math" w:cs="Times New Roman"/>
+              </w:rPr>
+            </m:ctrlPr>
+          </m:sSubPr>
+          <m:e>
+            <m:r>
+              <w:rPr>
+                <w:rFonts w:ascii="Cambria Math" w:hAnsi="Cambria Math" w:cs="Times New Roman"/>
+              </w:rPr>
+              <m:t>y</m:t>
+            </m:r>
+          </m:e>
+          <m:sub>
+            <m:r>
+              <w:rPr>
+                <w:rFonts w:ascii="Cambria Math" w:hAnsi="Cambria Math" w:cs="Times New Roman"/>
+              </w:rPr>
+              <m:t>t-1</m:t>
+            </m:r>
+          </m:sub>
+        </m:sSub>
+      </m:oMath>
+      <w:r>
+        <w:rPr>
+          <w:rFonts w:ascii="Times New Roman" w:hAnsi="Times New Roman" w:cs="Times New Roman"/>
+        </w:rPr>
+        <w:t xml:space="preserve"> contains two </w:t>
+      </w:r>
+      <m:oMath>
+        <m:sSub>
+          <m:sSubPr>
+            <m:ctrlPr>
+              <w:rPr>
+                <w:rFonts w:ascii="Cambria Math" w:hAnsi="Cambria Math" w:cs="Times New Roman"/>
+              </w:rPr>
+            </m:ctrlPr>
+          </m:sSubPr>
+          <m:e>
+            <m:r>
+              <w:rPr>
+                <w:rFonts w:ascii="Cambria Math" w:hAnsi="Cambria Math" w:cs="Times New Roman"/>
+              </w:rPr>
+              <m:t>y</m:t>
+            </m:r>
+          </m:e>
+          <m:sub>
+            <m:r>
+              <w:rPr>
+                <w:rFonts w:ascii="Cambria Math" w:hAnsi="Cambria Math" w:cs="Times New Roman"/>
+              </w:rPr>
+              <m:t>t-1</m:t>
+            </m:r>
+          </m:sub>
+        </m:sSub>
+      </m:oMath>
+      <w:r>
+        <w:rPr>
+          <w:rFonts w:ascii="Times New Roman" w:hAnsi="Times New Roman" w:cs="Times New Roman"/>
+        </w:rPr>
+        <w:t xml:space="preserve"> terms, which means that it can be written more </w:t>
+      </w:r>
+      <w:proofErr w:type="spellStart"/>
+      <w:r>
+        <w:rPr>
+          <w:rFonts w:ascii="Times New Roman" w:hAnsi="Times New Roman" w:cs="Times New Roman"/>
+        </w:rPr>
+        <w:t>succintly</w:t>
+      </w:r>
+      <w:proofErr w:type="spellEnd"/>
+      <w:r>
+        <w:rPr>
+          <w:rFonts w:ascii="Times New Roman" w:hAnsi="Times New Roman" w:cs="Times New Roman"/>
+        </w:rPr>
+        <w:t xml:space="preserve"> as </w:t>
+      </w:r>
+      <m:oMath>
+        <m:r>
+          <w:rPr>
+            <w:rFonts w:ascii="Cambria Math" w:hAnsi="Cambria Math" w:cs="Times New Roman"/>
+          </w:rPr>
+          <m:t>(ρ-1)</m:t>
+        </m:r>
+        <m:sSub>
+          <m:sSubPr>
+            <m:ctrlPr>
+              <w:rPr>
+                <w:rFonts w:ascii="Cambria Math" w:hAnsi="Cambria Math" w:cs="Times New Roman"/>
+              </w:rPr>
+            </m:ctrlPr>
+          </m:sSubPr>
+          <m:e>
+            <m:r>
+              <w:rPr>
+                <w:rFonts w:ascii="Cambria Math" w:hAnsi="Cambria Math" w:cs="Times New Roman"/>
+              </w:rPr>
+              <m:t>y</m:t>
+            </m:r>
+          </m:e>
+          <m:sub>
+            <m:r>
+              <w:rPr>
+                <w:rFonts w:ascii="Cambria Math" w:hAnsi="Cambria Math" w:cs="Times New Roman"/>
+              </w:rPr>
+              <m:t>t-1</m:t>
+            </m:r>
+          </m:sub>
+        </m:sSub>
+      </m:oMath>
+      <w:r>
+        <w:rPr>
+          <w:rFonts w:ascii="Times New Roman" w:hAnsi="Times New Roman" w:cs="Times New Roman"/>
+        </w:rPr>
+        <w:t xml:space="preserve">. The full equation then becomes </w:t>
+      </w:r>
+      <m:oMath>
+        <m:r>
+          <w:rPr>
+            <w:rFonts w:ascii="Cambria Math" w:hAnsi="Cambria Math" w:cs="Times New Roman"/>
+          </w:rPr>
+          <m:t>Δ</m:t>
+        </m:r>
+        <m:sSub>
+          <m:sSubPr>
+            <m:ctrlPr>
+              <w:rPr>
+                <w:rFonts w:ascii="Cambria Math" w:hAnsi="Cambria Math" w:cs="Times New Roman"/>
+              </w:rPr>
+            </m:ctrlPr>
+          </m:sSubPr>
+          <m:e>
+            <m:r>
+              <w:rPr>
+                <w:rFonts w:ascii="Cambria Math" w:hAnsi="Cambria Math" w:cs="Times New Roman"/>
+              </w:rPr>
+              <m:t>y</m:t>
+            </m:r>
+          </m:e>
+          <m:sub>
+            <m:r>
+              <w:rPr>
+                <w:rFonts w:ascii="Cambria Math" w:hAnsi="Cambria Math" w:cs="Times New Roman"/>
+              </w:rPr>
+              <m:t>t</m:t>
+            </m:r>
+          </m:sub>
+        </m:sSub>
+        <m:r>
+          <w:rPr>
+            <w:rFonts w:ascii="Cambria Math" w:hAnsi="Cambria Math" w:cs="Times New Roman"/>
+          </w:rPr>
+          <m:t>=(ρ-1)</m:t>
+        </m:r>
+        <m:sSub>
+          <m:sSubPr>
+            <m:ctrlPr>
+              <w:rPr>
+                <w:rFonts w:ascii="Cambria Math" w:hAnsi="Cambria Math" w:cs="Times New Roman"/>
+              </w:rPr>
+            </m:ctrlPr>
+          </m:sSubPr>
+          <m:e>
+            <m:r>
+              <w:rPr>
+                <w:rFonts w:ascii="Cambria Math" w:hAnsi="Cambria Math" w:cs="Times New Roman"/>
+              </w:rPr>
+              <m:t>y</m:t>
+            </m:r>
+          </m:e>
+          <m:sub>
+            <m:r>
+              <w:rPr>
+                <w:rFonts w:ascii="Cambria Math" w:hAnsi="Cambria Math" w:cs="Times New Roman"/>
+              </w:rPr>
+              <m:t>t-1</m:t>
+            </m:r>
+          </m:sub>
+        </m:sSub>
+        <m:r>
+          <w:rPr>
+            <w:rFonts w:ascii="Cambria Math" w:hAnsi="Cambria Math" w:cs="Times New Roman"/>
+          </w:rPr>
+          <m:t>+</m:t>
+        </m:r>
+        <m:sSub>
+          <m:sSubPr>
+            <m:ctrlPr>
+              <w:rPr>
+                <w:rFonts w:ascii="Cambria Math" w:hAnsi="Cambria Math" w:cs="Times New Roman"/>
+              </w:rPr>
+            </m:ctrlPr>
+          </m:sSubPr>
+          <m:e>
+            <m:r>
+              <w:rPr>
+                <w:rFonts w:ascii="Cambria Math" w:hAnsi="Cambria Math" w:cs="Times New Roman"/>
+              </w:rPr>
+              <m:t>e</m:t>
+            </m:r>
+          </m:e>
+          <m:sub>
+            <m:r>
+              <w:rPr>
+                <w:rFonts w:ascii="Cambria Math" w:hAnsi="Cambria Math" w:cs="Times New Roman"/>
+              </w:rPr>
+              <m:t>t</m:t>
+            </m:r>
+          </m:sub>
+        </m:sSub>
+      </m:oMath>
+      <w:r>
+        <w:rPr>
+          <w:rFonts w:ascii="Times New Roman" w:hAnsi="Times New Roman" w:cs="Times New Roman"/>
+        </w:rPr>
+        <w:t xml:space="preserve">. Now, a test of </w:t>
+      </w:r>
+      <m:oMath>
+        <m:r>
+          <w:rPr>
+            <w:rFonts w:ascii="Cambria Math" w:hAnsi="Cambria Math" w:cs="Times New Roman"/>
+          </w:rPr>
+          <m:t>ρ=1</m:t>
+        </m:r>
+      </m:oMath>
+      <w:r>
+        <w:rPr>
+          <w:rFonts w:ascii="Times New Roman" w:hAnsi="Times New Roman" w:cs="Times New Roman"/>
+        </w:rPr>
+        <w:t xml:space="preserve"> is a simple </w:t>
+      </w:r>
+      <m:oMath>
+        <m:r>
+          <w:rPr>
+            <w:rFonts w:ascii="Cambria Math" w:hAnsi="Cambria Math" w:cs="Times New Roman"/>
+          </w:rPr>
+          <m:t>t</m:t>
+        </m:r>
+      </m:oMath>
+      <w:r>
+        <w:rPr>
+          <w:rFonts w:ascii="Times New Roman" w:hAnsi="Times New Roman" w:cs="Times New Roman"/>
+        </w:rPr>
+        <w:t xml:space="preserve">-test of whether the parameter on the “lagged level” of </w:t>
+      </w:r>
+      <m:oMath>
+        <m:r>
+          <w:rPr>
+            <w:rFonts w:ascii="Cambria Math" w:hAnsi="Cambria Math" w:cs="Times New Roman"/>
+          </w:rPr>
+          <m:t>y</m:t>
+        </m:r>
+      </m:oMath>
+      <w:r>
+        <w:rPr>
+          <w:rFonts w:ascii="Times New Roman" w:hAnsi="Times New Roman" w:cs="Times New Roman"/>
+        </w:rPr>
+        <w:t xml:space="preserve"> is equal to zero. Moreover, the term </w:t>
+      </w:r>
+      <m:oMath>
+        <m:r>
+          <w:rPr>
+            <w:rFonts w:ascii="Cambria Math" w:hAnsi="Cambria Math" w:cs="Times New Roman"/>
+          </w:rPr>
+          <m:t>(ρ-1)</m:t>
+        </m:r>
+      </m:oMath>
+      <w:r>
+        <w:rPr>
+          <w:rFonts w:ascii="Times New Roman" w:hAnsi="Times New Roman" w:cs="Times New Roman"/>
+        </w:rPr>
+        <w:t xml:space="preserve"> can be treated as an estimated coefficient of </w:t>
+      </w:r>
+      <m:oMath>
+        <m:sSub>
+          <m:sSubPr>
+            <m:ctrlPr>
+              <w:rPr>
+                <w:rFonts w:ascii="Cambria Math" w:hAnsi="Cambria Math" w:cs="Times New Roman"/>
+              </w:rPr>
+            </m:ctrlPr>
+          </m:sSubPr>
+          <m:e>
+            <m:r>
+              <w:rPr>
+                <w:rFonts w:ascii="Cambria Math" w:hAnsi="Cambria Math" w:cs="Times New Roman"/>
+              </w:rPr>
+              <m:t>y</m:t>
+            </m:r>
+          </m:e>
+          <m:sub>
+            <m:r>
+              <w:rPr>
+                <w:rFonts w:ascii="Cambria Math" w:hAnsi="Cambria Math" w:cs="Times New Roman"/>
+              </w:rPr>
+              <m:t>t-1</m:t>
+            </m:r>
+          </m:sub>
+        </m:sSub>
+      </m:oMath>
+      <w:r>
+        <w:rPr>
+          <w:rFonts w:ascii="Times New Roman" w:hAnsi="Times New Roman" w:cs="Times New Roman"/>
+        </w:rPr>
+        <w:t xml:space="preserve"> and so the equation becomes </w:t>
+      </w:r>
+      <m:oMath>
+        <m:r>
+          <w:rPr>
+            <w:rFonts w:ascii="Cambria Math" w:hAnsi="Cambria Math" w:cs="Times New Roman"/>
+          </w:rPr>
+          <m:t>Δ</m:t>
+        </m:r>
+        <m:sSub>
+          <m:sSubPr>
+            <m:ctrlPr>
+              <w:rPr>
+                <w:rFonts w:ascii="Cambria Math" w:hAnsi="Cambria Math" w:cs="Times New Roman"/>
+              </w:rPr>
+            </m:ctrlPr>
+          </m:sSubPr>
+          <m:e>
+            <m:r>
+              <w:rPr>
+                <w:rFonts w:ascii="Cambria Math" w:hAnsi="Cambria Math" w:cs="Times New Roman"/>
+              </w:rPr>
+              <m:t>y</m:t>
+            </m:r>
+          </m:e>
+          <m:sub>
+            <m:r>
+              <w:rPr>
+                <w:rFonts w:ascii="Cambria Math" w:hAnsi="Cambria Math" w:cs="Times New Roman"/>
+              </w:rPr>
+              <m:t>t</m:t>
+            </m:r>
+          </m:sub>
+        </m:sSub>
+        <m:r>
+          <w:rPr>
+            <w:rFonts w:ascii="Cambria Math" w:hAnsi="Cambria Math" w:cs="Times New Roman"/>
+          </w:rPr>
+          <m:t>=δ</m:t>
+        </m:r>
+        <m:sSub>
+          <m:sSubPr>
+            <m:ctrlPr>
+              <w:rPr>
+                <w:rFonts w:ascii="Cambria Math" w:hAnsi="Cambria Math" w:cs="Times New Roman"/>
+              </w:rPr>
+            </m:ctrlPr>
+          </m:sSubPr>
+          <m:e>
+            <m:r>
+              <w:rPr>
+                <w:rFonts w:ascii="Cambria Math" w:hAnsi="Cambria Math" w:cs="Times New Roman"/>
+              </w:rPr>
+              <m:t>y</m:t>
+            </m:r>
+          </m:e>
+          <m:sub>
+            <m:r>
+              <w:rPr>
+                <w:rFonts w:ascii="Cambria Math" w:hAnsi="Cambria Math" w:cs="Times New Roman"/>
+              </w:rPr>
+              <m:t>t-1</m:t>
+            </m:r>
+          </m:sub>
+        </m:sSub>
+        <m:r>
+          <w:rPr>
+            <w:rFonts w:ascii="Cambria Math" w:hAnsi="Cambria Math" w:cs="Times New Roman"/>
+          </w:rPr>
+          <m:t>+</m:t>
+        </m:r>
+        <m:sSub>
+          <m:sSubPr>
+            <m:ctrlPr>
+              <w:rPr>
+                <w:rFonts w:ascii="Cambria Math" w:hAnsi="Cambria Math" w:cs="Times New Roman"/>
+              </w:rPr>
+            </m:ctrlPr>
+          </m:sSubPr>
+          <m:e>
+            <m:r>
+              <w:rPr>
+                <w:rFonts w:ascii="Cambria Math" w:hAnsi="Cambria Math" w:cs="Times New Roman"/>
+              </w:rPr>
+              <m:t>e</m:t>
+            </m:r>
+          </m:e>
+          <m:sub>
+            <m:r>
+              <w:rPr>
+                <w:rFonts w:ascii="Cambria Math" w:hAnsi="Cambria Math" w:cs="Times New Roman"/>
+              </w:rPr>
+              <m:t>t</m:t>
+            </m:r>
+          </m:sub>
+        </m:sSub>
+      </m:oMath>
+      <w:r>
+        <w:rPr>
+          <w:rFonts w:ascii="Times New Roman" w:hAnsi="Times New Roman" w:cs="Times New Roman"/>
+        </w:rPr>
+        <w:t xml:space="preserve">. If </w:t>
+      </w:r>
+      <m:oMath>
+        <m:r>
+          <w:rPr>
+            <w:rFonts w:ascii="Cambria Math" w:hAnsi="Cambria Math" w:cs="Times New Roman"/>
+          </w:rPr>
+          <m:t>δ</m:t>
+        </m:r>
+      </m:oMath>
+      <w:r>
+        <w:rPr>
+          <w:rFonts w:ascii="Times New Roman" w:hAnsi="Times New Roman" w:cs="Times New Roman"/>
+        </w:rPr>
+        <w:t xml:space="preserve"> is equal to 0, then </w:t>
+      </w:r>
+      <m:oMath>
+        <m:r>
+          <w:rPr>
+            <w:rFonts w:ascii="Cambria Math" w:hAnsi="Cambria Math" w:cs="Times New Roman"/>
+          </w:rPr>
+          <m:t>ρ</m:t>
+        </m:r>
+      </m:oMath>
+      <w:r>
+        <w:rPr>
+          <w:rFonts w:ascii="Times New Roman" w:hAnsi="Times New Roman" w:cs="Times New Roman"/>
+        </w:rPr>
+        <w:t xml:space="preserve"> must equal 1 since </w:t>
+      </w:r>
+      <m:oMath>
+        <m:r>
+          <w:rPr>
+            <w:rFonts w:ascii="Cambria Math" w:hAnsi="Cambria Math" w:cs="Times New Roman"/>
+          </w:rPr>
+          <m:t>δ=(ρ-1)</m:t>
+        </m:r>
+      </m:oMath>
+      <w:r>
+        <w:rPr>
+          <w:rFonts w:ascii="Times New Roman" w:hAnsi="Times New Roman" w:cs="Times New Roman"/>
+        </w:rPr>
+        <w:t>.</w:t>
+      </w:r>
+    </w:p>
+    <w:p>
+      <w:pPr>
+        <w:pStyle w:val="BodyText"/>
+        <w:spacing w:before="0" w:after="0"/>
+        <w:ind w:firstLine="720"/>
+        <w:rPr>
+          <w:rFonts w:ascii="Times New Roman" w:hAnsi="Times New Roman" w:cs="Times New Roman"/>
+        </w:rPr>
+      </w:pPr>
+      <w:r>
+        <w:rPr>
+          <w:rFonts w:ascii="Times New Roman" w:hAnsi="Times New Roman" w:cs="Times New Roman"/>
+        </w:rPr>
+        <w:t xml:space="preserve">Dickey and Fuller (1979) used Monte Carlo techniques to compute critical values for the lag-one process above. They later developed an augmented test to accommodate unknown orders and lags in the data-generating process. Although the DF procedure can conceptually be thought of as a </w:t>
+      </w:r>
+      <m:oMath>
+        <m:r>
+          <w:rPr>
+            <w:rFonts w:ascii="Cambria Math" w:hAnsi="Cambria Math" w:cs="Times New Roman"/>
+          </w:rPr>
+          <m:t>t</m:t>
+        </m:r>
+      </m:oMath>
+      <w:r>
+        <w:rPr>
+          <w:rFonts w:ascii="Times New Roman" w:hAnsi="Times New Roman" w:cs="Times New Roman"/>
+        </w:rPr>
+        <w:t xml:space="preserve">-test, the estimated values assessing </w:t>
+      </w:r>
+      <m:oMath>
+        <m:r>
+          <w:rPr>
+            <w:rFonts w:ascii="Cambria Math" w:hAnsi="Cambria Math" w:cs="Times New Roman"/>
+          </w:rPr>
+          <m:t>δ=0</m:t>
+        </m:r>
+      </m:oMath>
+      <w:r>
+        <w:rPr>
+          <w:rFonts w:ascii="Times New Roman" w:hAnsi="Times New Roman" w:cs="Times New Roman"/>
+        </w:rPr>
+        <w:t xml:space="preserve"> (i.e., testing for a random walk with the null hypothesis of a unit root) do not have an asymptotic normal distribution. For this reason, Dickey and Fuller computed a unique sampling distribution for the test statistics underlying the unit root assessment. MacKinnon (1991, 2010) showed how to calculate its </w:t>
+      </w:r>
+      <m:oMath>
+        <m:r>
+          <w:rPr>
+            <w:rFonts w:ascii="Cambria Math" w:hAnsi="Cambria Math" w:cs="Times New Roman"/>
+          </w:rPr>
+          <m:t>p</m:t>
+        </m:r>
+      </m:oMath>
+      <w:r>
+        <w:rPr>
+          <w:rFonts w:ascii="Times New Roman" w:hAnsi="Times New Roman" w:cs="Times New Roman"/>
+        </w:rPr>
+        <w:t xml:space="preserve">-values for arbitrary sample sizes. </w:t>
+      </w:r>
+      <w:r>
+        <w:rPr>
+          <w:rFonts w:ascii="Times New Roman" w:hAnsi="Times New Roman" w:cs="Times New Roman"/>
+        </w:rPr>
+        <w:t xml:space="preserve">Dickey and Fuller (1979; 1981) derived the distribution under the assumption that the order of the underlying autoregressive process is finite and known. Said and Dickey (1984) extended the result for the cases in which the underlying process was an invertible autoregressive moving average process. Ng and Perron (1995) and Chang and Park (2002) further relaxed restrictions by allowing tests to accommodate more complex underlying series and unknown orders. </w:t>
+      </w:r>
+      <w:r>
+        <w:rPr>
+          <w:rFonts w:ascii="Times New Roman" w:hAnsi="Times New Roman" w:cs="Times New Roman"/>
+        </w:rPr>
+        <w:t>Critical values are now automatically implemented in statistical software and programs, and they are also listed in many introductory econometric textbooks.</w:t>
+      </w:r>
+    </w:p>
+    <w:p>
+      <w:pPr>
+        <w:pStyle w:val="BodyText"/>
+        <w:spacing w:before="0" w:after="0"/>
+        <w:ind w:firstLine="720"/>
+        <w:rPr>
+          <w:rFonts w:ascii="Times New Roman" w:hAnsi="Times New Roman" w:cs="Times New Roman"/>
+        </w:rPr>
+      </w:pPr>
+      <w:r>
+        <w:rPr>
+          <w:rFonts w:ascii="Times New Roman" w:hAnsi="Times New Roman" w:cs="Times New Roman"/>
+        </w:rPr>
+        <w:t>With a process equation (</w:t>
+      </w:r>
+      <m:oMath>
+        <m:r>
+          <w:rPr>
+            <w:rFonts w:ascii="Cambria Math" w:hAnsi="Cambria Math" w:cs="Times New Roman"/>
+          </w:rPr>
+          <m:t>Δ</m:t>
+        </m:r>
+        <m:sSub>
+          <m:sSubPr>
+            <m:ctrlPr>
+              <w:rPr>
+                <w:rFonts w:ascii="Cambria Math" w:hAnsi="Cambria Math" w:cs="Times New Roman"/>
+              </w:rPr>
+            </m:ctrlPr>
+          </m:sSubPr>
+          <m:e>
+            <m:r>
+              <w:rPr>
+                <w:rFonts w:ascii="Cambria Math" w:hAnsi="Cambria Math" w:cs="Times New Roman"/>
+              </w:rPr>
+              <m:t>y</m:t>
+            </m:r>
+          </m:e>
+          <m:sub>
+            <m:r>
+              <w:rPr>
+                <w:rFonts w:ascii="Cambria Math" w:hAnsi="Cambria Math" w:cs="Times New Roman"/>
+              </w:rPr>
+              <m:t>t</m:t>
+            </m:r>
+          </m:sub>
+        </m:sSub>
+        <m:r>
+          <w:rPr>
+            <w:rFonts w:ascii="Cambria Math" w:hAnsi="Cambria Math" w:cs="Times New Roman"/>
+          </w:rPr>
+          <m:t>=δ</m:t>
+        </m:r>
+        <m:sSub>
+          <m:sSubPr>
+            <m:ctrlPr>
+              <w:rPr>
+                <w:rFonts w:ascii="Cambria Math" w:hAnsi="Cambria Math" w:cs="Times New Roman"/>
+              </w:rPr>
+            </m:ctrlPr>
+          </m:sSubPr>
+          <m:e>
+            <m:r>
+              <w:rPr>
+                <w:rFonts w:ascii="Cambria Math" w:hAnsi="Cambria Math" w:cs="Times New Roman"/>
+              </w:rPr>
+              <m:t>y</m:t>
+            </m:r>
+          </m:e>
+          <m:sub>
+            <m:r>
+              <w:rPr>
+                <w:rFonts w:ascii="Cambria Math" w:hAnsi="Cambria Math" w:cs="Times New Roman"/>
+              </w:rPr>
+              <m:t>t-1</m:t>
+            </m:r>
+          </m:sub>
+        </m:sSub>
+        <m:r>
+          <w:rPr>
+            <w:rFonts w:ascii="Cambria Math" w:hAnsi="Cambria Math" w:cs="Times New Roman"/>
+          </w:rPr>
+          <m:t>+</m:t>
+        </m:r>
+        <m:sSub>
+          <m:sSubPr>
+            <m:ctrlPr>
+              <w:rPr>
+                <w:rFonts w:ascii="Cambria Math" w:hAnsi="Cambria Math" w:cs="Times New Roman"/>
+              </w:rPr>
+            </m:ctrlPr>
+          </m:sSubPr>
+          <m:e>
+            <m:r>
+              <w:rPr>
+                <w:rFonts w:ascii="Cambria Math" w:hAnsi="Cambria Math" w:cs="Times New Roman"/>
+              </w:rPr>
+              <m:t>e</m:t>
+            </m:r>
+          </m:e>
+          <m:sub>
+            <m:r>
+              <w:rPr>
+                <w:rFonts w:ascii="Cambria Math" w:hAnsi="Cambria Math" w:cs="Times New Roman"/>
+              </w:rPr>
+              <m:t>t</m:t>
+            </m:r>
+          </m:sub>
+        </m:sSub>
+      </m:oMath>
+      <w:r>
+        <w:rPr>
+          <w:rFonts w:ascii="Times New Roman" w:hAnsi="Times New Roman" w:cs="Times New Roman"/>
+        </w:rPr>
+        <w:t>) and null hypothesis in mind (</w:t>
+      </w:r>
+      <m:oMath>
+        <m:r>
+          <w:rPr>
+            <w:rFonts w:ascii="Cambria Math" w:hAnsi="Cambria Math" w:cs="Times New Roman"/>
+          </w:rPr>
+          <m:t>δ=0</m:t>
+        </m:r>
+      </m:oMath>
+      <w:r>
+        <w:rPr>
+          <w:rFonts w:ascii="Times New Roman" w:hAnsi="Times New Roman" w:cs="Times New Roman"/>
+        </w:rPr>
+        <w:t>), the last step is to evaluate the hypothesis. Ordinary-least-squares regression is used to estimate delta, and the coefficient is divided by its standard error to find what is known as the tau statistic (</w:t>
+      </w:r>
+      <m:oMath>
+        <m:r>
+          <w:rPr>
+            <w:rFonts w:ascii="Cambria Math" w:hAnsi="Cambria Math" w:cs="Times New Roman"/>
+          </w:rPr>
+          <m:t>τ</m:t>
+        </m:r>
+      </m:oMath>
+      <w:r>
+        <w:rPr>
+          <w:rFonts w:ascii="Times New Roman" w:hAnsi="Times New Roman" w:cs="Times New Roman"/>
+        </w:rPr>
+        <w:t xml:space="preserve">). Tau is then compared to the critical values under the unique sampling distribution computed by Dickey and Fuller (and developed further by MacKinnon). If </w:t>
+      </w:r>
+      <m:oMath>
+        <m:r>
+          <w:rPr>
+            <w:rFonts w:ascii="Cambria Math" w:hAnsi="Cambria Math" w:cs="Times New Roman"/>
+          </w:rPr>
+          <m:t>τ</m:t>
+        </m:r>
+      </m:oMath>
+      <w:r>
+        <w:rPr>
+          <w:rFonts w:ascii="Times New Roman" w:hAnsi="Times New Roman" w:cs="Times New Roman"/>
+        </w:rPr>
+        <w:t xml:space="preserve"> in absolute value exceeds the MacKinnon critical values, then the hypothesis that </w:t>
+      </w:r>
+      <m:oMath>
+        <m:r>
+          <w:rPr>
+            <w:rFonts w:ascii="Cambria Math" w:hAnsi="Cambria Math" w:cs="Times New Roman"/>
+          </w:rPr>
+          <m:t>δ=0</m:t>
+        </m:r>
+      </m:oMath>
+      <w:r>
+        <w:rPr>
+          <w:rFonts w:ascii="Times New Roman" w:hAnsi="Times New Roman" w:cs="Times New Roman"/>
+        </w:rPr>
+        <w:t xml:space="preserve"> is rejected. If tau is smaller in absolute value than the MacKinnon critical values, conversely, then the null hypothesis (unit root) is retained.</w:t>
+      </w:r>
+    </w:p>
+    <w:p>
+      <w:pPr>
+        <w:pStyle w:val="BodyText"/>
+        <w:spacing w:before="0" w:after="0"/>
+        <w:ind w:firstLine="720"/>
+        <w:rPr>
+          <w:rFonts w:ascii="Times New Roman" w:hAnsi="Times New Roman" w:cs="Times New Roman"/>
+          <w:color w:val="000000" w:themeColor="text1"/>
+        </w:rPr>
+      </w:pPr>
+    </w:p>
+    <w:p>
+      <w:pPr>
+        <w:spacing w:after="0"/>
+        <w:rPr>
+          <w:rFonts w:ascii="Times New Roman" w:hAnsi="Times New Roman" w:cs="Times New Roman"/>
+        </w:rPr>
+      </w:pPr>
       <w:bookmarkStart w:id="46" w:name="results"/>
-    </w:p>
-    <w:p>
-      <w:pPr>
-        <w:spacing w:after="0"/>
-        <w:rPr>
-          <w:rFonts w:ascii="Times New Roman" w:hAnsi="Times New Roman" w:cs="Times New Roman"/>
-        </w:rPr>
-      </w:pPr>
       <w:r>
         <w:rPr>
           <w:rFonts w:ascii="Times New Roman" w:hAnsi="Times New Roman" w:cs="Times New Roman"/>
@@ -8552,7 +9794,6 @@
                 <w:sz w:val="18"/>
                 <w:szCs w:val="18"/>
               </w:rPr>
-              <w:lastRenderedPageBreak/>
               <w:t>3</w:t>
             </w:r>
           </w:p>
@@ -9799,6 +11040,7 @@
                 <w:sz w:val="18"/>
                 <w:szCs w:val="18"/>
               </w:rPr>
+              <w:lastRenderedPageBreak/>
               <w:t>10</w:t>
             </w:r>
           </w:p>
@@ -14611,7 +15853,6 @@
           <w:sz w:val="24"/>
           <w:szCs w:val="24"/>
         </w:rPr>
-        <w:lastRenderedPageBreak/>
         <w:t>Pilot Discussion</w:t>
       </w:r>
       <w:bookmarkEnd w:id="49"/>
@@ -14697,6 +15938,7 @@
           <w:b w:val="0"/>
           <w:bCs w:val="0"/>
         </w:rPr>
+        <w:lastRenderedPageBreak/>
         <w:t>STUDY</w:t>
       </w:r>
       <w:bookmarkEnd w:id="53"/>
@@ -15223,7 +16465,6 @@
           <w:b/>
           <w:color w:val="000000" w:themeColor="text1"/>
         </w:rPr>
-        <w:lastRenderedPageBreak/>
         <w:t>Norm Conformity</w:t>
       </w:r>
       <w:r>
@@ -15265,6 +16506,7 @@
           <w:rFonts w:ascii="Times New Roman" w:hAnsi="Times New Roman" w:cs="Times New Roman"/>
           <w:color w:val="000000" w:themeColor="text1"/>
         </w:rPr>
+        <w:lastRenderedPageBreak/>
         <w:t xml:space="preserve">The pattern I monitor that connects to the notion of extra milers/good soldiers is the probability that a given agent starting in quantile </w:t>
       </w:r>
       <m:oMath>
@@ -33521,6 +34763,11 @@
         <w:docPartUnique/>
       </w:docPartObj>
     </w:sdtPr>
+    <w:sdtEndPr>
+      <w:rPr>
+        <w:rStyle w:val="PageNumber"/>
+      </w:rPr>
+    </w:sdtEndPr>
     <w:sdtContent>
       <w:p>
         <w:pPr>
@@ -33572,6 +34819,11 @@
         <w:docPartUnique/>
       </w:docPartObj>
     </w:sdtPr>
+    <w:sdtEndPr>
+      <w:rPr>
+        <w:rStyle w:val="PageNumber"/>
+      </w:rPr>
+    </w:sdtEndPr>
     <w:sdtContent>
       <w:p>
         <w:pPr>

</xml_diff>

<commit_message>
sim synonymous random systematic in
</commit_message>
<xml_diff>
--- a/reports/paper/word/defense/dissertation.docx
+++ b/reports/paper/word/defense/dissertation.docx
@@ -4500,84 +4500,7 @@
           <w:rFonts w:ascii="Times New Roman" w:hAnsi="Times New Roman" w:cs="Times New Roman"/>
           <w:color w:val="000000" w:themeColor="text1"/>
         </w:rPr>
-        <w:t xml:space="preserve"> That said, </w:t>
-      </w:r>
-      <w:r>
-        <w:rPr>
-          <w:rFonts w:ascii="Times New Roman" w:hAnsi="Times New Roman" w:cs="Times New Roman"/>
-          <w:color w:val="000000" w:themeColor="text1"/>
-        </w:rPr>
-        <w:t xml:space="preserve">I acknowledge that there are many circumstances in which OCBs occur outside the context of a plea for help. No </w:t>
-      </w:r>
-      <w:r>
-        <w:rPr>
-          <w:rFonts w:ascii="Times New Roman" w:hAnsi="Times New Roman" w:cs="Times New Roman"/>
-          <w:color w:val="000000" w:themeColor="text1"/>
-        </w:rPr>
-        <w:t>rule</w:t>
-      </w:r>
-      <w:r>
-        <w:rPr>
-          <w:rFonts w:ascii="Times New Roman" w:hAnsi="Times New Roman" w:cs="Times New Roman"/>
-          <w:color w:val="000000" w:themeColor="text1"/>
-        </w:rPr>
-        <w:t xml:space="preserve"> demands that when an employee challenges the dominant perspective in a meeting, offers suggestions to new hires, or actively creates new ways of completing tasks he or she does so</w:t>
-      </w:r>
-      <w:r>
-        <w:rPr>
-          <w:rFonts w:ascii="Times New Roman" w:hAnsi="Times New Roman" w:cs="Times New Roman"/>
-          <w:color w:val="000000" w:themeColor="text1"/>
-        </w:rPr>
-        <w:t xml:space="preserve"> only</w:t>
-      </w:r>
-      <w:r>
-        <w:rPr>
-          <w:rFonts w:ascii="Times New Roman" w:hAnsi="Times New Roman" w:cs="Times New Roman"/>
-          <w:color w:val="000000" w:themeColor="text1"/>
-        </w:rPr>
-        <w:t xml:space="preserve"> after being solicited from coworkers. Entire articles, book chapters, and careers have been dedicated to documenting the importance of challenging OCBs in organizations. It is a limitation of this study that I choose to focus only on solicited acts of help. But </w:t>
-      </w:r>
-      <w:r>
-        <w:rPr>
-          <w:rFonts w:ascii="Times New Roman" w:hAnsi="Times New Roman" w:cs="Times New Roman"/>
-          <w:color w:val="000000" w:themeColor="text1"/>
-        </w:rPr>
-        <w:t>a</w:t>
-      </w:r>
-      <w:r>
-        <w:rPr>
-          <w:rFonts w:ascii="Times New Roman" w:hAnsi="Times New Roman" w:cs="Times New Roman"/>
-          <w:color w:val="000000" w:themeColor="text1"/>
-        </w:rPr>
-        <w:t xml:space="preserve"> dominant perspective among citizenship scholars </w:t>
-      </w:r>
-      <w:r>
-        <w:rPr>
-          <w:rFonts w:ascii="Times New Roman" w:hAnsi="Times New Roman" w:cs="Times New Roman"/>
-          <w:color w:val="000000" w:themeColor="text1"/>
-        </w:rPr>
-        <w:t xml:space="preserve">is that OCBs commonly manifest as </w:t>
-      </w:r>
-      <w:r>
-        <w:rPr>
-          <w:rFonts w:ascii="Times New Roman" w:hAnsi="Times New Roman" w:cs="Times New Roman"/>
-          <w:color w:val="000000" w:themeColor="text1"/>
-        </w:rPr>
-        <w:t>affiliative actions</w:t>
-      </w:r>
-      <w:r>
-        <w:rPr>
-          <w:rFonts w:ascii="Times New Roman" w:hAnsi="Times New Roman" w:cs="Times New Roman"/>
-          <w:color w:val="000000" w:themeColor="text1"/>
-        </w:rPr>
-        <w:t xml:space="preserve">. </w:t>
-      </w:r>
-      <w:r>
-        <w:rPr>
-          <w:rFonts w:ascii="Times New Roman" w:hAnsi="Times New Roman" w:cs="Times New Roman"/>
-          <w:color w:val="000000" w:themeColor="text1"/>
-        </w:rPr>
-        <w:t xml:space="preserve">For this reason, I limit the current study to only that area. </w:t>
+        <w:t xml:space="preserve"> That said, I acknowledge that there are many circumstances in which OCBs occur outside the context of a plea for help. No rule demands that when an employee challenges the dominant perspective in a meeting, offers suggestions to new hires, or actively creates new ways of completing tasks he or she does so only after being solicited from coworkers. Entire articles, book chapters, and careers have been dedicated to documenting the importance of challenging OCBs in organizations. It is a limitation of this study that I choose to focus only on solicited acts of help. But a dominant perspective among citizenship scholars is that OCBs commonly manifest as affiliative actions. For this reason, I limit the current study to only that area. </w:t>
       </w:r>
     </w:p>
     <w:p>
@@ -7460,7 +7383,7 @@
           <w:rFonts w:ascii="Times New Roman" w:hAnsi="Times New Roman" w:cs="Times New Roman"/>
           <w:color w:val="000000" w:themeColor="text1"/>
         </w:rPr>
-        <w:t>employees offer greater help when they experience an influx of requests then good soldiers do not emerge.</w:t>
+        <w:t>employees offer help when they experience an influx of requests then good soldiers do not emerge.</w:t>
       </w:r>
     </w:p>
     <w:p>
@@ -7537,7 +7460,7 @@
           <w:rFonts w:ascii="Times New Roman" w:hAnsi="Times New Roman" w:cs="Times New Roman"/>
           <w:color w:val="000000" w:themeColor="text1"/>
         </w:rPr>
-        <w:t>employees offer greater help when they experience an outflow of requests then good soldiers do not emerge.</w:t>
+        <w:t>employees offer help when they experience an outflow of requests then good soldiers do not emerge.</w:t>
       </w:r>
     </w:p>
     <w:p>
@@ -16078,7 +16001,56 @@
           <w:rFonts w:ascii="Times New Roman" w:hAnsi="Times New Roman" w:cs="Times New Roman"/>
           <w:color w:val="000000" w:themeColor="text1"/>
         </w:rPr>
-        <w:t xml:space="preserve">The simulation is designed to (a) build off prior research on sustained leads (Denrell, 2004; Polson &amp; Scott, 2012) and (b) remain consistent with the idea of extra milers/good soldiers. Imagine a set of employees, each collecting help requests according to a random walk (i.e., a trajectory with randomness and inertia). From </w:t>
+        <w:t>The simulation is designed to (a) build off prior research on sustained leads (Denrell, 2004; Polson &amp; Scott, 2012) and (b) remain consistent with the idea of extra milers/good soldiers.</w:t>
+      </w:r>
+      <w:r>
+        <w:rPr>
+          <w:rFonts w:ascii="Times New Roman" w:hAnsi="Times New Roman" w:cs="Times New Roman"/>
+          <w:color w:val="000000" w:themeColor="text1"/>
+        </w:rPr>
+        <w:t xml:space="preserve"> The simulation structure follows a 2x5 design, with the first factor representing the situation and the second representing employee reactions. </w:t>
+      </w:r>
+      <w:r>
+        <w:rPr>
+          <w:rFonts w:ascii="Times New Roman" w:hAnsi="Times New Roman" w:cs="Times New Roman"/>
+          <w:color w:val="000000" w:themeColor="text1"/>
+        </w:rPr>
+        <w:t xml:space="preserve">The </w:t>
+      </w:r>
+      <w:r>
+        <w:rPr>
+          <w:rFonts w:ascii="Times New Roman" w:hAnsi="Times New Roman" w:cs="Times New Roman"/>
+          <w:color w:val="000000" w:themeColor="text1"/>
+        </w:rPr>
+        <w:t>levels or cells</w:t>
+      </w:r>
+      <w:r>
+        <w:rPr>
+          <w:rFonts w:ascii="Times New Roman" w:hAnsi="Times New Roman" w:cs="Times New Roman"/>
+          <w:color w:val="000000" w:themeColor="text1"/>
+        </w:rPr>
+        <w:t xml:space="preserve"> within the first, the situation, include accumulating requests (random with inertia) versus non-accumulating requests (random without inertia), and they are implemented as follows. </w:t>
+      </w:r>
+      <w:r>
+        <w:rPr>
+          <w:rFonts w:ascii="Times New Roman" w:hAnsi="Times New Roman" w:cs="Times New Roman"/>
+          <w:color w:val="000000" w:themeColor="text1"/>
+        </w:rPr>
+        <w:t xml:space="preserve">Imagine a set of employees, each collecting help requests </w:t>
+      </w:r>
+      <w:r>
+        <w:rPr>
+          <w:rFonts w:ascii="Times New Roman" w:hAnsi="Times New Roman" w:cs="Times New Roman"/>
+          <w:color w:val="000000" w:themeColor="text1"/>
+        </w:rPr>
+        <w:t>over time</w:t>
+      </w:r>
+      <w:r>
+        <w:rPr>
+          <w:rFonts w:ascii="Times New Roman" w:hAnsi="Times New Roman" w:cs="Times New Roman"/>
+          <w:color w:val="000000" w:themeColor="text1"/>
+        </w:rPr>
+        <w:t xml:space="preserve">. From </w:t>
       </w:r>
       <m:oMath>
         <m:r>
@@ -16302,23 +16274,7 @@
           <w:rFonts w:ascii="Times New Roman" w:hAnsi="Times New Roman" w:cs="Times New Roman"/>
           <w:color w:val="000000" w:themeColor="text1"/>
         </w:rPr>
-        <w:t xml:space="preserve">, with </w:t>
-      </w:r>
-      <m:oMath>
-        <m:r>
-          <w:rPr>
-            <w:rFonts w:ascii="Cambria Math" w:hAnsi="Cambria Math" w:cs="Times New Roman"/>
-            <w:color w:val="000000" w:themeColor="text1"/>
-          </w:rPr>
-          <m:t>a=1</m:t>
-        </m:r>
-      </m:oMath>
-      <w:r>
-        <w:rPr>
-          <w:rFonts w:ascii="Times New Roman" w:hAnsi="Times New Roman" w:cs="Times New Roman"/>
-          <w:color w:val="000000" w:themeColor="text1"/>
-        </w:rPr>
-        <w:t xml:space="preserve"> and where </w:t>
+        <w:t xml:space="preserve">, where </w:t>
       </w:r>
       <m:oMath>
         <m:sSub>
@@ -16408,7 +16364,21 @@
           <w:rFonts w:ascii="Times New Roman" w:hAnsi="Times New Roman" w:cs="Times New Roman"/>
           <w:color w:val="000000" w:themeColor="text1"/>
         </w:rPr>
-        <w:t xml:space="preserve"> are independently and identically distributed random variables with zero mean and finite variance. This simulation design is used to evaluate Hypotheses 1, 3, 5, 7, and 9, concerning trajectories with randomness and inertia. The remaining Hypotheses, concerning trajectories with randomness but not inertia, are evaluated by setting </w:t>
+        <w:t xml:space="preserve"> are independently and identically distributed random variables with zero mean and finite variance.</w:t>
+      </w:r>
+      <w:r>
+        <w:rPr>
+          <w:rFonts w:ascii="Times New Roman" w:hAnsi="Times New Roman" w:cs="Times New Roman"/>
+          <w:color w:val="000000" w:themeColor="text1"/>
+        </w:rPr>
+        <w:t xml:space="preserve"> </w:t>
+      </w:r>
+      <w:r>
+        <w:rPr>
+          <w:rFonts w:ascii="Times New Roman" w:hAnsi="Times New Roman" w:cs="Times New Roman"/>
+          <w:color w:val="000000" w:themeColor="text1"/>
+        </w:rPr>
+        <w:t xml:space="preserve">The first level of the situation factor – accumulating requests – is implemented by setting </w:t>
       </w:r>
       <m:oMath>
         <m:r>
@@ -16421,49 +16391,227 @@
       </m:oMath>
       <w:r>
         <w:rPr>
-          <w:rFonts w:ascii="Times New Roman" w:hAnsi="Times New Roman" w:cs="Times New Roman"/>
-          <w:color w:val="000000" w:themeColor="text1"/>
-        </w:rPr>
-        <w:t xml:space="preserve"> to 0. The simulation structure follows a 2x5 design, with the first factor representing the situation (random with inertia or random without inertia) and the second representing the person (responding to many, few, influx, outflow, or conformity). Employee responses are </w:t>
-      </w:r>
-      <w:r>
-        <w:rPr>
-          <w:rFonts w:ascii="Times New Roman" w:hAnsi="Times New Roman" w:cs="Times New Roman"/>
-          <w:color w:val="000000" w:themeColor="text1"/>
-        </w:rPr>
-        <w:t>implemented</w:t>
-      </w:r>
-      <w:r>
-        <w:rPr>
-          <w:rFonts w:ascii="Times New Roman" w:hAnsi="Times New Roman" w:cs="Times New Roman"/>
-          <w:color w:val="000000" w:themeColor="text1"/>
-        </w:rPr>
-        <w:t xml:space="preserve"> as follows.</w:t>
+          <w:rFonts w:ascii="Times New Roman" w:eastAsiaTheme="minorEastAsia" w:hAnsi="Times New Roman" w:cs="Times New Roman"/>
+          <w:color w:val="000000" w:themeColor="text1"/>
+        </w:rPr>
+        <w:t xml:space="preserve"> to one (</w:t>
+      </w:r>
+      <m:oMath>
+        <m:r>
+          <w:rPr>
+            <w:rFonts w:ascii="Cambria Math" w:hAnsi="Cambria Math" w:cs="Times New Roman"/>
+            <w:color w:val="000000" w:themeColor="text1"/>
+          </w:rPr>
+          <m:t>a</m:t>
+        </m:r>
+        <m:r>
+          <w:rPr>
+            <w:rFonts w:ascii="Cambria Math" w:hAnsi="Cambria Math" w:cs="Times New Roman"/>
+            <w:color w:val="000000" w:themeColor="text1"/>
+          </w:rPr>
+          <m:t>=1</m:t>
+        </m:r>
+      </m:oMath>
+      <w:r>
+        <w:rPr>
+          <w:rFonts w:ascii="Times New Roman" w:eastAsiaTheme="minorEastAsia" w:hAnsi="Times New Roman" w:cs="Times New Roman"/>
+          <w:color w:val="000000" w:themeColor="text1"/>
+        </w:rPr>
+        <w:t xml:space="preserve">). </w:t>
+      </w:r>
+      <w:r>
+        <w:rPr>
+          <w:rFonts w:ascii="Times New Roman" w:eastAsiaTheme="minorEastAsia" w:hAnsi="Times New Roman" w:cs="Times New Roman"/>
+          <w:color w:val="000000" w:themeColor="text1"/>
+        </w:rPr>
+        <w:t xml:space="preserve">When </w:t>
+      </w:r>
+      <m:oMath>
+        <m:r>
+          <w:rPr>
+            <w:rFonts w:ascii="Cambria Math" w:hAnsi="Cambria Math" w:cs="Times New Roman"/>
+            <w:color w:val="000000" w:themeColor="text1"/>
+          </w:rPr>
+          <m:t>a</m:t>
+        </m:r>
+        <m:r>
+          <w:rPr>
+            <w:rFonts w:ascii="Cambria Math" w:eastAsiaTheme="minorEastAsia" w:hAnsi="Cambria Math" w:cs="Times New Roman"/>
+            <w:color w:val="000000" w:themeColor="text1"/>
+          </w:rPr>
+          <m:t>=1</m:t>
+        </m:r>
+      </m:oMath>
+      <w:r>
+        <w:rPr>
+          <w:rFonts w:ascii="Times New Roman" w:eastAsiaTheme="minorEastAsia" w:hAnsi="Times New Roman" w:cs="Times New Roman"/>
+          <w:color w:val="000000" w:themeColor="text1"/>
+        </w:rPr>
+        <w:t xml:space="preserve"> then </w:t>
+      </w:r>
+      <w:r>
+        <w:rPr>
+          <w:rFonts w:ascii="Times New Roman" w:eastAsiaTheme="minorEastAsia" w:hAnsi="Times New Roman" w:cs="Times New Roman"/>
+          <w:color w:val="000000" w:themeColor="text1"/>
+        </w:rPr>
+        <w:t xml:space="preserve">a situation is created in which </w:t>
+      </w:r>
+      <w:r>
+        <w:rPr>
+          <w:rFonts w:ascii="Times New Roman" w:eastAsiaTheme="minorEastAsia" w:hAnsi="Times New Roman" w:cs="Times New Roman"/>
+          <w:color w:val="000000" w:themeColor="text1"/>
+        </w:rPr>
+        <w:t xml:space="preserve">requests follow random walks and leading stores </w:t>
+      </w:r>
+      <w:r>
+        <w:rPr>
+          <w:rFonts w:ascii="Times New Roman" w:eastAsiaTheme="minorEastAsia" w:hAnsi="Times New Roman" w:cs="Times New Roman"/>
+          <w:color w:val="000000" w:themeColor="text1"/>
+        </w:rPr>
+        <w:t>(are likely to) exhibit sustained lead. The second level of the situation factor – non-accumulating requests – is implemented by</w:t>
+      </w:r>
+      <w:r>
+        <w:rPr>
+          <w:rFonts w:ascii="Times New Roman" w:eastAsiaTheme="minorEastAsia" w:hAnsi="Times New Roman" w:cs="Times New Roman"/>
+          <w:color w:val="000000" w:themeColor="text1"/>
+        </w:rPr>
+        <w:t xml:space="preserve"> setting </w:t>
+      </w:r>
+      <m:oMath>
+        <m:r>
+          <w:rPr>
+            <w:rFonts w:ascii="Cambria Math" w:hAnsi="Cambria Math" w:cs="Times New Roman"/>
+            <w:color w:val="000000" w:themeColor="text1"/>
+          </w:rPr>
+          <m:t>a</m:t>
+        </m:r>
+      </m:oMath>
+      <w:r>
+        <w:rPr>
+          <w:rFonts w:ascii="Times New Roman" w:eastAsiaTheme="minorEastAsia" w:hAnsi="Times New Roman" w:cs="Times New Roman"/>
+          <w:color w:val="000000" w:themeColor="text1"/>
+        </w:rPr>
+        <w:t xml:space="preserve"> to zero (</w:t>
+      </w:r>
+      <m:oMath>
+        <m:r>
+          <w:rPr>
+            <w:rFonts w:ascii="Cambria Math" w:hAnsi="Cambria Math" w:cs="Times New Roman"/>
+            <w:color w:val="000000" w:themeColor="text1"/>
+          </w:rPr>
+          <m:t>a</m:t>
+        </m:r>
+        <m:r>
+          <w:rPr>
+            <w:rFonts w:ascii="Cambria Math" w:hAnsi="Cambria Math" w:cs="Times New Roman"/>
+            <w:color w:val="000000" w:themeColor="text1"/>
+          </w:rPr>
+          <m:t>=0</m:t>
+        </m:r>
+      </m:oMath>
+      <w:r>
+        <w:rPr>
+          <w:rFonts w:ascii="Times New Roman" w:eastAsiaTheme="minorEastAsia" w:hAnsi="Times New Roman" w:cs="Times New Roman"/>
+          <w:color w:val="000000" w:themeColor="text1"/>
+        </w:rPr>
+        <w:t>).</w:t>
+      </w:r>
+      <w:r>
+        <w:rPr>
+          <w:rFonts w:ascii="Times New Roman" w:eastAsiaTheme="minorEastAsia" w:hAnsi="Times New Roman" w:cs="Times New Roman"/>
+          <w:color w:val="000000" w:themeColor="text1"/>
+        </w:rPr>
+        <w:t xml:space="preserve"> </w:t>
+      </w:r>
+      <w:r>
+        <w:rPr>
+          <w:rFonts w:ascii="Times New Roman" w:eastAsiaTheme="minorEastAsia" w:hAnsi="Times New Roman" w:cs="Times New Roman"/>
+          <w:color w:val="000000" w:themeColor="text1"/>
+        </w:rPr>
+        <w:t xml:space="preserve">When </w:t>
+      </w:r>
+      <m:oMath>
+        <m:r>
+          <w:rPr>
+            <w:rFonts w:ascii="Cambria Math" w:hAnsi="Cambria Math" w:cs="Times New Roman"/>
+            <w:color w:val="000000" w:themeColor="text1"/>
+          </w:rPr>
+          <m:t>a</m:t>
+        </m:r>
+        <m:r>
+          <w:rPr>
+            <w:rFonts w:ascii="Cambria Math" w:hAnsi="Cambria Math" w:cs="Times New Roman"/>
+            <w:color w:val="000000" w:themeColor="text1"/>
+          </w:rPr>
+          <m:t>=0</m:t>
+        </m:r>
+      </m:oMath>
+      <w:r>
+        <w:rPr>
+          <w:rFonts w:ascii="Times New Roman" w:eastAsiaTheme="minorEastAsia" w:hAnsi="Times New Roman" w:cs="Times New Roman"/>
+          <w:color w:val="000000" w:themeColor="text1"/>
+        </w:rPr>
+        <w:t xml:space="preserve"> then </w:t>
+      </w:r>
+      <w:r>
+        <w:rPr>
+          <w:rFonts w:ascii="Times New Roman" w:eastAsiaTheme="minorEastAsia" w:hAnsi="Times New Roman" w:cs="Times New Roman"/>
+          <w:color w:val="000000" w:themeColor="text1"/>
+        </w:rPr>
+        <w:t>a situation is created in which</w:t>
+      </w:r>
+      <w:r>
+        <w:rPr>
+          <w:rFonts w:ascii="Times New Roman" w:eastAsiaTheme="minorEastAsia" w:hAnsi="Times New Roman" w:cs="Times New Roman"/>
+          <w:color w:val="000000" w:themeColor="text1"/>
+        </w:rPr>
+        <w:t xml:space="preserve"> leading request pools are unlikely to persist. </w:t>
+      </w:r>
+      <w:r>
+        <w:rPr>
+          <w:rFonts w:ascii="Times New Roman" w:hAnsi="Times New Roman" w:cs="Times New Roman"/>
+          <w:color w:val="000000" w:themeColor="text1"/>
+        </w:rPr>
+        <w:t>For each Hypothesis, I compare simulation output across these two environment conditions</w:t>
+      </w:r>
+      <w:r>
+        <w:rPr>
+          <w:rFonts w:ascii="Times New Roman" w:hAnsi="Times New Roman" w:cs="Times New Roman"/>
+          <w:color w:val="000000" w:themeColor="text1"/>
+        </w:rPr>
+        <w:t xml:space="preserve"> – in one, employee requests accumulate; in the other, they do not</w:t>
+      </w:r>
+      <w:r>
+        <w:rPr>
+          <w:rFonts w:ascii="Times New Roman" w:hAnsi="Times New Roman" w:cs="Times New Roman"/>
+          <w:color w:val="000000" w:themeColor="text1"/>
+        </w:rPr>
+        <w:t>.</w:t>
       </w:r>
     </w:p>
     <w:p>
       <w:pPr>
         <w:pStyle w:val="BodyText"/>
         <w:spacing w:before="0" w:after="0"/>
-        <w:rPr>
-          <w:rFonts w:ascii="Times New Roman" w:hAnsi="Times New Roman" w:cs="Times New Roman"/>
-          <w:color w:val="000000" w:themeColor="text1"/>
-        </w:rPr>
-      </w:pPr>
-      <w:r>
-        <w:rPr>
-          <w:rFonts w:ascii="Times New Roman" w:hAnsi="Times New Roman" w:cs="Times New Roman"/>
-          <w:b/>
-          <w:color w:val="000000" w:themeColor="text1"/>
-        </w:rPr>
-        <w:t>Responding to Many or Few</w:t>
-      </w:r>
-      <w:r>
-        <w:rPr>
-          <w:rFonts w:ascii="Times New Roman" w:hAnsi="Times New Roman" w:cs="Times New Roman"/>
-          <w:color w:val="000000" w:themeColor="text1"/>
-        </w:rPr>
-        <w:t>. In the first two conditions, employee help is function of the size of one’s request pool. By size, I mean the number of requests that sit within an agent’s stock at a given period. In the “Respond to Many” condition, employee help is a positive function of size, meaning that an employee offers more help when her request pool is large and less help when her pool is small. In the “Respond to Few” condition, employee help is a negative function size, meaning that an employee offers more help when her request pool is small and less help when her pool is large.</w:t>
+        <w:ind w:firstLine="720"/>
+        <w:rPr>
+          <w:rFonts w:ascii="Times New Roman" w:hAnsi="Times New Roman" w:cs="Times New Roman"/>
+          <w:color w:val="000000" w:themeColor="text1"/>
+        </w:rPr>
+      </w:pPr>
+      <w:r>
+        <w:rPr>
+          <w:rFonts w:ascii="Times New Roman" w:hAnsi="Times New Roman" w:cs="Times New Roman"/>
+          <w:color w:val="000000" w:themeColor="text1"/>
+        </w:rPr>
+        <w:t xml:space="preserve">The second factor represents the person (respond to many, few, influx, outflow, or conformity), </w:t>
+      </w:r>
+      <w:r>
+        <w:rPr>
+          <w:rFonts w:ascii="Times New Roman" w:hAnsi="Times New Roman" w:cs="Times New Roman"/>
+          <w:color w:val="000000" w:themeColor="text1"/>
+        </w:rPr>
+        <w:t xml:space="preserve">and it is implemented as follows. </w:t>
       </w:r>
     </w:p>
     <w:p>
@@ -16481,6 +16629,67 @@
           <w:b/>
           <w:color w:val="000000" w:themeColor="text1"/>
         </w:rPr>
+        <w:t>Responding to Many or Few</w:t>
+      </w:r>
+      <w:r>
+        <w:rPr>
+          <w:rFonts w:ascii="Times New Roman" w:hAnsi="Times New Roman" w:cs="Times New Roman"/>
+          <w:color w:val="000000" w:themeColor="text1"/>
+        </w:rPr>
+        <w:t xml:space="preserve">. In the first two </w:t>
+      </w:r>
+      <w:r>
+        <w:rPr>
+          <w:rFonts w:ascii="Times New Roman" w:hAnsi="Times New Roman" w:cs="Times New Roman"/>
+          <w:color w:val="000000" w:themeColor="text1"/>
+        </w:rPr>
+        <w:t xml:space="preserve">person </w:t>
+      </w:r>
+      <w:r>
+        <w:rPr>
+          <w:rFonts w:ascii="Times New Roman" w:hAnsi="Times New Roman" w:cs="Times New Roman"/>
+          <w:color w:val="000000" w:themeColor="text1"/>
+        </w:rPr>
+        <w:t xml:space="preserve">conditions, employee help is </w:t>
+      </w:r>
+      <w:r>
+        <w:rPr>
+          <w:rFonts w:ascii="Times New Roman" w:hAnsi="Times New Roman" w:cs="Times New Roman"/>
+          <w:color w:val="000000" w:themeColor="text1"/>
+        </w:rPr>
+        <w:t xml:space="preserve">a </w:t>
+      </w:r>
+      <w:r>
+        <w:rPr>
+          <w:rFonts w:ascii="Times New Roman" w:hAnsi="Times New Roman" w:cs="Times New Roman"/>
+          <w:color w:val="000000" w:themeColor="text1"/>
+        </w:rPr>
+        <w:t xml:space="preserve">function of the size of one’s request pool. By size, I mean the number of requests that sit within an agent’s stock at a given period. In the “Respond to Many” condition, employee help is a positive function of size, meaning that an employee offers more help when her request pool is large and less help when her pool is small. In the “Respond to Few” condition, employee help is a negative </w:t>
+      </w:r>
+      <w:r>
+        <w:rPr>
+          <w:rFonts w:ascii="Times New Roman" w:hAnsi="Times New Roman" w:cs="Times New Roman"/>
+          <w:color w:val="000000" w:themeColor="text1"/>
+        </w:rPr>
+        <w:lastRenderedPageBreak/>
+        <w:t>function size, meaning that an employee offers more help when her request pool is small and less help when her pool is large.</w:t>
+      </w:r>
+    </w:p>
+    <w:p>
+      <w:pPr>
+        <w:pStyle w:val="BodyText"/>
+        <w:spacing w:before="0" w:after="0"/>
+        <w:rPr>
+          <w:rFonts w:ascii="Times New Roman" w:hAnsi="Times New Roman" w:cs="Times New Roman"/>
+          <w:color w:val="000000" w:themeColor="text1"/>
+        </w:rPr>
+      </w:pPr>
+      <w:r>
+        <w:rPr>
+          <w:rFonts w:ascii="Times New Roman" w:hAnsi="Times New Roman" w:cs="Times New Roman"/>
+          <w:b/>
+          <w:color w:val="000000" w:themeColor="text1"/>
+        </w:rPr>
         <w:t>Responding to Influx or Outflow</w:t>
       </w:r>
       <w:r>
@@ -16488,15 +16697,7 @@
           <w:rFonts w:ascii="Times New Roman" w:hAnsi="Times New Roman" w:cs="Times New Roman"/>
           <w:color w:val="000000" w:themeColor="text1"/>
         </w:rPr>
-        <w:t xml:space="preserve">. In the next two conditions, help is a function of request pool change. That is, employees respond based on arriving or departing requests. In the “Respond to Influx” condition, help is a function of positive change such that an employee offers help when she witnesses incoming requests but does not offer help otherwise. In the “Respond to Outflow” condition, help is a function of negative change such that an employee offers help when she </w:t>
-      </w:r>
-      <w:r>
-        <w:rPr>
-          <w:rFonts w:ascii="Times New Roman" w:hAnsi="Times New Roman" w:cs="Times New Roman"/>
-          <w:color w:val="000000" w:themeColor="text1"/>
-        </w:rPr>
-        <w:lastRenderedPageBreak/>
-        <w:t xml:space="preserve">witnesses departing requests but does not offer help otherwise. In both conditions, employees do not help when their pools remain identical from </w:t>
+        <w:t xml:space="preserve">. In the next two conditions, help is a function of request pool change. That is, employees respond based on arriving or departing requests. In the “Respond to Influx” condition, help is a function of positive change such that an employee offers help when she witnesses incoming requests but does not offer help otherwise. In the “Respond to Outflow” condition, help is a function of negative change such that an employee offers help when she witnesses departing requests but does not offer help otherwise. In both conditions, employees do not help when their pools remain identical from </w:t>
       </w:r>
       <m:oMath>
         <m:r>
@@ -16587,7 +16788,35 @@
           <w:rFonts w:ascii="Times New Roman" w:hAnsi="Times New Roman" w:cs="Times New Roman"/>
           <w:color w:val="000000" w:themeColor="text1"/>
         </w:rPr>
-        <w:t xml:space="preserve">The pattern I monitor that connects to the notion of extra milers/good soldiers is the probability that a given agent starting in quantile </w:t>
+        <w:t xml:space="preserve">The pattern </w:t>
+      </w:r>
+      <w:r>
+        <w:rPr>
+          <w:rFonts w:ascii="Times New Roman" w:hAnsi="Times New Roman" w:cs="Times New Roman"/>
+          <w:color w:val="000000" w:themeColor="text1"/>
+        </w:rPr>
+        <w:t xml:space="preserve">that </w:t>
+      </w:r>
+      <w:r>
+        <w:rPr>
+          <w:rFonts w:ascii="Times New Roman" w:hAnsi="Times New Roman" w:cs="Times New Roman"/>
+          <w:color w:val="000000" w:themeColor="text1"/>
+        </w:rPr>
+        <w:t xml:space="preserve">I monitor that connects to the notion of extra milers/good soldiers is the probability that a given agent starting in </w:t>
+      </w:r>
+      <w:r>
+        <w:rPr>
+          <w:rFonts w:ascii="Times New Roman" w:hAnsi="Times New Roman" w:cs="Times New Roman"/>
+          <w:color w:val="000000" w:themeColor="text1"/>
+        </w:rPr>
+        <w:t>percentile</w:t>
+      </w:r>
+      <w:r>
+        <w:rPr>
+          <w:rFonts w:ascii="Times New Roman" w:hAnsi="Times New Roman" w:cs="Times New Roman"/>
+          <w:color w:val="000000" w:themeColor="text1"/>
+        </w:rPr>
+        <w:t xml:space="preserve"> </w:t>
       </w:r>
       <m:oMath>
         <m:r>
@@ -16619,7 +16848,35 @@
           <w:rFonts w:ascii="Times New Roman" w:hAnsi="Times New Roman" w:cs="Times New Roman"/>
           <w:color w:val="000000" w:themeColor="text1"/>
         </w:rPr>
-        <w:t xml:space="preserve"> remains within +-10% of this quantile for the remaining periods. Take, for example, an employee who offers the 12th highest amount of help among a group of agents during the first step. I ask, what is the probability that she remains within a window of +-10% of that quantile in period </w:t>
+        <w:t xml:space="preserve"> remains within +-10% of this </w:t>
+      </w:r>
+      <w:r>
+        <w:rPr>
+          <w:rFonts w:ascii="Times New Roman" w:hAnsi="Times New Roman" w:cs="Times New Roman"/>
+          <w:color w:val="000000" w:themeColor="text1"/>
+        </w:rPr>
+        <w:t>percentile</w:t>
+      </w:r>
+      <w:r>
+        <w:rPr>
+          <w:rFonts w:ascii="Times New Roman" w:hAnsi="Times New Roman" w:cs="Times New Roman"/>
+          <w:color w:val="000000" w:themeColor="text1"/>
+        </w:rPr>
+        <w:t xml:space="preserve"> for the remaining periods. Take, for example, an employee who offers the 12th highest amount of help during the first step. I ask, what is the probability that she remains within a window of +-10% of that </w:t>
+      </w:r>
+      <w:r>
+        <w:rPr>
+          <w:rFonts w:ascii="Times New Roman" w:hAnsi="Times New Roman" w:cs="Times New Roman"/>
+          <w:color w:val="000000" w:themeColor="text1"/>
+        </w:rPr>
+        <w:t>percentile</w:t>
+      </w:r>
+      <w:r>
+        <w:rPr>
+          <w:rFonts w:ascii="Times New Roman" w:hAnsi="Times New Roman" w:cs="Times New Roman"/>
+          <w:color w:val="000000" w:themeColor="text1"/>
+        </w:rPr>
+        <w:t xml:space="preserve"> in period </w:t>
       </w:r>
       <m:oMath>
         <m:r>
@@ -16683,7 +16940,35 @@
           <w:rFonts w:ascii="Times New Roman" w:hAnsi="Times New Roman" w:cs="Times New Roman"/>
           <w:color w:val="000000" w:themeColor="text1"/>
         </w:rPr>
-        <w:t xml:space="preserve">, is a given employee expected to stay within his or her same quantile? What this analysis captures is the stability of relative positions. It indicates the “streakiness” of employee help. If extra milers/good soldiers emerge, then the probability of remaining within +-10% of one’s quantile should peak for large values of </w:t>
+        <w:t xml:space="preserve">, is a given employee expected to stay within his or her same </w:t>
+      </w:r>
+      <w:r>
+        <w:rPr>
+          <w:rFonts w:ascii="Times New Roman" w:hAnsi="Times New Roman" w:cs="Times New Roman"/>
+          <w:color w:val="000000" w:themeColor="text1"/>
+        </w:rPr>
+        <w:t>rank</w:t>
+      </w:r>
+      <w:r>
+        <w:rPr>
+          <w:rFonts w:ascii="Times New Roman" w:hAnsi="Times New Roman" w:cs="Times New Roman"/>
+          <w:color w:val="000000" w:themeColor="text1"/>
+        </w:rPr>
+        <w:t xml:space="preserve">? What this analysis captures is the stability of relative positions. It indicates the “streakiness” of employee help. If extra milers/good soldiers emerge, then the probability of remaining within +-10% of one’s </w:t>
+      </w:r>
+      <w:r>
+        <w:rPr>
+          <w:rFonts w:ascii="Times New Roman" w:hAnsi="Times New Roman" w:cs="Times New Roman"/>
+          <w:color w:val="000000" w:themeColor="text1"/>
+        </w:rPr>
+        <w:t>percentile</w:t>
+      </w:r>
+      <w:r>
+        <w:rPr>
+          <w:rFonts w:ascii="Times New Roman" w:hAnsi="Times New Roman" w:cs="Times New Roman"/>
+          <w:color w:val="000000" w:themeColor="text1"/>
+        </w:rPr>
+        <w:t xml:space="preserve"> should peak for large values of </w:t>
       </w:r>
       <m:oMath>
         <m:r>
@@ -16699,7 +16984,21 @@
           <w:rFonts w:ascii="Times New Roman" w:hAnsi="Times New Roman" w:cs="Times New Roman"/>
           <w:color w:val="000000" w:themeColor="text1"/>
         </w:rPr>
-        <w:t xml:space="preserve">. Said differently, if the greatest probability for a given condition is that a randomly selected employee remains within a given quantile for all periods then extra milers/good soldiers have emerged. Employees offering the most help remain so across time, as do the employees offering the least amount of help. If good soldiers do not emerge, conversely, then the greatest probability will appear over </w:t>
+        <w:t xml:space="preserve">. Said differently, if the greatest probability for a given condition is that a randomly selected employee remains within a given </w:t>
+      </w:r>
+      <w:r>
+        <w:rPr>
+          <w:rFonts w:ascii="Times New Roman" w:hAnsi="Times New Roman" w:cs="Times New Roman"/>
+          <w:color w:val="000000" w:themeColor="text1"/>
+        </w:rPr>
+        <w:t>percentile</w:t>
+      </w:r>
+      <w:r>
+        <w:rPr>
+          <w:rFonts w:ascii="Times New Roman" w:hAnsi="Times New Roman" w:cs="Times New Roman"/>
+          <w:color w:val="000000" w:themeColor="text1"/>
+        </w:rPr>
+        <w:t xml:space="preserve"> for all periods then extra milers/good soldiers have emerged. Employees offering the most help remain so across time, as do the employees offering the least amount of help. If good soldiers do not emerge, conversely, then the greatest probability will appear over </w:t>
       </w:r>
       <m:oMath>
         <m:r>
@@ -16721,6 +17020,111 @@
     </w:p>
     <w:p>
       <w:pPr>
+        <w:pStyle w:val="BodyText"/>
+        <w:spacing w:before="0" w:after="0"/>
+        <w:ind w:firstLine="720"/>
+        <w:rPr>
+          <w:rFonts w:ascii="Times New Roman" w:hAnsi="Times New Roman" w:cs="Times New Roman"/>
+          <w:color w:val="000000" w:themeColor="text1"/>
+        </w:rPr>
+      </w:pPr>
+      <w:r>
+        <w:rPr>
+          <w:rFonts w:ascii="Times New Roman" w:hAnsi="Times New Roman" w:cs="Times New Roman"/>
+          <w:color w:val="000000" w:themeColor="text1"/>
+        </w:rPr>
+        <w:t>It is important to recognize that, although the simulation uses mathematics from the random school of thought to generate requests, it is conceptually consistent with both the random and systematic schools of thought. The schools differ in their reasons for accumulating pools. One focuses on causes such as social capital, network and Matthew effects</w:t>
+      </w:r>
+      <w:r>
+        <w:rPr>
+          <w:rFonts w:ascii="Times New Roman" w:hAnsi="Times New Roman" w:cs="Times New Roman"/>
+          <w:color w:val="000000" w:themeColor="text1"/>
+        </w:rPr>
+        <w:t>, and compounding</w:t>
+      </w:r>
+      <w:r>
+        <w:rPr>
+          <w:rFonts w:ascii="Times New Roman" w:hAnsi="Times New Roman" w:cs="Times New Roman"/>
+          <w:color w:val="000000" w:themeColor="text1"/>
+        </w:rPr>
+        <w:t xml:space="preserve">. The other focuses on stochastic processes and luck. But they converge </w:t>
+      </w:r>
+      <w:r>
+        <w:rPr>
+          <w:rFonts w:ascii="Times New Roman" w:hAnsi="Times New Roman" w:cs="Times New Roman"/>
+          <w:color w:val="000000" w:themeColor="text1"/>
+        </w:rPr>
+        <w:t>in predicted outcome:</w:t>
+      </w:r>
+      <w:r>
+        <w:rPr>
+          <w:rFonts w:ascii="Times New Roman" w:hAnsi="Times New Roman" w:cs="Times New Roman"/>
+          <w:color w:val="000000" w:themeColor="text1"/>
+        </w:rPr>
+        <w:t xml:space="preserve"> the presence of accumulating pools, and it is at this point </w:t>
+      </w:r>
+      <w:r>
+        <w:rPr>
+          <w:rFonts w:ascii="Times New Roman" w:hAnsi="Times New Roman" w:cs="Times New Roman"/>
+          <w:color w:val="000000" w:themeColor="text1"/>
+        </w:rPr>
+        <w:t xml:space="preserve">where my simulation begins. My simulation starts by establishing two competing situations, one where requests accumulate and another where they do not. </w:t>
+      </w:r>
+      <w:r>
+        <w:rPr>
+          <w:rFonts w:ascii="Times New Roman" w:hAnsi="Times New Roman" w:cs="Times New Roman"/>
+          <w:color w:val="000000" w:themeColor="text1"/>
+        </w:rPr>
+        <w:t xml:space="preserve">I generate that contrast by </w:t>
+      </w:r>
+      <w:r>
+        <w:rPr>
+          <w:rFonts w:ascii="Times New Roman" w:hAnsi="Times New Roman" w:cs="Times New Roman"/>
+          <w:color w:val="000000" w:themeColor="text1"/>
+        </w:rPr>
+        <w:t>manipulating</w:t>
+      </w:r>
+      <w:r>
+        <w:rPr>
+          <w:rFonts w:ascii="Times New Roman" w:hAnsi="Times New Roman" w:cs="Times New Roman"/>
+          <w:color w:val="000000" w:themeColor="text1"/>
+        </w:rPr>
+        <w:t xml:space="preserve"> </w:t>
+      </w:r>
+      <w:r>
+        <w:rPr>
+          <w:rFonts w:ascii="Times New Roman" w:hAnsi="Times New Roman" w:cs="Times New Roman"/>
+          <w:i/>
+          <w:iCs/>
+          <w:color w:val="000000" w:themeColor="text1"/>
+        </w:rPr>
+        <w:t>a</w:t>
+      </w:r>
+      <w:r>
+        <w:rPr>
+          <w:rFonts w:ascii="Times New Roman" w:hAnsi="Times New Roman" w:cs="Times New Roman"/>
+          <w:color w:val="000000" w:themeColor="text1"/>
+        </w:rPr>
+        <w:t xml:space="preserve">, as described above. There are an infinite number of ways one could create such a contrast in a computer. Some would be consistent with the random school of thought and some consistent with the systematic school of thought. But my simulation does not end there. It instead starts there and focuses on the downstream consequences </w:t>
+      </w:r>
+      <w:r>
+        <w:rPr>
+          <w:rFonts w:ascii="Times New Roman" w:hAnsi="Times New Roman" w:cs="Times New Roman"/>
+          <w:color w:val="000000" w:themeColor="text1"/>
+        </w:rPr>
+        <w:t xml:space="preserve">of combining such a situation with employee reactions. I examine the stability of rank OCBs after interacting situations with persons. If good soldiers emerge when the situation level “requests accumulate” is crossed with the person level “respond to many,” then technically the requests were generated stochastically, but conceptually the notion of </w:t>
+      </w:r>
+      <w:r>
+        <w:rPr>
+          <w:rFonts w:ascii="Times New Roman" w:hAnsi="Times New Roman" w:cs="Times New Roman"/>
+          <w:color w:val="000000" w:themeColor="text1"/>
+        </w:rPr>
+        <w:lastRenderedPageBreak/>
+        <w:t>accumulating requests is consistent with both random and systematic determinants. I unpack this idea further in the Discussion.</w:t>
+      </w:r>
+    </w:p>
+    <w:p>
+      <w:pPr>
         <w:pStyle w:val="Heading2"/>
         <w:spacing w:before="0"/>
         <w:jc w:val="center"/>
@@ -16835,7 +17239,7 @@
           <w:rFonts w:ascii="Times New Roman" w:hAnsi="Times New Roman" w:cs="Times New Roman"/>
           <w:color w:val="000000" w:themeColor="text1"/>
         </w:rPr>
-        <w:t>. Results are as follows.</w:t>
+        <w:t xml:space="preserve">. </w:t>
       </w:r>
     </w:p>
     <w:p>
@@ -16853,15 +17257,7 @@
           <w:rFonts w:ascii="Times New Roman" w:hAnsi="Times New Roman" w:cs="Times New Roman"/>
           <w:color w:val="000000" w:themeColor="text1"/>
         </w:rPr>
-        <w:t xml:space="preserve">To understand the simulations and their output, it helps to develop some intuition for big concepts in computer modeling. The first is that realizations differ from periods/time points. A realization is a single run through the simulation, and it includes all 20 time points. A period, conversely, is a single step or time point within any realization. In a single realization, agents receive and respond to requests over 20 periods. The computer then saves the results, resets, and runs another realization, with agents again receiving and reacting across 20 steps. The second concept is that the simulations are stochastic, meaning that error influences what happens. Understanding the role of error is important not only for the aforementioned theoretical reasons but also because it demands one to evaluate  output over many realizations. When error influences whether requests arrive or depart, both periods and realizations differ from one to another. An employee may or may not receive the same number of requests at each step. Similarly, an employee may or may not receive requests in the same way across realizations. At both levels, behaviors manifest differently from one instance to another because the situation is stochastic. Contrast that idea with a deterministic system. In a deterministic model, there is no </w:t>
-      </w:r>
-      <w:r>
-        <w:rPr>
-          <w:rFonts w:ascii="Times New Roman" w:hAnsi="Times New Roman" w:cs="Times New Roman"/>
-          <w:color w:val="000000" w:themeColor="text1"/>
-        </w:rPr>
-        <w:lastRenderedPageBreak/>
-        <w:t xml:space="preserve">need to evaluate multiple realizations because the same behavior manifests across each stimulation run. (Technically, deterministic systems can produce chaos so this statement isn't always true). </w:t>
+        <w:t xml:space="preserve">To understand the simulations and their output, it helps to develop some intuition for big concepts in computer modeling. The first is that realizations differ from periods/time points. A realization is a single run through the simulation, and it includes all 20 time points. A period, conversely, is a single step or time point within any realization. In a single realization, agents receive and respond to requests over 20 periods. The computer then saves the results, resets, and runs another realization, with agents again receiving and reacting across 20 steps. The second concept is that the simulations are stochastic, meaning that error influences what happens. Understanding the role of error is important not only for the aforementioned theoretical reasons but also because it demands one to evaluate  output over many realizations. When error influences whether requests arrive or depart, both periods and realizations differ from one to another. An employee may or may not receive the same number of requests at each step. Similarly, an employee may or may not receive requests in the same way across realizations. At both levels, behaviors manifest differently from one instance to another because the situation is stochastic. Contrast that idea with a deterministic system. In a deterministic model, there is no need to evaluate multiple realizations because the same behavior manifests across each stimulation run. (Technically, deterministic systems can produce chaos so this statement isn't always true). </w:t>
       </w:r>
     </w:p>
     <w:p>
@@ -16879,9 +17275,152 @@
           <w:rFonts w:ascii="Times New Roman" w:hAnsi="Times New Roman" w:cs="Times New Roman"/>
           <w:color w:val="000000" w:themeColor="text1"/>
         </w:rPr>
-        <w:t xml:space="preserve">With concepts one and two in mind, the results I present immediately below become more straightforward. My model assesses the probability over realizations of witnessing stable ranks. Stable ranks occur when employees who offer the greatest help at early periods also offer the greatest help at later periods. This concept -- stable ranks/quantiles -- is synonymous with the idea of a good soldier as described in our literature. The best employee at period one is frequently the best employee at subsequent periods. Stability in rank, however, does not require that help itself remains stable. The best employee at period one will not necessarily offer the same number of OCBs at the next period, or at any subsequent period. All employees have fluctuating citizenship behaviors over time. The relevant question is whether those who offer more at early periods are still those offering more -- relative to their colleagues -- at later periods. Because the computer simulations are stochastic, requests and behaviors will vary over both periods and realizations (even though the parameters of the system do not change within a condition). What is reported below is the probability over realizations of witnessing ranks (quantiles) remain stable across n = 1, 2, 3, 4, etc. periods. A high probability means "the most likely realization to occur." A low probability means "the least likely realization to occur." When the greatest probability occurs over high values of n, this means the </w:t>
-      </w:r>
-      <w:proofErr w:type="spellStart"/>
+        <w:t xml:space="preserve">With concepts one and two in mind, the results I present immediately below become more straightforward. My model assesses the probability over realizations of witnessing stable ranks. Stable ranks occur when employees who offer the greatest help at early periods also offer the greatest help at later periods. This concept </w:t>
+      </w:r>
+      <w:r>
+        <w:rPr>
+          <w:rFonts w:ascii="Times New Roman" w:hAnsi="Times New Roman" w:cs="Times New Roman"/>
+          <w:color w:val="000000" w:themeColor="text1"/>
+        </w:rPr>
+        <w:t xml:space="preserve">– stable </w:t>
+      </w:r>
+      <w:r>
+        <w:rPr>
+          <w:rFonts w:ascii="Times New Roman" w:hAnsi="Times New Roman" w:cs="Times New Roman"/>
+          <w:color w:val="000000" w:themeColor="text1"/>
+        </w:rPr>
+        <w:t>ranks/</w:t>
+      </w:r>
+      <w:r>
+        <w:rPr>
+          <w:rFonts w:ascii="Times New Roman" w:hAnsi="Times New Roman" w:cs="Times New Roman"/>
+          <w:color w:val="000000" w:themeColor="text1"/>
+        </w:rPr>
+        <w:t xml:space="preserve">percentiles – is </w:t>
+      </w:r>
+      <w:r>
+        <w:rPr>
+          <w:rFonts w:ascii="Times New Roman" w:hAnsi="Times New Roman" w:cs="Times New Roman"/>
+          <w:color w:val="000000" w:themeColor="text1"/>
+        </w:rPr>
+        <w:t xml:space="preserve">synonymous with the idea of a good soldier as described in our literature. The best employee at period one is </w:t>
+      </w:r>
+      <w:r>
+        <w:rPr>
+          <w:rFonts w:ascii="Times New Roman" w:hAnsi="Times New Roman" w:cs="Times New Roman"/>
+          <w:color w:val="000000" w:themeColor="text1"/>
+        </w:rPr>
+        <w:t>often</w:t>
+      </w:r>
+      <w:r>
+        <w:rPr>
+          <w:rFonts w:ascii="Times New Roman" w:hAnsi="Times New Roman" w:cs="Times New Roman"/>
+          <w:color w:val="000000" w:themeColor="text1"/>
+        </w:rPr>
+        <w:t xml:space="preserve"> the best employee at subsequent periods. Stability in rank, however, does not require that help itself remains stable. The best employee at period one will not necessarily offer the same number of OCBs at the next period, or at any subsequent period. All employees have fluctuating citizenship behaviors over time. The relevant question is whether those who offer more at early periods are still those offering more </w:t>
+      </w:r>
+      <w:r>
+        <w:rPr>
+          <w:rFonts w:ascii="Times New Roman" w:hAnsi="Times New Roman" w:cs="Times New Roman"/>
+          <w:color w:val="000000" w:themeColor="text1"/>
+        </w:rPr>
+        <w:t xml:space="preserve">– relative to their </w:t>
+      </w:r>
+      <w:r>
+        <w:rPr>
+          <w:rFonts w:ascii="Times New Roman" w:hAnsi="Times New Roman" w:cs="Times New Roman"/>
+          <w:color w:val="000000" w:themeColor="text1"/>
+        </w:rPr>
+        <w:t xml:space="preserve">colleagues </w:t>
+      </w:r>
+      <w:r>
+        <w:rPr>
+          <w:rFonts w:ascii="Times New Roman" w:hAnsi="Times New Roman" w:cs="Times New Roman"/>
+          <w:color w:val="000000" w:themeColor="text1"/>
+        </w:rPr>
+        <w:t xml:space="preserve">– at </w:t>
+      </w:r>
+      <w:r>
+        <w:rPr>
+          <w:rFonts w:ascii="Times New Roman" w:hAnsi="Times New Roman" w:cs="Times New Roman"/>
+          <w:color w:val="000000" w:themeColor="text1"/>
+        </w:rPr>
+        <w:t>later periods. Because the computer simulations are stochastic, requests and behaviors will vary over both periods and realizations (even though the parameters of the system do not change within a condition). What is reported below is the probability over realizations of witnessing ranks (</w:t>
+      </w:r>
+      <w:r>
+        <w:rPr>
+          <w:rFonts w:ascii="Times New Roman" w:hAnsi="Times New Roman" w:cs="Times New Roman"/>
+          <w:color w:val="000000" w:themeColor="text1"/>
+        </w:rPr>
+        <w:t>percentiles</w:t>
+      </w:r>
+      <w:r>
+        <w:rPr>
+          <w:rFonts w:ascii="Times New Roman" w:hAnsi="Times New Roman" w:cs="Times New Roman"/>
+          <w:color w:val="000000" w:themeColor="text1"/>
+        </w:rPr>
+        <w:t xml:space="preserve">) remain stable across </w:t>
+      </w:r>
+      <w:r>
+        <w:rPr>
+          <w:rFonts w:ascii="Times New Roman" w:hAnsi="Times New Roman" w:cs="Times New Roman"/>
+          <w:i/>
+          <w:iCs/>
+          <w:color w:val="000000" w:themeColor="text1"/>
+        </w:rPr>
+        <w:t>n</w:t>
+      </w:r>
+      <w:r>
+        <w:rPr>
+          <w:rFonts w:ascii="Times New Roman" w:hAnsi="Times New Roman" w:cs="Times New Roman"/>
+          <w:color w:val="000000" w:themeColor="text1"/>
+        </w:rPr>
+        <w:t xml:space="preserve"> = 1, 2, 3, 4, etc. periods. A high probability </w:t>
+      </w:r>
+      <w:r>
+        <w:rPr>
+          <w:rFonts w:ascii="Times New Roman" w:hAnsi="Times New Roman" w:cs="Times New Roman"/>
+          <w:color w:val="000000" w:themeColor="text1"/>
+        </w:rPr>
+        <w:t>is synonymous with the phrase,</w:t>
+      </w:r>
+      <w:r>
+        <w:rPr>
+          <w:rFonts w:ascii="Times New Roman" w:hAnsi="Times New Roman" w:cs="Times New Roman"/>
+          <w:color w:val="000000" w:themeColor="text1"/>
+        </w:rPr>
+        <w:t xml:space="preserve"> "the most likely realization to occur." A low probability means "the least likely realization to occur." When the greatest probability occurs over high values of </w:t>
+      </w:r>
+      <w:r>
+        <w:rPr>
+          <w:rFonts w:ascii="Times New Roman" w:hAnsi="Times New Roman" w:cs="Times New Roman"/>
+          <w:i/>
+          <w:iCs/>
+          <w:color w:val="000000" w:themeColor="text1"/>
+        </w:rPr>
+        <w:t>n</w:t>
+      </w:r>
+      <w:r>
+        <w:rPr>
+          <w:rFonts w:ascii="Times New Roman" w:hAnsi="Times New Roman" w:cs="Times New Roman"/>
+          <w:color w:val="000000" w:themeColor="text1"/>
+        </w:rPr>
+        <w:t xml:space="preserve">, this means </w:t>
+      </w:r>
+      <w:r>
+        <w:rPr>
+          <w:rFonts w:ascii="Times New Roman" w:hAnsi="Times New Roman" w:cs="Times New Roman"/>
+          <w:color w:val="000000" w:themeColor="text1"/>
+        </w:rPr>
+        <w:t>that</w:t>
+      </w:r>
+      <w:r>
+        <w:rPr>
+          <w:rFonts w:ascii="Times New Roman" w:hAnsi="Times New Roman" w:cs="Times New Roman"/>
+          <w:color w:val="000000" w:themeColor="text1"/>
+        </w:rPr>
+        <w:t xml:space="preserve"> </w:t>
+      </w:r>
       <w:r>
         <w:rPr>
           <w:rFonts w:ascii="Times New Roman" w:hAnsi="Times New Roman" w:cs="Times New Roman"/>
@@ -16889,13 +17428,57 @@
         </w:rPr>
         <w:t>the</w:t>
       </w:r>
-      <w:proofErr w:type="spellEnd"/>
-      <w:r>
-        <w:rPr>
-          <w:rFonts w:ascii="Times New Roman" w:hAnsi="Times New Roman" w:cs="Times New Roman"/>
-          <w:color w:val="000000" w:themeColor="text1"/>
-        </w:rPr>
-        <w:t xml:space="preserve"> given condition is likely to yield stable ranks across any realization. Said differently, most realizations are ones which manifest stable ranks. When the greatest probability occurs over low values of n, this means that the given condition is unlikely to yield stable ranks. Most realizations are instead those which manifest unstable OCB ranks. </w:t>
+      <w:r>
+        <w:rPr>
+          <w:rFonts w:ascii="Times New Roman" w:hAnsi="Times New Roman" w:cs="Times New Roman"/>
+          <w:color w:val="000000" w:themeColor="text1"/>
+        </w:rPr>
+        <w:t xml:space="preserve"> given condition is likely to yield stable ranks across any realization. Said differently, most realizations are ones which manifest stable ranks. When the greatest probability occurs over low values of </w:t>
+      </w:r>
+      <w:r>
+        <w:rPr>
+          <w:rFonts w:ascii="Times New Roman" w:hAnsi="Times New Roman" w:cs="Times New Roman"/>
+          <w:i/>
+          <w:iCs/>
+          <w:color w:val="000000" w:themeColor="text1"/>
+        </w:rPr>
+        <w:t>n</w:t>
+      </w:r>
+      <w:r>
+        <w:rPr>
+          <w:rFonts w:ascii="Times New Roman" w:hAnsi="Times New Roman" w:cs="Times New Roman"/>
+          <w:color w:val="000000" w:themeColor="text1"/>
+        </w:rPr>
+        <w:t>, then</w:t>
+      </w:r>
+      <w:r>
+        <w:rPr>
+          <w:rFonts w:ascii="Times New Roman" w:hAnsi="Times New Roman" w:cs="Times New Roman"/>
+          <w:color w:val="000000" w:themeColor="text1"/>
+        </w:rPr>
+        <w:t xml:space="preserve"> the </w:t>
+      </w:r>
+      <w:r>
+        <w:rPr>
+          <w:rFonts w:ascii="Times New Roman" w:hAnsi="Times New Roman" w:cs="Times New Roman"/>
+          <w:color w:val="000000" w:themeColor="text1"/>
+        </w:rPr>
+        <w:lastRenderedPageBreak/>
+        <w:t>given condition is unlikely to yield stable ranks. Most realizations are instead those manifest</w:t>
+      </w:r>
+      <w:r>
+        <w:rPr>
+          <w:rFonts w:ascii="Times New Roman" w:hAnsi="Times New Roman" w:cs="Times New Roman"/>
+          <w:color w:val="000000" w:themeColor="text1"/>
+        </w:rPr>
+        <w:t xml:space="preserve">ing </w:t>
+      </w:r>
+      <w:r>
+        <w:rPr>
+          <w:rFonts w:ascii="Times New Roman" w:hAnsi="Times New Roman" w:cs="Times New Roman"/>
+          <w:color w:val="000000" w:themeColor="text1"/>
+        </w:rPr>
+        <w:t xml:space="preserve">unstable OCB ranks. </w:t>
       </w:r>
     </w:p>
     <w:p>
@@ -16964,7 +17547,35 @@
           <w:rFonts w:ascii="Times New Roman" w:hAnsi="Times New Roman" w:cs="Times New Roman"/>
           <w:color w:val="000000" w:themeColor="text1"/>
         </w:rPr>
-        <w:t xml:space="preserve"> in the same quantile of offered help. Peak probabilities near </w:t>
+        <w:t xml:space="preserve"> in the same </w:t>
+      </w:r>
+      <w:r>
+        <w:rPr>
+          <w:rFonts w:ascii="Times New Roman" w:hAnsi="Times New Roman" w:cs="Times New Roman"/>
+          <w:color w:val="000000" w:themeColor="text1"/>
+        </w:rPr>
+        <w:t>percentile</w:t>
+      </w:r>
+      <w:r>
+        <w:rPr>
+          <w:rFonts w:ascii="Times New Roman" w:hAnsi="Times New Roman" w:cs="Times New Roman"/>
+          <w:color w:val="000000" w:themeColor="text1"/>
+        </w:rPr>
+        <w:t xml:space="preserve"> of offered help. Peak</w:t>
+      </w:r>
+      <w:r>
+        <w:rPr>
+          <w:rFonts w:ascii="Times New Roman" w:hAnsi="Times New Roman" w:cs="Times New Roman"/>
+          <w:color w:val="000000" w:themeColor="text1"/>
+        </w:rPr>
+        <w:t xml:space="preserve">s </w:t>
+      </w:r>
+      <w:r>
+        <w:rPr>
+          <w:rFonts w:ascii="Times New Roman" w:hAnsi="Times New Roman" w:cs="Times New Roman"/>
+          <w:color w:val="000000" w:themeColor="text1"/>
+        </w:rPr>
+        <w:t xml:space="preserve">near </w:t>
       </w:r>
       <m:oMath>
         <m:r>
@@ -16980,7 +17591,7 @@
           <w:rFonts w:ascii="Times New Roman" w:hAnsi="Times New Roman" w:cs="Times New Roman"/>
           <w:color w:val="000000" w:themeColor="text1"/>
         </w:rPr>
-        <w:t xml:space="preserve"> means that extra milers emerge: a given employee is most likely to spend all periods after the first step in the same relative position – if he or she offered the 12th largest amount of help at time </w:t>
+        <w:t xml:space="preserve"> mean that extra milers emerge: a given employee is most likely to spend all periods after the first step in the same relative position – if he or she offered the 12th largest amount of help at time </w:t>
       </w:r>
       <m:oMath>
         <m:r>
@@ -16996,7 +17607,21 @@
           <w:rFonts w:ascii="Times New Roman" w:hAnsi="Times New Roman" w:cs="Times New Roman"/>
           <w:color w:val="000000" w:themeColor="text1"/>
         </w:rPr>
-        <w:t xml:space="preserve"> then she offers the 12th largest amount of help thereafter. Peak probabilities near </w:t>
+        <w:t xml:space="preserve"> then she offers the 12th largest amount of help thereafter. Peak</w:t>
+      </w:r>
+      <w:r>
+        <w:rPr>
+          <w:rFonts w:ascii="Times New Roman" w:hAnsi="Times New Roman" w:cs="Times New Roman"/>
+          <w:color w:val="000000" w:themeColor="text1"/>
+        </w:rPr>
+        <w:t>s</w:t>
+      </w:r>
+      <w:r>
+        <w:rPr>
+          <w:rFonts w:ascii="Times New Roman" w:hAnsi="Times New Roman" w:cs="Times New Roman"/>
+          <w:color w:val="000000" w:themeColor="text1"/>
+        </w:rPr>
+        <w:t xml:space="preserve"> near </w:t>
       </w:r>
       <m:oMath>
         <m:r>
@@ -17012,7 +17637,23 @@
           <w:rFonts w:ascii="Times New Roman" w:hAnsi="Times New Roman" w:cs="Times New Roman"/>
           <w:color w:val="000000" w:themeColor="text1"/>
         </w:rPr>
-        <w:t xml:space="preserve"> indicate no good soldiers: a given employee is most likely to spend zero periods after the first step in the same relative position – the exceptional citizens lose their rank. The first row of Figure 1 demonstrates results across the “Respond to Many” and “Respond to Few” conditions when requests move randomly with inertia. As shown, the greatest probability occurs at </w:t>
+        <w:t xml:space="preserve"> indicate no good soldiers: a given employee is most likely to spend zero periods after the first step in the same relative position – the ex</w:t>
+      </w:r>
+      <w:proofErr w:type="spellStart"/>
+      <w:r>
+        <w:rPr>
+          <w:rFonts w:ascii="Times New Roman" w:hAnsi="Times New Roman" w:cs="Times New Roman"/>
+          <w:color w:val="000000" w:themeColor="text1"/>
+        </w:rPr>
+        <w:t>ceptional</w:t>
+      </w:r>
+      <w:proofErr w:type="spellEnd"/>
+      <w:r>
+        <w:rPr>
+          <w:rFonts w:ascii="Times New Roman" w:hAnsi="Times New Roman" w:cs="Times New Roman"/>
+          <w:color w:val="000000" w:themeColor="text1"/>
+        </w:rPr>
+        <w:t xml:space="preserve"> citizens lose their rank. The first row of Figure 1 demonstrates results across the “Respond to Many” and “Respond to Few” conditions when requests move randomly with inertia. As shown, the greatest probability occurs at </w:t>
       </w:r>
       <m:oMath>
         <m:r>
@@ -17059,7 +17700,6 @@
           <w:rFonts w:ascii="Times New Roman" w:hAnsi="Times New Roman" w:cs="Times New Roman"/>
           <w:noProof/>
         </w:rPr>
-        <w:lastRenderedPageBreak/>
         <w:drawing>
           <wp:inline distT="0" distB="0" distL="0" distR="0" wp14:anchorId="337D66E8" wp14:editId="6CE1B2F0">
             <wp:extent cx="5943600" cy="4185285"/>
@@ -17222,7 +17862,15 @@
           <w:rFonts w:ascii="Times New Roman" w:hAnsi="Times New Roman" w:cs="Times New Roman"/>
           <w:color w:val="000000" w:themeColor="text1"/>
         </w:rPr>
-        <w:t xml:space="preserve"> indicate extra miler emergence. In these conditions, good soldiers do not emerge irrespective of the different situation effects. The intuition for this observation is that responding to change rather than size removes the differences across the situations. Trajectories with randomness have vastly different implications for pool size depending on whether </w:t>
+        <w:t xml:space="preserve"> indicate extra miler emergence. In these conditions, good soldiers </w:t>
+      </w:r>
+      <w:r>
+        <w:rPr>
+          <w:rFonts w:ascii="Times New Roman" w:hAnsi="Times New Roman" w:cs="Times New Roman"/>
+          <w:color w:val="000000" w:themeColor="text1"/>
+        </w:rPr>
+        <w:lastRenderedPageBreak/>
+        <w:t xml:space="preserve">do not emerge irrespective of the different situation effects. The intuition for this observation is that responding to change rather than size removes the differences across the situations. Trajectories with randomness have vastly different implications for pool size depending on whether </w:t>
       </w:r>
       <w:r>
         <w:rPr>
@@ -17251,7 +17899,6 @@
           <w:rFonts w:ascii="Times New Roman" w:hAnsi="Times New Roman" w:cs="Times New Roman"/>
           <w:noProof/>
         </w:rPr>
-        <w:lastRenderedPageBreak/>
         <w:drawing>
           <wp:inline distT="0" distB="0" distL="0" distR="0" wp14:anchorId="37D86269" wp14:editId="03443289">
             <wp:extent cx="5943600" cy="4185285"/>

</xml_diff>

<commit_message>
nobody looks for random walks in. explortatory analysis in
</commit_message>
<xml_diff>
--- a/reports/paper/word/defense/dissertation.docx
+++ b/reports/paper/word/defense/dissertation.docx
@@ -11222,7 +11222,19 @@
         <w:rPr>
           <w:rFonts w:ascii="Times New Roman" w:hAnsi="Times New Roman" w:cs="Times New Roman"/>
         </w:rPr>
-        <w:t>), the last step is to evaluate the hypothesis. Ordinary-least-squares regression is used to estimate delta, and the coefficient is divided by its standard error to find what is known as the tau statistic (</w:t>
+        <w:t xml:space="preserve">), the last step is to evaluate the hypothesis. Ordinary-least-squares regression is used to estimate delta, and the coefficient is divided by its standard error to </w:t>
+      </w:r>
+      <w:r>
+        <w:rPr>
+          <w:rFonts w:ascii="Times New Roman" w:hAnsi="Times New Roman" w:cs="Times New Roman"/>
+        </w:rPr>
+        <w:t>calculate</w:t>
+      </w:r>
+      <w:r>
+        <w:rPr>
+          <w:rFonts w:ascii="Times New Roman" w:hAnsi="Times New Roman" w:cs="Times New Roman"/>
+        </w:rPr>
+        <w:t xml:space="preserve"> what is known as the tau statistic (</w:t>
       </w:r>
       <m:oMath>
         <m:r>
@@ -11266,17 +11278,6 @@
         </w:rPr>
         <w:t xml:space="preserve"> is rejected. If tau is smaller in absolute value than the MacKinnon critical values, conversely, then the null hypothesis (unit root) is retained.</w:t>
       </w:r>
-    </w:p>
-    <w:p>
-      <w:pPr>
-        <w:pStyle w:val="BodyText"/>
-        <w:spacing w:before="0" w:after="0"/>
-        <w:ind w:firstLine="720"/>
-        <w:rPr>
-          <w:rFonts w:ascii="Times New Roman" w:hAnsi="Times New Roman" w:cs="Times New Roman"/>
-          <w:color w:val="000000" w:themeColor="text1"/>
-        </w:rPr>
-      </w:pPr>
     </w:p>
     <w:p>
       <w:pPr>
@@ -17981,6 +17982,113 @@
     </w:p>
     <w:p>
       <w:pPr>
+        <w:pStyle w:val="BodyText"/>
+        <w:spacing w:before="0" w:after="0"/>
+        <w:ind w:firstLine="720"/>
+        <w:rPr>
+          <w:rFonts w:ascii="Times New Roman" w:hAnsi="Times New Roman" w:cs="Times New Roman"/>
+          <w:color w:val="000000" w:themeColor="text1"/>
+        </w:rPr>
+      </w:pPr>
+      <w:r>
+        <w:rPr>
+          <w:rFonts w:ascii="Times New Roman" w:hAnsi="Times New Roman" w:cs="Times New Roman"/>
+          <w:i/>
+          <w:iCs/>
+          <w:color w:val="000000" w:themeColor="text1"/>
+        </w:rPr>
+        <w:t xml:space="preserve">Exploratory Analysis. </w:t>
+      </w:r>
+      <w:r>
+        <w:rPr>
+          <w:rFonts w:ascii="Times New Roman" w:hAnsi="Times New Roman" w:cs="Times New Roman"/>
+          <w:color w:val="000000" w:themeColor="text1"/>
+        </w:rPr>
+        <w:t>I also explored whether the data exhibited the law of long leads. The law of long leads, also known as the arc-sine law, stems from probability theory</w:t>
+      </w:r>
+      <w:r>
+        <w:rPr>
+          <w:rFonts w:ascii="Times New Roman" w:hAnsi="Times New Roman" w:cs="Times New Roman"/>
+          <w:color w:val="000000" w:themeColor="text1"/>
+        </w:rPr>
+        <w:t xml:space="preserve">. Mathematically, it states that the proportion of time a one-dimensional random walk is positive follows an arcsine distribution. Conceptually, it says that when two units – people, players of a game, organizations, cells, particles, etc. – move as random walks, most of the sample paths leave one unit in the lead. Very few cases find the walks changing lead. The theoretical distribution created from numerical analysis follows a U-shape, with the number of periods </w:t>
+      </w:r>
+      <w:r>
+        <w:rPr>
+          <w:rFonts w:ascii="Times New Roman" w:hAnsi="Times New Roman" w:cs="Times New Roman"/>
+          <w:i/>
+          <w:iCs/>
+          <w:color w:val="000000" w:themeColor="text1"/>
+        </w:rPr>
+        <w:t>n</w:t>
+      </w:r>
+      <w:r>
+        <w:rPr>
+          <w:rFonts w:ascii="Times New Roman" w:hAnsi="Times New Roman" w:cs="Times New Roman"/>
+          <w:color w:val="000000" w:themeColor="text1"/>
+        </w:rPr>
+        <w:t xml:space="preserve"> on the </w:t>
+      </w:r>
+      <w:r>
+        <w:rPr>
+          <w:rFonts w:ascii="Times New Roman" w:hAnsi="Times New Roman" w:cs="Times New Roman"/>
+          <w:i/>
+          <w:iCs/>
+          <w:color w:val="000000" w:themeColor="text1"/>
+        </w:rPr>
+        <w:t>x</w:t>
+      </w:r>
+      <w:r>
+        <w:rPr>
+          <w:rFonts w:ascii="Times New Roman" w:hAnsi="Times New Roman" w:cs="Times New Roman"/>
+          <w:color w:val="000000" w:themeColor="text1"/>
+        </w:rPr>
+        <w:t xml:space="preserve">-axis and the probability of spending n periods in the lead on the </w:t>
+      </w:r>
+      <w:r>
+        <w:rPr>
+          <w:rFonts w:ascii="Times New Roman" w:hAnsi="Times New Roman" w:cs="Times New Roman"/>
+          <w:i/>
+          <w:iCs/>
+          <w:color w:val="000000" w:themeColor="text1"/>
+        </w:rPr>
+        <w:t>y</w:t>
+      </w:r>
+      <w:r>
+        <w:rPr>
+          <w:rFonts w:ascii="Times New Roman" w:hAnsi="Times New Roman" w:cs="Times New Roman"/>
+          <w:color w:val="000000" w:themeColor="text1"/>
+        </w:rPr>
+        <w:t xml:space="preserve">-axis. In the context of the current data structure, this law would mean that one series should spend most periods as the leading request pool in bi-user comparisons. Indeed, evaluating bi-user comparisons shows that </w:t>
+      </w:r>
+      <w:r>
+        <w:rPr>
+          <w:rFonts w:ascii="Times New Roman" w:hAnsi="Times New Roman" w:cs="Times New Roman"/>
+          <w:color w:val="000000" w:themeColor="text1"/>
+        </w:rPr>
+        <w:t xml:space="preserve">the arc-sine law manifests itself in my data. For a majority of the bi-user comparisons, the greatest probability is that a series </w:t>
+      </w:r>
+      <w:proofErr w:type="spellStart"/>
+      <w:r>
+        <w:rPr>
+          <w:rFonts w:ascii="Times New Roman" w:hAnsi="Times New Roman" w:cs="Times New Roman"/>
+          <w:i/>
+          <w:iCs/>
+          <w:color w:val="000000" w:themeColor="text1"/>
+        </w:rPr>
+        <w:t>i</w:t>
+      </w:r>
+      <w:proofErr w:type="spellEnd"/>
+      <w:r>
+        <w:rPr>
+          <w:rFonts w:ascii="Times New Roman" w:hAnsi="Times New Roman" w:cs="Times New Roman"/>
+          <w:color w:val="000000" w:themeColor="text1"/>
+        </w:rPr>
+        <w:t xml:space="preserve"> spends 0 or all periods as the leading pool. See the Appendix for a visualization. Conceptually, what this analysis shows is that the data exhibit sustained lead in request pools. </w:t>
+      </w:r>
+    </w:p>
+    <w:p>
+      <w:pPr>
         <w:pStyle w:val="Heading2"/>
         <w:spacing w:before="0"/>
         <w:jc w:val="center"/>
@@ -18354,7 +18462,15 @@
           <w:rFonts w:ascii="Times New Roman" w:hAnsi="Times New Roman" w:cs="Times New Roman"/>
           <w:color w:val="000000" w:themeColor="text1"/>
         </w:rPr>
-        <w:t xml:space="preserve"> The simulation structure follows a 2x5 design, with the first factor representing the situation and the second representing employee reactions. </w:t>
+        <w:t xml:space="preserve"> The simulation structure follows a 2x5 design, with the first factor representing the situation and the second </w:t>
+      </w:r>
+      <w:r>
+        <w:rPr>
+          <w:rFonts w:ascii="Times New Roman" w:hAnsi="Times New Roman" w:cs="Times New Roman"/>
+          <w:color w:val="000000" w:themeColor="text1"/>
+        </w:rPr>
+        <w:lastRenderedPageBreak/>
+        <w:t xml:space="preserve">representing employee reactions. </w:t>
       </w:r>
       <w:r>
         <w:rPr>
@@ -18890,15 +19006,7 @@
           <w:rFonts w:ascii="Times New Roman" w:hAnsi="Times New Roman" w:cs="Times New Roman"/>
           <w:color w:val="000000" w:themeColor="text1"/>
         </w:rPr>
-        <w:t xml:space="preserve">For each Hypothesis, I compare simulation output </w:t>
-      </w:r>
-      <w:r>
-        <w:rPr>
-          <w:rFonts w:ascii="Times New Roman" w:hAnsi="Times New Roman" w:cs="Times New Roman"/>
-          <w:color w:val="000000" w:themeColor="text1"/>
-        </w:rPr>
-        <w:lastRenderedPageBreak/>
-        <w:t>across these two environment conditions</w:t>
+        <w:t>For each Hypothesis, I compare simulation output across these two environment conditions</w:t>
       </w:r>
       <w:r>
         <w:rPr>
@@ -19307,7 +19415,15 @@
           <w:rFonts w:ascii="Times New Roman" w:hAnsi="Times New Roman" w:cs="Times New Roman"/>
           <w:color w:val="000000" w:themeColor="text1"/>
         </w:rPr>
-        <w:t xml:space="preserve">his analysis captures is the stability of relative positions. It indicates the “streakiness” of employee help. If extra milers/good soldiers emerge, then the probability of remaining within +-10% of one’s </w:t>
+        <w:t xml:space="preserve">his analysis captures is the stability of relative positions. It indicates the “streakiness” of employee help. If extra milers/good soldiers emerge, then the probability of remaining within +-10% of </w:t>
+      </w:r>
+      <w:r>
+        <w:rPr>
+          <w:rFonts w:ascii="Times New Roman" w:hAnsi="Times New Roman" w:cs="Times New Roman"/>
+          <w:color w:val="000000" w:themeColor="text1"/>
+        </w:rPr>
+        <w:lastRenderedPageBreak/>
+        <w:t xml:space="preserve">one’s </w:t>
       </w:r>
       <w:r>
         <w:rPr>
@@ -19435,15 +19551,7 @@
           <w:rFonts w:ascii="Times New Roman" w:hAnsi="Times New Roman" w:cs="Times New Roman"/>
           <w:color w:val="000000" w:themeColor="text1"/>
         </w:rPr>
-        <w:t xml:space="preserve">where my simulation begins. My </w:t>
-      </w:r>
-      <w:r>
-        <w:rPr>
-          <w:rFonts w:ascii="Times New Roman" w:hAnsi="Times New Roman" w:cs="Times New Roman"/>
-          <w:color w:val="000000" w:themeColor="text1"/>
-        </w:rPr>
-        <w:lastRenderedPageBreak/>
-        <w:t xml:space="preserve">simulation starts by establishing two competing situations, one where requests accumulate and another where they do not. </w:t>
+        <w:t xml:space="preserve">where my simulation begins. My simulation starts by establishing two competing situations, one where requests accumulate and another where they do not. </w:t>
       </w:r>
       <w:r>
         <w:rPr>
@@ -19659,7 +19767,15 @@
           <w:rFonts w:ascii="Times New Roman" w:hAnsi="Times New Roman" w:cs="Times New Roman"/>
           <w:color w:val="000000" w:themeColor="text1"/>
         </w:rPr>
-        <w:t xml:space="preserve">output over many realizations. When error influences whether requests arrive or depart, both periods and realizations differ from one to another. An employee may or may not receive the same number of requests at each step. Similarly, an employee may or may not receive requests in the same way across realizations. At both levels, behaviors manifest differently from one instance to another because the situation is stochastic. Contrast that idea with a deterministic system. In a deterministic model, there is no need to evaluate multiple realizations because the same behavior manifests across each stimulation run. (Technically, deterministic systems can produce chaos so this statement isn't always true). </w:t>
+        <w:t xml:space="preserve">output over many realizations. When error influences whether requests arrive or depart, both periods and realizations differ from one to another. An employee may or may not receive the same number of requests at each step. Similarly, an employee may or may not receive requests in the same way across realizations. At both levels, behaviors manifest differently from one instance to another because the situation is stochastic. Contrast that idea with a deterministic system. In a deterministic model, there is no </w:t>
+      </w:r>
+      <w:r>
+        <w:rPr>
+          <w:rFonts w:ascii="Times New Roman" w:hAnsi="Times New Roman" w:cs="Times New Roman"/>
+          <w:color w:val="000000" w:themeColor="text1"/>
+        </w:rPr>
+        <w:lastRenderedPageBreak/>
+        <w:t xml:space="preserve">need to evaluate multiple realizations because the same behavior manifests across each stimulation run. (Technically, deterministic systems can produce chaos so this statement isn't always true). </w:t>
       </w:r>
     </w:p>
     <w:p>
@@ -19747,15 +19863,7 @@
           <w:rFonts w:ascii="Times New Roman" w:hAnsi="Times New Roman" w:cs="Times New Roman"/>
           <w:color w:val="000000" w:themeColor="text1"/>
         </w:rPr>
-        <w:t xml:space="preserve">later periods. Because the </w:t>
-      </w:r>
-      <w:r>
-        <w:rPr>
-          <w:rFonts w:ascii="Times New Roman" w:hAnsi="Times New Roman" w:cs="Times New Roman"/>
-          <w:color w:val="000000" w:themeColor="text1"/>
-        </w:rPr>
-        <w:lastRenderedPageBreak/>
-        <w:t>computer simulations are stochastic, requests and behaviors will vary over both periods and realizations (even though the parameters of the system do not change within a condition). What is reported below is the probability over realizations of witnessing ranks (</w:t>
+        <w:t>later periods. Because the computer simulations are stochastic, requests and behaviors will vary over both periods and realizations (even though the parameters of the system do not change within a condition). What is reported below is the probability over realizations of witnessing ranks (</w:t>
       </w:r>
       <w:r>
         <w:rPr>
@@ -20180,13 +20288,21 @@
           <w:rFonts w:ascii="Times New Roman" w:eastAsiaTheme="minorEastAsia" w:hAnsi="Times New Roman" w:cs="Times New Roman"/>
           <w:color w:val="000000" w:themeColor="text1"/>
         </w:rPr>
-        <w:t xml:space="preserve">” condition if agents could help at such high levels so as to effectively drain their stockpiles to zero at each period. This is unlikely to occur in the current simulation because requests are (independently) stochastic and OCBs are a linear function of requests. As an example, it is unlikely for an agent to experience, say, 3 arriving requests and then </w:t>
+        <w:t xml:space="preserve">” condition if agents could help at such high levels so as to effectively drain their stockpiles to zero at each period. This is unlikely to occur in the current simulation because </w:t>
       </w:r>
       <w:r>
         <w:rPr>
           <w:rFonts w:ascii="Times New Roman" w:eastAsiaTheme="minorEastAsia" w:hAnsi="Times New Roman" w:cs="Times New Roman"/>
           <w:color w:val="000000" w:themeColor="text1"/>
         </w:rPr>
+        <w:lastRenderedPageBreak/>
+        <w:t xml:space="preserve">requests are (independently) stochastic and OCBs are a linear function of requests. As an example, it is unlikely for an agent to experience, say, 3 arriving requests and then </w:t>
+      </w:r>
+      <w:r>
+        <w:rPr>
+          <w:rFonts w:ascii="Times New Roman" w:eastAsiaTheme="minorEastAsia" w:hAnsi="Times New Roman" w:cs="Times New Roman"/>
+          <w:color w:val="000000" w:themeColor="text1"/>
+        </w:rPr>
         <w:t xml:space="preserve">to </w:t>
       </w:r>
       <w:r>
@@ -20222,15 +20338,7 @@
           <w:rFonts w:ascii="Times New Roman" w:eastAsiaTheme="minorEastAsia" w:hAnsi="Times New Roman" w:cs="Times New Roman"/>
           <w:color w:val="000000" w:themeColor="text1"/>
         </w:rPr>
-        <w:t xml:space="preserve">due to the constraint that OCBs remain close to prior levels. </w:t>
-      </w:r>
-      <w:r>
-        <w:rPr>
-          <w:rFonts w:ascii="Times New Roman" w:eastAsiaTheme="minorEastAsia" w:hAnsi="Times New Roman" w:cs="Times New Roman"/>
-          <w:color w:val="000000" w:themeColor="text1"/>
-        </w:rPr>
-        <w:lastRenderedPageBreak/>
-        <w:t xml:space="preserve">Effectively, adding autoregression on help would remove the effect of inertia on requests and place it instead on the agent’s behavior. </w:t>
+        <w:t xml:space="preserve">due to the constraint that OCBs remain close to prior levels. Effectively, adding autoregression on help would remove the effect of inertia on requests and place it instead on the agent’s behavior. </w:t>
       </w:r>
     </w:p>
     <w:p>
@@ -20521,7 +20629,15 @@
           <w:rFonts w:ascii="Times New Roman" w:hAnsi="Times New Roman" w:cs="Times New Roman"/>
           <w:color w:val="000000" w:themeColor="text1"/>
         </w:rPr>
-        <w:t xml:space="preserve"> indicate extra miler emergence. In these conditions, good soldiers do not emerge irrespective of the different </w:t>
+        <w:t xml:space="preserve"> indicate extra miler emergence. In these </w:t>
+      </w:r>
+      <w:r>
+        <w:rPr>
+          <w:rFonts w:ascii="Times New Roman" w:hAnsi="Times New Roman" w:cs="Times New Roman"/>
+          <w:color w:val="000000" w:themeColor="text1"/>
+        </w:rPr>
+        <w:lastRenderedPageBreak/>
+        <w:t xml:space="preserve">conditions, good soldiers do not emerge irrespective of the different </w:t>
       </w:r>
       <w:r>
         <w:rPr>
@@ -20570,15 +20686,7 @@
           <w:rFonts w:ascii="Times New Roman" w:hAnsi="Times New Roman" w:cs="Times New Roman"/>
           <w:color w:val="000000" w:themeColor="text1"/>
         </w:rPr>
-        <w:t xml:space="preserve">Hypothesis 3 predicted that if requests accumulate and employees offer help when they experience an influx of requests, then good soldiers do not emerge. Hypothesis 4 predicted that if requests accumulate </w:t>
-      </w:r>
-      <w:r>
-        <w:rPr>
-          <w:rFonts w:ascii="Times New Roman" w:hAnsi="Times New Roman" w:cs="Times New Roman"/>
-          <w:color w:val="000000" w:themeColor="text1"/>
-        </w:rPr>
-        <w:lastRenderedPageBreak/>
-        <w:t>and employees offer help when they experience an outflow of requests, then good soldiers do not emerge. Simulation results were consistent with both predictions</w:t>
+        <w:t>Hypothesis 3 predicted that if requests accumulate and employees offer help when they experience an influx of requests, then good soldiers do not emerge. Hypothesis 4 predicted that if requests accumulate and employees offer help when they experience an outflow of requests, then good soldiers do not emerge. Simulation results were consistent with both predictions</w:t>
       </w:r>
       <w:r>
         <w:rPr>
@@ -20722,6 +20830,7 @@
           <w:noProof/>
           <w:lang w:val="en-US"/>
         </w:rPr>
+        <w:lastRenderedPageBreak/>
         <w:drawing>
           <wp:inline distT="0" distB="0" distL="0" distR="0" wp14:anchorId="37D86269" wp14:editId="03443289">
             <wp:extent cx="5943600" cy="4185285"/>
@@ -20780,7 +20889,6 @@
           <w:iCs/>
           <w:color w:val="000000" w:themeColor="text1"/>
         </w:rPr>
-        <w:lastRenderedPageBreak/>
         <w:t xml:space="preserve">Figure </w:t>
       </w:r>
       <w:r>
@@ -20975,6 +21083,7 @@
           <w:noProof/>
           <w:lang w:val="en-US"/>
         </w:rPr>
+        <w:lastRenderedPageBreak/>
         <w:drawing>
           <wp:inline distT="0" distB="0" distL="0" distR="0" wp14:anchorId="38E1C229" wp14:editId="47E27942">
             <wp:extent cx="5943600" cy="4185285"/>
@@ -21159,15 +21268,7 @@
           <w:rFonts w:ascii="Times New Roman" w:hAnsi="Times New Roman" w:cs="Times New Roman"/>
           <w:color w:val="000000" w:themeColor="text1"/>
         </w:rPr>
-        <w:t xml:space="preserve">similar but not identical </w:t>
-      </w:r>
-      <w:r>
-        <w:rPr>
-          <w:rFonts w:ascii="Times New Roman" w:hAnsi="Times New Roman" w:cs="Times New Roman"/>
-          <w:color w:val="000000" w:themeColor="text1"/>
-        </w:rPr>
-        <w:lastRenderedPageBreak/>
-        <w:t xml:space="preserve">levels of help. In </w:t>
+        <w:t xml:space="preserve">similar but not identical levels of help. In </w:t>
       </w:r>
       <w:r>
         <w:rPr>
@@ -21252,7 +21353,15 @@
           <w:rFonts w:ascii="Times New Roman" w:hAnsi="Times New Roman" w:cs="Times New Roman"/>
           <w:color w:val="000000" w:themeColor="text1"/>
         </w:rPr>
-        <w:t xml:space="preserve">I conducted two studies examining a situation by person framework and its implications for the citizenship literature. The framework presented an alternative perspective on extra milers and good soldiers, which refer to employees who repeatedly offer more help than others. Results supported my Hypotheses, suggesting that alternative mechanisms </w:t>
+        <w:t xml:space="preserve">I conducted two studies examining a situation by person framework and its implications for the citizenship literature. The framework presented an alternative perspective on extra milers and good soldiers, which refer to employees who repeatedly offer more help than others. Results </w:t>
+      </w:r>
+      <w:r>
+        <w:rPr>
+          <w:rFonts w:ascii="Times New Roman" w:hAnsi="Times New Roman" w:cs="Times New Roman"/>
+          <w:color w:val="000000" w:themeColor="text1"/>
+        </w:rPr>
+        <w:lastRenderedPageBreak/>
+        <w:t xml:space="preserve">supported my Hypotheses, suggesting that alternative mechanisms </w:t>
       </w:r>
       <w:r>
         <w:rPr>
@@ -21496,15 +21605,7 @@
           <w:rFonts w:ascii="Times New Roman" w:hAnsi="Times New Roman" w:cs="Times New Roman"/>
           <w:color w:val="000000" w:themeColor="text1"/>
         </w:rPr>
-        <w:t xml:space="preserve"> used in the social and behavioral sciences (Heider, 1944). As a first step in reasoning about an observed pattern, research often targets causes that are similar to or congruent with an outcome. Egocentric attributions are explained by presuming egocentric memory (Ross </w:t>
-      </w:r>
-      <w:r>
-        <w:rPr>
-          <w:rFonts w:ascii="Times New Roman" w:hAnsi="Times New Roman" w:cs="Times New Roman"/>
-          <w:color w:val="000000" w:themeColor="text1"/>
-        </w:rPr>
-        <w:lastRenderedPageBreak/>
-        <w:t xml:space="preserve">&amp; </w:t>
+        <w:t xml:space="preserve"> used in the social and behavioral sciences (Heider, 1944). As a first step in reasoning about an observed pattern, research often targets causes that are similar to or congruent with an outcome. Egocentric attributions are explained by presuming egocentric memory (Ross &amp; </w:t>
       </w:r>
       <w:proofErr w:type="spellStart"/>
       <w:r>
@@ -21634,7 +21735,15 @@
           <w:rFonts w:ascii="Times New Roman" w:hAnsi="Times New Roman" w:cs="Times New Roman"/>
           <w:color w:val="000000" w:themeColor="text1"/>
         </w:rPr>
-        <w:t xml:space="preserve"> et al. (2014) describe, “A chance explanation explains a regularity by adding the assumption of random variation and demonstrating how a mechanism involving random variation can be used to derive the regularity in question” (p.). So far, explanations using randomness as a first principle have tended to focus either on macro or cognitive applications. These include important studies on firm growth (</w:t>
+        <w:t xml:space="preserve"> et al. (2014) describe, </w:t>
+      </w:r>
+      <w:r>
+        <w:rPr>
+          <w:rFonts w:ascii="Times New Roman" w:hAnsi="Times New Roman" w:cs="Times New Roman"/>
+          <w:color w:val="000000" w:themeColor="text1"/>
+        </w:rPr>
+        <w:lastRenderedPageBreak/>
+        <w:t>“A chance explanation explains a regularity by adding the assumption of random variation and demonstrating how a mechanism involving random variation can be used to derive the regularity in question” (p.). So far, explanations using randomness as a first principle have tended to focus either on macro or cognitive applications. These include studies on firm growth (</w:t>
       </w:r>
       <w:proofErr w:type="spellStart"/>
       <w:r>
@@ -21714,7 +21823,202 @@
           <w:rFonts w:ascii="Times New Roman" w:hAnsi="Times New Roman" w:cs="Times New Roman"/>
           <w:color w:val="000000" w:themeColor="text1"/>
         </w:rPr>
-        <w:t>, 2008) and, at the opposite end of the spectrum, probability estimates and predictions (Hilbert, 2012). The findings presented here reveal how randomness may play a role in the citizenship literature. Understanding how it operates is necessary not because all acts of helping are random or because received requests are unpredictable, but because at a given level of analysis a trajectory over time may exhibit random movement. This research offers theoretical insight into the downstream consequences randomness can lead to, especially when it is paired with inertia.</w:t>
+        <w:t>, 2008)</w:t>
+      </w:r>
+      <w:r>
+        <w:rPr>
+          <w:rFonts w:ascii="Times New Roman" w:hAnsi="Times New Roman" w:cs="Times New Roman"/>
+          <w:color w:val="000000" w:themeColor="text1"/>
+        </w:rPr>
+        <w:t>,</w:t>
+      </w:r>
+      <w:r>
+        <w:rPr>
+          <w:rFonts w:ascii="Times New Roman" w:hAnsi="Times New Roman" w:cs="Times New Roman"/>
+          <w:color w:val="000000" w:themeColor="text1"/>
+        </w:rPr>
+        <w:t xml:space="preserve"> and, at the opposite end of the spectrum, probability estimates and predictions (Hilbert, 2012). The findings presented here reveal how randomness may play a role in the citizenship literature. Understanding how it operates is necessary not because all acts of helping are random</w:t>
+      </w:r>
+      <w:r>
+        <w:rPr>
+          <w:rFonts w:ascii="Times New Roman" w:hAnsi="Times New Roman" w:cs="Times New Roman"/>
+          <w:color w:val="000000" w:themeColor="text1"/>
+        </w:rPr>
+        <w:t>,</w:t>
+      </w:r>
+      <w:r>
+        <w:rPr>
+          <w:rFonts w:ascii="Times New Roman" w:hAnsi="Times New Roman" w:cs="Times New Roman"/>
+          <w:color w:val="000000" w:themeColor="text1"/>
+        </w:rPr>
+        <w:t xml:space="preserve"> or because received requests are unpredictable, but because at a given level of analysis a trajectory over time may exhibit random movement. </w:t>
+      </w:r>
+      <w:r>
+        <w:rPr>
+          <w:rFonts w:ascii="Times New Roman" w:hAnsi="Times New Roman" w:cs="Times New Roman"/>
+          <w:color w:val="000000" w:themeColor="text1"/>
+        </w:rPr>
+        <w:t xml:space="preserve">Such was the case with prompts on GitHub, the majority of which followed random walks. Similar data structures -- with observations collected over many time points -- are becoming common in our literature. Yet, few examine the extent to which random patterns exist in their data. When randomness goes unevaluated, then arguments for systematic causes are untenable. To expand on this point, I conducted a brief review of articles published in the </w:t>
+      </w:r>
+      <w:r>
+        <w:rPr>
+          <w:rFonts w:ascii="Times New Roman" w:hAnsi="Times New Roman" w:cs="Times New Roman"/>
+          <w:i/>
+          <w:iCs/>
+          <w:color w:val="000000" w:themeColor="text1"/>
+        </w:rPr>
+        <w:t>Journal of Applied Psychology</w:t>
+      </w:r>
+      <w:r>
+        <w:rPr>
+          <w:rFonts w:ascii="Times New Roman" w:hAnsi="Times New Roman" w:cs="Times New Roman"/>
+          <w:i/>
+          <w:iCs/>
+          <w:color w:val="000000" w:themeColor="text1"/>
+        </w:rPr>
+        <w:t xml:space="preserve"> </w:t>
+      </w:r>
+      <w:r>
+        <w:rPr>
+          <w:rFonts w:ascii="Times New Roman" w:hAnsi="Times New Roman" w:cs="Times New Roman"/>
+          <w:color w:val="000000" w:themeColor="text1"/>
+        </w:rPr>
+        <w:t>(JAP)</w:t>
+      </w:r>
+      <w:r>
+        <w:rPr>
+          <w:rFonts w:ascii="Times New Roman" w:hAnsi="Times New Roman" w:cs="Times New Roman"/>
+          <w:color w:val="000000" w:themeColor="text1"/>
+        </w:rPr>
+        <w:t xml:space="preserve">, </w:t>
+      </w:r>
+      <w:r>
+        <w:rPr>
+          <w:rFonts w:ascii="Times New Roman" w:hAnsi="Times New Roman" w:cs="Times New Roman"/>
+          <w:i/>
+          <w:iCs/>
+          <w:color w:val="000000" w:themeColor="text1"/>
+        </w:rPr>
+        <w:t>Organizational Behavior and Human Decision Processes</w:t>
+      </w:r>
+      <w:r>
+        <w:rPr>
+          <w:rFonts w:ascii="Times New Roman" w:hAnsi="Times New Roman" w:cs="Times New Roman"/>
+          <w:i/>
+          <w:iCs/>
+          <w:color w:val="000000" w:themeColor="text1"/>
+        </w:rPr>
+        <w:t xml:space="preserve"> </w:t>
+      </w:r>
+      <w:r>
+        <w:rPr>
+          <w:rFonts w:ascii="Times New Roman" w:hAnsi="Times New Roman" w:cs="Times New Roman"/>
+          <w:color w:val="000000" w:themeColor="text1"/>
+        </w:rPr>
+        <w:t>(OBHDP)</w:t>
+      </w:r>
+      <w:r>
+        <w:rPr>
+          <w:rFonts w:ascii="Times New Roman" w:hAnsi="Times New Roman" w:cs="Times New Roman"/>
+          <w:color w:val="000000" w:themeColor="text1"/>
+        </w:rPr>
+        <w:t xml:space="preserve">, and the </w:t>
+      </w:r>
+      <w:r>
+        <w:rPr>
+          <w:rFonts w:ascii="Times New Roman" w:hAnsi="Times New Roman" w:cs="Times New Roman"/>
+          <w:i/>
+          <w:iCs/>
+          <w:color w:val="000000" w:themeColor="text1"/>
+        </w:rPr>
+        <w:t>Academy of Management Journal</w:t>
+      </w:r>
+      <w:r>
+        <w:rPr>
+          <w:rFonts w:ascii="Times New Roman" w:hAnsi="Times New Roman" w:cs="Times New Roman"/>
+          <w:i/>
+          <w:iCs/>
+          <w:color w:val="000000" w:themeColor="text1"/>
+        </w:rPr>
+        <w:t xml:space="preserve"> </w:t>
+      </w:r>
+      <w:r>
+        <w:rPr>
+          <w:rFonts w:ascii="Times New Roman" w:hAnsi="Times New Roman" w:cs="Times New Roman"/>
+          <w:color w:val="000000" w:themeColor="text1"/>
+        </w:rPr>
+        <w:t>(AMJ)</w:t>
+      </w:r>
+      <w:r>
+        <w:rPr>
+          <w:rFonts w:ascii="Times New Roman" w:hAnsi="Times New Roman" w:cs="Times New Roman"/>
+          <w:color w:val="000000" w:themeColor="text1"/>
+        </w:rPr>
+        <w:t xml:space="preserve">. Articles were collected from 2019 until August 10th, 2020. For JAP, this search resulted in 180 papers (8 issues). For AMJ, this research resulted in 96 papers (10 issues). For OBHDP, 87 papers (10 volumes) were collected. All 363 were examined -- I gathered </w:t>
+      </w:r>
+      <w:proofErr w:type="spellStart"/>
+      <w:r>
+        <w:rPr>
+          <w:rFonts w:ascii="Times New Roman" w:hAnsi="Times New Roman" w:cs="Times New Roman"/>
+          <w:color w:val="000000" w:themeColor="text1"/>
+        </w:rPr>
+        <w:t>descriptives</w:t>
+      </w:r>
+      <w:proofErr w:type="spellEnd"/>
+      <w:r>
+        <w:rPr>
+          <w:rFonts w:ascii="Times New Roman" w:hAnsi="Times New Roman" w:cs="Times New Roman"/>
+          <w:color w:val="000000" w:themeColor="text1"/>
+        </w:rPr>
+        <w:t xml:space="preserve"> on each study's collected data and marked whether unit root, stationarity, or random walk procedures were undertaken. Ninety three of the articles collected data across 3 or more waves. Of those, none evaluated the presence of unit roots in their series. One can also observe little appreciation for randomness in psychological/organizational behavior textbooks on longitudinal data analysis. Among some of the more popular titles (e.g., Bolger &amp; </w:t>
+      </w:r>
+      <w:proofErr w:type="spellStart"/>
+      <w:r>
+        <w:rPr>
+          <w:rFonts w:ascii="Times New Roman" w:hAnsi="Times New Roman" w:cs="Times New Roman"/>
+          <w:color w:val="000000" w:themeColor="text1"/>
+        </w:rPr>
+        <w:t>Laurenceau</w:t>
+      </w:r>
+      <w:proofErr w:type="spellEnd"/>
+      <w:r>
+        <w:rPr>
+          <w:rFonts w:ascii="Times New Roman" w:hAnsi="Times New Roman" w:cs="Times New Roman"/>
+          <w:color w:val="000000" w:themeColor="text1"/>
+        </w:rPr>
+        <w:t xml:space="preserve">, 2013; </w:t>
+      </w:r>
+      <w:proofErr w:type="spellStart"/>
+      <w:r>
+        <w:rPr>
+          <w:rFonts w:ascii="Times New Roman" w:hAnsi="Times New Roman" w:cs="Times New Roman"/>
+          <w:color w:val="000000" w:themeColor="text1"/>
+        </w:rPr>
+        <w:t>Bollen</w:t>
+      </w:r>
+      <w:proofErr w:type="spellEnd"/>
+      <w:r>
+        <w:rPr>
+          <w:rFonts w:ascii="Times New Roman" w:hAnsi="Times New Roman" w:cs="Times New Roman"/>
+          <w:color w:val="000000" w:themeColor="text1"/>
+        </w:rPr>
+        <w:t xml:space="preserve"> &amp; Curran, 2006; Grimm, Ram, &amp; Estabrook, 2017; Hoffman, 2015; Singer &amp; Willett, 2003), there are no chapters describing stochastic processes like those presented in this article. The reverse is true in economics (e.g., Croissant, 2018; Racine, 2019; </w:t>
+      </w:r>
+      <w:proofErr w:type="spellStart"/>
+      <w:r>
+        <w:rPr>
+          <w:rFonts w:ascii="Times New Roman" w:hAnsi="Times New Roman" w:cs="Times New Roman"/>
+          <w:color w:val="000000" w:themeColor="text1"/>
+        </w:rPr>
+        <w:t>Wooldrige</w:t>
+      </w:r>
+      <w:proofErr w:type="spellEnd"/>
+      <w:r>
+        <w:rPr>
+          <w:rFonts w:ascii="Times New Roman" w:hAnsi="Times New Roman" w:cs="Times New Roman"/>
+          <w:color w:val="000000" w:themeColor="text1"/>
+        </w:rPr>
+        <w:t>, 2013). Every one of the listed books, which are by no means unique, has one or multiple chapters on unit root testing, stochastic processes, random walks, and stationarity. The take-away from this (small) review is that randomness sits unevaluated in our literature. The world may be systematic, but in the majority of our research we have not ruled out random causes. This paper offers theoretical insight into the downstream consequences randomness can lead to, especially when it is paired with inertia.</w:t>
       </w:r>
     </w:p>
     <w:p>
@@ -21764,7 +22068,15 @@
           <w:rFonts w:ascii="Times New Roman" w:hAnsi="Times New Roman" w:cs="Times New Roman"/>
           <w:color w:val="000000" w:themeColor="text1"/>
         </w:rPr>
-        <w:t>, 2007). The goals of a computational approach are many: identify mechanisms that can generate a pattern of interest, suggest alternatives to previously agreed-upon predictors, call attention to variables whose importance might not otherwise be recognized, demonstrate how complexity can emerge from simple components (Epstein, 2008). It focuses less on prediction and more on the logic of an explanation. It tries not to fully represent the real world but abstract to something simple in order to provide insight. It eschews ambiguous language in favor of reproducible code, but at the cost of breadth. Theorists have called for researchers to use the approach (</w:t>
+        <w:t xml:space="preserve">, 2007). The goals of a computational approach are many: identify mechanisms that can generate a pattern of interest, suggest alternatives to previously agreed-upon predictors, call attention to variables whose importance might not otherwise be recognized, demonstrate how complexity can emerge from simple components (Epstein, 2008). It focuses less on prediction and more on the logic of an explanation. It tries not to fully represent the real world but abstract to something simple in order to provide insight. It eschews ambiguous language in favor of reproducible code, but at the cost of breadth. Theorists have called for </w:t>
+      </w:r>
+      <w:r>
+        <w:rPr>
+          <w:rFonts w:ascii="Times New Roman" w:hAnsi="Times New Roman" w:cs="Times New Roman"/>
+          <w:color w:val="000000" w:themeColor="text1"/>
+        </w:rPr>
+        <w:lastRenderedPageBreak/>
+        <w:t>researchers to use the approach (</w:t>
       </w:r>
       <w:proofErr w:type="spellStart"/>
       <w:r>
@@ -21796,15 +22108,7 @@
           <w:rFonts w:ascii="Times New Roman" w:hAnsi="Times New Roman" w:cs="Times New Roman"/>
           <w:color w:val="000000" w:themeColor="text1"/>
         </w:rPr>
-        <w:t xml:space="preserve">, &amp; Pickett, 2015) but it is far from common in organizational psychology and behavior. This work is a small step in that direction. </w:t>
-      </w:r>
-      <w:r>
-        <w:rPr>
-          <w:rFonts w:ascii="Times New Roman" w:hAnsi="Times New Roman" w:cs="Times New Roman"/>
-          <w:color w:val="000000" w:themeColor="text1"/>
-        </w:rPr>
-        <w:lastRenderedPageBreak/>
-        <w:t xml:space="preserve">Without such an approach, it is harder to recognize alternative mechanisms because the dynamics of a system are not easily simulated in one’s head (Cronin, Gonzalez, &amp; </w:t>
+        <w:t xml:space="preserve">, &amp; Pickett, 2015) but it is far from common in organizational psychology and behavior. This work is a small step in that direction. Without such an approach, it is harder to recognize alternative mechanisms because the dynamics of a system are not easily simulated in one’s head (Cronin, Gonzalez, &amp; </w:t>
       </w:r>
       <w:proofErr w:type="spellStart"/>
       <w:r>
@@ -21950,7 +22254,15 @@
           <w:rFonts w:ascii="Times New Roman" w:hAnsi="Times New Roman" w:cs="Times New Roman"/>
           <w:color w:val="000000" w:themeColor="text1"/>
         </w:rPr>
-        <w:t>His description infers motive from behavior: some employees were genuine because they exhibited one pattern of citizenship whereas others were not because they exhibited a different pattern. In other words, when an employee lowered her citizenship from one period to the next she was classified as fake. The point Grant was making in his book, which I agree with, was that motives are necessary to account for, otherwise unexpected changes in citizenship can occur. Indeed, perceptions of instrumentality were an important aspect to Hui et al.’s (2000) research. My point is that drawing meaning from observed citizensh</w:t>
+        <w:t xml:space="preserve">His description infers motive from behavior: some employees were genuine because they exhibited one pattern of citizenship whereas others were not because they exhibited a different pattern. In other words, when an employee lowered her citizenship from one period to the next she was classified as fake. The point Grant was making in his book, which I agree with, was that motives are necessary to account for, otherwise unexpected changes in citizenship can occur. Indeed, perceptions of instrumentality were an important aspect to Hui et al.’s (2000) research. </w:t>
+      </w:r>
+      <w:r>
+        <w:rPr>
+          <w:rFonts w:ascii="Times New Roman" w:hAnsi="Times New Roman" w:cs="Times New Roman"/>
+          <w:color w:val="000000" w:themeColor="text1"/>
+        </w:rPr>
+        <w:lastRenderedPageBreak/>
+        <w:t>My point is that drawing meaning from observed citizensh</w:t>
       </w:r>
       <w:r>
         <w:rPr>
@@ -21974,7 +22286,6 @@
         <w:rPr>
           <w:rFonts w:ascii="Times New Roman" w:hAnsi="Times New Roman" w:cs="Times New Roman"/>
         </w:rPr>
-        <w:lastRenderedPageBreak/>
         <w:t xml:space="preserve">Additional examples abound. Peter Singer’s award-winning book on philanthropy, </w:t>
       </w:r>
       <w:r>
@@ -22187,7 +22498,15 @@
           <w:rFonts w:ascii="Times New Roman" w:hAnsi="Times New Roman" w:cs="Times New Roman"/>
           <w:color w:val="000000" w:themeColor="text1"/>
         </w:rPr>
-        <w:t>, &amp; Salas, 2013), probability theory researchers often spend considerable time trying to understand whether a given trajectory can be meaningfully parsed from chance in the first place. Such a simple effort is not without its consequences. In Hollywood, executives are evaluated based on the assumption that meaning can be culled from the random spikes and dips in box-office movie performance. Sherry Lansing, who was initially praised for successfully running the Paramount Motion Picture Group, was removed after the company’s percentage-of-market-share demonstrated the following decreasing trend over six years: 11.4, 10.6, 11.3, 7.4, 7.1, 6.7 – a streak which caused BusinessWeek to state that Lansing “may simply no longer have Hollywood’s hot hand” (Grover, 2003). In hindsight, researchers have argued that this sequence was far too short to adequately distinguish flawed decision-making from random fluctuations, a statement supported by follow up data demonstrating that the trajectory reverted back to its mean (</w:t>
+        <w:t xml:space="preserve">, &amp; Salas, 2013), probability theory researchers often spend considerable time trying to understand whether a given trajectory can be meaningfully parsed from chance in the first place. Such a simple effort is not without its consequences. In Hollywood, executives are evaluated based on the assumption that meaning can be culled from the random spikes and dips in box-office movie performance. Sherry Lansing, who was initially praised for successfully running the Paramount Motion Picture Group, was removed after the company’s percentage-of-market-share demonstrated the following decreasing trend over six years: 11.4, 10.6, 11.3, 7.4, 7.1, 6.7 – a streak which caused BusinessWeek to state that Lansing “may simply no longer have Hollywood’s hot hand” (Grover, 2003). In hindsight, researchers have argued that this sequence was far too short to adequately distinguish flawed decision-making from random fluctuations, a statement supported by follow up data demonstrating that </w:t>
+      </w:r>
+      <w:r>
+        <w:rPr>
+          <w:rFonts w:ascii="Times New Roman" w:hAnsi="Times New Roman" w:cs="Times New Roman"/>
+          <w:color w:val="000000" w:themeColor="text1"/>
+        </w:rPr>
+        <w:lastRenderedPageBreak/>
+        <w:t>the trajectory reverted back to its mean (</w:t>
       </w:r>
       <w:proofErr w:type="spellStart"/>
       <w:r>
@@ -22203,15 +22522,7 @@
           <w:rFonts w:ascii="Times New Roman" w:hAnsi="Times New Roman" w:cs="Times New Roman"/>
           <w:color w:val="000000" w:themeColor="text1"/>
         </w:rPr>
-        <w:t xml:space="preserve">, 2009). So it is with citizenship: managers need to be armed with the tools necessary to differentiate meaning from chance because </w:t>
-      </w:r>
-      <w:r>
-        <w:rPr>
-          <w:rFonts w:ascii="Times New Roman" w:hAnsi="Times New Roman" w:cs="Times New Roman"/>
-          <w:color w:val="000000" w:themeColor="text1"/>
-        </w:rPr>
-        <w:lastRenderedPageBreak/>
-        <w:t>employees who are identical in character may nonetheless exhibit different patterns of citizenship. For a greater discussion, see Henderson et al. (2012).</w:t>
+        <w:t>, 2009). So it is with citizenship: managers need to be armed with the tools necessary to differentiate meaning from chance because employees who are identical in character may nonetheless exhibit different patterns of citizenship. For a greater discussion, see Henderson et al. (2012).</w:t>
       </w:r>
     </w:p>
     <w:p>
@@ -22452,6 +22763,7 @@
           <w:rFonts w:ascii="Times New Roman" w:hAnsi="Times New Roman" w:cs="Times New Roman"/>
           <w:color w:val="000000" w:themeColor="text1"/>
         </w:rPr>
+        <w:lastRenderedPageBreak/>
         <w:t xml:space="preserve">systematic </w:t>
       </w:r>
       <w:r>
@@ -22459,15 +22771,7 @@
           <w:rFonts w:ascii="Times New Roman" w:hAnsi="Times New Roman" w:cs="Times New Roman"/>
           <w:color w:val="000000" w:themeColor="text1"/>
         </w:rPr>
-        <w:t xml:space="preserve">forces underlying citizenship, I proposed that randomly fluctuating help requests combine with self-regulatory actions to yield streaky helping behaviors. This perspective fits </w:t>
-      </w:r>
-      <w:r>
-        <w:rPr>
-          <w:rFonts w:ascii="Times New Roman" w:hAnsi="Times New Roman" w:cs="Times New Roman"/>
-          <w:color w:val="000000" w:themeColor="text1"/>
-        </w:rPr>
-        <w:lastRenderedPageBreak/>
-        <w:t>within the recent citizenship and chance perspectives as well as the long-standing situation by person frameworks in psychology and management. It opens the literature to both context and individual effects, highlighting how their combination plays a critical role in frequent citizenship. It advances the citizenship literature by asserting that employees need not differ in motive, personality, or altruism to nonetheless exhibit sustained differences in helping. It calls attention to the importance of requests, and the aspects</w:t>
+        <w:t>forces underlying citizenship, I proposed that randomly fluctuating help requests combine with self-regulatory actions to yield streaky helping behaviors. This perspective fits within the recent citizenship and chance perspectives as well as the long-standing situation by person frameworks in psychology and management. It opens the literature to both context and individual effects, highlighting how their combination plays a critical role in frequent citizenship. It advances the citizenship literature by asserting that employees need not differ in motive, personality, or altruism to nonetheless exhibit sustained differences in helping. It calls attention to the importance of requests, and the aspects</w:t>
       </w:r>
       <w:r>
         <w:rPr>
@@ -43750,6 +44054,7 @@
   <w:style w:type="character" w:default="1" w:styleId="DefaultParagraphFont">
     <w:name w:val="Default Paragraph Font"/>
     <w:uiPriority w:val="1"/>
+    <w:semiHidden/>
     <w:unhideWhenUsed/>
   </w:style>
   <w:style w:type="table" w:default="1" w:styleId="TableNormal">

</xml_diff>

<commit_message>
noting differences between proposal and defense
</commit_message>
<xml_diff>
--- a/reports/paper/word/defense/dissertation.docx
+++ b/reports/paper/word/defense/dissertation.docx
@@ -17809,7 +17809,7 @@
         <w:rPr>
           <w:rFonts w:ascii="Times New Roman" w:hAnsi="Times New Roman" w:cs="Times New Roman"/>
         </w:rPr>
-        <w:t>3</w:t>
+        <w:t>0</w:t>
       </w:r>
       <w:r>
         <w:rPr>
@@ -17955,7 +17955,21 @@
           <w:rFonts w:ascii="Times New Roman" w:hAnsi="Times New Roman" w:cs="Times New Roman"/>
           <w:color w:val="000000" w:themeColor="text1"/>
         </w:rPr>
-        <w:t xml:space="preserve">Eighty-three percent </w:t>
+        <w:t>Eighty</w:t>
+      </w:r>
+      <w:r>
+        <w:rPr>
+          <w:rFonts w:ascii="Times New Roman" w:hAnsi="Times New Roman" w:cs="Times New Roman"/>
+          <w:color w:val="000000" w:themeColor="text1"/>
+        </w:rPr>
+        <w:t xml:space="preserve"> </w:t>
+      </w:r>
+      <w:r>
+        <w:rPr>
+          <w:rFonts w:ascii="Times New Roman" w:hAnsi="Times New Roman" w:cs="Times New Roman"/>
+          <w:color w:val="000000" w:themeColor="text1"/>
+        </w:rPr>
+        <w:t xml:space="preserve">percent </w:t>
       </w:r>
       <w:r>
         <w:rPr>
@@ -18230,7 +18244,7 @@
           <w:rFonts w:ascii="Times New Roman" w:hAnsi="Times New Roman" w:cs="Times New Roman"/>
           <w:color w:val="000000" w:themeColor="text1"/>
         </w:rPr>
-        <w:t xml:space="preserve">Eighty-three percent </w:t>
+        <w:t xml:space="preserve">Eighty percent </w:t>
       </w:r>
       <w:r>
         <w:rPr>
@@ -18293,7 +18307,7 @@
           <w:rFonts w:ascii="Times New Roman" w:hAnsi="Times New Roman" w:cs="Times New Roman"/>
           <w:color w:val="000000" w:themeColor="text1"/>
         </w:rPr>
-        <w:t xml:space="preserve">The goal is to offer a generative model of good </w:t>
+        <w:t xml:space="preserve">The goal is to offer a generative model of good soldiers </w:t>
       </w:r>
       <w:r>
         <w:rPr>
@@ -18301,7 +18315,7 @@
           <w:color w:val="000000" w:themeColor="text1"/>
         </w:rPr>
         <w:lastRenderedPageBreak/>
-        <w:t xml:space="preserve">soldiers by simulating requests and reactions over time. Before getting there, it was necessary to determine whether evidence existed for the conjecture that “higher level” trajectories – help requests over time – bounce around as random walks. Now, the empirical pattern can be used as a baseline in a simulation in which situations and persons are systematically controlled and manipulated to examine the emergence of good soldiers. </w:t>
+        <w:t xml:space="preserve">by simulating requests and reactions over time. Before getting there, it was necessary to determine whether evidence existed for the conjecture that “higher level” trajectories – help requests over time – bounce around as random walks. Now, the empirical pattern can be used as a baseline in a simulation in which situations and persons are systematically controlled and manipulated to examine the emergence of good soldiers. </w:t>
       </w:r>
       <w:r>
         <w:rPr>
@@ -31049,7 +31063,7 @@
         <w:rPr>
           <w:rFonts w:ascii="Times New Roman" w:hAnsi="Times New Roman" w:cs="Times New Roman"/>
         </w:rPr>
-        <w:t>3</w:t>
+        <w:t>0</w:t>
       </w:r>
       <w:r>
         <w:rPr>
@@ -44533,6 +44547,11 @@
         <w:docPartUnique/>
       </w:docPartObj>
     </w:sdtPr>
+    <w:sdtEndPr>
+      <w:rPr>
+        <w:rStyle w:val="PageNumber"/>
+      </w:rPr>
+    </w:sdtEndPr>
     <w:sdtContent>
       <w:p>
         <w:pPr>
@@ -44584,6 +44603,11 @@
         <w:docPartUnique/>
       </w:docPartObj>
     </w:sdtPr>
+    <w:sdtEndPr>
+      <w:rPr>
+        <w:rStyle w:val="PageNumber"/>
+      </w:rPr>
+    </w:sdtEndPr>
     <w:sdtContent>
       <w:p>
         <w:pPr>
@@ -45599,6 +45623,7 @@
   <w:style w:type="character" w:default="1" w:styleId="DefaultParagraphFont">
     <w:name w:val="Default Paragraph Font"/>
     <w:uiPriority w:val="1"/>
+    <w:semiHidden/>
     <w:unhideWhenUsed/>
   </w:style>
   <w:style w:type="table" w:default="1" w:styleId="TableNormal">

</xml_diff>

<commit_message>
dissertation sent to committee
</commit_message>
<xml_diff>
--- a/reports/paper/word/defense/dissertation.docx
+++ b/reports/paper/word/defense/dissertation.docx
@@ -7982,16 +7982,6 @@
         <w:t>Stochastic requests for help yield different outcomes depending on whether they retain inertia.</w:t>
       </w:r>
     </w:p>
-    <w:p>
-      <w:pPr>
-        <w:spacing w:after="0" w:line="480" w:lineRule="auto"/>
-        <w:rPr>
-          <w:rFonts w:ascii="Times New Roman" w:hAnsi="Times New Roman" w:cs="Times New Roman"/>
-          <w:i/>
-          <w:iCs/>
-        </w:rPr>
-      </w:pPr>
-    </w:p>
     <w:tbl>
       <w:tblPr>
         <w:tblStyle w:val="TableGrid"/>
@@ -8188,7 +8178,6 @@
           <w:iCs/>
           <w:color w:val="000000" w:themeColor="text1"/>
         </w:rPr>
-        <w:lastRenderedPageBreak/>
         <w:t>The Systematic School of Thought</w:t>
       </w:r>
       <w:bookmarkEnd w:id="30"/>
@@ -8210,7 +8199,15 @@
           <w:rFonts w:ascii="Times New Roman" w:hAnsi="Times New Roman" w:cs="Times New Roman"/>
           <w:color w:val="000000" w:themeColor="text1"/>
         </w:rPr>
-        <w:t>Other theories offer non-random sources of sustained lead. The principle of cumulative advantage (Aguinis, O’Boyle, Gonzalez-Mulé, &amp; Joo, 2016) suggests that small benefits received during early periods fuel large gaps between “haves” and “have nots” at later stages. The mechanisms that create lasting advantages are numerous, and they include incumbency effects (Saloner, Shepard, &amp; Podolny, 2001), path dependence (Arthur, 1989), first-mover-effects (Lieberman &amp; Montgomery, 1988), switch costs (Klemperer, 1995), resource developments (Nelson &amp; Winter, 1982; Dosi, 1988), lucky early detections (Barney, 1986), productivity multiplicity and ceilings (Aguinis et al., 2016), network effects (Gnutzmann, 2008), and Matthew effects (e.g., Vancouver, Li, Weinhardt, Steel, &amp; Purl, 2016). Due to any combination of these features, employees may exhibit sustained differences in their resource pools (such as request</w:t>
+        <w:t xml:space="preserve">Other theories offer non-random sources of sustained lead. The principle of cumulative advantage (Aguinis, O’Boyle, Gonzalez-Mulé, &amp; Joo, 2016) suggests that small benefits </w:t>
+      </w:r>
+      <w:r>
+        <w:rPr>
+          <w:rFonts w:ascii="Times New Roman" w:hAnsi="Times New Roman" w:cs="Times New Roman"/>
+          <w:color w:val="000000" w:themeColor="text1"/>
+        </w:rPr>
+        <w:lastRenderedPageBreak/>
+        <w:t>received during early periods fuel large gaps between “haves” and “have nots” at later stages. The mechanisms that create lasting advantages are numerous, and they include incumbency effects (Saloner, Shepard, &amp; Podolny, 2001), path dependence (Arthur, 1989), first-mover-effects (Lieberman &amp; Montgomery, 1988), switch costs (Klemperer, 1995), resource developments (Nelson &amp; Winter, 1982; Dosi, 1988), lucky early detections (Barney, 1986), productivity multiplicity and ceilings (Aguinis et al., 2016), network effects (Gnutzmann, 2008), and Matthew effects (e.g., Vancouver, Li, Weinhardt, Steel, &amp; Purl, 2016). Due to any combination of these features, employees may exhibit sustained differences in their resource pools (such as request</w:t>
       </w:r>
       <w:r>
         <w:rPr>
@@ -8270,7 +8267,35 @@
           <w:rFonts w:ascii="Times New Roman" w:hAnsi="Times New Roman" w:cs="Times New Roman"/>
           <w:color w:val="000000" w:themeColor="text1"/>
         </w:rPr>
-        <w:t xml:space="preserve">that unsystematic factors can lead to systematic outcomes. As stated, their research takes the perspective that </w:t>
+        <w:t>that unsystematic factors can lead to systematic outcomes. As stated, their research takes the perspective that instability in the presumed causes of citizenship implies instability in citizenship itself. The current study suggests that</w:t>
+      </w:r>
+      <w:r>
+        <w:rPr>
+          <w:rFonts w:ascii="Times New Roman" w:hAnsi="Times New Roman" w:cs="Times New Roman"/>
+          <w:color w:val="000000" w:themeColor="text1"/>
+        </w:rPr>
+        <w:t>,</w:t>
+      </w:r>
+      <w:r>
+        <w:rPr>
+          <w:rFonts w:ascii="Times New Roman" w:hAnsi="Times New Roman" w:cs="Times New Roman"/>
+          <w:color w:val="000000" w:themeColor="text1"/>
+        </w:rPr>
+        <w:t xml:space="preserve"> even when an underlying cause of citizenship is unsystematic</w:t>
+      </w:r>
+      <w:r>
+        <w:rPr>
+          <w:rFonts w:ascii="Times New Roman" w:hAnsi="Times New Roman" w:cs="Times New Roman"/>
+          <w:color w:val="000000" w:themeColor="text1"/>
+        </w:rPr>
+        <w:t>,</w:t>
+      </w:r>
+      <w:r>
+        <w:rPr>
+          <w:rFonts w:ascii="Times New Roman" w:hAnsi="Times New Roman" w:cs="Times New Roman"/>
+          <w:color w:val="000000" w:themeColor="text1"/>
+        </w:rPr>
+        <w:t xml:space="preserve"> the observed behavior may still exhibit systematic patterns. Randomness is the quintessential form </w:t>
       </w:r>
       <w:r>
         <w:rPr>
@@ -8278,7 +8303,7 @@
           <w:color w:val="000000" w:themeColor="text1"/>
         </w:rPr>
         <w:lastRenderedPageBreak/>
-        <w:t>instability in the presumed causes of citizenship implies instability in citizenship itself. The current study suggests that</w:t>
+        <w:t>of an unsystematic effect, making it necessary to include to demonstrate this point. Second, Bandura’s theory of chance factors (1982) suggests that randomly occurring events often have a significant influence on behavior. This sentiment is echoed in several discussions of stochastic processes (Ross, 2014; Tijms, 2012). For at least some subset of employees, the requests they receive may follow a random pattern. From a different perspective, Liu and de Rond (2016) suggest that</w:t>
       </w:r>
       <w:r>
         <w:rPr>
@@ -8292,7 +8317,7 @@
           <w:rFonts w:ascii="Times New Roman" w:hAnsi="Times New Roman" w:cs="Times New Roman"/>
           <w:color w:val="000000" w:themeColor="text1"/>
         </w:rPr>
-        <w:t xml:space="preserve"> even when an underlying cause of citizenship is unsystematic</w:t>
+        <w:t xml:space="preserve"> even when a system is non-random</w:t>
       </w:r>
       <w:r>
         <w:rPr>
@@ -8306,34 +8331,6 @@
           <w:rFonts w:ascii="Times New Roman" w:hAnsi="Times New Roman" w:cs="Times New Roman"/>
           <w:color w:val="000000" w:themeColor="text1"/>
         </w:rPr>
-        <w:t xml:space="preserve"> the observed behavior may still exhibit systematic patterns. Randomness is the quintessential form of an unsystematic effect, making it necessary to include to demonstrate this point. Second, Bandura’s theory of chance factors (1982) suggests that randomly occurring events often have a significant influence on behavior. This sentiment is echoed in several discussions of stochastic processes (Ross, 2014; Tijms, 2012). For at least some subset of employees, the requests they receive may follow a random pattern. From a different perspective, Liu and de Rond (2016) suggest that</w:t>
-      </w:r>
-      <w:r>
-        <w:rPr>
-          <w:rFonts w:ascii="Times New Roman" w:hAnsi="Times New Roman" w:cs="Times New Roman"/>
-          <w:color w:val="000000" w:themeColor="text1"/>
-        </w:rPr>
-        <w:t>,</w:t>
-      </w:r>
-      <w:r>
-        <w:rPr>
-          <w:rFonts w:ascii="Times New Roman" w:hAnsi="Times New Roman" w:cs="Times New Roman"/>
-          <w:color w:val="000000" w:themeColor="text1"/>
-        </w:rPr>
-        <w:t xml:space="preserve"> even when a system is non-random</w:t>
-      </w:r>
-      <w:r>
-        <w:rPr>
-          <w:rFonts w:ascii="Times New Roman" w:hAnsi="Times New Roman" w:cs="Times New Roman"/>
-          <w:color w:val="000000" w:themeColor="text1"/>
-        </w:rPr>
-        <w:t>,</w:t>
-      </w:r>
-      <w:r>
-        <w:rPr>
-          <w:rFonts w:ascii="Times New Roman" w:hAnsi="Times New Roman" w:cs="Times New Roman"/>
-          <w:color w:val="000000" w:themeColor="text1"/>
-        </w:rPr>
         <w:t xml:space="preserve"> embedding randomness as a first principle into one’s research is necessary when the object of study – requests for help in this case – is influenced by many uncontrollable forces. Help requests may come and go because of serendipity, luck, or </w:t>
       </w:r>
       <w:r>
@@ -8418,15 +8415,7 @@
           <w:rFonts w:ascii="Times New Roman" w:hAnsi="Times New Roman" w:cs="Times New Roman"/>
           <w:color w:val="000000" w:themeColor="text1"/>
         </w:rPr>
-        <w:t xml:space="preserve"> regarding whether or not good soldiers emerge. This point </w:t>
-      </w:r>
-      <w:r>
-        <w:rPr>
-          <w:rFonts w:ascii="Times New Roman" w:hAnsi="Times New Roman" w:cs="Times New Roman"/>
-          <w:color w:val="000000" w:themeColor="text1"/>
-        </w:rPr>
-        <w:lastRenderedPageBreak/>
-        <w:t>is easier to articulate after describing the full theoretical framework, so I return to it</w:t>
+        <w:t xml:space="preserve"> regarding whether or not good soldiers emerge. This point is easier to articulate after describing the full theoretical framework, so I return to it</w:t>
       </w:r>
       <w:r>
         <w:rPr>
@@ -8451,6 +8440,7 @@
           <w:rFonts w:ascii="Times New Roman" w:hAnsi="Times New Roman" w:cs="Times New Roman"/>
           <w:color w:val="000000" w:themeColor="text1"/>
         </w:rPr>
+        <w:lastRenderedPageBreak/>
         <w:t xml:space="preserve">The last reason is the most important: randomness can be an appropriate perspective at a given level of analysis. One component in this research is the concept of a help request trajectory: a time-series representing one’s store of requests that can fluctuate up or down at each step. Although little research exists on these specific trajectories, there is a massive literature showing that randomness may appear whenever studies examine </w:t>
       </w:r>
       <w:r>
@@ -8479,15 +8469,7 @@
           <w:rFonts w:ascii="Times New Roman" w:hAnsi="Times New Roman" w:cs="Times New Roman"/>
           <w:color w:val="000000" w:themeColor="text1"/>
         </w:rPr>
-        <w:t xml:space="preserve">, therefore, I am not suggesting that received help requests are fundamentally random but that random movement may exist at the level of an observed trajectory. To the extent that random </w:t>
-      </w:r>
-      <w:r>
-        <w:rPr>
-          <w:rFonts w:ascii="Times New Roman" w:hAnsi="Times New Roman" w:cs="Times New Roman"/>
-          <w:color w:val="000000" w:themeColor="text1"/>
-        </w:rPr>
-        <w:lastRenderedPageBreak/>
-        <w:t>fluctuations appear in data, randomness is a meaningful perspective. A pilot study reported below addresses whether there is evidence of randomness in request trajectories.</w:t>
+        <w:t>, therefore, I am not suggesting that received help requests are fundamentally random but that random movement may exist at the level of an observed trajectory. To the extent that random fluctuations appear in data, randomness is a meaningful perspective. A pilot study reported below addresses whether there is evidence of randomness in request trajectories.</w:t>
       </w:r>
     </w:p>
     <w:p>
@@ -8505,6 +8487,7 @@
           <w:rFonts w:ascii="Times New Roman" w:hAnsi="Times New Roman" w:cs="Times New Roman"/>
           <w:color w:val="000000" w:themeColor="text1"/>
         </w:rPr>
+        <w:lastRenderedPageBreak/>
         <w:t>The notion that trajectories with inertia and randomness exhibit sustained lead was originally expressed using Paul Levy’s arcsine law but it is now commonly referred to as the law of long leads in random processes. Sustained leads have been examined in studies of organizational age</w:t>
       </w:r>
       <w:r>
@@ -8653,7 +8636,6 @@
           <w:iCs/>
           <w:color w:val="000000" w:themeColor="text1"/>
         </w:rPr>
-        <w:lastRenderedPageBreak/>
         <w:t>Respond to Many</w:t>
       </w:r>
       <w:bookmarkEnd w:id="37"/>
@@ -8663,7 +8645,15 @@
           <w:rFonts w:ascii="Times New Roman" w:hAnsi="Times New Roman" w:cs="Times New Roman"/>
           <w:color w:val="000000" w:themeColor="text1"/>
         </w:rPr>
-        <w:t xml:space="preserve">. One way employees might react is that they offer greater help when request pools are large rather than small. Control theory suggests that people monitor discrepancies between current and desired states (Lord &amp; Levy, 1994; Powers, 1973). At any fixed point in time, action is directed toward reducing a discrepancy such that people allocate resources until it is eliminated. When employees receive many requests for help, they may perceive a discrepancy that directs them toward action: current levels of help are not sufficient to deter incoming requests and so greater resource investments are required. With sustained lead, this type of responding would yield extra milers/good soldiers because the size of the request pool influences how individuals act. Employees with larger pools offer more help than employees with smaller pools. Moreover, relative positions of pleas persist under sustained lead. In this situation by person interaction, some employees would repeatedly offer more help than others because they continually have larger pools. Without sustained lead (i.e., when requests </w:t>
+        <w:t xml:space="preserve">. One way employees might react is that they offer greater help when request pools are large rather than small. Control theory suggests that people monitor discrepancies </w:t>
+      </w:r>
+      <w:r>
+        <w:rPr>
+          <w:rFonts w:ascii="Times New Roman" w:hAnsi="Times New Roman" w:cs="Times New Roman"/>
+          <w:color w:val="000000" w:themeColor="text1"/>
+        </w:rPr>
+        <w:lastRenderedPageBreak/>
+        <w:t xml:space="preserve">between current and desired states (Lord &amp; Levy, 1994; Powers, 1973). At any fixed point in time, action is directed toward reducing a discrepancy such that people allocate resources until it is eliminated. When employees receive many requests for help, they may perceive a discrepancy that directs them toward action: current levels of help are not sufficient to deter incoming requests and so greater resource investments are required. With sustained lead, this type of responding would yield extra milers/good soldiers because the size of the request pool influences how individuals act. Employees with larger pools offer more help than employees with smaller pools. Moreover, relative positions of pleas persist under sustained lead. In this situation by person interaction, some employees would repeatedly offer more help than others because they continually have larger pools. Without sustained lead (i.e., when requests </w:t>
       </w:r>
       <w:r>
         <w:rPr>
@@ -8807,7 +8797,21 @@
           <w:rFonts w:ascii="Times New Roman" w:hAnsi="Times New Roman" w:cs="Times New Roman"/>
           <w:color w:val="000000" w:themeColor="text1"/>
         </w:rPr>
-        <w:t xml:space="preserve"> asking for help. Many employees, for instance, find that they can be more effective when demands do not stretch them too thin (Brown, Jones, &amp; Leigh, 2005). The same conclusion arises from an </w:t>
+        <w:t xml:space="preserve"> asking for help. Many employees, for instance, find that they can be more effective when demands do not stretch them too thin (Brown, Jones, &amp; Leigh, 2005). The same conclusion arises from an alternative perspective. Research on boredom (Park, Lim, &amp; Oh, 2019) suggests that low activity situations lead to associative thought</w:t>
+      </w:r>
+      <w:r>
+        <w:rPr>
+          <w:rFonts w:ascii="Times New Roman" w:hAnsi="Times New Roman" w:cs="Times New Roman"/>
+          <w:color w:val="000000" w:themeColor="text1"/>
+        </w:rPr>
+        <w:t xml:space="preserve">, which then prompt </w:t>
+      </w:r>
+      <w:r>
+        <w:rPr>
+          <w:rFonts w:ascii="Times New Roman" w:hAnsi="Times New Roman" w:cs="Times New Roman"/>
+          <w:color w:val="000000" w:themeColor="text1"/>
+        </w:rPr>
+        <w:t xml:space="preserve">action. To the extent that an employee </w:t>
       </w:r>
       <w:r>
         <w:rPr>
@@ -8815,21 +8819,7 @@
           <w:color w:val="000000" w:themeColor="text1"/>
         </w:rPr>
         <w:lastRenderedPageBreak/>
-        <w:t>alternative perspective. Research on boredom (Park, Lim, &amp; Oh, 2019) suggests that low activity situations lead to associative thought</w:t>
-      </w:r>
-      <w:r>
-        <w:rPr>
-          <w:rFonts w:ascii="Times New Roman" w:hAnsi="Times New Roman" w:cs="Times New Roman"/>
-          <w:color w:val="000000" w:themeColor="text1"/>
-        </w:rPr>
-        <w:t xml:space="preserve">, which then prompt </w:t>
-      </w:r>
-      <w:r>
-        <w:rPr>
-          <w:rFonts w:ascii="Times New Roman" w:hAnsi="Times New Roman" w:cs="Times New Roman"/>
-          <w:color w:val="000000" w:themeColor="text1"/>
-        </w:rPr>
-        <w:t>action. To the extent that an employee with few requests is less stimulated than an employee with many, he or she may experience greater boredom which, in turn, acts as a catalyst for action. Bored employees, for instance, may become more creative (Baird, Smallwood, &amp; Schooler, 2011; Mann &amp; Cadman, 2014) and effective (Gasper &amp; Middlewood, 2014) in their offer to help. With sustained leads, this type of responding would yield extra milers/good soldiers because help is driven once again by the size of one’s request pool. Without sustained leads, conversely, help would be similar across employees.</w:t>
+        <w:t>with few requests is less stimulated than an employee with many, he or she may experience greater boredom which, in turn, acts as a catalyst for action. Bored employees, for instance, may become more creative (Baird, Smallwood, &amp; Schooler, 2011; Mann &amp; Cadman, 2014) and effective (Gasper &amp; Middlewood, 2014) in their offer to help. With sustained leads, this type of responding would yield extra milers/good soldiers because help is driven once again by the size of one’s request pool. Without sustained leads, conversely, help would be similar across employees.</w:t>
       </w:r>
     </w:p>
     <w:p>
@@ -8947,7 +8937,14 @@
           <w:rFonts w:ascii="Times New Roman" w:hAnsi="Times New Roman" w:cs="Times New Roman"/>
           <w:color w:val="000000" w:themeColor="text1"/>
         </w:rPr>
-        <w:t xml:space="preserve">A commonly studied effect in social psychology is the foot-in-the-door (FITD) technique, which is a strategy used to secure compliance (Freedman &amp; Fraser, 1966). The core idea is that a small request is immediately followed by a larger one so that the target, after being lured by the original request, responds to both. Evidence for the effectiveness of this technique is mixed (Dillard, Hunter, &amp; Burgoon, 1984; Weyant, 1996). Moreover, studies often examine a single snapshot of back-to-back requests rather than a continual influx of requests over time. In general, though, this research offers indirect support for the idea that employees may offer help when they witness an influx of requests. Research on the velocity aspect of control theory also suggests that employees may respond to the change (rather than size) of their request pool. Experiments show that information about one’s changing situation relate to affective and cognitive reactions when discrepancy sizes </w:t>
+        <w:t>A commonly studied effect in social psychology is the foot-in-the-door (FITD) technique, which is a strategy used to secure compliance (Freedman &amp; Fraser, 1966). The core idea is that a small request is immediately followed by a larger one so that the target, after being lured by the original request, responds to both. Evidence for the effectiveness of this technique is mixed (Dillard, Hunter, &amp; Burgoon, 1984; Weyant, 1996). Moreover, studies often examine a single snapshot of back-to-back requests rather than a continual influx of requests over time. In general, though, this research offers indirect support for the idea that employees may offer help when they witness an influx of requests. Research on the velocity aspect of control theory also suggests that employees may respond to the change (rather than size) of their request pool. Experiments show that information about one’s changing situation relate to affective and cognitive reactions when discrepancy sizes are held constant (Chang, Johnson, &amp; Lord, 2009; Hsee &amp; Abelson, 1991).</w:t>
+      </w:r>
+      <w:r>
+        <w:rPr>
+          <w:rFonts w:ascii="Times New Roman" w:hAnsi="Times New Roman" w:cs="Times New Roman"/>
+          <w:color w:val="000000" w:themeColor="text1"/>
+        </w:rPr>
+        <w:t xml:space="preserve"> In the context of the current study, these lines of evidence would suggest that employees may offer help when they </w:t>
       </w:r>
       <w:r>
         <w:rPr>
@@ -8955,14 +8952,7 @@
           <w:color w:val="000000" w:themeColor="text1"/>
         </w:rPr>
         <w:lastRenderedPageBreak/>
-        <w:t>are held constant (Chang, Johnson, &amp; Lord, 2009; Hsee &amp; Abelson, 1991).</w:t>
-      </w:r>
-      <w:r>
-        <w:rPr>
-          <w:rFonts w:ascii="Times New Roman" w:hAnsi="Times New Roman" w:cs="Times New Roman"/>
-          <w:color w:val="000000" w:themeColor="text1"/>
-        </w:rPr>
-        <w:t xml:space="preserve"> In the context of the current study, these lines of evidence would suggest that employees may offer help when they experience arriving requests, or when their pools change in size (in the positive direction) from one period to the next. </w:t>
+        <w:t xml:space="preserve">experience arriving requests, or when their pools change in size (in the positive direction) from one period to the next. </w:t>
       </w:r>
       <w:r>
         <w:rPr>
@@ -9254,7 +9244,6 @@
           <w:iCs/>
           <w:color w:val="000000" w:themeColor="text1"/>
         </w:rPr>
-        <w:lastRenderedPageBreak/>
         <w:t>Norm Conformity</w:t>
       </w:r>
       <w:r>
@@ -9270,7 +9259,15 @@
           <w:rFonts w:ascii="Times New Roman" w:hAnsi="Times New Roman" w:cs="Times New Roman"/>
           <w:color w:val="000000" w:themeColor="text1"/>
         </w:rPr>
-        <w:t xml:space="preserve"> A final possibility is that employees look to their colleagues to determine how much help to provide. Research on conformity suggests that people often change their behavior to match the responses of others (Cialdini &amp; Goldstein, 2004). They do so because they desire to form an accurate interpretation of reality or to obtain social approval (Deutsch &amp; Gerard, 1955; Pan &amp; Houser, 2017). Moreover, social impact theory (Latané, 1981) suggests that people conform to the attitudes, beliefs, and behavioral propensities exhibited by the people in their surroundings (although not always). Employees may therefore try to match their peers, offering help in a similar way to what they witness among their colleagues. Indeed, research suggests that perceived norms and majority tendencies relate to one’s allocation of help (Bolino, Turnley, Gilstrap, &amp; Suazo, 2009; Grant, 2014; Liu, Zhao, &amp; Sheard, 2017). Studies </w:t>
+        <w:t xml:space="preserve"> A final possibility is that employees look to their colleagues to determine how much help to provide. Research on conformity suggests that people often change their behavior to match the responses of others (Cialdini &amp; Goldstein, 2004). They do so because they desire to </w:t>
+      </w:r>
+      <w:r>
+        <w:rPr>
+          <w:rFonts w:ascii="Times New Roman" w:hAnsi="Times New Roman" w:cs="Times New Roman"/>
+          <w:color w:val="000000" w:themeColor="text1"/>
+        </w:rPr>
+        <w:lastRenderedPageBreak/>
+        <w:t xml:space="preserve">form an accurate interpretation of reality or to obtain social approval (Deutsch &amp; Gerard, 1955; Pan &amp; Houser, 2017). Moreover, social impact theory (Latané, 1981) suggests that people conform to the attitudes, beliefs, and behavioral propensities exhibited by the people in their surroundings (although not always). Employees may therefore try to match their peers, offering help in a similar way to what they witness among their colleagues. Indeed, research suggests that perceived norms and majority tendencies relate to one’s allocation of help (Bolino, Turnley, Gilstrap, &amp; Suazo, 2009; Grant, 2014; Liu, Zhao, &amp; Sheard, 2017). Studies </w:t>
       </w:r>
       <w:r>
         <w:rPr>
@@ -9418,7 +9415,21 @@
           <w:rFonts w:ascii="Times New Roman" w:hAnsi="Times New Roman" w:cs="Times New Roman"/>
           <w:color w:val="000000" w:themeColor="text1"/>
         </w:rPr>
-        <w:t xml:space="preserve">This research is completed in two stages. In the first, I conduct a pilot study addressing the question, Is there evidence that requests exhibit randomness and inertia? Although such motion is commonly identified in other time-series data, little research has examined whether help request trajectories display these features. Assessing this first question is necessary as a </w:t>
+        <w:t>This research is completed in two stages. In the first, I conduct a pilot study addressing the question, Is there evidence that requests exhibit randomness and inertia? Although such motion is commonly identified in other time-series data, little research has examined whether help request trajectories display these features. Assessing this first question is necessary as a preliminary step leading to the substantive hypotheses regarding good soldiers and extra milers. In the second, I develop an agent-based model to assess Hypotheses 1-</w:t>
+      </w:r>
+      <w:r>
+        <w:rPr>
+          <w:rFonts w:ascii="Times New Roman" w:hAnsi="Times New Roman" w:cs="Times New Roman"/>
+          <w:color w:val="000000" w:themeColor="text1"/>
+        </w:rPr>
+        <w:t>5</w:t>
+      </w:r>
+      <w:r>
+        <w:rPr>
+          <w:rFonts w:ascii="Times New Roman" w:hAnsi="Times New Roman" w:cs="Times New Roman"/>
+          <w:color w:val="000000" w:themeColor="text1"/>
+        </w:rPr>
+        <w:t xml:space="preserve">. Institutional review </w:t>
       </w:r>
       <w:r>
         <w:rPr>
@@ -9426,21 +9437,7 @@
           <w:color w:val="000000" w:themeColor="text1"/>
         </w:rPr>
         <w:lastRenderedPageBreak/>
-        <w:t>preliminary step leading to the substantive hypotheses regarding good soldiers and extra milers. In the second, I develop an agent-based model to assess Hypotheses 1-</w:t>
-      </w:r>
-      <w:r>
-        <w:rPr>
-          <w:rFonts w:ascii="Times New Roman" w:hAnsi="Times New Roman" w:cs="Times New Roman"/>
-          <w:color w:val="000000" w:themeColor="text1"/>
-        </w:rPr>
-        <w:t>5</w:t>
-      </w:r>
-      <w:r>
-        <w:rPr>
-          <w:rFonts w:ascii="Times New Roman" w:hAnsi="Times New Roman" w:cs="Times New Roman"/>
-          <w:color w:val="000000" w:themeColor="text1"/>
-        </w:rPr>
-        <w:t>. Institutional review board (IRB) approval for this research was obtained from Michigan State University (MSU Study ID: 00004221).</w:t>
+        <w:t>board (IRB) approval for this research was obtained from Michigan State University (MSU Study ID: 00004221).</w:t>
       </w:r>
       <w:bookmarkStart w:id="50" w:name="pilot"/>
     </w:p>
@@ -9601,7 +9598,7 @@
           <w:rFonts w:ascii="Times New Roman" w:hAnsi="Times New Roman" w:cs="Times New Roman"/>
           <w:color w:val="000000" w:themeColor="text1"/>
         </w:rPr>
-        <w:t xml:space="preserve">. Data were collected from GitHub repositories created by software developers. GitHub is an open source website that allows users to store, manage, share, and collaborate on projects (repositories) and, although most use it for code, it can also be used for other types of documents such as Word files. The data I collected </w:t>
+        <w:t xml:space="preserve">. Data were collected from GitHub repositories created by software developers. GitHub is an open source website that allows users to store, manage, share, and collaborate on projects (repositories) and, although most use it for code, it can also be used for other types of documents such as Word files. The data I collected are known as repository “issues.” When an individual posts a repository/project, other users can then download and use the code that she/he created. If other users want to ask questions, request </w:t>
       </w:r>
       <w:r>
         <w:rPr>
@@ -9609,7 +9606,7 @@
           <w:color w:val="000000" w:themeColor="text1"/>
         </w:rPr>
         <w:lastRenderedPageBreak/>
-        <w:t>are known as repository “issues.” When an individual posts a repository/project, other users can then download and use the code that she/he created. If other users want to ask questions, request features, or report bugs, they can post an issue on the focal individual’s repository</w:t>
+        <w:t>features, or report bugs, they can post an issue on the focal individual’s repository</w:t>
       </w:r>
       <w:r>
         <w:rPr>
@@ -9723,7 +9720,21 @@
           <w:rFonts w:ascii="Times New Roman" w:hAnsi="Times New Roman" w:cs="Times New Roman"/>
           <w:color w:val="000000" w:themeColor="text1"/>
         </w:rPr>
-        <w:t xml:space="preserve"> data sets, a help request was operationalized as an issue. For each issue, I collected (a) the date it was posted and (b) when it was removed or resolved, if ever. Issues can be removed or resolved on GitHub due any number of reasons. For example, the individual who posts it may figure out the problem on his or her own. If this happens, he or she can follow-up the original issue with another notification. It is also possible for the repository owner to respond and then close the issue. Alternatively, a “bystander” – someone who did not post the issue nor did he or she create the repo but happened to come across the public system of notifications for any number of reasons (one being that he or she uses the code within the repository and so actively follows it) – can send his or her own response. For any or all of these reasons, requests can be resolved. Of course, it is also possible for them to lay dormant indefinitely. Following suggestions from Landers et al. (2016), both academic and non-academic </w:t>
+        <w:t xml:space="preserve"> data sets, a help request was operationalized as an issue. For each issue, I collected (a) the date it was posted and (b) when it was removed or resolved, if ever. Issues can be removed or resolved on GitHub due any number of reasons. For example, the individual who posts it may figure out the problem on his or her own. If this happens, he or she can follow-up the original issue with another notification. It is also possible for the repository owner to respond and then close the issue. Alternatively, a “bystander” – someone who did not post the issue nor did he or she create the repo but happened to come across the public system of notifications for any number of reasons (one being that he or she uses the code within the repository and so actively follows it) – can send his or her own response. For any or all of these reasons, requests can be resolved. Of course, it is also possible for them to lay dormant indefinitely. Following suggestions from Landers et al. (2016), both academic and non-academic repositories were included because it is possible to view various types of repository activity either as in-role or extra-role behavior.</w:t>
+      </w:r>
+      <w:r>
+        <w:rPr>
+          <w:rFonts w:ascii="Times New Roman" w:hAnsi="Times New Roman" w:cs="Times New Roman"/>
+          <w:color w:val="000000" w:themeColor="text1"/>
+        </w:rPr>
+        <w:t xml:space="preserve"> Podsakoff, Morrison, and Martinez (2018)</w:t>
+      </w:r>
+      <w:r>
+        <w:rPr>
+          <w:rFonts w:ascii="Times New Roman" w:hAnsi="Times New Roman" w:cs="Times New Roman"/>
+          <w:color w:val="000000" w:themeColor="text1"/>
+        </w:rPr>
+        <w:t xml:space="preserve"> also note that </w:t>
       </w:r>
       <w:r>
         <w:rPr>
@@ -9731,21 +9742,7 @@
           <w:color w:val="000000" w:themeColor="text1"/>
         </w:rPr>
         <w:lastRenderedPageBreak/>
-        <w:t>repositories were included because it is possible to view various types of repository activity either as in-role or extra-role behavior.</w:t>
-      </w:r>
-      <w:r>
-        <w:rPr>
-          <w:rFonts w:ascii="Times New Roman" w:hAnsi="Times New Roman" w:cs="Times New Roman"/>
-          <w:color w:val="000000" w:themeColor="text1"/>
-        </w:rPr>
-        <w:t xml:space="preserve"> Podsakoff, Morrison, and Martinez (2018)</w:t>
-      </w:r>
-      <w:r>
-        <w:rPr>
-          <w:rFonts w:ascii="Times New Roman" w:hAnsi="Times New Roman" w:cs="Times New Roman"/>
-          <w:color w:val="000000" w:themeColor="text1"/>
-        </w:rPr>
-        <w:t xml:space="preserve"> also note that the boundaries of citizenship are sometimes blurry because employees may believe certain behaviors to be in-role even though they are not part of a job description (and vice versa). Prior literature on OCBs among academics, for instance, has differentiated in-role research activity from behaviors focused on contributing to one’s broader profession (Bergeron, Ostroff, Schroeder, &amp; Block, 2014).</w:t>
+        <w:t>the boundaries of citizenship are sometimes blurry because employees may believe certain behaviors to be in-role even though they are not part of a job description (and vice versa). Prior literature on OCBs among academics, for instance, has differentiated in-role research activity from behaviors focused on contributing to one’s broader profession (Bergeron, Ostroff, Schroeder, &amp; Block, 2014).</w:t>
       </w:r>
     </w:p>
     <w:p>
@@ -9937,7 +9934,44 @@
           <w:rFonts w:ascii="Times New Roman" w:hAnsi="Times New Roman" w:cs="Times New Roman"/>
           <w:color w:val="000000" w:themeColor="text1"/>
         </w:rPr>
-        <w:t xml:space="preserve"> a stock of help </w:t>
+        <w:t xml:space="preserve"> a stock of help requests, with greater values </w:t>
+      </w:r>
+      <w:r>
+        <w:rPr>
+          <w:rFonts w:ascii="Times New Roman" w:hAnsi="Times New Roman" w:cs="Times New Roman"/>
+          <w:color w:val="000000" w:themeColor="text1"/>
+        </w:rPr>
+        <w:t xml:space="preserve">at </w:t>
+      </w:r>
+      <w:r>
+        <w:rPr>
+          <w:rFonts w:ascii="Times New Roman" w:hAnsi="Times New Roman" w:cs="Times New Roman"/>
+          <w:i/>
+          <w:iCs/>
+          <w:color w:val="000000" w:themeColor="text1"/>
+        </w:rPr>
+        <w:t xml:space="preserve">t </w:t>
+      </w:r>
+      <w:r>
+        <w:rPr>
+          <w:rFonts w:ascii="Times New Roman" w:hAnsi="Times New Roman" w:cs="Times New Roman"/>
+          <w:color w:val="000000" w:themeColor="text1"/>
+        </w:rPr>
+        <w:t xml:space="preserve">indicating more requests and lower values indicating fewer requests. For each data set, the pilot research question regarding randomness and inertia </w:t>
+      </w:r>
+      <w:r>
+        <w:rPr>
+          <w:rFonts w:ascii="Times New Roman" w:hAnsi="Times New Roman" w:cs="Times New Roman"/>
+          <w:color w:val="000000" w:themeColor="text1"/>
+        </w:rPr>
+        <w:t>was</w:t>
+      </w:r>
+      <w:r>
+        <w:rPr>
+          <w:rFonts w:ascii="Times New Roman" w:hAnsi="Times New Roman" w:cs="Times New Roman"/>
+          <w:color w:val="000000" w:themeColor="text1"/>
+        </w:rPr>
+        <w:t xml:space="preserve"> </w:t>
       </w:r>
       <w:r>
         <w:rPr>
@@ -9945,44 +9979,7 @@
           <w:color w:val="000000" w:themeColor="text1"/>
         </w:rPr>
         <w:lastRenderedPageBreak/>
-        <w:t xml:space="preserve">requests, with greater values </w:t>
-      </w:r>
-      <w:r>
-        <w:rPr>
-          <w:rFonts w:ascii="Times New Roman" w:hAnsi="Times New Roman" w:cs="Times New Roman"/>
-          <w:color w:val="000000" w:themeColor="text1"/>
-        </w:rPr>
-        <w:t xml:space="preserve">at </w:t>
-      </w:r>
-      <w:r>
-        <w:rPr>
-          <w:rFonts w:ascii="Times New Roman" w:hAnsi="Times New Roman" w:cs="Times New Roman"/>
-          <w:i/>
-          <w:iCs/>
-          <w:color w:val="000000" w:themeColor="text1"/>
-        </w:rPr>
-        <w:t xml:space="preserve">t </w:t>
-      </w:r>
-      <w:r>
-        <w:rPr>
-          <w:rFonts w:ascii="Times New Roman" w:hAnsi="Times New Roman" w:cs="Times New Roman"/>
-          <w:color w:val="000000" w:themeColor="text1"/>
-        </w:rPr>
-        <w:t xml:space="preserve">indicating more requests and lower values indicating fewer requests. For each data set, the pilot research question regarding randomness and inertia </w:t>
-      </w:r>
-      <w:r>
-        <w:rPr>
-          <w:rFonts w:ascii="Times New Roman" w:hAnsi="Times New Roman" w:cs="Times New Roman"/>
-          <w:color w:val="000000" w:themeColor="text1"/>
-        </w:rPr>
-        <w:t>was</w:t>
-      </w:r>
-      <w:r>
-        <w:rPr>
-          <w:rFonts w:ascii="Times New Roman" w:hAnsi="Times New Roman" w:cs="Times New Roman"/>
-          <w:color w:val="000000" w:themeColor="text1"/>
-        </w:rPr>
-        <w:t xml:space="preserve"> evaluated by assessing whether the series contain</w:t>
+        <w:t>evaluated by assessing whether the series contain</w:t>
       </w:r>
       <w:r>
         <w:rPr>
@@ -10746,14 +10743,7 @@
         <w:rPr>
           <w:rFonts w:ascii="Times New Roman" w:hAnsi="Times New Roman" w:cs="Times New Roman"/>
         </w:rPr>
-        <w:t xml:space="preserve"> is a </w:t>
-      </w:r>
-      <w:r>
-        <w:rPr>
-          <w:rFonts w:ascii="Times New Roman" w:hAnsi="Times New Roman" w:cs="Times New Roman"/>
-        </w:rPr>
-        <w:lastRenderedPageBreak/>
-        <w:t xml:space="preserve">simple </w:t>
+        <w:t xml:space="preserve"> is a simple </w:t>
       </w:r>
       <m:oMath>
         <m:r>
@@ -10781,7 +10771,14 @@
         <w:rPr>
           <w:rFonts w:ascii="Times New Roman" w:hAnsi="Times New Roman" w:cs="Times New Roman"/>
         </w:rPr>
-        <w:t xml:space="preserve"> is equal to zero. Moreover, the term </w:t>
+        <w:t xml:space="preserve"> is equal to zero. Moreover, the </w:t>
+      </w:r>
+      <w:r>
+        <w:rPr>
+          <w:rFonts w:ascii="Times New Roman" w:hAnsi="Times New Roman" w:cs="Times New Roman"/>
+        </w:rPr>
+        <w:lastRenderedPageBreak/>
+        <w:t xml:space="preserve">term </w:t>
       </w:r>
       <m:oMath>
         <m:r>
@@ -20544,23 +20541,26 @@
     </w:p>
     <w:p>
       <w:pPr>
-        <w:spacing w:after="0" w:line="480" w:lineRule="auto"/>
-        <w:rPr>
-          <w:rFonts w:ascii="Times New Roman" w:hAnsi="Times New Roman" w:cs="Times New Roman"/>
-        </w:rPr>
-      </w:pPr>
-      <w:r>
+        <w:pStyle w:val="BodyText"/>
+        <w:spacing w:line="480" w:lineRule="auto"/>
         <w:rPr>
           <w:rFonts w:ascii="Times New Roman" w:hAnsi="Times New Roman" w:cs="Times New Roman"/>
           <w:noProof/>
           <w:lang w:val="en-US"/>
         </w:rPr>
+      </w:pPr>
+      <w:r>
+        <w:rPr>
+          <w:rFonts w:ascii="Times New Roman" w:hAnsi="Times New Roman" w:cs="Times New Roman"/>
+          <w:noProof/>
+          <w:lang w:val="en-US"/>
+        </w:rPr>
         <w:lastRenderedPageBreak/>
         <w:drawing>
-          <wp:inline distT="0" distB="0" distL="0" distR="0" wp14:anchorId="337D66E8" wp14:editId="6CE1B2F0">
+          <wp:inline distT="0" distB="0" distL="0" distR="0" wp14:anchorId="0986B198" wp14:editId="0F57D2F0">
             <wp:extent cx="5943600" cy="4185285"/>
             <wp:effectExtent l="0" t="0" r="0" b="5715"/>
-            <wp:docPr id="4" name="Picture 4"/>
+            <wp:docPr id="5" name="Picture 5"/>
             <wp:cNvGraphicFramePr>
               <a:graphicFrameLocks xmlns:a="http://schemas.openxmlformats.org/drawingml/2006/main" noChangeAspect="1"/>
             </wp:cNvGraphicFramePr>
@@ -20568,7 +20568,7 @@
               <a:graphicData uri="http://schemas.openxmlformats.org/drawingml/2006/picture">
                 <pic:pic xmlns:pic="http://schemas.openxmlformats.org/drawingml/2006/picture">
                   <pic:nvPicPr>
-                    <pic:cNvPr id="1" name="Rplot.pdf"/>
+                    <pic:cNvPr id="5" name="Picture 5"/>
                     <pic:cNvPicPr/>
                   </pic:nvPicPr>
                   <pic:blipFill>
@@ -20601,10 +20601,12 @@
     </w:p>
     <w:p>
       <w:pPr>
-        <w:spacing w:after="0" w:line="480" w:lineRule="auto"/>
-        <w:rPr>
-          <w:rFonts w:ascii="Times New Roman" w:hAnsi="Times New Roman" w:cs="Times New Roman"/>
-          <w:color w:val="000000" w:themeColor="text1"/>
+        <w:pStyle w:val="BodyText"/>
+        <w:spacing w:line="480" w:lineRule="auto"/>
+        <w:rPr>
+          <w:rFonts w:ascii="Times New Roman" w:hAnsi="Times New Roman" w:cs="Times New Roman"/>
+          <w:noProof/>
+          <w:lang w:val="en-US"/>
         </w:rPr>
       </w:pPr>
       <w:r>
@@ -20612,14 +20614,16 @@
           <w:rFonts w:ascii="Times New Roman" w:hAnsi="Times New Roman" w:cs="Times New Roman"/>
           <w:i/>
           <w:iCs/>
-          <w:color w:val="000000" w:themeColor="text1"/>
+          <w:noProof/>
+          <w:lang w:val="en-US"/>
         </w:rPr>
         <w:t>Figure 1</w:t>
       </w:r>
       <w:r>
         <w:rPr>
           <w:rFonts w:ascii="Times New Roman" w:hAnsi="Times New Roman" w:cs="Times New Roman"/>
-          <w:color w:val="000000" w:themeColor="text1"/>
+          <w:noProof/>
+          <w:lang w:val="en-US"/>
         </w:rPr>
         <w:t xml:space="preserve">. Probability that employee </w:t>
       </w:r>
@@ -20628,7 +20632,8 @@
           <w:rFonts w:ascii="Times New Roman" w:hAnsi="Times New Roman" w:cs="Times New Roman"/>
           <w:i/>
           <w:iCs/>
-          <w:color w:val="000000" w:themeColor="text1"/>
+          <w:noProof/>
+          <w:lang w:val="en-US"/>
         </w:rPr>
         <w:t>x</w:t>
       </w:r>
@@ -20637,15 +20642,17 @@
           <w:rFonts w:ascii="Times New Roman" w:hAnsi="Times New Roman" w:cs="Times New Roman"/>
           <w:i/>
           <w:iCs/>
-          <w:color w:val="000000" w:themeColor="text1"/>
+          <w:noProof/>
           <w:vertAlign w:val="subscript"/>
+          <w:lang w:val="en-US"/>
         </w:rPr>
         <w:t>i</w:t>
       </w:r>
       <w:r>
         <w:rPr>
           <w:rFonts w:ascii="Times New Roman" w:hAnsi="Times New Roman" w:cs="Times New Roman"/>
-          <w:color w:val="000000" w:themeColor="text1"/>
+          <w:noProof/>
+          <w:lang w:val="en-US"/>
         </w:rPr>
         <w:t xml:space="preserve"> spends </w:t>
       </w:r>
@@ -20654,30 +20661,18 @@
           <w:rFonts w:ascii="Times New Roman" w:hAnsi="Times New Roman" w:cs="Times New Roman"/>
           <w:i/>
           <w:iCs/>
-          <w:color w:val="000000" w:themeColor="text1"/>
+          <w:noProof/>
+          <w:lang w:val="en-US"/>
         </w:rPr>
         <w:t>n</w:t>
       </w:r>
       <w:r>
         <w:rPr>
           <w:rFonts w:ascii="Times New Roman" w:hAnsi="Times New Roman" w:cs="Times New Roman"/>
-          <w:color w:val="000000" w:themeColor="text1"/>
-        </w:rPr>
-        <w:t xml:space="preserve"> periods in the same percentile across </w:t>
-      </w:r>
-      <w:r>
-        <w:rPr>
-          <w:rFonts w:ascii="Times New Roman" w:hAnsi="Times New Roman" w:cs="Times New Roman"/>
-          <w:color w:val="000000" w:themeColor="text1"/>
-        </w:rPr>
-        <w:t>person-</w:t>
-      </w:r>
-      <w:r>
-        <w:rPr>
-          <w:rFonts w:ascii="Times New Roman" w:hAnsi="Times New Roman" w:cs="Times New Roman"/>
-          <w:color w:val="000000" w:themeColor="text1"/>
-        </w:rPr>
-        <w:t xml:space="preserve">conditions one and two. </w:t>
+          <w:noProof/>
+          <w:lang w:val="en-US"/>
+        </w:rPr>
+        <w:t xml:space="preserve"> periods in the same percentile across person conditions one and two. </w:t>
       </w:r>
     </w:p>
     <w:p>
@@ -20846,7 +20841,7 @@
           <w:rFonts w:ascii="Times New Roman" w:hAnsi="Times New Roman" w:cs="Times New Roman"/>
           <w:color w:val="000000" w:themeColor="text1"/>
         </w:rPr>
-        <w:t xml:space="preserve">When employees offer help after experiencing an influx of requests, good soldiers do not emerge across both the accumulating and non-accumulating situations. Similarly, when employees offer help after experiencing an outflow of requests, good soldiers do not emerge across both the </w:t>
+        <w:t xml:space="preserve">When employees offer help after experiencing an influx of requests, good soldiers do not emerge across both the accumulating and non-accumulating situations. Similarly, when employees offer help </w:t>
       </w:r>
       <w:r>
         <w:rPr>
@@ -20854,7 +20849,7 @@
           <w:color w:val="000000" w:themeColor="text1"/>
         </w:rPr>
         <w:lastRenderedPageBreak/>
-        <w:t xml:space="preserve">accumulating and non-accumulating situations. </w:t>
+        <w:t xml:space="preserve">after experiencing an outflow of requests, good soldiers do not emerge across both the accumulating and non-accumulating situations. </w:t>
       </w:r>
       <w:r>
         <w:rPr>
@@ -21150,7 +21145,7 @@
           <w:rFonts w:ascii="Times New Roman" w:hAnsi="Times New Roman" w:cs="Times New Roman"/>
           <w:color w:val="000000" w:themeColor="text1"/>
         </w:rPr>
-        <w:t xml:space="preserve">more arrivals than a subordinate working in an isolated basement, then the environment would be amenable to the emergence of a good soldier. </w:t>
+        <w:t xml:space="preserve">more arrivals than a subordinate working in an </w:t>
       </w:r>
       <w:r>
         <w:rPr>
@@ -21158,6 +21153,13 @@
           <w:color w:val="000000" w:themeColor="text1"/>
         </w:rPr>
         <w:lastRenderedPageBreak/>
+        <w:t xml:space="preserve">isolated basement, then the environment would be amenable to the emergence of a good soldier. </w:t>
+      </w:r>
+      <w:r>
+        <w:rPr>
+          <w:rFonts w:ascii="Times New Roman" w:hAnsi="Times New Roman" w:cs="Times New Roman"/>
+          <w:color w:val="000000" w:themeColor="text1"/>
+        </w:rPr>
         <w:t xml:space="preserve">The same would happen if </w:t>
       </w:r>
       <w:r>
@@ -21226,22 +21228,25 @@
     </w:p>
     <w:p>
       <w:pPr>
-        <w:spacing w:after="0" w:line="480" w:lineRule="auto"/>
-        <w:rPr>
-          <w:rFonts w:ascii="Times New Roman" w:hAnsi="Times New Roman" w:cs="Times New Roman"/>
-        </w:rPr>
-      </w:pPr>
-      <w:r>
+        <w:pStyle w:val="BodyText"/>
+        <w:spacing w:line="480" w:lineRule="auto"/>
         <w:rPr>
           <w:rFonts w:ascii="Times New Roman" w:hAnsi="Times New Roman" w:cs="Times New Roman"/>
           <w:noProof/>
           <w:lang w:val="en-US"/>
         </w:rPr>
+      </w:pPr>
+      <w:r>
+        <w:rPr>
+          <w:rFonts w:ascii="Times New Roman" w:hAnsi="Times New Roman" w:cs="Times New Roman"/>
+          <w:noProof/>
+          <w:lang w:val="en-US"/>
+        </w:rPr>
         <w:drawing>
-          <wp:inline distT="0" distB="0" distL="0" distR="0" wp14:anchorId="37D86269" wp14:editId="03443289">
+          <wp:inline distT="0" distB="0" distL="0" distR="0" wp14:anchorId="433CF723" wp14:editId="14E1D97A">
             <wp:extent cx="5943600" cy="4185285"/>
             <wp:effectExtent l="0" t="0" r="0" b="5715"/>
-            <wp:docPr id="5" name="Picture 5"/>
+            <wp:docPr id="13" name="Picture 13"/>
             <wp:cNvGraphicFramePr>
               <a:graphicFrameLocks xmlns:a="http://schemas.openxmlformats.org/drawingml/2006/main" noChangeAspect="1"/>
             </wp:cNvGraphicFramePr>
@@ -21249,7 +21254,7 @@
               <a:graphicData uri="http://schemas.openxmlformats.org/drawingml/2006/picture">
                 <pic:pic xmlns:pic="http://schemas.openxmlformats.org/drawingml/2006/picture">
                   <pic:nvPicPr>
-                    <pic:cNvPr id="2" name="Rplot01.pdf"/>
+                    <pic:cNvPr id="6" name="Picture 6"/>
                     <pic:cNvPicPr/>
                   </pic:nvPicPr>
                   <pic:blipFill>
@@ -21282,10 +21287,12 @@
     </w:p>
     <w:p>
       <w:pPr>
-        <w:spacing w:after="0" w:line="480" w:lineRule="auto"/>
-        <w:rPr>
-          <w:rFonts w:ascii="Times New Roman" w:hAnsi="Times New Roman" w:cs="Times New Roman"/>
-          <w:color w:val="000000" w:themeColor="text1"/>
+        <w:pStyle w:val="BodyText"/>
+        <w:spacing w:line="480" w:lineRule="auto"/>
+        <w:rPr>
+          <w:rFonts w:ascii="Times New Roman" w:hAnsi="Times New Roman" w:cs="Times New Roman"/>
+          <w:noProof/>
+          <w:lang w:val="en-US"/>
         </w:rPr>
       </w:pPr>
       <w:r>
@@ -21293,81 +21300,65 @@
           <w:rFonts w:ascii="Times New Roman" w:hAnsi="Times New Roman" w:cs="Times New Roman"/>
           <w:i/>
           <w:iCs/>
-          <w:color w:val="000000" w:themeColor="text1"/>
-        </w:rPr>
-        <w:t xml:space="preserve">Figure </w:t>
+          <w:noProof/>
+          <w:lang w:val="en-US"/>
+        </w:rPr>
+        <w:t>Figure 2</w:t>
+      </w:r>
+      <w:r>
+        <w:rPr>
+          <w:rFonts w:ascii="Times New Roman" w:hAnsi="Times New Roman" w:cs="Times New Roman"/>
+          <w:noProof/>
+          <w:lang w:val="en-US"/>
+        </w:rPr>
+        <w:t xml:space="preserve">. Probability that employee </w:t>
       </w:r>
       <w:r>
         <w:rPr>
           <w:rFonts w:ascii="Times New Roman" w:hAnsi="Times New Roman" w:cs="Times New Roman"/>
           <w:i/>
           <w:iCs/>
-          <w:color w:val="000000" w:themeColor="text1"/>
-        </w:rPr>
-        <w:t>2</w:t>
-      </w:r>
-      <w:r>
-        <w:rPr>
-          <w:rFonts w:ascii="Times New Roman" w:hAnsi="Times New Roman" w:cs="Times New Roman"/>
-          <w:color w:val="000000" w:themeColor="text1"/>
-        </w:rPr>
-        <w:t xml:space="preserve">. Probability that employee </w:t>
+          <w:noProof/>
+          <w:lang w:val="en-US"/>
+        </w:rPr>
+        <w:t>x</w:t>
       </w:r>
       <w:r>
         <w:rPr>
           <w:rFonts w:ascii="Times New Roman" w:hAnsi="Times New Roman" w:cs="Times New Roman"/>
           <w:i/>
           <w:iCs/>
-          <w:color w:val="000000" w:themeColor="text1"/>
-        </w:rPr>
-        <w:t>x</w:t>
+          <w:noProof/>
+          <w:vertAlign w:val="subscript"/>
+          <w:lang w:val="en-US"/>
+        </w:rPr>
+        <w:t>i</w:t>
+      </w:r>
+      <w:r>
+        <w:rPr>
+          <w:rFonts w:ascii="Times New Roman" w:hAnsi="Times New Roman" w:cs="Times New Roman"/>
+          <w:noProof/>
+          <w:lang w:val="en-US"/>
+        </w:rPr>
+        <w:t xml:space="preserve"> spends </w:t>
       </w:r>
       <w:r>
         <w:rPr>
           <w:rFonts w:ascii="Times New Roman" w:hAnsi="Times New Roman" w:cs="Times New Roman"/>
           <w:i/>
           <w:iCs/>
-          <w:color w:val="000000" w:themeColor="text1"/>
-          <w:vertAlign w:val="subscript"/>
-        </w:rPr>
-        <w:t>i</w:t>
-      </w:r>
-      <w:r>
-        <w:rPr>
-          <w:rFonts w:ascii="Times New Roman" w:hAnsi="Times New Roman" w:cs="Times New Roman"/>
-          <w:color w:val="000000" w:themeColor="text1"/>
-        </w:rPr>
-        <w:t xml:space="preserve"> spends </w:t>
-      </w:r>
-      <w:r>
-        <w:rPr>
-          <w:rFonts w:ascii="Times New Roman" w:hAnsi="Times New Roman" w:cs="Times New Roman"/>
-          <w:i/>
-          <w:iCs/>
-          <w:color w:val="000000" w:themeColor="text1"/>
+          <w:noProof/>
+          <w:lang w:val="en-US"/>
         </w:rPr>
         <w:t>n</w:t>
       </w:r>
       <w:r>
         <w:rPr>
           <w:rFonts w:ascii="Times New Roman" w:hAnsi="Times New Roman" w:cs="Times New Roman"/>
-          <w:color w:val="000000" w:themeColor="text1"/>
-        </w:rPr>
-        <w:t xml:space="preserve"> periods in the same percentile across </w:t>
-      </w:r>
-      <w:r>
-        <w:rPr>
-          <w:rFonts w:ascii="Times New Roman" w:hAnsi="Times New Roman" w:cs="Times New Roman"/>
-          <w:color w:val="000000" w:themeColor="text1"/>
-        </w:rPr>
-        <w:t>person-</w:t>
-      </w:r>
-      <w:r>
-        <w:rPr>
-          <w:rFonts w:ascii="Times New Roman" w:hAnsi="Times New Roman" w:cs="Times New Roman"/>
-          <w:color w:val="000000" w:themeColor="text1"/>
-        </w:rPr>
-        <w:t xml:space="preserve">conditions three and four. </w:t>
+          <w:noProof/>
+          <w:lang w:val="en-US"/>
+        </w:rPr>
+        <w:t xml:space="preserve"> periods in the same percentile across person conditions three and four. </w:t>
       </w:r>
     </w:p>
     <w:p>
@@ -21415,13 +21406,21 @@
           <w:rFonts w:ascii="Times New Roman" w:eastAsiaTheme="minorEastAsia" w:hAnsi="Times New Roman" w:cs="Times New Roman"/>
           <w:color w:val="000000" w:themeColor="text1"/>
         </w:rPr>
-        <w:t xml:space="preserve"> periods in the same percentile of offered help across different degrees of conformity. Rows in Figure 3 represent the situation levels (requests that accumulate vs requests that do not accumulate). Columns in Figure 3 represent the amount of conformity. </w:t>
+        <w:t xml:space="preserve"> periods in the same percentile of offered help across different degrees of conformity. Rows in Figure 3 represent the situation </w:t>
       </w:r>
       <w:r>
         <w:rPr>
           <w:rFonts w:ascii="Times New Roman" w:eastAsiaTheme="minorEastAsia" w:hAnsi="Times New Roman" w:cs="Times New Roman"/>
           <w:color w:val="000000" w:themeColor="text1"/>
         </w:rPr>
+        <w:lastRenderedPageBreak/>
+        <w:t xml:space="preserve">levels (requests that accumulate vs requests that do not accumulate). Columns in Figure 3 represent the amount of conformity. </w:t>
+      </w:r>
+      <w:r>
+        <w:rPr>
+          <w:rFonts w:ascii="Times New Roman" w:eastAsiaTheme="minorEastAsia" w:hAnsi="Times New Roman" w:cs="Times New Roman"/>
+          <w:color w:val="000000" w:themeColor="text1"/>
+        </w:rPr>
         <w:t>Conformity values</w:t>
       </w:r>
       <w:r>
@@ -21429,15 +21428,7 @@
           <w:rFonts w:ascii="Times New Roman" w:eastAsiaTheme="minorEastAsia" w:hAnsi="Times New Roman" w:cs="Times New Roman"/>
           <w:color w:val="000000" w:themeColor="text1"/>
         </w:rPr>
-        <w:t xml:space="preserve"> (0.2, 0.5, or 0.8) refer to the probability </w:t>
-      </w:r>
-      <w:r>
-        <w:rPr>
-          <w:rFonts w:ascii="Times New Roman" w:eastAsiaTheme="minorEastAsia" w:hAnsi="Times New Roman" w:cs="Times New Roman"/>
-          <w:color w:val="000000" w:themeColor="text1"/>
-        </w:rPr>
-        <w:lastRenderedPageBreak/>
-        <w:t xml:space="preserve">of following the norm. In the high conformity condition, for instance, agents had an 80% chance of offering help at the same level of their peers. Once again, peaks near </w:t>
+        <w:t xml:space="preserve"> (0.2, 0.5, or 0.8) refer to the probability of following the norm. In the high conformity condition, for instance, agents had an 80% chance of offering help at the same level of their peers. Once again, peaks near </w:t>
       </w:r>
       <m:oMath>
         <m:r>
@@ -21513,21 +21504,23 @@
     </w:p>
     <w:p>
       <w:pPr>
-        <w:spacing w:after="0" w:line="480" w:lineRule="auto"/>
-        <w:rPr>
-          <w:rFonts w:ascii="Times New Roman" w:hAnsi="Times New Roman" w:cs="Times New Roman"/>
-          <w:color w:val="000000" w:themeColor="text1"/>
-        </w:rPr>
-      </w:pPr>
-      <w:r>
+        <w:pStyle w:val="BodyText"/>
+        <w:spacing w:line="480" w:lineRule="auto"/>
         <w:rPr>
           <w:rFonts w:ascii="Times New Roman" w:hAnsi="Times New Roman" w:cs="Times New Roman"/>
           <w:noProof/>
           <w:lang w:val="en-US"/>
         </w:rPr>
+      </w:pPr>
+      <w:r>
+        <w:rPr>
+          <w:rFonts w:ascii="Times New Roman" w:hAnsi="Times New Roman" w:cs="Times New Roman"/>
+          <w:noProof/>
+          <w:lang w:val="en-US"/>
+        </w:rPr>
         <w:lastRenderedPageBreak/>
         <w:drawing>
-          <wp:inline distT="0" distB="0" distL="0" distR="0" wp14:anchorId="38E1C229" wp14:editId="47E27942">
+          <wp:inline distT="0" distB="0" distL="0" distR="0" wp14:anchorId="739CA956" wp14:editId="5C194DC4">
             <wp:extent cx="5943600" cy="4185285"/>
             <wp:effectExtent l="0" t="0" r="0" b="5715"/>
             <wp:docPr id="7" name="Picture 7"/>
@@ -21538,7 +21531,7 @@
               <a:graphicData uri="http://schemas.openxmlformats.org/drawingml/2006/picture">
                 <pic:pic xmlns:pic="http://schemas.openxmlformats.org/drawingml/2006/picture">
                   <pic:nvPicPr>
-                    <pic:cNvPr id="10" name="Rplot08.pdf"/>
+                    <pic:cNvPr id="7" name="Picture 7"/>
                     <pic:cNvPicPr/>
                   </pic:nvPicPr>
                   <pic:blipFill>
@@ -21572,10 +21565,11 @@
     <w:p>
       <w:pPr>
         <w:pStyle w:val="BodyText"/>
-        <w:spacing w:before="0" w:after="0" w:line="480" w:lineRule="auto"/>
-        <w:rPr>
-          <w:rFonts w:ascii="Times New Roman" w:hAnsi="Times New Roman" w:cs="Times New Roman"/>
-          <w:color w:val="000000" w:themeColor="text1"/>
+        <w:spacing w:line="480" w:lineRule="auto"/>
+        <w:rPr>
+          <w:rFonts w:ascii="Times New Roman" w:hAnsi="Times New Roman" w:cs="Times New Roman"/>
+          <w:noProof/>
+          <w:lang w:val="en-US"/>
         </w:rPr>
       </w:pPr>
       <w:r>
@@ -21583,67 +21577,65 @@
           <w:rFonts w:ascii="Times New Roman" w:hAnsi="Times New Roman" w:cs="Times New Roman"/>
           <w:i/>
           <w:iCs/>
-          <w:color w:val="000000" w:themeColor="text1"/>
-        </w:rPr>
-        <w:t xml:space="preserve">Figure </w:t>
+          <w:noProof/>
+          <w:lang w:val="en-US"/>
+        </w:rPr>
+        <w:t>Figure 3</w:t>
+      </w:r>
+      <w:r>
+        <w:rPr>
+          <w:rFonts w:ascii="Times New Roman" w:hAnsi="Times New Roman" w:cs="Times New Roman"/>
+          <w:noProof/>
+          <w:lang w:val="en-US"/>
+        </w:rPr>
+        <w:t xml:space="preserve">. Probability that employee </w:t>
       </w:r>
       <w:r>
         <w:rPr>
           <w:rFonts w:ascii="Times New Roman" w:hAnsi="Times New Roman" w:cs="Times New Roman"/>
           <w:i/>
           <w:iCs/>
-          <w:color w:val="000000" w:themeColor="text1"/>
-        </w:rPr>
-        <w:t>3</w:t>
-      </w:r>
-      <w:r>
-        <w:rPr>
-          <w:rFonts w:ascii="Times New Roman" w:hAnsi="Times New Roman" w:cs="Times New Roman"/>
-          <w:color w:val="000000" w:themeColor="text1"/>
-        </w:rPr>
-        <w:t xml:space="preserve">. Probability that employee </w:t>
+          <w:noProof/>
+          <w:lang w:val="en-US"/>
+        </w:rPr>
+        <w:t>x</w:t>
       </w:r>
       <w:r>
         <w:rPr>
           <w:rFonts w:ascii="Times New Roman" w:hAnsi="Times New Roman" w:cs="Times New Roman"/>
           <w:i/>
           <w:iCs/>
-          <w:color w:val="000000" w:themeColor="text1"/>
-        </w:rPr>
-        <w:t>x</w:t>
+          <w:noProof/>
+          <w:vertAlign w:val="subscript"/>
+          <w:lang w:val="en-US"/>
+        </w:rPr>
+        <w:t>i</w:t>
+      </w:r>
+      <w:r>
+        <w:rPr>
+          <w:rFonts w:ascii="Times New Roman" w:hAnsi="Times New Roman" w:cs="Times New Roman"/>
+          <w:noProof/>
+          <w:lang w:val="en-US"/>
+        </w:rPr>
+        <w:t xml:space="preserve"> spends </w:t>
       </w:r>
       <w:r>
         <w:rPr>
           <w:rFonts w:ascii="Times New Roman" w:hAnsi="Times New Roman" w:cs="Times New Roman"/>
           <w:i/>
           <w:iCs/>
-          <w:color w:val="000000" w:themeColor="text1"/>
-          <w:vertAlign w:val="subscript"/>
-        </w:rPr>
-        <w:t>i</w:t>
-      </w:r>
-      <w:r>
-        <w:rPr>
-          <w:rFonts w:ascii="Times New Roman" w:hAnsi="Times New Roman" w:cs="Times New Roman"/>
-          <w:color w:val="000000" w:themeColor="text1"/>
-        </w:rPr>
-        <w:t xml:space="preserve"> spends </w:t>
-      </w:r>
-      <w:r>
-        <w:rPr>
-          <w:rFonts w:ascii="Times New Roman" w:hAnsi="Times New Roman" w:cs="Times New Roman"/>
-          <w:i/>
-          <w:iCs/>
-          <w:color w:val="000000" w:themeColor="text1"/>
+          <w:noProof/>
+          <w:lang w:val="en-US"/>
         </w:rPr>
         <w:t>n</w:t>
       </w:r>
       <w:r>
         <w:rPr>
           <w:rFonts w:ascii="Times New Roman" w:hAnsi="Times New Roman" w:cs="Times New Roman"/>
-          <w:color w:val="000000" w:themeColor="text1"/>
-        </w:rPr>
-        <w:t xml:space="preserve"> periods in the same percentile across the conformity condition.</w:t>
+          <w:noProof/>
+          <w:lang w:val="en-US"/>
+        </w:rPr>
+        <w:t xml:space="preserve"> periods in the same percentile across the conformity condition. </w:t>
       </w:r>
     </w:p>
     <w:p>
@@ -21871,7 +21863,7 @@
           <w:rFonts w:ascii="Times New Roman" w:hAnsi="Times New Roman" w:cs="Times New Roman"/>
           <w:color w:val="000000" w:themeColor="text1"/>
         </w:rPr>
-        <w:t xml:space="preserve">new policy – calling for employees to increase their citizenship. Perhaps employees are expected to increase their help by, say, 2. Those already </w:t>
+        <w:t xml:space="preserve">new policy – calling for employees to increase their </w:t>
       </w:r>
       <w:r>
         <w:rPr>
@@ -21879,7 +21871,7 @@
           <w:color w:val="000000" w:themeColor="text1"/>
         </w:rPr>
         <w:lastRenderedPageBreak/>
-        <w:t xml:space="preserve">offering many OCBs would go up, as would those offering few OCBs. But a boost of 2 across all employees would not allow the last-place citizens to catch </w:t>
+        <w:t xml:space="preserve">citizenship. Perhaps employees are expected to increase their help by, say, 2. Those already offering many OCBs would go up, as would those offering few OCBs. But a boost of 2 across all employees would not allow the last-place citizens to catch </w:t>
       </w:r>
       <w:r>
         <w:rPr>
@@ -22104,6 +22096,7 @@
           <w:rFonts w:ascii="Times New Roman" w:hAnsi="Times New Roman" w:cs="Times New Roman"/>
           <w:color w:val="000000" w:themeColor="text1"/>
         </w:rPr>
+        <w:lastRenderedPageBreak/>
         <w:t xml:space="preserve">alternative mechanism </w:t>
       </w:r>
       <w:r>
@@ -22151,7 +22144,6 @@
           <w:sz w:val="24"/>
           <w:szCs w:val="24"/>
         </w:rPr>
-        <w:lastRenderedPageBreak/>
         <w:t>Theoretical Implications</w:t>
       </w:r>
       <w:bookmarkEnd w:id="91"/>
@@ -22278,7 +22270,15 @@
           <w:rFonts w:ascii="Times New Roman" w:hAnsi="Times New Roman" w:cs="Times New Roman"/>
           <w:color w:val="000000" w:themeColor="text1"/>
         </w:rPr>
-        <w:t xml:space="preserve"> congruent with the outcome they attempt to explain. Methot et al. (2015) argue that streaky good soldiers are due to traits such as agreeableness, proactive personality, and prosocial orientations and values. Bolino et al. (2015) provide a similar suggestion. These explanations rely on motives that in advance dispose individuals in the direction of the pattern to be explained – a common </w:t>
+        <w:t xml:space="preserve"> congruent with the outcome they attempt to explain. Methot et al. (2015) argue that streaky good soldiers are due to traits such as agreeableness, proactive personality, and prosocial orientations and values. Bolino et al. (2015) provide a similar suggestion. These explanations </w:t>
+      </w:r>
+      <w:r>
+        <w:rPr>
+          <w:rFonts w:ascii="Times New Roman" w:hAnsi="Times New Roman" w:cs="Times New Roman"/>
+          <w:color w:val="000000" w:themeColor="text1"/>
+        </w:rPr>
+        <w:lastRenderedPageBreak/>
+        <w:t xml:space="preserve">rely on motives that in advance dispose individuals in the direction of the pattern to be explained – a common </w:t>
       </w:r>
       <w:r>
         <w:rPr>
@@ -22292,15 +22292,7 @@
           <w:rFonts w:ascii="Times New Roman" w:hAnsi="Times New Roman" w:cs="Times New Roman"/>
           <w:color w:val="000000" w:themeColor="text1"/>
         </w:rPr>
-        <w:t xml:space="preserve"> used in the social and behavioral sciences (Heider, 1944). As a first step in </w:t>
-      </w:r>
-      <w:r>
-        <w:rPr>
-          <w:rFonts w:ascii="Times New Roman" w:hAnsi="Times New Roman" w:cs="Times New Roman"/>
-          <w:color w:val="000000" w:themeColor="text1"/>
-        </w:rPr>
-        <w:lastRenderedPageBreak/>
-        <w:t>reasoning about an observed pattern, research</w:t>
+        <w:t xml:space="preserve"> used in the social and behavioral sciences (Heider, 1944). As a first step in reasoning about an observed pattern, research</w:t>
       </w:r>
       <w:r>
         <w:rPr>
@@ -22411,7 +22403,7 @@
           <w:rFonts w:ascii="Times New Roman" w:hAnsi="Times New Roman" w:cs="Times New Roman"/>
           <w:color w:val="000000" w:themeColor="text1"/>
         </w:rPr>
-        <w:t xml:space="preserve">The current findings also contribute to the budding literature on chance explanations in organizational science. Several papers have recently called for a greater appreciation of randomness in organizational theory (Denrell et al., 2014; Liu &amp; de Rond, 2016). As stated, such a perspective does not imply that an investigated system is fundamentally random, only that this approach can be useful given the granularity of one’s research. As Denrell et al. (2014) describe, “A chance explanation explains a regularity by adding the assumption of random variation and demonstrating how a mechanism involving random variation can be used to derive the regularity in question” (p.). So far, explanations using randomness as a first principle have tended to focus </w:t>
+        <w:t xml:space="preserve">The current findings also contribute to the budding literature on chance explanations in organizational science. Several papers have recently called for a greater appreciation of randomness in organizational theory (Denrell et al., 2014; Liu &amp; de Rond, 2016). As stated, such a perspective does not imply that an investigated system is fundamentally random, only that this approach can be useful given the granularity of one’s research. As Denrell et al. (2014) describe, “A chance explanation explains a regularity by adding the assumption of random variation and </w:t>
       </w:r>
       <w:r>
         <w:rPr>
@@ -22419,7 +22411,7 @@
           <w:color w:val="000000" w:themeColor="text1"/>
         </w:rPr>
         <w:lastRenderedPageBreak/>
-        <w:t>either on macro or cognitive applications. These include studies on firm growth (Bottazzi &amp; Secchi, 2003; Riccaboni, Pammolli, Buldyrev, Ponta, &amp; Stanley, 2008), performance (Henderson et al., 2012), and risk (Denrell, 2008)</w:t>
+        <w:t>demonstrating how a mechanism involving random variation can be used to derive the regularity in question” (p.). So far, explanations using randomness as a first principle have tended to focus either on macro or cognitive applications. These include studies on firm growth (Bottazzi &amp; Secchi, 2003; Riccaboni, Pammolli, Buldyrev, Ponta, &amp; Stanley, 2008), performance (Henderson et al., 2012), and risk (Denrell, 2008)</w:t>
       </w:r>
       <w:r>
         <w:rPr>
@@ -22676,7 +22668,7 @@
           <w:rFonts w:ascii="Times New Roman" w:hAnsi="Times New Roman" w:cs="Times New Roman"/>
           <w:color w:val="000000" w:themeColor="text1"/>
         </w:rPr>
-        <w:t xml:space="preserve">psychological/organizational behavior textbooks on longitudinal data analysis. Among some of the more popular titles (e.g., Bolger &amp; Laurenceau, 2013; Bollen &amp; Curran, 2006; Grimm, Ram, &amp; Estabrook, 2017; Hoffman, 2015; Singer &amp; Willett, 2003), there are no chapters describing </w:t>
+        <w:t xml:space="preserve">psychological/organizational behavior textbooks on longitudinal data analysis. Among some of </w:t>
       </w:r>
       <w:r>
         <w:rPr>
@@ -22684,7 +22676,7 @@
           <w:color w:val="000000" w:themeColor="text1"/>
         </w:rPr>
         <w:lastRenderedPageBreak/>
-        <w:t xml:space="preserve">stochastic processes like those presented in this article. The reverse is true in economics (e.g., Croissant, 2018; Racine, 2019; </w:t>
+        <w:t xml:space="preserve">the more popular titles (e.g., Bolger &amp; Laurenceau, 2013; Bollen &amp; Curran, 2006; Grimm, Ram, &amp; Estabrook, 2017; Hoffman, 2015; Singer &amp; Willett, 2003), there are no chapters describing stochastic processes like those presented in this article. The reverse is true in economics (e.g., Croissant, 2018; Racine, 2019; </w:t>
       </w:r>
       <w:r>
         <w:rPr>
@@ -22814,7 +22806,7 @@
           <w:rFonts w:ascii="Times New Roman" w:hAnsi="Times New Roman" w:cs="Times New Roman"/>
           <w:color w:val="000000" w:themeColor="text1"/>
         </w:rPr>
-        <w:t xml:space="preserve"> but it is far from common in organizational psychology and behavior. This work is a small step in that direction. Without such an approach, it is harder to recognize alternative mechanisms because the </w:t>
+        <w:t xml:space="preserve"> but it is far from </w:t>
       </w:r>
       <w:r>
         <w:rPr>
@@ -22822,7 +22814,7 @@
           <w:color w:val="000000" w:themeColor="text1"/>
         </w:rPr>
         <w:lastRenderedPageBreak/>
-        <w:t>dynamics of a system are not easily simulated in one’s head (Cronin, Gonzalez, &amp; Sterman, 2009). Moreover, researchers are forced to study only that which can be measured and analyzed under the covariation paradigm, naturally limiting our ability to generate theoretical insight.</w:t>
+        <w:t>common in organizational psychology and behavior. This work is a small step in that direction. Without such an approach, it is harder to recognize alternative mechanisms because the dynamics of a system are not easily simulated in one’s head (Cronin, Gonzalez, &amp; Sterman, 2009). Moreover, researchers are forced to study only that which can be measured and analyzed under the covariation paradigm, naturally limiting our ability to generate theoretical insight.</w:t>
       </w:r>
     </w:p>
     <w:p>
@@ -32539,7 +32531,6 @@
     </w:p>
     <w:p>
       <w:pPr>
-        <w:spacing w:after="0" w:line="480" w:lineRule="auto"/>
         <w:rPr>
           <w:rFonts w:ascii="Times New Roman" w:hAnsi="Times New Roman" w:cs="Times New Roman"/>
         </w:rPr>
@@ -32548,13 +32539,12 @@
         <w:rPr>
           <w:rFonts w:ascii="Times New Roman" w:hAnsi="Times New Roman" w:cs="Times New Roman"/>
           <w:noProof/>
-          <w:lang w:val="en-US"/>
         </w:rPr>
         <w:drawing>
-          <wp:inline distT="0" distB="0" distL="0" distR="0" wp14:anchorId="0F01DFFE" wp14:editId="55FAD6DC">
+          <wp:inline distT="0" distB="0" distL="0" distR="0" wp14:anchorId="33694D9F" wp14:editId="69D3948A">
             <wp:extent cx="5943600" cy="4185285"/>
             <wp:effectExtent l="0" t="0" r="0" b="5715"/>
-            <wp:docPr id="1" name="Picture 1"/>
+            <wp:docPr id="6" name="Picture 6"/>
             <wp:cNvGraphicFramePr>
               <a:graphicFrameLocks xmlns:a="http://schemas.openxmlformats.org/drawingml/2006/main" noChangeAspect="1"/>
             </wp:cNvGraphicFramePr>
@@ -32562,7 +32552,7 @@
               <a:graphicData uri="http://schemas.openxmlformats.org/drawingml/2006/picture">
                 <pic:pic xmlns:pic="http://schemas.openxmlformats.org/drawingml/2006/picture">
                   <pic:nvPicPr>
-                    <pic:cNvPr id="1" name="Rplot.pdf"/>
+                    <pic:cNvPr id="5" name="Picture 5"/>
                     <pic:cNvPicPr/>
                   </pic:nvPicPr>
                   <pic:blipFill>
@@ -32595,6 +32585,73 @@
     </w:p>
     <w:p>
       <w:pPr>
+        <w:spacing w:line="480" w:lineRule="auto"/>
+        <w:rPr>
+          <w:rFonts w:ascii="Times New Roman" w:hAnsi="Times New Roman" w:cs="Times New Roman"/>
+          <w:color w:val="000000" w:themeColor="text1"/>
+        </w:rPr>
+      </w:pPr>
+      <w:r>
+        <w:rPr>
+          <w:rFonts w:ascii="Times New Roman" w:hAnsi="Times New Roman" w:cs="Times New Roman"/>
+          <w:i/>
+          <w:iCs/>
+          <w:color w:val="000000" w:themeColor="text1"/>
+        </w:rPr>
+        <w:t>Figure 1</w:t>
+      </w:r>
+      <w:r>
+        <w:rPr>
+          <w:rFonts w:ascii="Times New Roman" w:hAnsi="Times New Roman" w:cs="Times New Roman"/>
+          <w:color w:val="000000" w:themeColor="text1"/>
+        </w:rPr>
+        <w:t xml:space="preserve">. Probability that employee </w:t>
+      </w:r>
+      <w:r>
+        <w:rPr>
+          <w:rFonts w:ascii="Times New Roman" w:hAnsi="Times New Roman" w:cs="Times New Roman"/>
+          <w:i/>
+          <w:iCs/>
+          <w:color w:val="000000" w:themeColor="text1"/>
+        </w:rPr>
+        <w:t>x</w:t>
+      </w:r>
+      <w:r>
+        <w:rPr>
+          <w:rFonts w:ascii="Times New Roman" w:hAnsi="Times New Roman" w:cs="Times New Roman"/>
+          <w:i/>
+          <w:iCs/>
+          <w:color w:val="000000" w:themeColor="text1"/>
+          <w:vertAlign w:val="subscript"/>
+        </w:rPr>
+        <w:t>i</w:t>
+      </w:r>
+      <w:r>
+        <w:rPr>
+          <w:rFonts w:ascii="Times New Roman" w:hAnsi="Times New Roman" w:cs="Times New Roman"/>
+          <w:color w:val="000000" w:themeColor="text1"/>
+        </w:rPr>
+        <w:t xml:space="preserve"> spends </w:t>
+      </w:r>
+      <w:r>
+        <w:rPr>
+          <w:rFonts w:ascii="Times New Roman" w:hAnsi="Times New Roman" w:cs="Times New Roman"/>
+          <w:i/>
+          <w:iCs/>
+          <w:color w:val="000000" w:themeColor="text1"/>
+        </w:rPr>
+        <w:t>n</w:t>
+      </w:r>
+      <w:r>
+        <w:rPr>
+          <w:rFonts w:ascii="Times New Roman" w:hAnsi="Times New Roman" w:cs="Times New Roman"/>
+          <w:color w:val="000000" w:themeColor="text1"/>
+        </w:rPr>
+        <w:t xml:space="preserve"> periods in the same percentile across person conditions one and two. </w:t>
+      </w:r>
+    </w:p>
+    <w:p>
+      <w:pPr>
         <w:spacing w:after="0" w:line="480" w:lineRule="auto"/>
         <w:rPr>
           <w:rFonts w:ascii="Times New Roman" w:hAnsi="Times New Roman" w:cs="Times New Roman"/>
@@ -32604,101 +32661,6 @@
       <w:r>
         <w:rPr>
           <w:rFonts w:ascii="Times New Roman" w:hAnsi="Times New Roman" w:cs="Times New Roman"/>
-          <w:i/>
-          <w:iCs/>
-          <w:color w:val="000000" w:themeColor="text1"/>
-        </w:rPr>
-        <w:t>Figure 1</w:t>
-      </w:r>
-      <w:r>
-        <w:rPr>
-          <w:rFonts w:ascii="Times New Roman" w:hAnsi="Times New Roman" w:cs="Times New Roman"/>
-          <w:color w:val="000000" w:themeColor="text1"/>
-        </w:rPr>
-        <w:t xml:space="preserve">. </w:t>
-      </w:r>
-      <w:r>
-        <w:rPr>
-          <w:rFonts w:ascii="Times New Roman" w:hAnsi="Times New Roman" w:cs="Times New Roman"/>
-          <w:color w:val="000000" w:themeColor="text1"/>
-        </w:rPr>
-        <w:t xml:space="preserve">Probability that employee </w:t>
-      </w:r>
-      <w:r>
-        <w:rPr>
-          <w:rFonts w:ascii="Times New Roman" w:hAnsi="Times New Roman" w:cs="Times New Roman"/>
-          <w:i/>
-          <w:iCs/>
-          <w:color w:val="000000" w:themeColor="text1"/>
-        </w:rPr>
-        <w:t>x</w:t>
-      </w:r>
-      <w:r>
-        <w:rPr>
-          <w:rFonts w:ascii="Times New Roman" w:hAnsi="Times New Roman" w:cs="Times New Roman"/>
-          <w:i/>
-          <w:iCs/>
-          <w:color w:val="000000" w:themeColor="text1"/>
-          <w:vertAlign w:val="subscript"/>
-        </w:rPr>
-        <w:t>i</w:t>
-      </w:r>
-      <w:r>
-        <w:rPr>
-          <w:rFonts w:ascii="Times New Roman" w:hAnsi="Times New Roman" w:cs="Times New Roman"/>
-          <w:color w:val="000000" w:themeColor="text1"/>
-        </w:rPr>
-        <w:t xml:space="preserve"> spends </w:t>
-      </w:r>
-      <w:r>
-        <w:rPr>
-          <w:rFonts w:ascii="Times New Roman" w:hAnsi="Times New Roman" w:cs="Times New Roman"/>
-          <w:i/>
-          <w:iCs/>
-          <w:color w:val="000000" w:themeColor="text1"/>
-        </w:rPr>
-        <w:t>n</w:t>
-      </w:r>
-      <w:r>
-        <w:rPr>
-          <w:rFonts w:ascii="Times New Roman" w:hAnsi="Times New Roman" w:cs="Times New Roman"/>
-          <w:color w:val="000000" w:themeColor="text1"/>
-        </w:rPr>
-        <w:t xml:space="preserve"> periods in the same percentile across </w:t>
-      </w:r>
-      <w:r>
-        <w:rPr>
-          <w:rFonts w:ascii="Times New Roman" w:hAnsi="Times New Roman" w:cs="Times New Roman"/>
-          <w:color w:val="000000" w:themeColor="text1"/>
-        </w:rPr>
-        <w:t>person</w:t>
-      </w:r>
-      <w:r>
-        <w:rPr>
-          <w:rFonts w:ascii="Times New Roman" w:hAnsi="Times New Roman" w:cs="Times New Roman"/>
-          <w:color w:val="000000" w:themeColor="text1"/>
-        </w:rPr>
-        <w:t xml:space="preserve"> </w:t>
-      </w:r>
-      <w:r>
-        <w:rPr>
-          <w:rFonts w:ascii="Times New Roman" w:hAnsi="Times New Roman" w:cs="Times New Roman"/>
-          <w:color w:val="000000" w:themeColor="text1"/>
-        </w:rPr>
-        <w:t xml:space="preserve">conditions one and two. </w:t>
-      </w:r>
-    </w:p>
-    <w:p>
-      <w:pPr>
-        <w:spacing w:after="0" w:line="480" w:lineRule="auto"/>
-        <w:rPr>
-          <w:rFonts w:ascii="Times New Roman" w:hAnsi="Times New Roman" w:cs="Times New Roman"/>
-          <w:color w:val="000000" w:themeColor="text1"/>
-        </w:rPr>
-      </w:pPr>
-      <w:r>
-        <w:rPr>
-          <w:rFonts w:ascii="Times New Roman" w:hAnsi="Times New Roman" w:cs="Times New Roman"/>
           <w:color w:val="000000" w:themeColor="text1"/>
         </w:rPr>
         <w:br w:type="page"/>
@@ -32706,7 +32668,6 @@
     </w:p>
     <w:p>
       <w:pPr>
-        <w:spacing w:after="0" w:line="480" w:lineRule="auto"/>
         <w:rPr>
           <w:rFonts w:ascii="Times New Roman" w:hAnsi="Times New Roman" w:cs="Times New Roman"/>
         </w:rPr>
@@ -32715,14 +32676,13 @@
         <w:rPr>
           <w:rFonts w:ascii="Times New Roman" w:hAnsi="Times New Roman" w:cs="Times New Roman"/>
           <w:noProof/>
-          <w:lang w:val="en-US"/>
         </w:rPr>
         <w:lastRenderedPageBreak/>
         <w:drawing>
-          <wp:inline distT="0" distB="0" distL="0" distR="0" wp14:anchorId="0D6C6232" wp14:editId="11FFD9CE">
+          <wp:inline distT="0" distB="0" distL="0" distR="0" wp14:anchorId="7FF05275" wp14:editId="419842BF">
             <wp:extent cx="5943600" cy="4185285"/>
             <wp:effectExtent l="0" t="0" r="0" b="5715"/>
-            <wp:docPr id="2" name="Picture 2"/>
+            <wp:docPr id="9" name="Picture 9"/>
             <wp:cNvGraphicFramePr>
               <a:graphicFrameLocks xmlns:a="http://schemas.openxmlformats.org/drawingml/2006/main" noChangeAspect="1"/>
             </wp:cNvGraphicFramePr>
@@ -32730,7 +32690,7 @@
               <a:graphicData uri="http://schemas.openxmlformats.org/drawingml/2006/picture">
                 <pic:pic xmlns:pic="http://schemas.openxmlformats.org/drawingml/2006/picture">
                   <pic:nvPicPr>
-                    <pic:cNvPr id="2" name="Rplot01.pdf"/>
+                    <pic:cNvPr id="6" name="Picture 6"/>
                     <pic:cNvPicPr/>
                   </pic:nvPicPr>
                   <pic:blipFill>
@@ -32763,106 +32723,85 @@
     </w:p>
     <w:p>
       <w:pPr>
+        <w:spacing w:line="480" w:lineRule="auto"/>
+        <w:rPr>
+          <w:rFonts w:ascii="Times New Roman" w:hAnsi="Times New Roman" w:cs="Times New Roman"/>
+          <w:color w:val="000000" w:themeColor="text1"/>
+        </w:rPr>
+      </w:pPr>
+      <w:r>
+        <w:rPr>
+          <w:rFonts w:ascii="Times New Roman" w:hAnsi="Times New Roman" w:cs="Times New Roman"/>
+          <w:i/>
+          <w:iCs/>
+          <w:color w:val="000000" w:themeColor="text1"/>
+        </w:rPr>
+        <w:t xml:space="preserve">Figure </w:t>
+      </w:r>
+      <w:r>
+        <w:rPr>
+          <w:rFonts w:ascii="Times New Roman" w:hAnsi="Times New Roman" w:cs="Times New Roman"/>
+          <w:i/>
+          <w:iCs/>
+          <w:color w:val="000000" w:themeColor="text1"/>
+        </w:rPr>
+        <w:t>2</w:t>
+      </w:r>
+      <w:r>
+        <w:rPr>
+          <w:rFonts w:ascii="Times New Roman" w:hAnsi="Times New Roman" w:cs="Times New Roman"/>
+          <w:color w:val="000000" w:themeColor="text1"/>
+        </w:rPr>
+        <w:t xml:space="preserve">. Probability that employee </w:t>
+      </w:r>
+      <w:r>
+        <w:rPr>
+          <w:rFonts w:ascii="Times New Roman" w:hAnsi="Times New Roman" w:cs="Times New Roman"/>
+          <w:i/>
+          <w:iCs/>
+          <w:color w:val="000000" w:themeColor="text1"/>
+        </w:rPr>
+        <w:t>x</w:t>
+      </w:r>
+      <w:r>
+        <w:rPr>
+          <w:rFonts w:ascii="Times New Roman" w:hAnsi="Times New Roman" w:cs="Times New Roman"/>
+          <w:i/>
+          <w:iCs/>
+          <w:color w:val="000000" w:themeColor="text1"/>
+          <w:vertAlign w:val="subscript"/>
+        </w:rPr>
+        <w:t>i</w:t>
+      </w:r>
+      <w:r>
+        <w:rPr>
+          <w:rFonts w:ascii="Times New Roman" w:hAnsi="Times New Roman" w:cs="Times New Roman"/>
+          <w:color w:val="000000" w:themeColor="text1"/>
+        </w:rPr>
+        <w:t xml:space="preserve"> spends </w:t>
+      </w:r>
+      <w:r>
+        <w:rPr>
+          <w:rFonts w:ascii="Times New Roman" w:hAnsi="Times New Roman" w:cs="Times New Roman"/>
+          <w:i/>
+          <w:iCs/>
+          <w:color w:val="000000" w:themeColor="text1"/>
+        </w:rPr>
+        <w:t>n</w:t>
+      </w:r>
+      <w:r>
+        <w:rPr>
+          <w:rFonts w:ascii="Times New Roman" w:hAnsi="Times New Roman" w:cs="Times New Roman"/>
+          <w:color w:val="000000" w:themeColor="text1"/>
+        </w:rPr>
+        <w:t xml:space="preserve"> periods in the same percentile across person conditions three and four. </w:t>
+      </w:r>
+    </w:p>
+    <w:p>
+      <w:pPr>
         <w:spacing w:after="0" w:line="480" w:lineRule="auto"/>
         <w:rPr>
           <w:rFonts w:ascii="Times New Roman" w:hAnsi="Times New Roman" w:cs="Times New Roman"/>
-          <w:color w:val="000000" w:themeColor="text1"/>
-        </w:rPr>
-      </w:pPr>
-      <w:r>
-        <w:rPr>
-          <w:rFonts w:ascii="Times New Roman" w:hAnsi="Times New Roman" w:cs="Times New Roman"/>
-          <w:i/>
-          <w:iCs/>
-          <w:color w:val="000000" w:themeColor="text1"/>
-        </w:rPr>
-        <w:t xml:space="preserve">Figure </w:t>
-      </w:r>
-      <w:r>
-        <w:rPr>
-          <w:rFonts w:ascii="Times New Roman" w:hAnsi="Times New Roman" w:cs="Times New Roman"/>
-          <w:i/>
-          <w:iCs/>
-          <w:color w:val="000000" w:themeColor="text1"/>
-        </w:rPr>
-        <w:t>2</w:t>
-      </w:r>
-      <w:r>
-        <w:rPr>
-          <w:rFonts w:ascii="Times New Roman" w:hAnsi="Times New Roman" w:cs="Times New Roman"/>
-          <w:color w:val="000000" w:themeColor="text1"/>
-        </w:rPr>
-        <w:t xml:space="preserve">. Probability that employee </w:t>
-      </w:r>
-      <w:r>
-        <w:rPr>
-          <w:rFonts w:ascii="Times New Roman" w:hAnsi="Times New Roman" w:cs="Times New Roman"/>
-          <w:i/>
-          <w:iCs/>
-          <w:color w:val="000000" w:themeColor="text1"/>
-        </w:rPr>
-        <w:t>x</w:t>
-      </w:r>
-      <w:r>
-        <w:rPr>
-          <w:rFonts w:ascii="Times New Roman" w:hAnsi="Times New Roman" w:cs="Times New Roman"/>
-          <w:i/>
-          <w:iCs/>
-          <w:color w:val="000000" w:themeColor="text1"/>
-          <w:vertAlign w:val="subscript"/>
-        </w:rPr>
-        <w:t>i</w:t>
-      </w:r>
-      <w:r>
-        <w:rPr>
-          <w:rFonts w:ascii="Times New Roman" w:hAnsi="Times New Roman" w:cs="Times New Roman"/>
-          <w:color w:val="000000" w:themeColor="text1"/>
-        </w:rPr>
-        <w:t xml:space="preserve"> spends </w:t>
-      </w:r>
-      <w:r>
-        <w:rPr>
-          <w:rFonts w:ascii="Times New Roman" w:hAnsi="Times New Roman" w:cs="Times New Roman"/>
-          <w:i/>
-          <w:iCs/>
-          <w:color w:val="000000" w:themeColor="text1"/>
-        </w:rPr>
-        <w:t>n</w:t>
-      </w:r>
-      <w:r>
-        <w:rPr>
-          <w:rFonts w:ascii="Times New Roman" w:hAnsi="Times New Roman" w:cs="Times New Roman"/>
-          <w:color w:val="000000" w:themeColor="text1"/>
-        </w:rPr>
-        <w:t xml:space="preserve"> periods in the same percentile across </w:t>
-      </w:r>
-      <w:r>
-        <w:rPr>
-          <w:rFonts w:ascii="Times New Roman" w:hAnsi="Times New Roman" w:cs="Times New Roman"/>
-          <w:color w:val="000000" w:themeColor="text1"/>
-        </w:rPr>
-        <w:t>person</w:t>
-      </w:r>
-      <w:r>
-        <w:rPr>
-          <w:rFonts w:ascii="Times New Roman" w:hAnsi="Times New Roman" w:cs="Times New Roman"/>
-          <w:color w:val="000000" w:themeColor="text1"/>
-        </w:rPr>
-        <w:t xml:space="preserve"> </w:t>
-      </w:r>
-      <w:r>
-        <w:rPr>
-          <w:rFonts w:ascii="Times New Roman" w:hAnsi="Times New Roman" w:cs="Times New Roman"/>
-          <w:color w:val="000000" w:themeColor="text1"/>
-        </w:rPr>
-        <w:t xml:space="preserve">conditions three and four. </w:t>
-      </w:r>
-    </w:p>
-    <w:p>
-      <w:pPr>
-        <w:spacing w:after="0" w:line="480" w:lineRule="auto"/>
-        <w:rPr>
-          <w:rFonts w:ascii="Times New Roman" w:hAnsi="Times New Roman" w:cs="Times New Roman"/>
         </w:rPr>
       </w:pPr>
       <w:r>
@@ -32874,24 +32813,21 @@
     </w:p>
     <w:p>
       <w:pPr>
-        <w:spacing w:after="0" w:line="480" w:lineRule="auto"/>
-        <w:rPr>
-          <w:rFonts w:ascii="Times New Roman" w:hAnsi="Times New Roman" w:cs="Times New Roman"/>
-          <w:color w:val="000000" w:themeColor="text1"/>
+        <w:rPr>
+          <w:rFonts w:ascii="Times New Roman" w:hAnsi="Times New Roman" w:cs="Times New Roman"/>
         </w:rPr>
       </w:pPr>
       <w:r>
         <w:rPr>
           <w:rFonts w:ascii="Times New Roman" w:hAnsi="Times New Roman" w:cs="Times New Roman"/>
           <w:noProof/>
-          <w:lang w:val="en-US"/>
         </w:rPr>
         <w:lastRenderedPageBreak/>
         <w:drawing>
-          <wp:inline distT="0" distB="0" distL="0" distR="0" wp14:anchorId="3C28C39C" wp14:editId="7D00229A">
+          <wp:inline distT="0" distB="0" distL="0" distR="0" wp14:anchorId="4086AD2B" wp14:editId="09AE3120">
             <wp:extent cx="5943600" cy="4185285"/>
             <wp:effectExtent l="0" t="0" r="0" b="5715"/>
-            <wp:docPr id="10" name="Picture 10"/>
+            <wp:docPr id="11" name="Picture 11"/>
             <wp:cNvGraphicFramePr>
               <a:graphicFrameLocks xmlns:a="http://schemas.openxmlformats.org/drawingml/2006/main" noChangeAspect="1"/>
             </wp:cNvGraphicFramePr>
@@ -32899,7 +32835,7 @@
               <a:graphicData uri="http://schemas.openxmlformats.org/drawingml/2006/picture">
                 <pic:pic xmlns:pic="http://schemas.openxmlformats.org/drawingml/2006/picture">
                   <pic:nvPicPr>
-                    <pic:cNvPr id="10" name="Rplot08.pdf"/>
+                    <pic:cNvPr id="7" name="Picture 7"/>
                     <pic:cNvPicPr/>
                   </pic:nvPicPr>
                   <pic:blipFill>
@@ -32932,7 +32868,7 @@
     </w:p>
     <w:p>
       <w:pPr>
-        <w:spacing w:after="0" w:line="480" w:lineRule="auto"/>
+        <w:spacing w:line="480" w:lineRule="auto"/>
         <w:rPr>
           <w:rFonts w:ascii="Times New Roman" w:hAnsi="Times New Roman" w:cs="Times New Roman"/>
           <w:color w:val="000000" w:themeColor="text1"/>
@@ -45623,7 +45559,6 @@
   <w:style w:type="character" w:default="1" w:styleId="DefaultParagraphFont">
     <w:name w:val="Default Paragraph Font"/>
     <w:uiPriority w:val="1"/>
-    <w:semiHidden/>
     <w:unhideWhenUsed/>
   </w:style>
   <w:style w:type="table" w:default="1" w:styleId="TableNormal">

</xml_diff>

<commit_message>
length of time series change
</commit_message>
<xml_diff>
--- a/reports/paper/word/defense/dissertation.docx
+++ b/reports/paper/word/defense/dissertation.docx
@@ -17873,7 +17873,21 @@
           <w:rFonts w:ascii="Times New Roman" w:hAnsi="Times New Roman" w:cs="Times New Roman"/>
           <w:color w:val="000000" w:themeColor="text1"/>
         </w:rPr>
-        <w:t xml:space="preserve">. The shortest series included data across 533 days and began </w:t>
+        <w:t>. The shortest series included data across 5</w:t>
+      </w:r>
+      <w:r>
+        <w:rPr>
+          <w:rFonts w:ascii="Times New Roman" w:hAnsi="Times New Roman" w:cs="Times New Roman"/>
+          <w:color w:val="000000" w:themeColor="text1"/>
+        </w:rPr>
+        <w:t>59</w:t>
+      </w:r>
+      <w:r>
+        <w:rPr>
+          <w:rFonts w:ascii="Times New Roman" w:hAnsi="Times New Roman" w:cs="Times New Roman"/>
+          <w:color w:val="000000" w:themeColor="text1"/>
+        </w:rPr>
+        <w:t xml:space="preserve"> days and began </w:t>
       </w:r>
       <w:r>
         <w:rPr>
@@ -17887,7 +17901,21 @@
           <w:rFonts w:ascii="Times New Roman" w:hAnsi="Times New Roman" w:cs="Times New Roman"/>
           <w:color w:val="000000" w:themeColor="text1"/>
         </w:rPr>
-        <w:t xml:space="preserve">. The longest series included data across 3347 days and began </w:t>
+        <w:t>. The longest series included data across 33</w:t>
+      </w:r>
+      <w:r>
+        <w:rPr>
+          <w:rFonts w:ascii="Times New Roman" w:hAnsi="Times New Roman" w:cs="Times New Roman"/>
+          <w:color w:val="000000" w:themeColor="text1"/>
+        </w:rPr>
+        <w:t>73</w:t>
+      </w:r>
+      <w:r>
+        <w:rPr>
+          <w:rFonts w:ascii="Times New Roman" w:hAnsi="Times New Roman" w:cs="Times New Roman"/>
+          <w:color w:val="000000" w:themeColor="text1"/>
+        </w:rPr>
+        <w:t xml:space="preserve"> days and began </w:t>
       </w:r>
       <w:r>
         <w:rPr>
@@ -45559,6 +45587,7 @@
   <w:style w:type="character" w:default="1" w:styleId="DefaultParagraphFont">
     <w:name w:val="Default Paragraph Font"/>
     <w:uiPriority w:val="1"/>
+    <w:semiHidden/>
     <w:unhideWhenUsed/>
   </w:style>
   <w:style w:type="table" w:default="1" w:styleId="TableNormal">

</xml_diff>